<commit_message>
descriptions of CPU core have been done
</commit_message>
<xml_diff>
--- a/doc/selen/selen_reference_manual.docx
+++ b/doc/selen/selen_reference_manual.docx
@@ -41,7 +41,6 @@
             <w:pPr>
               <w:pStyle w:val="a5"/>
               <w:spacing w:before="0" w:after="0"/>
-              <w:jc w:val="left"/>
               <w:rPr>
                 <w:rStyle w:val="a3"/>
                 <w:b w:val="0"/>
@@ -64,7 +63,6 @@
             <w:pPr>
               <w:pStyle w:val="a5"/>
               <w:spacing w:before="0" w:after="0"/>
-              <w:jc w:val="left"/>
               <w:rPr>
                 <w:rStyle w:val="a3"/>
                 <w:b w:val="0"/>
@@ -112,7 +110,6 @@
             <w:pPr>
               <w:pStyle w:val="a5"/>
               <w:spacing w:before="0" w:after="0"/>
-              <w:jc w:val="left"/>
               <w:rPr>
                 <w:rStyle w:val="a3"/>
                 <w:b w:val="0"/>
@@ -191,7 +188,6 @@
             <w:pPr>
               <w:pStyle w:val="a5"/>
               <w:spacing w:before="0" w:after="0"/>
-              <w:jc w:val="left"/>
               <w:rPr>
                 <w:rStyle w:val="a3"/>
                 <w:b w:val="0"/>
@@ -214,7 +210,6 @@
             <w:pPr>
               <w:pStyle w:val="a5"/>
               <w:spacing w:before="0" w:after="0"/>
-              <w:jc w:val="left"/>
               <w:rPr>
                 <w:rStyle w:val="a3"/>
                 <w:b w:val="0"/>
@@ -239,7 +234,6 @@
             <w:pPr>
               <w:pStyle w:val="a5"/>
               <w:spacing w:before="0" w:after="0"/>
-              <w:jc w:val="left"/>
               <w:rPr>
                 <w:rStyle w:val="a3"/>
                 <w:b w:val="0"/>
@@ -264,7 +258,6 @@
             <w:pPr>
               <w:pStyle w:val="a5"/>
               <w:spacing w:before="0" w:after="0"/>
-              <w:jc w:val="left"/>
               <w:rPr>
                 <w:rStyle w:val="a3"/>
                 <w:b w:val="0"/>
@@ -289,7 +282,6 @@
             <w:pPr>
               <w:pStyle w:val="a5"/>
               <w:spacing w:before="0" w:after="0"/>
-              <w:jc w:val="left"/>
               <w:rPr>
                 <w:rStyle w:val="a3"/>
                 <w:b w:val="0"/>
@@ -314,7 +306,6 @@
             <w:pPr>
               <w:pStyle w:val="a5"/>
               <w:spacing w:before="0" w:after="0"/>
-              <w:jc w:val="left"/>
               <w:rPr>
                 <w:rStyle w:val="a3"/>
                 <w:b w:val="0"/>
@@ -339,7 +330,6 @@
             <w:pPr>
               <w:pStyle w:val="a5"/>
               <w:spacing w:before="0" w:after="0"/>
-              <w:jc w:val="left"/>
               <w:rPr>
                 <w:rStyle w:val="a3"/>
                 <w:b w:val="0"/>
@@ -555,7 +545,6 @@
             <w:pPr>
               <w:pStyle w:val="a5"/>
               <w:spacing w:before="0" w:after="0"/>
-              <w:jc w:val="left"/>
               <w:rPr>
                 <w:rStyle w:val="a3"/>
                 <w:b w:val="0"/>
@@ -615,7 +604,6 @@
             <w:pPr>
               <w:pStyle w:val="a5"/>
               <w:spacing w:before="0" w:after="0"/>
-              <w:jc w:val="left"/>
               <w:rPr>
                 <w:rStyle w:val="a3"/>
                 <w:b w:val="0"/>
@@ -682,7 +670,6 @@
             <w:pPr>
               <w:pStyle w:val="a5"/>
               <w:spacing w:before="0" w:after="0"/>
-              <w:jc w:val="left"/>
               <w:rPr>
                 <w:rStyle w:val="a3"/>
                 <w:b w:val="0"/>
@@ -737,7 +724,6 @@
     <w:p>
       <w:pPr>
         <w:pStyle w:val="a5"/>
-        <w:jc w:val="left"/>
         <w:rPr>
           <w:rStyle w:val="a3"/>
           <w:b w:val="0"/>
@@ -747,13 +733,6 @@
     </w:p>
     <w:sdt>
       <w:sdtPr>
-        <w:id w:val="59717838"/>
-        <w:docPartObj>
-          <w:docPartGallery w:val="*6HXИмяК"/>
-          <w:docPartUnique/>
-        </w:docPartObj>
-      </w:sdtPr>
-      <w:sdtEndPr>
         <w:rPr>
           <w:rFonts w:asciiTheme="minorHAnsi" w:eastAsiaTheme="minorEastAsia" w:hAnsiTheme="minorHAnsi" w:cstheme="minorBidi"/>
           <w:b w:val="0"/>
@@ -762,7 +741,8 @@
           <w:sz w:val="24"/>
           <w:szCs w:val="24"/>
         </w:rPr>
-      </w:sdtEndPr>
+        <w:id w:val="59717838"/>
+      </w:sdtPr>
       <w:sdtContent>
         <w:p>
           <w:pPr>
@@ -1777,7 +1757,6 @@
     <w:p>
       <w:pPr>
         <w:pStyle w:val="a5"/>
-        <w:jc w:val="left"/>
         <w:rPr>
           <w:rStyle w:val="a3"/>
           <w:b w:val="0"/>
@@ -2310,38 +2289,334 @@
     </w:p>
     <w:p/>
     <w:p>
-      <w:r>
-        <w:rPr>
-          <w:highlight w:val="yellow"/>
-        </w:rPr>
-        <w:t>&lt;</w:t>
-      </w:r>
-      <w:r>
-        <w:rPr>
-          <w:highlight w:val="yellow"/>
-        </w:rPr>
-        <w:t xml:space="preserve">слова про </w:t>
+      <w:pPr>
+        <w:pStyle w:val="2"/>
+        <w:rPr>
+          <w:color w:val="auto"/>
+          <w:lang w:val="en-US"/>
+        </w:rPr>
+      </w:pPr>
+      <w:bookmarkStart w:id="9" w:name="_Toc314120325"/>
+      <w:r>
+        <w:rPr>
+          <w:color w:val="auto"/>
+          <w:lang w:val="en-US"/>
+        </w:rPr>
+        <w:t>1)</w:t>
+      </w:r>
+      <w:r>
+        <w:rPr>
+          <w:color w:val="auto"/>
+        </w:rPr>
+        <w:t xml:space="preserve"> Стадия </w:t>
+      </w:r>
+      <w:r>
+        <w:rPr>
+          <w:color w:val="auto"/>
+          <w:lang w:val="en-US"/>
+        </w:rPr>
+        <w:t>Instruction fetch (IF)</w:t>
+      </w:r>
+    </w:p>
+    <w:p>
+      <w:pPr>
+        <w:pStyle w:val="a5"/>
+      </w:pPr>
+      <w:r>
+        <w:rPr>
+          <w:lang w:val="en-US"/>
+        </w:rPr>
+        <w:tab/>
+      </w:r>
+      <w:r>
+        <w:t xml:space="preserve">Выставления запроса в </w:t>
       </w:r>
       <w:proofErr w:type="spellStart"/>
       <w:r>
         <w:rPr>
-          <w:highlight w:val="yellow"/>
-        </w:rPr>
-        <w:t>архитеткруу</w:t>
+          <w:lang w:val="en-US"/>
+        </w:rPr>
+        <w:t>il</w:t>
       </w:r>
       <w:proofErr w:type="spellEnd"/>
       <w:r>
-        <w:rPr>
-          <w:highlight w:val="yellow"/>
-        </w:rPr>
-        <w:t>&gt;</w:t>
+        <w:t>1</w:t>
+      </w:r>
+      <w:r>
+        <w:t xml:space="preserve"> </w:t>
+      </w:r>
+      <w:r>
+        <w:rPr>
+          <w:lang w:val="en-US"/>
+        </w:rPr>
+        <w:t>cash</w:t>
+      </w:r>
+      <w:r>
+        <w:t xml:space="preserve"> для получения инструкции согласно протокол, </w:t>
+      </w:r>
+      <w:proofErr w:type="gramStart"/>
+      <w:r>
+        <w:t>описанному</w:t>
+      </w:r>
+      <w:proofErr w:type="gramEnd"/>
+      <w:r>
+        <w:t xml:space="preserve"> ниже. Возможные остановки – промах в </w:t>
+      </w:r>
+      <w:proofErr w:type="spellStart"/>
+      <w:r>
+        <w:t>кэше</w:t>
+      </w:r>
+      <w:proofErr w:type="spellEnd"/>
+      <w:r>
+        <w:t xml:space="preserve"> или полная остановка конвейера (</w:t>
+      </w:r>
+      <w:r>
+        <w:rPr>
+          <w:lang w:val="en-US"/>
+        </w:rPr>
+        <w:t>stall</w:t>
+      </w:r>
+      <w:r>
+        <w:t>).</w:t>
       </w:r>
     </w:p>
     <w:p>
       <w:pPr>
         <w:pStyle w:val="2"/>
-      </w:pPr>
-      <w:bookmarkStart w:id="9" w:name="_Toc314120325"/>
+        <w:rPr>
+          <w:color w:val="auto"/>
+        </w:rPr>
+      </w:pPr>
+      <w:r>
+        <w:rPr>
+          <w:color w:val="auto"/>
+        </w:rPr>
+        <w:t xml:space="preserve">2) Стадия </w:t>
+      </w:r>
+      <w:r>
+        <w:rPr>
+          <w:color w:val="auto"/>
+          <w:lang w:val="en-US"/>
+        </w:rPr>
+        <w:t>decode</w:t>
+      </w:r>
+      <w:r>
+        <w:rPr>
+          <w:color w:val="auto"/>
+        </w:rPr>
+        <w:t xml:space="preserve"> (</w:t>
+      </w:r>
+      <w:r>
+        <w:rPr>
+          <w:color w:val="auto"/>
+          <w:lang w:val="en-US"/>
+        </w:rPr>
+        <w:t>DEC</w:t>
+      </w:r>
+      <w:r>
+        <w:rPr>
+          <w:color w:val="auto"/>
+        </w:rPr>
+        <w:t>)</w:t>
+      </w:r>
+    </w:p>
+    <w:p>
+      <w:r>
+        <w:tab/>
+      </w:r>
+      <w:r>
+        <w:t xml:space="preserve">Декодирование инструкции выставление соответствующих сигналов управления. </w:t>
+      </w:r>
+      <w:proofErr w:type="gramStart"/>
+      <w:r>
+        <w:t>Возможные</w:t>
+      </w:r>
+      <w:proofErr w:type="gramEnd"/>
+      <w:r>
+        <w:t xml:space="preserve"> останови – полная остановка конвейера </w:t>
+      </w:r>
+    </w:p>
+    <w:p>
+      <w:pPr>
+        <w:pStyle w:val="2"/>
+        <w:rPr>
+          <w:color w:val="auto"/>
+        </w:rPr>
+      </w:pPr>
+      <w:r>
+        <w:rPr>
+          <w:color w:val="auto"/>
+        </w:rPr>
+        <w:t xml:space="preserve">3) Стадия </w:t>
+      </w:r>
+      <w:r>
+        <w:rPr>
+          <w:color w:val="auto"/>
+          <w:lang w:val="en-US"/>
+        </w:rPr>
+        <w:t xml:space="preserve">executions </w:t>
+      </w:r>
+      <w:r>
+        <w:rPr>
+          <w:color w:val="auto"/>
+        </w:rPr>
+        <w:t>(</w:t>
+      </w:r>
+      <w:r>
+        <w:rPr>
+          <w:color w:val="auto"/>
+          <w:lang w:val="en-US"/>
+        </w:rPr>
+        <w:t>EXE</w:t>
+      </w:r>
+      <w:r>
+        <w:rPr>
+          <w:color w:val="auto"/>
+        </w:rPr>
+        <w:t>)</w:t>
+      </w:r>
+    </w:p>
+    <w:p/>
+    <w:p>
+      <w:pPr>
+        <w:pStyle w:val="a5"/>
+      </w:pPr>
+      <w:r>
+        <w:rPr>
+          <w:lang w:val="en-US"/>
+        </w:rPr>
+        <w:tab/>
+      </w:r>
+      <w:r>
+        <w:t>Выполнение арифметических и логических операций с операндам</w:t>
+      </w:r>
+      <w:proofErr w:type="gramStart"/>
+      <w:r>
+        <w:t>и(</w:t>
+      </w:r>
+      <w:proofErr w:type="gramEnd"/>
+      <w:r>
+        <w:t>значения из регистра или операнд непосредственно из команды) и операции с адресом(вычислении адреса перехода). Возможные причины остановки – неготовность операндов, полная остановка конвейера.</w:t>
+      </w:r>
+    </w:p>
+    <w:p>
+      <w:pPr>
+        <w:pStyle w:val="2"/>
+        <w:rPr>
+          <w:color w:val="auto"/>
+          <w:lang w:val="en-US"/>
+        </w:rPr>
+      </w:pPr>
+      <w:r>
+        <w:rPr>
+          <w:color w:val="auto"/>
+        </w:rPr>
+        <w:lastRenderedPageBreak/>
+        <w:t>4</w:t>
+      </w:r>
+      <w:r>
+        <w:rPr>
+          <w:color w:val="auto"/>
+        </w:rPr>
+        <w:t xml:space="preserve">) Стадия </w:t>
+      </w:r>
+      <w:r>
+        <w:rPr>
+          <w:color w:val="auto"/>
+          <w:lang w:val="en-US"/>
+        </w:rPr>
+        <w:t>Memory (MEM)</w:t>
+      </w:r>
+    </w:p>
+    <w:p>
+      <w:r>
+        <w:rPr>
+          <w:lang w:val="en-US"/>
+        </w:rPr>
+        <w:tab/>
+      </w:r>
+      <w:r>
+        <w:t xml:space="preserve">Выполнение обращения в </w:t>
+      </w:r>
+      <w:proofErr w:type="spellStart"/>
+      <w:r>
+        <w:t>кэшь</w:t>
+      </w:r>
+      <w:proofErr w:type="spellEnd"/>
+      <w:r>
+        <w:t xml:space="preserve"> данных </w:t>
+      </w:r>
+      <w:proofErr w:type="spellStart"/>
+      <w:r>
+        <w:t>согластно</w:t>
+      </w:r>
+      <w:proofErr w:type="spellEnd"/>
+      <w:r>
+        <w:t xml:space="preserve"> протоколу. Причины остановки – полная остановка конвейера и промах в </w:t>
+      </w:r>
+      <w:proofErr w:type="spellStart"/>
+      <w:r>
+        <w:t>кэшь</w:t>
+      </w:r>
+      <w:proofErr w:type="spellEnd"/>
+      <w:r>
+        <w:t xml:space="preserve"> данных. </w:t>
+      </w:r>
+    </w:p>
+    <w:p/>
+    <w:p>
+      <w:pPr>
+        <w:pStyle w:val="2"/>
+        <w:rPr>
+          <w:color w:val="auto"/>
+          <w:lang w:val="en-US"/>
+        </w:rPr>
+      </w:pPr>
+      <w:r>
+        <w:rPr>
+          <w:color w:val="auto"/>
+        </w:rPr>
+        <w:t>5</w:t>
+      </w:r>
+      <w:r>
+        <w:rPr>
+          <w:color w:val="auto"/>
+        </w:rPr>
+        <w:t xml:space="preserve">) Стадия </w:t>
+      </w:r>
+      <w:r>
+        <w:rPr>
+          <w:color w:val="auto"/>
+          <w:lang w:val="en-US"/>
+        </w:rPr>
+        <w:t>write back (WB)</w:t>
+      </w:r>
+    </w:p>
+    <w:p>
+      <w:pPr>
+        <w:pStyle w:val="a5"/>
+      </w:pPr>
+      <w:r>
+        <w:tab/>
+        <w:t xml:space="preserve">Выполнение записи данных в регистровый файл. Причины остановки </w:t>
+      </w:r>
+      <w:r>
+        <w:t xml:space="preserve">– полная остановка конвейера, ожидание ответа с </w:t>
+      </w:r>
+      <w:proofErr w:type="spellStart"/>
+      <w:r>
+        <w:t>кэша</w:t>
+      </w:r>
+      <w:proofErr w:type="spellEnd"/>
+      <w:r>
+        <w:t xml:space="preserve"> данных</w:t>
+      </w:r>
+      <w:r>
+        <w:t>.</w:t>
+      </w:r>
+      <w:r>
+        <w:t xml:space="preserve"> </w:t>
+      </w:r>
     </w:p>
     <w:p>
       <w:pPr>
@@ -2374,7 +2649,6 @@
         <w:rPr>
           <w:noProof/>
         </w:rPr>
-        <w:lastRenderedPageBreak/>
         <w:drawing>
           <wp:inline distT="0" distB="0" distL="0" distR="0">
             <wp:extent cx="3755091" cy="2146866"/>
@@ -2469,7 +2743,7 @@
                     <a:blip r:embed="rId8">
                       <a:extLst>
                         <a:ext uri="{28A0092B-C50C-407E-A947-70E740481C1C}">
-                          <a14:useLocalDpi xmlns:a14="http://schemas.microsoft.com/office/drawing/2010/main" xmlns:wps="http://schemas.microsoft.com/office/word/2010/wordprocessingShape" xmlns:wpi="http://schemas.microsoft.com/office/word/2010/wordprocessingInk" xmlns:wpg="http://schemas.microsoft.com/office/word/2010/wordprocessingGroup" xmlns:w14="http://schemas.microsoft.com/office/word/2010/wordml" xmlns:w="http://schemas.openxmlformats.org/wordprocessingml/2006/main" xmlns:w10="urn:schemas-microsoft-com:office:word" xmlns:wp14="http://schemas.microsoft.com/office/word/2010/wordprocessingDrawing" xmlns:v="urn:schemas-microsoft-com:vml" xmlns:o="urn:schemas-microsoft-com:office:office" xmlns:mv="urn:schemas-microsoft-com:mac:vml" xmlns:mc="http://schemas.openxmlformats.org/markup-compatibility/2006" xmlns:mo="http://schemas.microsoft.com/office/mac/office/2008/main" xmlns:wpc="http://schemas.microsoft.com/office/word/2010/wordprocessingCanvas" xmlns="" val="0"/>
+                          <a14:useLocalDpi xmlns="" xmlns:wpc="http://schemas.microsoft.com/office/word/2010/wordprocessingCanvas" xmlns:mo="http://schemas.microsoft.com/office/mac/office/2008/main" xmlns:mc="http://schemas.openxmlformats.org/markup-compatibility/2006" xmlns:mv="urn:schemas-microsoft-com:mac:vml" xmlns:o="urn:schemas-microsoft-com:office:office" xmlns:v="urn:schemas-microsoft-com:vml" xmlns:wp14="http://schemas.microsoft.com/office/word/2010/wordprocessingDrawing" xmlns:w10="urn:schemas-microsoft-com:office:word" xmlns:w="http://schemas.openxmlformats.org/wordprocessingml/2006/main" xmlns:w14="http://schemas.microsoft.com/office/word/2010/wordml" xmlns:wpg="http://schemas.microsoft.com/office/word/2010/wordprocessingGroup" xmlns:wpi="http://schemas.microsoft.com/office/word/2010/wordprocessingInk" xmlns:wps="http://schemas.microsoft.com/office/word/2010/wordprocessingShape" xmlns:a14="http://schemas.microsoft.com/office/drawing/2010/main" val="0"/>
                         </a:ext>
                       </a:extLst>
                     </a:blip>
@@ -2558,6 +2832,7 @@
         <w:jc w:val="both"/>
       </w:pPr>
       <w:r>
+        <w:lastRenderedPageBreak/>
         <w:t xml:space="preserve">Счётчик команд изменяет своё </w:t>
       </w:r>
       <w:proofErr w:type="gramStart"/>
@@ -2643,7 +2918,6 @@
         <w:rPr>
           <w:noProof/>
         </w:rPr>
-        <w:lastRenderedPageBreak/>
         <w:drawing>
           <wp:inline distT="0" distB="0" distL="0" distR="0">
             <wp:extent cx="4036541" cy="2632527"/>
@@ -2663,7 +2937,7 @@
                     <a:blip r:embed="rId9">
                       <a:extLst>
                         <a:ext uri="{28A0092B-C50C-407E-A947-70E740481C1C}">
-                          <a14:useLocalDpi xmlns:a14="http://schemas.microsoft.com/office/drawing/2010/main" xmlns:wps="http://schemas.microsoft.com/office/word/2010/wordprocessingShape" xmlns:wpi="http://schemas.microsoft.com/office/word/2010/wordprocessingInk" xmlns:wpg="http://schemas.microsoft.com/office/word/2010/wordprocessingGroup" xmlns:w14="http://schemas.microsoft.com/office/word/2010/wordml" xmlns:w="http://schemas.openxmlformats.org/wordprocessingml/2006/main" xmlns:w10="urn:schemas-microsoft-com:office:word" xmlns:wp14="http://schemas.microsoft.com/office/word/2010/wordprocessingDrawing" xmlns:v="urn:schemas-microsoft-com:vml" xmlns:o="urn:schemas-microsoft-com:office:office" xmlns:mv="urn:schemas-microsoft-com:mac:vml" xmlns:mc="http://schemas.openxmlformats.org/markup-compatibility/2006" xmlns:mo="http://schemas.microsoft.com/office/mac/office/2008/main" xmlns:wpc="http://schemas.microsoft.com/office/word/2010/wordprocessingCanvas" xmlns="" val="0"/>
+                          <a14:useLocalDpi xmlns="" xmlns:wpc="http://schemas.microsoft.com/office/word/2010/wordprocessingCanvas" xmlns:mo="http://schemas.microsoft.com/office/mac/office/2008/main" xmlns:mc="http://schemas.openxmlformats.org/markup-compatibility/2006" xmlns:mv="urn:schemas-microsoft-com:mac:vml" xmlns:o="urn:schemas-microsoft-com:office:office" xmlns:v="urn:schemas-microsoft-com:vml" xmlns:wp14="http://schemas.microsoft.com/office/word/2010/wordprocessingDrawing" xmlns:w10="urn:schemas-microsoft-com:office:word" xmlns:w="http://schemas.openxmlformats.org/wordprocessingml/2006/main" xmlns:w14="http://schemas.microsoft.com/office/word/2010/wordml" xmlns:wpg="http://schemas.microsoft.com/office/word/2010/wordprocessingGroup" xmlns:wpi="http://schemas.microsoft.com/office/word/2010/wordprocessingInk" xmlns:wps="http://schemas.microsoft.com/office/word/2010/wordprocessingShape" xmlns:a14="http://schemas.microsoft.com/office/drawing/2010/main" val="0"/>
                         </a:ext>
                       </a:extLst>
                     </a:blip>
@@ -2727,7 +3001,7 @@
                     <a:blip r:embed="rId10">
                       <a:extLst>
                         <a:ext uri="{28A0092B-C50C-407E-A947-70E740481C1C}">
-                          <a14:useLocalDpi xmlns:a14="http://schemas.microsoft.com/office/drawing/2010/main" xmlns:wps="http://schemas.microsoft.com/office/word/2010/wordprocessingShape" xmlns:wpi="http://schemas.microsoft.com/office/word/2010/wordprocessingInk" xmlns:wpg="http://schemas.microsoft.com/office/word/2010/wordprocessingGroup" xmlns:w14="http://schemas.microsoft.com/office/word/2010/wordml" xmlns:w="http://schemas.openxmlformats.org/wordprocessingml/2006/main" xmlns:w10="urn:schemas-microsoft-com:office:word" xmlns:wp14="http://schemas.microsoft.com/office/word/2010/wordprocessingDrawing" xmlns:v="urn:schemas-microsoft-com:vml" xmlns:o="urn:schemas-microsoft-com:office:office" xmlns:mv="urn:schemas-microsoft-com:mac:vml" xmlns:mc="http://schemas.openxmlformats.org/markup-compatibility/2006" xmlns:mo="http://schemas.microsoft.com/office/mac/office/2008/main" xmlns:wpc="http://schemas.microsoft.com/office/word/2010/wordprocessingCanvas" xmlns="" val="0"/>
+                          <a14:useLocalDpi xmlns="" xmlns:wpc="http://schemas.microsoft.com/office/word/2010/wordprocessingCanvas" xmlns:mo="http://schemas.microsoft.com/office/mac/office/2008/main" xmlns:mc="http://schemas.openxmlformats.org/markup-compatibility/2006" xmlns:mv="urn:schemas-microsoft-com:mac:vml" xmlns:o="urn:schemas-microsoft-com:office:office" xmlns:v="urn:schemas-microsoft-com:vml" xmlns:wp14="http://schemas.microsoft.com/office/word/2010/wordprocessingDrawing" xmlns:w10="urn:schemas-microsoft-com:office:word" xmlns:w="http://schemas.openxmlformats.org/wordprocessingml/2006/main" xmlns:w14="http://schemas.microsoft.com/office/word/2010/wordml" xmlns:wpg="http://schemas.microsoft.com/office/word/2010/wordprocessingGroup" xmlns:wpi="http://schemas.microsoft.com/office/word/2010/wordprocessingInk" xmlns:wps="http://schemas.microsoft.com/office/word/2010/wordprocessingShape" xmlns:a14="http://schemas.microsoft.com/office/drawing/2010/main" val="0"/>
                         </a:ext>
                       </a:extLst>
                     </a:blip>
@@ -2979,7 +3253,6 @@
             <w:pPr>
               <w:pStyle w:val="a5"/>
               <w:spacing w:before="0" w:after="0" w:line="360" w:lineRule="auto"/>
-              <w:jc w:val="left"/>
               <w:rPr>
                 <w:rStyle w:val="a3"/>
                 <w:b w:val="0"/>
@@ -3091,7 +3364,6 @@
             <w:pPr>
               <w:pStyle w:val="a5"/>
               <w:spacing w:before="0" w:after="0" w:line="360" w:lineRule="auto"/>
-              <w:jc w:val="left"/>
               <w:rPr>
                 <w:rStyle w:val="a3"/>
                 <w:b w:val="0"/>
@@ -3202,7 +3474,6 @@
             <w:pPr>
               <w:pStyle w:val="a5"/>
               <w:spacing w:before="0" w:after="0" w:line="360" w:lineRule="auto"/>
-              <w:jc w:val="left"/>
               <w:rPr>
                 <w:rStyle w:val="a3"/>
                 <w:b w:val="0"/>
@@ -3314,7 +3585,6 @@
             <w:pPr>
               <w:pStyle w:val="a5"/>
               <w:spacing w:before="0" w:after="0" w:line="360" w:lineRule="auto"/>
-              <w:jc w:val="left"/>
               <w:rPr>
                 <w:rStyle w:val="a3"/>
                 <w:b w:val="0"/>
@@ -3363,7 +3633,6 @@
     <w:p/>
     <w:p>
       <w:r>
-        <w:lastRenderedPageBreak/>
         <w:t>На стадии М формируется запрос в память. Адрес</w:t>
       </w:r>
       <w:r>
@@ -3801,7 +4070,6 @@
             <w:pPr>
               <w:pStyle w:val="a5"/>
               <w:spacing w:before="0" w:after="0" w:line="360" w:lineRule="auto"/>
-              <w:jc w:val="left"/>
               <w:rPr>
                 <w:rStyle w:val="a3"/>
                 <w:b w:val="0"/>
@@ -3913,7 +4181,6 @@
             <w:pPr>
               <w:pStyle w:val="a5"/>
               <w:spacing w:before="0" w:after="0" w:line="360" w:lineRule="auto"/>
-              <w:jc w:val="left"/>
               <w:rPr>
                 <w:rStyle w:val="a3"/>
                 <w:b w:val="0"/>
@@ -4051,7 +4318,6 @@
             <w:pPr>
               <w:pStyle w:val="a5"/>
               <w:spacing w:before="0" w:after="0" w:line="360" w:lineRule="auto"/>
-              <w:jc w:val="left"/>
               <w:rPr>
                 <w:rStyle w:val="a3"/>
                 <w:b w:val="0"/>
@@ -4071,7 +4337,6 @@
             <w:pPr>
               <w:pStyle w:val="a5"/>
               <w:spacing w:before="0" w:after="0" w:line="360" w:lineRule="auto"/>
-              <w:jc w:val="left"/>
               <w:rPr>
                 <w:rStyle w:val="a3"/>
                 <w:b w:val="0"/>
@@ -4117,7 +4382,6 @@
             <w:pPr>
               <w:pStyle w:val="a5"/>
               <w:spacing w:before="0" w:after="0" w:line="360" w:lineRule="auto"/>
-              <w:jc w:val="left"/>
               <w:rPr>
                 <w:rStyle w:val="a3"/>
                 <w:b w:val="0"/>
@@ -4163,7 +4427,6 @@
             <w:pPr>
               <w:pStyle w:val="a5"/>
               <w:spacing w:before="0" w:after="0" w:line="360" w:lineRule="auto"/>
-              <w:jc w:val="left"/>
               <w:rPr>
                 <w:rStyle w:val="a3"/>
                 <w:b w:val="0"/>
@@ -4217,7 +4480,6 @@
             <w:pPr>
               <w:pStyle w:val="a5"/>
               <w:spacing w:before="0" w:after="0" w:line="360" w:lineRule="auto"/>
-              <w:jc w:val="left"/>
               <w:rPr>
                 <w:rStyle w:val="a3"/>
                 <w:b w:val="0"/>
@@ -4263,7 +4525,6 @@
             <w:pPr>
               <w:pStyle w:val="a5"/>
               <w:spacing w:before="0" w:after="0" w:line="360" w:lineRule="auto"/>
-              <w:jc w:val="left"/>
               <w:rPr>
                 <w:rStyle w:val="a3"/>
                 <w:b w:val="0"/>
@@ -4375,7 +4636,6 @@
             <w:pPr>
               <w:pStyle w:val="a5"/>
               <w:spacing w:before="0" w:after="0" w:line="360" w:lineRule="auto"/>
-              <w:jc w:val="left"/>
               <w:rPr>
                 <w:rStyle w:val="a3"/>
                 <w:b w:val="0"/>
@@ -4495,7 +4755,6 @@
             <w:pPr>
               <w:pStyle w:val="a5"/>
               <w:spacing w:before="0" w:after="0" w:line="360" w:lineRule="auto"/>
-              <w:jc w:val="left"/>
               <w:rPr>
                 <w:rStyle w:val="a3"/>
                 <w:b w:val="0"/>
@@ -4607,7 +4866,6 @@
             <w:pPr>
               <w:pStyle w:val="a5"/>
               <w:spacing w:before="0" w:after="0" w:line="360" w:lineRule="auto"/>
-              <w:jc w:val="left"/>
               <w:rPr>
                 <w:rStyle w:val="a3"/>
                 <w:b w:val="0"/>
@@ -4719,7 +4977,6 @@
             <w:pPr>
               <w:pStyle w:val="a5"/>
               <w:spacing w:before="0" w:after="0" w:line="360" w:lineRule="auto"/>
-              <w:jc w:val="left"/>
               <w:rPr>
                 <w:rStyle w:val="a3"/>
                 <w:b w:val="0"/>
@@ -4741,7 +4998,6 @@
     <w:p>
       <w:pPr>
         <w:pStyle w:val="a5"/>
-        <w:jc w:val="left"/>
         <w:rPr>
           <w:rStyle w:val="a3"/>
           <w:b w:val="0"/>
@@ -4752,7 +5008,6 @@
     <w:p>
       <w:pPr>
         <w:pStyle w:val="a5"/>
-        <w:jc w:val="left"/>
         <w:rPr>
           <w:rStyle w:val="a3"/>
           <w:b w:val="0"/>
@@ -4779,6 +5034,7 @@
         <w:rPr>
           <w:rFonts w:ascii="Times New Roman" w:hAnsi="Times New Roman" w:cs="Times New Roman"/>
         </w:rPr>
+        <w:lastRenderedPageBreak/>
         <w:t>Кэш-память первого уровня</w:t>
       </w:r>
       <w:bookmarkEnd w:id="16"/>
@@ -4817,7 +5073,6 @@
         <w:jc w:val="both"/>
       </w:pPr>
       <w:r>
-        <w:lastRenderedPageBreak/>
         <w:t xml:space="preserve">Объём </w:t>
       </w:r>
       <w:r>
@@ -6778,10 +7033,9 @@
     <w:basedOn w:val="a"/>
     <w:link w:val="a6"/>
     <w:qFormat/>
-    <w:rsid w:val="00661348"/>
+    <w:rsid w:val="002A5A42"/>
     <w:pPr>
       <w:spacing w:before="120" w:after="120"/>
-      <w:jc w:val="center"/>
     </w:pPr>
     <w:rPr>
       <w:rFonts w:ascii="Times New Roman" w:hAnsi="Times New Roman" w:cs="Times New Roman"/>
@@ -6791,7 +7045,7 @@
     <w:name w:val="Классик Знак"/>
     <w:basedOn w:val="a0"/>
     <w:link w:val="a5"/>
-    <w:rsid w:val="00661348"/>
+    <w:rsid w:val="002A5A42"/>
     <w:rPr>
       <w:rFonts w:ascii="Times New Roman" w:hAnsi="Times New Roman" w:cs="Times New Roman"/>
     </w:rPr>
@@ -7729,7 +7983,7 @@
 </file>
 
 <file path=customXml/itemProps1.xml><?xml version="1.0" encoding="utf-8"?>
-<ds:datastoreItem xmlns:ds="http://schemas.openxmlformats.org/officeDocument/2006/customXml" ds:itemID="{29CD578D-4DA7-4B59-A946-65B2287C71D8}">
+<ds:datastoreItem xmlns:ds="http://schemas.openxmlformats.org/officeDocument/2006/customXml" ds:itemID="{285FEAB0-84E8-41C7-820A-FA189DEB7789}">
   <ds:schemaRefs>
     <ds:schemaRef ds:uri="http://schemas.openxmlformats.org/officeDocument/2006/bibliography"/>
   </ds:schemaRefs>

</xml_diff>

<commit_message>
refernce manuale has been changed
</commit_message>
<xml_diff>
--- a/doc/selen/selen_reference_manual.docx
+++ b/doc/selen/selen_reference_manual.docx
@@ -137,7 +137,6 @@
               </w:rPr>
               <w:t>_</w:t>
             </w:r>
-            <w:proofErr w:type="spellStart"/>
             <w:r>
               <w:rPr>
                 <w:rStyle w:val="a3"/>
@@ -146,7 +145,6 @@
               </w:rPr>
               <w:t>req</w:t>
             </w:r>
-            <w:proofErr w:type="spellEnd"/>
             <w:r>
               <w:rPr>
                 <w:rStyle w:val="a3"/>
@@ -383,7 +381,6 @@
               </w:rPr>
               <w:t>_</w:t>
             </w:r>
-            <w:proofErr w:type="spellStart"/>
             <w:r>
               <w:rPr>
                 <w:rStyle w:val="a3"/>
@@ -392,7 +389,6 @@
               </w:rPr>
               <w:t>req</w:t>
             </w:r>
-            <w:proofErr w:type="spellEnd"/>
             <w:r>
               <w:rPr>
                 <w:rStyle w:val="a3"/>
@@ -452,7 +448,6 @@
               </w:rPr>
               <w:t>_</w:t>
             </w:r>
-            <w:proofErr w:type="spellStart"/>
             <w:r>
               <w:rPr>
                 <w:rStyle w:val="a3"/>
@@ -461,7 +456,6 @@
               </w:rPr>
               <w:t>req</w:t>
             </w:r>
-            <w:proofErr w:type="spellEnd"/>
             <w:r>
               <w:rPr>
                 <w:rStyle w:val="a3"/>
@@ -506,7 +500,6 @@
               </w:rPr>
               <w:t>_</w:t>
             </w:r>
-            <w:proofErr w:type="spellStart"/>
             <w:r>
               <w:rPr>
                 <w:rStyle w:val="a3"/>
@@ -515,7 +508,6 @@
               </w:rPr>
               <w:t>req</w:t>
             </w:r>
-            <w:proofErr w:type="spellEnd"/>
             <w:r>
               <w:rPr>
                 <w:rStyle w:val="a3"/>
@@ -523,7 +515,6 @@
               </w:rPr>
               <w:t>_</w:t>
             </w:r>
-            <w:proofErr w:type="spellStart"/>
             <w:r>
               <w:rPr>
                 <w:rStyle w:val="a3"/>
@@ -532,7 +523,6 @@
               </w:rPr>
               <w:t>addr</w:t>
             </w:r>
-            <w:proofErr w:type="spellEnd"/>
           </w:p>
         </w:tc>
       </w:tr>
@@ -640,23 +630,7 @@
                 <w:rStyle w:val="a3"/>
                 <w:b w:val="0"/>
               </w:rPr>
-              <w:t xml:space="preserve">Добавлено описание взаимодействия ядра с </w:t>
-            </w:r>
-            <w:proofErr w:type="spellStart"/>
-            <w:r>
-              <w:rPr>
-                <w:rStyle w:val="a3"/>
-                <w:b w:val="0"/>
-              </w:rPr>
-              <w:t>кэшем</w:t>
-            </w:r>
-            <w:proofErr w:type="spellEnd"/>
-            <w:r>
-              <w:rPr>
-                <w:rStyle w:val="a3"/>
-                <w:b w:val="0"/>
-              </w:rPr>
-              <w:t xml:space="preserve"> данных</w:t>
+              <w:t>Добавлено описание взаимодействия ядра с кэшем данных</w:t>
             </w:r>
           </w:p>
         </w:tc>
@@ -1797,7 +1771,6 @@
           <w:b w:val="0"/>
         </w:rPr>
       </w:pPr>
-      <w:proofErr w:type="spellStart"/>
       <w:r>
         <w:rPr>
           <w:rStyle w:val="a3"/>
@@ -1806,7 +1779,6 @@
         </w:rPr>
         <w:t>Selen</w:t>
       </w:r>
-      <w:proofErr w:type="spellEnd"/>
       <w:r>
         <w:rPr>
           <w:rStyle w:val="a3"/>
@@ -1819,23 +1791,7 @@
           <w:rStyle w:val="a3"/>
           <w:b w:val="0"/>
         </w:rPr>
-        <w:t xml:space="preserve">одноядерная микропроцессорная система на кристалле. В состав </w:t>
-      </w:r>
-      <w:proofErr w:type="spellStart"/>
-      <w:r>
-        <w:rPr>
-          <w:rStyle w:val="a3"/>
-          <w:b w:val="0"/>
-        </w:rPr>
-        <w:t>СнК</w:t>
-      </w:r>
-      <w:proofErr w:type="spellEnd"/>
-      <w:r>
-        <w:rPr>
-          <w:rStyle w:val="a3"/>
-          <w:b w:val="0"/>
-        </w:rPr>
-        <w:t xml:space="preserve"> входят:</w:t>
+        <w:t>одноядерная микропроцессорная система на кристалле. В состав СнК входят:</w:t>
       </w:r>
     </w:p>
     <w:p>
@@ -2287,341 +2243,11 @@
       <w:bookmarkEnd w:id="7"/>
       <w:bookmarkEnd w:id="8"/>
     </w:p>
-    <w:p/>
     <w:p>
       <w:pPr>
         <w:pStyle w:val="2"/>
-        <w:rPr>
-          <w:color w:val="auto"/>
-          <w:lang w:val="en-US"/>
-        </w:rPr>
       </w:pPr>
       <w:bookmarkStart w:id="9" w:name="_Toc314120325"/>
-      <w:r>
-        <w:rPr>
-          <w:color w:val="auto"/>
-          <w:lang w:val="en-US"/>
-        </w:rPr>
-        <w:t>1)</w:t>
-      </w:r>
-      <w:r>
-        <w:rPr>
-          <w:color w:val="auto"/>
-        </w:rPr>
-        <w:t xml:space="preserve"> Стадия </w:t>
-      </w:r>
-      <w:r>
-        <w:rPr>
-          <w:color w:val="auto"/>
-          <w:lang w:val="en-US"/>
-        </w:rPr>
-        <w:t>Instruction fetch (IF)</w:t>
-      </w:r>
-    </w:p>
-    <w:p>
-      <w:pPr>
-        <w:pStyle w:val="a5"/>
-      </w:pPr>
-      <w:r>
-        <w:rPr>
-          <w:lang w:val="en-US"/>
-        </w:rPr>
-        <w:tab/>
-      </w:r>
-      <w:r>
-        <w:t xml:space="preserve">Выставления запроса в </w:t>
-      </w:r>
-      <w:proofErr w:type="spellStart"/>
-      <w:r>
-        <w:rPr>
-          <w:lang w:val="en-US"/>
-        </w:rPr>
-        <w:t>il</w:t>
-      </w:r>
-      <w:proofErr w:type="spellEnd"/>
-      <w:r>
-        <w:t>1</w:t>
-      </w:r>
-      <w:r>
-        <w:t xml:space="preserve"> </w:t>
-      </w:r>
-      <w:r>
-        <w:rPr>
-          <w:lang w:val="en-US"/>
-        </w:rPr>
-        <w:t>cash</w:t>
-      </w:r>
-      <w:r>
-        <w:t xml:space="preserve"> для получения инструкции согласно протокол, </w:t>
-      </w:r>
-      <w:proofErr w:type="gramStart"/>
-      <w:r>
-        <w:t>описанному</w:t>
-      </w:r>
-      <w:proofErr w:type="gramEnd"/>
-      <w:r>
-        <w:t xml:space="preserve"> ниже. Возможные остановки – промах в </w:t>
-      </w:r>
-      <w:proofErr w:type="spellStart"/>
-      <w:r>
-        <w:t>кэше</w:t>
-      </w:r>
-      <w:proofErr w:type="spellEnd"/>
-      <w:r>
-        <w:t xml:space="preserve"> или полная остановка конвейера (</w:t>
-      </w:r>
-      <w:r>
-        <w:rPr>
-          <w:lang w:val="en-US"/>
-        </w:rPr>
-        <w:t>stall</w:t>
-      </w:r>
-      <w:r>
-        <w:t>).</w:t>
-      </w:r>
-    </w:p>
-    <w:p>
-      <w:pPr>
-        <w:pStyle w:val="2"/>
-        <w:rPr>
-          <w:color w:val="auto"/>
-        </w:rPr>
-      </w:pPr>
-      <w:r>
-        <w:rPr>
-          <w:color w:val="auto"/>
-        </w:rPr>
-        <w:t xml:space="preserve">2) Стадия </w:t>
-      </w:r>
-      <w:r>
-        <w:rPr>
-          <w:color w:val="auto"/>
-          <w:lang w:val="en-US"/>
-        </w:rPr>
-        <w:t>decode</w:t>
-      </w:r>
-      <w:r>
-        <w:rPr>
-          <w:color w:val="auto"/>
-        </w:rPr>
-        <w:t xml:space="preserve"> (</w:t>
-      </w:r>
-      <w:r>
-        <w:rPr>
-          <w:color w:val="auto"/>
-          <w:lang w:val="en-US"/>
-        </w:rPr>
-        <w:t>DEC</w:t>
-      </w:r>
-      <w:r>
-        <w:rPr>
-          <w:color w:val="auto"/>
-        </w:rPr>
-        <w:t>)</w:t>
-      </w:r>
-    </w:p>
-    <w:p>
-      <w:r>
-        <w:tab/>
-      </w:r>
-      <w:r>
-        <w:t xml:space="preserve">Декодирование инструкции выставление соответствующих сигналов управления. </w:t>
-      </w:r>
-      <w:proofErr w:type="gramStart"/>
-      <w:r>
-        <w:t>Возможные</w:t>
-      </w:r>
-      <w:proofErr w:type="gramEnd"/>
-      <w:r>
-        <w:t xml:space="preserve"> останови – полная остановка конвейера </w:t>
-      </w:r>
-    </w:p>
-    <w:p>
-      <w:pPr>
-        <w:pStyle w:val="2"/>
-        <w:rPr>
-          <w:color w:val="auto"/>
-        </w:rPr>
-      </w:pPr>
-      <w:r>
-        <w:rPr>
-          <w:color w:val="auto"/>
-        </w:rPr>
-        <w:t xml:space="preserve">3) Стадия </w:t>
-      </w:r>
-      <w:r>
-        <w:rPr>
-          <w:color w:val="auto"/>
-          <w:lang w:val="en-US"/>
-        </w:rPr>
-        <w:t xml:space="preserve">executions </w:t>
-      </w:r>
-      <w:r>
-        <w:rPr>
-          <w:color w:val="auto"/>
-        </w:rPr>
-        <w:t>(</w:t>
-      </w:r>
-      <w:r>
-        <w:rPr>
-          <w:color w:val="auto"/>
-          <w:lang w:val="en-US"/>
-        </w:rPr>
-        <w:t>EXE</w:t>
-      </w:r>
-      <w:r>
-        <w:rPr>
-          <w:color w:val="auto"/>
-        </w:rPr>
-        <w:t>)</w:t>
-      </w:r>
-    </w:p>
-    <w:p/>
-    <w:p>
-      <w:pPr>
-        <w:pStyle w:val="a5"/>
-      </w:pPr>
-      <w:r>
-        <w:rPr>
-          <w:lang w:val="en-US"/>
-        </w:rPr>
-        <w:tab/>
-      </w:r>
-      <w:r>
-        <w:t>Выполнение арифметических и логических операций с операндам</w:t>
-      </w:r>
-      <w:proofErr w:type="gramStart"/>
-      <w:r>
-        <w:t>и(</w:t>
-      </w:r>
-      <w:proofErr w:type="gramEnd"/>
-      <w:r>
-        <w:t>значения из регистра или операнд непосредственно из команды) и операции с адресом(вычислении адреса перехода). Возможные причины остановки – неготовность операндов, полная остановка конвейера.</w:t>
-      </w:r>
-    </w:p>
-    <w:p>
-      <w:pPr>
-        <w:pStyle w:val="2"/>
-        <w:rPr>
-          <w:color w:val="auto"/>
-          <w:lang w:val="en-US"/>
-        </w:rPr>
-      </w:pPr>
-      <w:r>
-        <w:rPr>
-          <w:color w:val="auto"/>
-        </w:rPr>
-        <w:lastRenderedPageBreak/>
-        <w:t>4</w:t>
-      </w:r>
-      <w:r>
-        <w:rPr>
-          <w:color w:val="auto"/>
-        </w:rPr>
-        <w:t xml:space="preserve">) Стадия </w:t>
-      </w:r>
-      <w:r>
-        <w:rPr>
-          <w:color w:val="auto"/>
-          <w:lang w:val="en-US"/>
-        </w:rPr>
-        <w:t>Memory (MEM)</w:t>
-      </w:r>
-    </w:p>
-    <w:p>
-      <w:r>
-        <w:rPr>
-          <w:lang w:val="en-US"/>
-        </w:rPr>
-        <w:tab/>
-      </w:r>
-      <w:r>
-        <w:t xml:space="preserve">Выполнение обращения в </w:t>
-      </w:r>
-      <w:proofErr w:type="spellStart"/>
-      <w:r>
-        <w:t>кэшь</w:t>
-      </w:r>
-      <w:proofErr w:type="spellEnd"/>
-      <w:r>
-        <w:t xml:space="preserve"> данных </w:t>
-      </w:r>
-      <w:proofErr w:type="spellStart"/>
-      <w:r>
-        <w:t>согластно</w:t>
-      </w:r>
-      <w:proofErr w:type="spellEnd"/>
-      <w:r>
-        <w:t xml:space="preserve"> протоколу. Причины остановки – полная остановка конвейера и промах в </w:t>
-      </w:r>
-      <w:proofErr w:type="spellStart"/>
-      <w:r>
-        <w:t>кэшь</w:t>
-      </w:r>
-      <w:proofErr w:type="spellEnd"/>
-      <w:r>
-        <w:t xml:space="preserve"> данных. </w:t>
-      </w:r>
-    </w:p>
-    <w:p/>
-    <w:p>
-      <w:pPr>
-        <w:pStyle w:val="2"/>
-        <w:rPr>
-          <w:color w:val="auto"/>
-          <w:lang w:val="en-US"/>
-        </w:rPr>
-      </w:pPr>
-      <w:r>
-        <w:rPr>
-          <w:color w:val="auto"/>
-        </w:rPr>
-        <w:t>5</w:t>
-      </w:r>
-      <w:r>
-        <w:rPr>
-          <w:color w:val="auto"/>
-        </w:rPr>
-        <w:t xml:space="preserve">) Стадия </w:t>
-      </w:r>
-      <w:r>
-        <w:rPr>
-          <w:color w:val="auto"/>
-          <w:lang w:val="en-US"/>
-        </w:rPr>
-        <w:t>write back (WB)</w:t>
-      </w:r>
-    </w:p>
-    <w:p>
-      <w:pPr>
-        <w:pStyle w:val="a5"/>
-      </w:pPr>
-      <w:r>
-        <w:tab/>
-        <w:t xml:space="preserve">Выполнение записи данных в регистровый файл. Причины остановки </w:t>
-      </w:r>
-      <w:r>
-        <w:t xml:space="preserve">– полная остановка конвейера, ожидание ответа с </w:t>
-      </w:r>
-      <w:proofErr w:type="spellStart"/>
-      <w:r>
-        <w:t>кэша</w:t>
-      </w:r>
-      <w:proofErr w:type="spellEnd"/>
-      <w:r>
-        <w:t xml:space="preserve"> данных</w:t>
-      </w:r>
-      <w:r>
-        <w:t>.</w:t>
-      </w:r>
-      <w:r>
-        <w:t xml:space="preserve"> </w:t>
-      </w:r>
-    </w:p>
-    <w:p>
-      <w:pPr>
-        <w:pStyle w:val="2"/>
-      </w:pPr>
       <w:bookmarkStart w:id="10" w:name="_Toc441397999"/>
       <w:r>
         <w:t>Назначение и место в системе</w:t>
@@ -2696,18 +2322,452 @@
     </w:p>
     <w:p/>
     <w:p>
-      <w:pPr>
-        <w:pStyle w:val="2"/>
-      </w:pPr>
       <w:bookmarkStart w:id="12" w:name="_Toc314120326"/>
       <w:bookmarkStart w:id="13" w:name="_Toc441398001"/>
+    </w:p>
+    <w:p>
+      <w:pPr>
+        <w:pStyle w:val="a5"/>
+        <w:ind w:firstLine="708"/>
+      </w:pPr>
+      <w:r>
+        <w:lastRenderedPageBreak/>
+        <w:t xml:space="preserve">Данный конвейер представляет собой подобие 5 стадийного классического </w:t>
+      </w:r>
+      <w:r>
+        <w:rPr>
+          <w:lang w:val="en-US"/>
+        </w:rPr>
+        <w:t>MIPS</w:t>
+      </w:r>
+      <w:r>
+        <w:t xml:space="preserve"> </w:t>
+      </w:r>
+      <w:r>
+        <w:t xml:space="preserve">конвейера. Включаемые стадии описаны ниже. Все операции по вычислению адреса выполняются на стадии </w:t>
+      </w:r>
+      <w:r>
+        <w:rPr>
+          <w:lang w:val="en-US"/>
+        </w:rPr>
+        <w:t xml:space="preserve">execution </w:t>
+      </w:r>
+    </w:p>
+    <w:p>
+      <w:pPr>
+        <w:pStyle w:val="2"/>
+        <w:rPr>
+          <w:color w:val="auto"/>
+        </w:rPr>
+      </w:pPr>
+      <w:r>
+        <w:rPr>
+          <w:color w:val="auto"/>
+        </w:rPr>
+        <w:t>1)</w:t>
+      </w:r>
+      <w:r>
+        <w:rPr>
+          <w:color w:val="auto"/>
+        </w:rPr>
+        <w:t xml:space="preserve"> Стадия </w:t>
+      </w:r>
+      <w:r>
+        <w:rPr>
+          <w:color w:val="auto"/>
+          <w:lang w:val="en-US"/>
+        </w:rPr>
+        <w:t>Instruction</w:t>
+      </w:r>
+      <w:r>
+        <w:rPr>
+          <w:color w:val="auto"/>
+        </w:rPr>
+        <w:t xml:space="preserve"> </w:t>
+      </w:r>
+      <w:r>
+        <w:rPr>
+          <w:color w:val="auto"/>
+          <w:lang w:val="en-US"/>
+        </w:rPr>
+        <w:t>fetch</w:t>
+      </w:r>
+      <w:r>
+        <w:rPr>
+          <w:color w:val="auto"/>
+        </w:rPr>
+        <w:t xml:space="preserve"> (</w:t>
+      </w:r>
+      <w:r>
+        <w:rPr>
+          <w:color w:val="auto"/>
+          <w:lang w:val="en-US"/>
+        </w:rPr>
+        <w:t>IF</w:t>
+      </w:r>
+      <w:r>
+        <w:rPr>
+          <w:color w:val="auto"/>
+        </w:rPr>
+        <w:t>)</w:t>
+      </w:r>
+    </w:p>
+    <w:p>
+      <w:pPr>
+        <w:pStyle w:val="a5"/>
+      </w:pPr>
+      <w:r>
+        <w:tab/>
+      </w:r>
+      <w:r>
+        <w:t xml:space="preserve">Выставления запроса в </w:t>
+      </w:r>
+      <w:r>
+        <w:rPr>
+          <w:lang w:val="en-US"/>
+        </w:rPr>
+        <w:t>il</w:t>
+      </w:r>
+      <w:r>
+        <w:t>1</w:t>
+      </w:r>
+      <w:r>
+        <w:t xml:space="preserve"> </w:t>
+      </w:r>
+      <w:r>
+        <w:rPr>
+          <w:lang w:val="en-US"/>
+        </w:rPr>
+        <w:t>cash</w:t>
+      </w:r>
+      <w:r>
+        <w:t xml:space="preserve"> для получения инструкции согласно протокол, описанному ниже. Возможные остановки – промах в кэше или полная остановка конвейера (</w:t>
+      </w:r>
+      <w:r>
+        <w:rPr>
+          <w:lang w:val="en-US"/>
+        </w:rPr>
+        <w:t>stall</w:t>
+      </w:r>
+      <w:r>
+        <w:t>).</w:t>
+      </w:r>
+    </w:p>
+    <w:p>
+      <w:pPr>
+        <w:pStyle w:val="2"/>
+        <w:rPr>
+          <w:color w:val="auto"/>
+        </w:rPr>
+      </w:pPr>
+      <w:r>
+        <w:rPr>
+          <w:color w:val="auto"/>
+        </w:rPr>
+        <w:t xml:space="preserve">2) Стадия </w:t>
+      </w:r>
+      <w:r>
+        <w:rPr>
+          <w:color w:val="auto"/>
+          <w:lang w:val="en-US"/>
+        </w:rPr>
+        <w:t>decode</w:t>
+      </w:r>
+      <w:r>
+        <w:rPr>
+          <w:color w:val="auto"/>
+        </w:rPr>
+        <w:t xml:space="preserve"> (</w:t>
+      </w:r>
+      <w:r>
+        <w:rPr>
+          <w:color w:val="auto"/>
+          <w:lang w:val="en-US"/>
+        </w:rPr>
+        <w:t>DEC</w:t>
+      </w:r>
+      <w:r>
+        <w:rPr>
+          <w:color w:val="auto"/>
+        </w:rPr>
+        <w:t>)</w:t>
+      </w:r>
+    </w:p>
+    <w:p>
+      <w:r>
+        <w:tab/>
+      </w:r>
+      <w:r>
+        <w:t xml:space="preserve">Декодирование инструкции выставление соответствующих сигналов управления. Возможные останови – полная остановка конвейера по причинам ожидания </w:t>
+      </w:r>
+      <w:r>
+        <w:rPr>
+          <w:lang w:val="en-US"/>
+        </w:rPr>
+        <w:t>Load</w:t>
+      </w:r>
+      <w:r>
+        <w:t xml:space="preserve"> </w:t>
+      </w:r>
+      <w:r>
+        <w:t xml:space="preserve">инструкций или по причине декодирования инструкций типа </w:t>
+      </w:r>
+      <w:r>
+        <w:rPr>
+          <w:lang w:val="en-US"/>
+        </w:rPr>
+        <w:t>jump</w:t>
+      </w:r>
+      <w:r>
+        <w:t xml:space="preserve">, </w:t>
+      </w:r>
+      <w:r>
+        <w:rPr>
+          <w:lang w:val="en-US"/>
+        </w:rPr>
+        <w:t>branch</w:t>
+      </w:r>
+      <w:r>
+        <w:t xml:space="preserve"> </w:t>
+      </w:r>
+    </w:p>
+    <w:p>
+      <w:pPr>
+        <w:pStyle w:val="2"/>
+        <w:rPr>
+          <w:color w:val="auto"/>
+        </w:rPr>
+      </w:pPr>
+      <w:r>
+        <w:rPr>
+          <w:color w:val="auto"/>
+        </w:rPr>
+        <w:t xml:space="preserve">3) Стадия </w:t>
+      </w:r>
+      <w:r>
+        <w:rPr>
+          <w:color w:val="auto"/>
+          <w:lang w:val="en-US"/>
+        </w:rPr>
+        <w:t>executions</w:t>
+      </w:r>
+      <w:r>
+        <w:rPr>
+          <w:color w:val="auto"/>
+        </w:rPr>
+        <w:t xml:space="preserve"> </w:t>
+      </w:r>
+      <w:r>
+        <w:rPr>
+          <w:color w:val="auto"/>
+        </w:rPr>
+        <w:t>(</w:t>
+      </w:r>
+      <w:r>
+        <w:rPr>
+          <w:color w:val="auto"/>
+          <w:lang w:val="en-US"/>
+        </w:rPr>
+        <w:t>EXE</w:t>
+      </w:r>
+      <w:r>
+        <w:rPr>
+          <w:color w:val="auto"/>
+        </w:rPr>
+        <w:t>)</w:t>
+      </w:r>
+    </w:p>
+    <w:p/>
+    <w:p>
+      <w:pPr>
+        <w:pStyle w:val="a5"/>
+      </w:pPr>
+      <w:r>
+        <w:tab/>
+      </w:r>
+      <w:r>
+        <w:t>Выполнение арифметических и логических операций с операндами(значения из регистра или операнд непосредственно из команды) и операции с адресом(вычислении адреса перехода). Возможные причины остановки – неготовность операндов</w:t>
+      </w:r>
+      <w:r>
+        <w:t>(</w:t>
+      </w:r>
+      <w:r>
+        <w:t xml:space="preserve">ожидание </w:t>
+      </w:r>
+      <w:r>
+        <w:rPr>
+          <w:lang w:val="en-US"/>
+        </w:rPr>
+        <w:t>load</w:t>
+      </w:r>
+      <w:r>
+        <w:t>)</w:t>
+      </w:r>
+      <w:r>
+        <w:t>, полная остановка конвейера.</w:t>
+      </w:r>
+    </w:p>
+    <w:p>
+      <w:pPr>
+        <w:pStyle w:val="2"/>
+        <w:rPr>
+          <w:color w:val="auto"/>
+        </w:rPr>
+      </w:pPr>
+      <w:r>
+        <w:rPr>
+          <w:color w:val="auto"/>
+        </w:rPr>
+        <w:t xml:space="preserve">4) Стадия </w:t>
+      </w:r>
+      <w:r>
+        <w:rPr>
+          <w:color w:val="auto"/>
+          <w:lang w:val="en-US"/>
+        </w:rPr>
+        <w:t>Memory</w:t>
+      </w:r>
+      <w:r>
+        <w:rPr>
+          <w:color w:val="auto"/>
+        </w:rPr>
+        <w:t xml:space="preserve"> (</w:t>
+      </w:r>
+      <w:r>
+        <w:rPr>
+          <w:color w:val="auto"/>
+          <w:lang w:val="en-US"/>
+        </w:rPr>
+        <w:t>MEM</w:t>
+      </w:r>
+      <w:r>
+        <w:rPr>
+          <w:color w:val="auto"/>
+        </w:rPr>
+        <w:t>)</w:t>
+      </w:r>
+    </w:p>
+    <w:p>
+      <w:r>
+        <w:tab/>
+      </w:r>
+      <w:r>
+        <w:t xml:space="preserve">Выполнение обращения в кэшь данных </w:t>
+      </w:r>
+      <w:r>
+        <w:t>согласно</w:t>
+      </w:r>
+      <w:r>
+        <w:t xml:space="preserve"> протоколу. Причины остановки – полная остановка конвейера и промах в кэшь данных</w:t>
+      </w:r>
+      <w:r>
+        <w:t xml:space="preserve"> в случаи </w:t>
+      </w:r>
+      <w:r>
+        <w:rPr>
+          <w:lang w:val="en-US"/>
+        </w:rPr>
+        <w:t>load</w:t>
+      </w:r>
+      <w:r>
+        <w:t xml:space="preserve"> </w:t>
+      </w:r>
+      <w:r>
+        <w:t>операции</w:t>
+      </w:r>
+      <w:r>
+        <w:t xml:space="preserve">. </w:t>
+      </w:r>
+    </w:p>
+    <w:p/>
+    <w:p>
+      <w:pPr>
+        <w:pStyle w:val="2"/>
+        <w:rPr>
+          <w:color w:val="auto"/>
+        </w:rPr>
+      </w:pPr>
+      <w:r>
+        <w:rPr>
+          <w:color w:val="auto"/>
+        </w:rPr>
+        <w:t xml:space="preserve">5) Стадия </w:t>
+      </w:r>
+      <w:r>
+        <w:rPr>
+          <w:color w:val="auto"/>
+          <w:lang w:val="en-US"/>
+        </w:rPr>
+        <w:t>write</w:t>
+      </w:r>
+      <w:r>
+        <w:rPr>
+          <w:color w:val="auto"/>
+        </w:rPr>
+        <w:t xml:space="preserve"> </w:t>
+      </w:r>
+      <w:r>
+        <w:rPr>
+          <w:color w:val="auto"/>
+          <w:lang w:val="en-US"/>
+        </w:rPr>
+        <w:t>back</w:t>
+      </w:r>
+      <w:r>
+        <w:rPr>
+          <w:color w:val="auto"/>
+        </w:rPr>
+        <w:t xml:space="preserve"> (</w:t>
+      </w:r>
+      <w:r>
+        <w:rPr>
+          <w:color w:val="auto"/>
+          <w:lang w:val="en-US"/>
+        </w:rPr>
+        <w:t>WB</w:t>
+      </w:r>
+      <w:r>
+        <w:rPr>
+          <w:color w:val="auto"/>
+        </w:rPr>
+        <w:t>)</w:t>
+      </w:r>
+    </w:p>
+    <w:p>
+      <w:pPr>
+        <w:pStyle w:val="a5"/>
+      </w:pPr>
+      <w:r>
+        <w:tab/>
+        <w:t xml:space="preserve">Выполнение записи данных в регистровый файл. Причины остановки </w:t>
+      </w:r>
+      <w:r>
+        <w:t>– полная остановка конвейера</w:t>
+      </w:r>
+      <w:r>
+        <w:t xml:space="preserve">. </w:t>
+      </w:r>
+    </w:p>
+    <w:p>
+      <w:pPr>
+        <w:pStyle w:val="2"/>
+      </w:pPr>
+    </w:p>
+    <w:p>
+      <w:pPr>
+        <w:pStyle w:val="2"/>
+      </w:pPr>
       <w:r>
         <w:t>Микроархитектура</w:t>
       </w:r>
       <w:bookmarkEnd w:id="12"/>
       <w:bookmarkEnd w:id="13"/>
     </w:p>
-    <w:p/>
+    <w:p>
+      <w:r>
+        <w:t xml:space="preserve"> </w:t>
+      </w:r>
+    </w:p>
     <w:p>
       <w:r>
         <w:t>Взаимодействие с подсистемой памяти реализовано согласно протоколу, представленному на рисунке 1</w:t>
@@ -2743,7 +2803,7 @@
                     <a:blip r:embed="rId8">
                       <a:extLst>
                         <a:ext uri="{28A0092B-C50C-407E-A947-70E740481C1C}">
-                          <a14:useLocalDpi xmlns="" xmlns:wpc="http://schemas.microsoft.com/office/word/2010/wordprocessingCanvas" xmlns:mo="http://schemas.microsoft.com/office/mac/office/2008/main" xmlns:mc="http://schemas.openxmlformats.org/markup-compatibility/2006" xmlns:mv="urn:schemas-microsoft-com:mac:vml" xmlns:o="urn:schemas-microsoft-com:office:office" xmlns:v="urn:schemas-microsoft-com:vml" xmlns:wp14="http://schemas.microsoft.com/office/word/2010/wordprocessingDrawing" xmlns:w10="urn:schemas-microsoft-com:office:word" xmlns:w="http://schemas.openxmlformats.org/wordprocessingml/2006/main" xmlns:w14="http://schemas.microsoft.com/office/word/2010/wordml" xmlns:wpg="http://schemas.microsoft.com/office/word/2010/wordprocessingGroup" xmlns:wpi="http://schemas.microsoft.com/office/word/2010/wordprocessingInk" xmlns:wps="http://schemas.microsoft.com/office/word/2010/wordprocessingShape" xmlns:a14="http://schemas.microsoft.com/office/drawing/2010/main" val="0"/>
+                          <a14:useLocalDpi xmlns:a14="http://schemas.microsoft.com/office/drawing/2010/main" xmlns:wps="http://schemas.microsoft.com/office/word/2010/wordprocessingShape" xmlns:wpi="http://schemas.microsoft.com/office/word/2010/wordprocessingInk" xmlns:wpg="http://schemas.microsoft.com/office/word/2010/wordprocessingGroup" xmlns:w14="http://schemas.microsoft.com/office/word/2010/wordml" xmlns:w="http://schemas.openxmlformats.org/wordprocessingml/2006/main" xmlns:w10="urn:schemas-microsoft-com:office:word" xmlns:wp14="http://schemas.microsoft.com/office/word/2010/wordprocessingDrawing" xmlns:v="urn:schemas-microsoft-com:vml" xmlns:o="urn:schemas-microsoft-com:office:office" xmlns:mv="urn:schemas-microsoft-com:mac:vml" xmlns:mc="http://schemas.openxmlformats.org/markup-compatibility/2006" xmlns:mo="http://schemas.microsoft.com/office/mac/office/2008/main" xmlns:wpc="http://schemas.microsoft.com/office/word/2010/wordprocessingCanvas" xmlns="" val="0"/>
                         </a:ext>
                       </a:extLst>
                     </a:blip>
@@ -2785,27 +2845,24 @@
         <w:jc w:val="both"/>
       </w:pPr>
       <w:r>
+        <w:lastRenderedPageBreak/>
         <w:t xml:space="preserve">Более подробно на рисунке 2. По сбросу регистр счётчика команд сбрасывается на начальное значение (на рисунке это 0). Так же вспомогательный регистр </w:t>
       </w:r>
-      <w:proofErr w:type="spellStart"/>
       <w:r>
         <w:rPr>
           <w:lang w:val="en-US"/>
         </w:rPr>
         <w:t>req</w:t>
       </w:r>
-      <w:proofErr w:type="spellEnd"/>
       <w:r>
         <w:t>_</w:t>
       </w:r>
-      <w:proofErr w:type="spellStart"/>
       <w:r>
         <w:rPr>
           <w:lang w:val="en-US"/>
         </w:rPr>
         <w:t>val</w:t>
       </w:r>
-      <w:proofErr w:type="spellEnd"/>
       <w:r>
         <w:t>_</w:t>
       </w:r>
@@ -2832,16 +2889,7 @@
         <w:jc w:val="both"/>
       </w:pPr>
       <w:r>
-        <w:lastRenderedPageBreak/>
-        <w:t xml:space="preserve">Счётчик команд изменяет своё </w:t>
-      </w:r>
-      <w:proofErr w:type="gramStart"/>
-      <w:r>
-        <w:t>значение</w:t>
-      </w:r>
-      <w:proofErr w:type="gramEnd"/>
-      <w:r>
-        <w:t xml:space="preserve"> когда вспомогательный регистр в 0 или при получения сигнала подтверждения от подсистемы памяти (</w:t>
+        <w:t>Счётчик команд изменяет своё значение когда вспомогательный регистр в 0 или при получения сигнала подтверждения от подсистемы памяти (</w:t>
       </w:r>
       <w:r>
         <w:rPr>
@@ -2852,25 +2900,21 @@
       <w:r>
         <w:t>_</w:t>
       </w:r>
-      <w:proofErr w:type="spellStart"/>
       <w:r>
         <w:rPr>
           <w:lang w:val="en-US"/>
         </w:rPr>
         <w:t>req</w:t>
       </w:r>
-      <w:proofErr w:type="spellEnd"/>
       <w:r>
         <w:t>_</w:t>
       </w:r>
-      <w:proofErr w:type="spellStart"/>
       <w:r>
         <w:rPr>
           <w:lang w:val="en-US"/>
         </w:rPr>
         <w:t>ack</w:t>
       </w:r>
-      <w:proofErr w:type="spellEnd"/>
       <w:r>
         <w:t>):</w:t>
       </w:r>
@@ -2937,7 +2981,7 @@
                     <a:blip r:embed="rId9">
                       <a:extLst>
                         <a:ext uri="{28A0092B-C50C-407E-A947-70E740481C1C}">
-                          <a14:useLocalDpi xmlns="" xmlns:wpc="http://schemas.microsoft.com/office/word/2010/wordprocessingCanvas" xmlns:mo="http://schemas.microsoft.com/office/mac/office/2008/main" xmlns:mc="http://schemas.openxmlformats.org/markup-compatibility/2006" xmlns:mv="urn:schemas-microsoft-com:mac:vml" xmlns:o="urn:schemas-microsoft-com:office:office" xmlns:v="urn:schemas-microsoft-com:vml" xmlns:wp14="http://schemas.microsoft.com/office/word/2010/wordprocessingDrawing" xmlns:w10="urn:schemas-microsoft-com:office:word" xmlns:w="http://schemas.openxmlformats.org/wordprocessingml/2006/main" xmlns:w14="http://schemas.microsoft.com/office/word/2010/wordml" xmlns:wpg="http://schemas.microsoft.com/office/word/2010/wordprocessingGroup" xmlns:wpi="http://schemas.microsoft.com/office/word/2010/wordprocessingInk" xmlns:wps="http://schemas.microsoft.com/office/word/2010/wordprocessingShape" xmlns:a14="http://schemas.microsoft.com/office/drawing/2010/main" val="0"/>
+                          <a14:useLocalDpi xmlns:a14="http://schemas.microsoft.com/office/drawing/2010/main" xmlns:wps="http://schemas.microsoft.com/office/word/2010/wordprocessingShape" xmlns:wpi="http://schemas.microsoft.com/office/word/2010/wordprocessingInk" xmlns:wpg="http://schemas.microsoft.com/office/word/2010/wordprocessingGroup" xmlns:w14="http://schemas.microsoft.com/office/word/2010/wordml" xmlns:w="http://schemas.openxmlformats.org/wordprocessingml/2006/main" xmlns:w10="urn:schemas-microsoft-com:office:word" xmlns:wp14="http://schemas.microsoft.com/office/word/2010/wordprocessingDrawing" xmlns:v="urn:schemas-microsoft-com:vml" xmlns:o="urn:schemas-microsoft-com:office:office" xmlns:mv="urn:schemas-microsoft-com:mac:vml" xmlns:mc="http://schemas.openxmlformats.org/markup-compatibility/2006" xmlns:mo="http://schemas.microsoft.com/office/mac/office/2008/main" xmlns:wpc="http://schemas.microsoft.com/office/word/2010/wordprocessingCanvas" xmlns="" val="0"/>
                         </a:ext>
                       </a:extLst>
                     </a:blip>
@@ -3001,7 +3045,7 @@
                     <a:blip r:embed="rId10">
                       <a:extLst>
                         <a:ext uri="{28A0092B-C50C-407E-A947-70E740481C1C}">
-                          <a14:useLocalDpi xmlns="" xmlns:wpc="http://schemas.microsoft.com/office/word/2010/wordprocessingCanvas" xmlns:mo="http://schemas.microsoft.com/office/mac/office/2008/main" xmlns:mc="http://schemas.openxmlformats.org/markup-compatibility/2006" xmlns:mv="urn:schemas-microsoft-com:mac:vml" xmlns:o="urn:schemas-microsoft-com:office:office" xmlns:v="urn:schemas-microsoft-com:vml" xmlns:wp14="http://schemas.microsoft.com/office/word/2010/wordprocessingDrawing" xmlns:w10="urn:schemas-microsoft-com:office:word" xmlns:w="http://schemas.openxmlformats.org/wordprocessingml/2006/main" xmlns:w14="http://schemas.microsoft.com/office/word/2010/wordml" xmlns:wpg="http://schemas.microsoft.com/office/word/2010/wordprocessingGroup" xmlns:wpi="http://schemas.microsoft.com/office/word/2010/wordprocessingInk" xmlns:wps="http://schemas.microsoft.com/office/word/2010/wordprocessingShape" xmlns:a14="http://schemas.microsoft.com/office/drawing/2010/main" val="0"/>
+                          <a14:useLocalDpi xmlns:a14="http://schemas.microsoft.com/office/drawing/2010/main" xmlns:wps="http://schemas.microsoft.com/office/word/2010/wordprocessingShape" xmlns:wpi="http://schemas.microsoft.com/office/word/2010/wordprocessingInk" xmlns:wpg="http://schemas.microsoft.com/office/word/2010/wordprocessingGroup" xmlns:w14="http://schemas.microsoft.com/office/word/2010/wordml" xmlns:w="http://schemas.openxmlformats.org/wordprocessingml/2006/main" xmlns:w10="urn:schemas-microsoft-com:office:word" xmlns:wp14="http://schemas.microsoft.com/office/word/2010/wordprocessingDrawing" xmlns:v="urn:schemas-microsoft-com:vml" xmlns:o="urn:schemas-microsoft-com:office:office" xmlns:mv="urn:schemas-microsoft-com:mac:vml" xmlns:mc="http://schemas.openxmlformats.org/markup-compatibility/2006" xmlns:mo="http://schemas.microsoft.com/office/mac/office/2008/main" xmlns:wpc="http://schemas.microsoft.com/office/word/2010/wordprocessingCanvas" xmlns="" val="0"/>
                         </a:ext>
                       </a:extLst>
                     </a:blip>
@@ -3173,7 +3217,6 @@
                 <w:lang w:val="en-US"/>
               </w:rPr>
             </w:pPr>
-            <w:proofErr w:type="spellStart"/>
             <w:r>
               <w:rPr>
                 <w:rStyle w:val="a3"/>
@@ -3181,6 +3224,7 @@
                 <w:bCs w:val="0"/>
                 <w:lang w:val="en-US"/>
               </w:rPr>
+              <w:lastRenderedPageBreak/>
               <w:t>i</w:t>
             </w:r>
             <w:r>
@@ -3192,7 +3236,6 @@
               </w:rPr>
               <w:t>_req_val</w:t>
             </w:r>
-            <w:proofErr w:type="spellEnd"/>
           </w:p>
         </w:tc>
         <w:tc>
@@ -3285,7 +3328,6 @@
                 <w:bCs w:val="0"/>
               </w:rPr>
             </w:pPr>
-            <w:proofErr w:type="spellStart"/>
             <w:r>
               <w:rPr>
                 <w:rStyle w:val="a3"/>
@@ -3303,7 +3345,6 @@
               </w:rPr>
               <w:t>_req_addr</w:t>
             </w:r>
-            <w:proofErr w:type="spellEnd"/>
           </w:p>
         </w:tc>
         <w:tc>
@@ -3344,7 +3385,6 @@
                 <w:bCs w:val="0"/>
               </w:rPr>
             </w:pPr>
-            <w:proofErr w:type="spellStart"/>
             <w:r>
               <w:rPr>
                 <w:rStyle w:val="a3"/>
@@ -3353,7 +3393,6 @@
               </w:rPr>
               <w:t>Output</w:t>
             </w:r>
-            <w:proofErr w:type="spellEnd"/>
           </w:p>
         </w:tc>
         <w:tc>
@@ -3396,7 +3435,6 @@
                 <w:bCs w:val="0"/>
               </w:rPr>
             </w:pPr>
-            <w:proofErr w:type="spellStart"/>
             <w:r>
               <w:rPr>
                 <w:rStyle w:val="a3"/>
@@ -3413,7 +3451,6 @@
               </w:rPr>
               <w:t>_ack_val</w:t>
             </w:r>
-            <w:proofErr w:type="spellEnd"/>
           </w:p>
         </w:tc>
         <w:tc>
@@ -3454,7 +3491,6 @@
                 <w:bCs w:val="0"/>
               </w:rPr>
             </w:pPr>
-            <w:proofErr w:type="spellStart"/>
             <w:r>
               <w:rPr>
                 <w:rStyle w:val="a3"/>
@@ -3463,7 +3499,6 @@
               </w:rPr>
               <w:t>Input</w:t>
             </w:r>
-            <w:proofErr w:type="spellEnd"/>
           </w:p>
         </w:tc>
         <w:tc>
@@ -3506,7 +3541,6 @@
                 <w:bCs w:val="0"/>
               </w:rPr>
             </w:pPr>
-            <w:proofErr w:type="spellStart"/>
             <w:r>
               <w:rPr>
                 <w:rStyle w:val="a3"/>
@@ -3524,7 +3558,6 @@
               </w:rPr>
               <w:t>_ack_rdata</w:t>
             </w:r>
-            <w:proofErr w:type="spellEnd"/>
           </w:p>
         </w:tc>
         <w:tc>
@@ -3565,7 +3598,6 @@
                 <w:bCs w:val="0"/>
               </w:rPr>
             </w:pPr>
-            <w:proofErr w:type="spellStart"/>
             <w:r>
               <w:rPr>
                 <w:rStyle w:val="a3"/>
@@ -3574,7 +3606,6 @@
               </w:rPr>
               <w:t>Input</w:t>
             </w:r>
-            <w:proofErr w:type="spellEnd"/>
           </w:p>
         </w:tc>
         <w:tc>
@@ -3696,15 +3727,7 @@
         <w:t xml:space="preserve"> </w:t>
       </w:r>
       <w:r>
-        <w:t xml:space="preserve">из памяти должен вернуться ответ, если он </w:t>
-      </w:r>
-      <w:proofErr w:type="gramStart"/>
-      <w:r>
-        <w:t>есть</w:t>
-      </w:r>
-      <w:proofErr w:type="gramEnd"/>
-      <w:r>
-        <w:t xml:space="preserve"> то используются полученные данные и конвейер работает в штатном режиме. Если нет, то формируется полная остановка конвейера. </w:t>
+        <w:t xml:space="preserve">из памяти должен вернуться ответ, если он есть то используются полученные данные и конвейер работает в штатном режиме. Если нет, то формируется полная остановка конвейера. </w:t>
       </w:r>
     </w:p>
     <w:p>
@@ -3772,15 +3795,7 @@
         <w:t>2</w:t>
       </w:r>
       <w:r>
-        <w:t xml:space="preserve">). Если это инструкция работы с памятью, то так же выставляется запрос в память.  </w:t>
-      </w:r>
-      <w:proofErr w:type="gramStart"/>
-      <w:r>
-        <w:t>При</w:t>
-      </w:r>
-      <w:proofErr w:type="gramEnd"/>
-      <w:r>
-        <w:t xml:space="preserve"> формирования остановки конвейера, запрос в память от инстру</w:t>
+        <w:t>). Если это инструкция работы с памятью, то так же выставляется запрос в память.  При формирования остановки конвейера, запрос в память от инстру</w:t>
       </w:r>
       <w:r>
         <w:t>кции</w:t>
@@ -3990,7 +4005,6 @@
                 <w:lang w:val="en-US"/>
               </w:rPr>
             </w:pPr>
-            <w:proofErr w:type="spellStart"/>
             <w:r>
               <w:rPr>
                 <w:rStyle w:val="a3"/>
@@ -4009,7 +4023,6 @@
               </w:rPr>
               <w:t>_req_val</w:t>
             </w:r>
-            <w:proofErr w:type="spellEnd"/>
           </w:p>
         </w:tc>
         <w:tc>
@@ -4111,7 +4124,6 @@
               </w:rPr>
               <w:t>d</w:t>
             </w:r>
-            <w:proofErr w:type="spellStart"/>
             <w:r>
               <w:rPr>
                 <w:rStyle w:val="a3"/>
@@ -4120,7 +4132,6 @@
               </w:rPr>
               <w:t>_req_addr</w:t>
             </w:r>
-            <w:proofErr w:type="spellEnd"/>
           </w:p>
         </w:tc>
         <w:tc>
@@ -4161,7 +4172,6 @@
                 <w:bCs w:val="0"/>
               </w:rPr>
             </w:pPr>
-            <w:proofErr w:type="spellStart"/>
             <w:r>
               <w:rPr>
                 <w:rStyle w:val="a3"/>
@@ -4170,7 +4180,6 @@
               </w:rPr>
               <w:t>Output</w:t>
             </w:r>
-            <w:proofErr w:type="spellEnd"/>
           </w:p>
         </w:tc>
         <w:tc>
@@ -4223,23 +4232,13 @@
               </w:rPr>
               <w:t>d</w:t>
             </w:r>
-            <w:proofErr w:type="spellStart"/>
-            <w:r>
-              <w:rPr>
-                <w:rStyle w:val="a3"/>
-                <w:b w:val="0"/>
-                <w:bCs w:val="0"/>
-              </w:rPr>
-              <w:t>_req</w:t>
-            </w:r>
-            <w:proofErr w:type="spellEnd"/>
-            <w:r>
-              <w:rPr>
-                <w:rStyle w:val="a3"/>
-                <w:b w:val="0"/>
-                <w:bCs w:val="0"/>
-              </w:rPr>
-              <w:t>_</w:t>
+            <w:r>
+              <w:rPr>
+                <w:rStyle w:val="a3"/>
+                <w:b w:val="0"/>
+                <w:bCs w:val="0"/>
+              </w:rPr>
+              <w:t>_req_</w:t>
             </w:r>
             <w:r>
               <w:rPr>
@@ -4298,7 +4297,6 @@
                 <w:bCs w:val="0"/>
               </w:rPr>
             </w:pPr>
-            <w:proofErr w:type="spellStart"/>
             <w:r>
               <w:rPr>
                 <w:rStyle w:val="a3"/>
@@ -4307,7 +4305,6 @@
               </w:rPr>
               <w:t>Output</w:t>
             </w:r>
-            <w:proofErr w:type="spellEnd"/>
           </w:p>
         </w:tc>
         <w:tc>
@@ -4566,7 +4563,6 @@
               </w:rPr>
               <w:t>d</w:t>
             </w:r>
-            <w:proofErr w:type="spellStart"/>
             <w:r>
               <w:rPr>
                 <w:rStyle w:val="a3"/>
@@ -4575,7 +4571,6 @@
               </w:rPr>
               <w:t>_req_wdata</w:t>
             </w:r>
-            <w:proofErr w:type="spellEnd"/>
           </w:p>
         </w:tc>
         <w:tc>
@@ -4616,7 +4611,6 @@
                 <w:bCs w:val="0"/>
               </w:rPr>
             </w:pPr>
-            <w:proofErr w:type="spellStart"/>
             <w:r>
               <w:rPr>
                 <w:rStyle w:val="a3"/>
@@ -4625,7 +4619,6 @@
               </w:rPr>
               <w:t>Output</w:t>
             </w:r>
-            <w:proofErr w:type="spellEnd"/>
           </w:p>
         </w:tc>
         <w:tc>
@@ -4677,7 +4670,6 @@
               </w:rPr>
               <w:t>d</w:t>
             </w:r>
-            <w:proofErr w:type="spellStart"/>
             <w:r>
               <w:rPr>
                 <w:rStyle w:val="a3"/>
@@ -4686,7 +4678,6 @@
               </w:rPr>
               <w:t>_req_size</w:t>
             </w:r>
-            <w:proofErr w:type="spellEnd"/>
           </w:p>
         </w:tc>
         <w:tc>
@@ -4735,7 +4726,6 @@
                 <w:bCs w:val="0"/>
               </w:rPr>
             </w:pPr>
-            <w:proofErr w:type="spellStart"/>
             <w:r>
               <w:rPr>
                 <w:rStyle w:val="a3"/>
@@ -4744,7 +4734,6 @@
               </w:rPr>
               <w:t>Output</w:t>
             </w:r>
-            <w:proofErr w:type="spellEnd"/>
           </w:p>
         </w:tc>
         <w:tc>
@@ -4796,7 +4785,6 @@
               </w:rPr>
               <w:t>d</w:t>
             </w:r>
-            <w:proofErr w:type="spellStart"/>
             <w:r>
               <w:rPr>
                 <w:rStyle w:val="a3"/>
@@ -4805,7 +4793,6 @@
               </w:rPr>
               <w:t>_ack_val</w:t>
             </w:r>
-            <w:proofErr w:type="spellEnd"/>
           </w:p>
         </w:tc>
         <w:tc>
@@ -4846,7 +4833,6 @@
                 <w:bCs w:val="0"/>
               </w:rPr>
             </w:pPr>
-            <w:proofErr w:type="spellStart"/>
             <w:r>
               <w:rPr>
                 <w:rStyle w:val="a3"/>
@@ -4855,7 +4841,6 @@
               </w:rPr>
               <w:t>Input</w:t>
             </w:r>
-            <w:proofErr w:type="spellEnd"/>
           </w:p>
         </w:tc>
         <w:tc>
@@ -4905,9 +4890,9 @@
                 <w:bCs w:val="0"/>
                 <w:lang w:val="en-US"/>
               </w:rPr>
+              <w:lastRenderedPageBreak/>
               <w:t>d</w:t>
             </w:r>
-            <w:proofErr w:type="spellStart"/>
             <w:r>
               <w:rPr>
                 <w:rStyle w:val="a3"/>
@@ -4916,7 +4901,6 @@
               </w:rPr>
               <w:t>_ack_rdata</w:t>
             </w:r>
-            <w:proofErr w:type="spellEnd"/>
           </w:p>
         </w:tc>
         <w:tc>
@@ -4957,7 +4941,6 @@
                 <w:bCs w:val="0"/>
               </w:rPr>
             </w:pPr>
-            <w:proofErr w:type="spellStart"/>
             <w:r>
               <w:rPr>
                 <w:rStyle w:val="a3"/>
@@ -4966,7 +4949,6 @@
               </w:rPr>
               <w:t>Input</w:t>
             </w:r>
-            <w:proofErr w:type="spellEnd"/>
           </w:p>
         </w:tc>
         <w:tc>
@@ -5034,7 +5016,6 @@
         <w:rPr>
           <w:rFonts w:ascii="Times New Roman" w:hAnsi="Times New Roman" w:cs="Times New Roman"/>
         </w:rPr>
-        <w:lastRenderedPageBreak/>
         <w:t>Кэш-память первого уровня</w:t>
       </w:r>
       <w:bookmarkEnd w:id="16"/>
@@ -5165,14 +5146,12 @@
       <w:r>
         <w:t xml:space="preserve">Алгоритм вытеснения: </w:t>
       </w:r>
-      <w:proofErr w:type="spellStart"/>
       <w:r>
         <w:rPr>
           <w:lang w:val="en-US"/>
         </w:rPr>
         <w:t>LRUm</w:t>
       </w:r>
-      <w:proofErr w:type="spellEnd"/>
       <w:r>
         <w:t>;</w:t>
       </w:r>
@@ -5403,13 +5382,8 @@
         <w:spacing w:before="0" w:after="0" w:line="360" w:lineRule="auto"/>
         <w:jc w:val="both"/>
       </w:pPr>
-      <w:proofErr w:type="spellStart"/>
-      <w:r>
-        <w:t>idx</w:t>
-      </w:r>
-      <w:proofErr w:type="spellEnd"/>
-      <w:r>
-        <w:t xml:space="preserve"> – номер сета;</w:t>
+      <w:r>
+        <w:t>idx – номер сета;</w:t>
       </w:r>
     </w:p>
     <w:p>
@@ -5422,11 +5396,9 @@
         <w:spacing w:before="0" w:after="0" w:line="360" w:lineRule="auto"/>
         <w:jc w:val="both"/>
       </w:pPr>
-      <w:proofErr w:type="spellStart"/>
       <w:r>
         <w:t>offset</w:t>
       </w:r>
-      <w:proofErr w:type="spellEnd"/>
       <w:r>
         <w:t xml:space="preserve"> – смещение внутри кэш-строки.</w:t>
       </w:r>
@@ -5461,11 +5433,9 @@
         <w:spacing w:before="0" w:after="0" w:line="360" w:lineRule="auto"/>
         <w:jc w:val="both"/>
       </w:pPr>
-      <w:proofErr w:type="spellStart"/>
       <w:r>
         <w:t>tag</w:t>
       </w:r>
-      <w:proofErr w:type="spellEnd"/>
       <w:r>
         <w:t xml:space="preserve"> = 19</w:t>
       </w:r>
@@ -5489,13 +5459,8 @@
         <w:spacing w:before="0" w:after="0" w:line="360" w:lineRule="auto"/>
         <w:jc w:val="both"/>
       </w:pPr>
-      <w:proofErr w:type="spellStart"/>
-      <w:r>
-        <w:t>idx</w:t>
-      </w:r>
-      <w:proofErr w:type="spellEnd"/>
-      <w:r>
-        <w:t xml:space="preserve"> = 8</w:t>
+      <w:r>
+        <w:t>idx = 8</w:t>
       </w:r>
       <w:r>
         <w:t xml:space="preserve"> бит;</w:t>
@@ -5511,13 +5476,8 @@
         <w:spacing w:before="0" w:after="0" w:line="360" w:lineRule="auto"/>
         <w:jc w:val="both"/>
       </w:pPr>
-      <w:proofErr w:type="spellStart"/>
-      <w:r>
-        <w:t>offset</w:t>
-      </w:r>
-      <w:proofErr w:type="spellEnd"/>
-      <w:r>
-        <w:t xml:space="preserve"> = 5</w:t>
+      <w:r>
+        <w:t>offset = 5</w:t>
       </w:r>
       <w:r>
         <w:t xml:space="preserve"> бит</w:t>
@@ -5711,11 +5671,9 @@
             <w:pPr>
               <w:jc w:val="center"/>
             </w:pPr>
-            <w:proofErr w:type="spellStart"/>
             <w:r>
               <w:t>offset_allign_p</w:t>
             </w:r>
-            <w:proofErr w:type="spellEnd"/>
           </w:p>
         </w:tc>
         <w:tc>
@@ -5741,7 +5699,6 @@
                 <w:lang w:val="en-US"/>
               </w:rPr>
             </w:pPr>
-            <w:proofErr w:type="spellStart"/>
             <w:r>
               <w:rPr>
                 <w:lang w:val="en-US"/>
@@ -5754,7 +5711,6 @@
               </w:rPr>
               <w:t>_p</w:t>
             </w:r>
-            <w:proofErr w:type="spellEnd"/>
           </w:p>
         </w:tc>
         <w:tc>
@@ -5789,7 +5745,6 @@
                 <w:lang w:val="en-US"/>
               </w:rPr>
             </w:pPr>
-            <w:proofErr w:type="spellStart"/>
             <w:r>
               <w:rPr>
                 <w:lang w:val="en-US"/>
@@ -5802,7 +5757,6 @@
               </w:rPr>
               <w:t>_p</w:t>
             </w:r>
-            <w:proofErr w:type="spellEnd"/>
           </w:p>
         </w:tc>
         <w:tc>
@@ -5862,7 +5816,6 @@
           <w:rFonts w:ascii="Times New Roman" w:hAnsi="Times New Roman" w:cs="Times New Roman"/>
           <w:b/>
         </w:rPr>
-        <w:lastRenderedPageBreak/>
         <w:t>Периферийный кластер</w:t>
       </w:r>
       <w:bookmarkEnd w:id="19"/>
@@ -5899,22 +5852,11 @@
           <w:b/>
           <w:lang w:val="en-US"/>
         </w:rPr>
-        <w:t xml:space="preserve">Boot </w:t>
-      </w:r>
-      <w:proofErr w:type="spellStart"/>
-      <w:r>
-        <w:rPr>
-          <w:rStyle w:val="a3"/>
-          <w:rFonts w:ascii="Times New Roman" w:hAnsi="Times New Roman" w:cs="Times New Roman"/>
-          <w:b/>
-          <w:lang w:val="en-US"/>
-        </w:rPr>
-        <w:t>Uart</w:t>
+        <w:t>Boot Uart</w:t>
       </w:r>
       <w:bookmarkEnd w:id="22"/>
       <w:bookmarkEnd w:id="23"/>
       <w:bookmarkEnd w:id="24"/>
-      <w:proofErr w:type="spellEnd"/>
     </w:p>
     <w:p>
       <w:pPr>
@@ -7983,7 +7925,7 @@
 </file>
 
 <file path=customXml/itemProps1.xml><?xml version="1.0" encoding="utf-8"?>
-<ds:datastoreItem xmlns:ds="http://schemas.openxmlformats.org/officeDocument/2006/customXml" ds:itemID="{285FEAB0-84E8-41C7-820A-FA189DEB7789}">
+<ds:datastoreItem xmlns:ds="http://schemas.openxmlformats.org/officeDocument/2006/customXml" ds:itemID="{8A1B3BBD-DFEA-47F3-8EEA-FF84C814AAA3}">
   <ds:schemaRefs>
     <ds:schemaRef ds:uri="http://schemas.openxmlformats.org/officeDocument/2006/bibliography"/>
   </ds:schemaRefs>

</xml_diff>

<commit_message>
[doc] Updated ref man
</commit_message>
<xml_diff>
--- a/doc/selen/selen_reference_manual.docx
+++ b/doc/selen/selen_reference_manual.docx
@@ -1,7 +1,1070 @@
 
 <file path=word/document.xml><?xml version="1.0" encoding="utf-8"?>
-<w:document xmlns:ve="http://schemas.openxmlformats.org/markup-compatibility/2006" xmlns:o="urn:schemas-microsoft-com:office:office" xmlns:r="http://schemas.openxmlformats.org/officeDocument/2006/relationships" xmlns:m="http://schemas.openxmlformats.org/officeDocument/2006/math" xmlns:v="urn:schemas-microsoft-com:vml" xmlns:wp="http://schemas.openxmlformats.org/drawingml/2006/wordprocessingDrawing" xmlns:w10="urn:schemas-microsoft-com:office:word" xmlns:w="http://schemas.openxmlformats.org/wordprocessingml/2006/main" xmlns:wne="http://schemas.microsoft.com/office/word/2006/wordml">
+<w:document xmlns:wpc="http://schemas.microsoft.com/office/word/2010/wordprocessingCanvas" xmlns:mo="http://schemas.microsoft.com/office/mac/office/2008/main" xmlns:mc="http://schemas.openxmlformats.org/markup-compatibility/2006" xmlns:mv="urn:schemas-microsoft-com:mac:vml" xmlns:o="urn:schemas-microsoft-com:office:office" xmlns:r="http://schemas.openxmlformats.org/officeDocument/2006/relationships" xmlns:m="http://schemas.openxmlformats.org/officeDocument/2006/math" xmlns:v="urn:schemas-microsoft-com:vml" xmlns:wp14="http://schemas.microsoft.com/office/word/2010/wordprocessingDrawing" xmlns:wp="http://schemas.openxmlformats.org/drawingml/2006/wordprocessingDrawing" xmlns:w10="urn:schemas-microsoft-com:office:word" xmlns:w="http://schemas.openxmlformats.org/wordprocessingml/2006/main" xmlns:w14="http://schemas.microsoft.com/office/word/2010/wordml" xmlns:wpg="http://schemas.microsoft.com/office/word/2010/wordprocessingGroup" xmlns:wpi="http://schemas.microsoft.com/office/word/2010/wordprocessingInk" xmlns:wne="http://schemas.microsoft.com/office/word/2006/wordml" xmlns:wps="http://schemas.microsoft.com/office/word/2010/wordprocessingShape" mc:Ignorable="w14 wp14">
   <w:body>
+    <w:sdt>
+      <w:sdtPr>
+        <w:id w:val="1837880594"/>
+        <w:docPartObj>
+          <w:docPartGallery w:val="Cover Pages"/>
+          <w:docPartUnique/>
+        </w:docPartObj>
+      </w:sdtPr>
+      <w:sdtEndPr>
+        <w:rPr>
+          <w:noProof/>
+          <w:lang w:val="en-US"/>
+        </w:rPr>
+      </w:sdtEndPr>
+      <w:sdtContent>
+        <w:p>
+          <w:r>
+            <w:rPr>
+              <w:noProof/>
+              <w:lang w:val="en-US"/>
+            </w:rPr>
+            <mc:AlternateContent>
+              <mc:Choice Requires="wpg">
+                <w:drawing>
+                  <wp:anchor distT="0" distB="0" distL="114300" distR="114300" simplePos="0" relativeHeight="251663360" behindDoc="0" locked="1" layoutInCell="0" allowOverlap="1" wp14:anchorId="1AA9C2D4" wp14:editId="7DA3F1BD">
+                    <wp:simplePos x="0" y="0"/>
+                    <wp:positionH relativeFrom="column">
+                      <wp:posOffset>4333875</wp:posOffset>
+                    </wp:positionH>
+                    <wp:positionV relativeFrom="page">
+                      <wp:posOffset>932815</wp:posOffset>
+                    </wp:positionV>
+                    <wp:extent cx="2377440" cy="777240"/>
+                    <wp:effectExtent l="0" t="0" r="3810" b="22860"/>
+                    <wp:wrapNone/>
+                    <wp:docPr id="91" name="Group 91"/>
+                    <wp:cNvGraphicFramePr/>
+                    <a:graphic xmlns:a="http://schemas.openxmlformats.org/drawingml/2006/main">
+                      <a:graphicData uri="http://schemas.microsoft.com/office/word/2010/wordprocessingGroup">
+                        <wpg:wgp>
+                          <wpg:cNvGrpSpPr/>
+                          <wpg:grpSpPr>
+                            <a:xfrm>
+                              <a:off x="0" y="0"/>
+                              <a:ext cx="2377440" cy="777240"/>
+                              <a:chOff x="0" y="0"/>
+                              <a:chExt cx="2377440" cy="776605"/>
+                            </a:xfrm>
+                          </wpg:grpSpPr>
+                          <wps:wsp>
+                            <wps:cNvPr id="92" name="Text Box 6"/>
+                            <wps:cNvSpPr txBox="1">
+                              <a:spLocks noChangeArrowheads="1"/>
+                            </wps:cNvSpPr>
+                            <wps:spPr bwMode="auto">
+                              <a:xfrm>
+                                <a:off x="0" y="123825"/>
+                                <a:ext cx="1257935" cy="517525"/>
+                              </a:xfrm>
+                              <a:prstGeom prst="rect">
+                                <a:avLst/>
+                              </a:prstGeom>
+                              <a:noFill/>
+                              <a:ln>
+                                <a:noFill/>
+                              </a:ln>
+                              <a:extLst>
+                                <a:ext uri="{909E8E84-426E-40dd-AFC4-6F175D3DCCD1}">
+                                  <a14:hiddenFill xmlns:a14="http://schemas.microsoft.com/office/drawing/2010/main">
+                                    <a:solidFill>
+                                      <a:srgbClr val="FFFFFF"/>
+                                    </a:solidFill>
+                                  </a14:hiddenFill>
+                                </a:ext>
+                                <a:ext uri="{91240B29-F687-4f45-9708-019B960494DF}">
+                                  <a14:hiddenLine xmlns:a14="http://schemas.microsoft.com/office/drawing/2010/main" w="9525">
+                                    <a:solidFill>
+                                      <a:srgbClr val="808080"/>
+                                    </a:solidFill>
+                                    <a:miter lim="800000"/>
+                                    <a:headEnd/>
+                                    <a:tailEnd/>
+                                  </a14:hiddenLine>
+                                </a:ext>
+                              </a:extLst>
+                            </wps:spPr>
+                            <wps:txbx>
+                              <w:txbxContent>
+                                <w:p>
+                                  <w:pPr>
+                                    <w:contextualSpacing/>
+                                    <w:jc w:val="right"/>
+                                    <w:rPr>
+                                      <w:rFonts w:ascii="Calibri" w:hAnsi="Calibri"/>
+                                      <w:b/>
+                                      <w:color w:val="808080" w:themeColor="background1" w:themeShade="80"/>
+                                      <w:sz w:val="32"/>
+                                      <w:szCs w:val="32"/>
+                                    </w:rPr>
+                                  </w:pPr>
+                                  <w:proofErr w:type="spellStart"/>
+                                  <w:r>
+                                    <w:rPr>
+                                      <w:rFonts w:ascii="Calibri" w:hAnsi="Calibri"/>
+                                      <w:b/>
+                                      <w:color w:val="808080" w:themeColor="background1" w:themeShade="80"/>
+                                      <w:sz w:val="32"/>
+                                      <w:szCs w:val="32"/>
+                                    </w:rPr>
+                                    <w:t>Draft</w:t>
+                                  </w:r>
+                                  <w:proofErr w:type="spellEnd"/>
+                                </w:p>
+                              </w:txbxContent>
+                            </wps:txbx>
+                            <wps:bodyPr rot="0" vert="horz" wrap="square" lIns="0" tIns="0" rIns="0" bIns="0" anchor="t" anchorCtr="0" upright="1">
+                              <a:noAutofit/>
+                            </wps:bodyPr>
+                          </wps:wsp>
+                          <wps:wsp>
+                            <wps:cNvPr id="93" name="Text Box 7"/>
+                            <wps:cNvSpPr txBox="1">
+                              <a:spLocks noChangeArrowheads="1"/>
+                            </wps:cNvSpPr>
+                            <wps:spPr bwMode="auto">
+                              <a:xfrm>
+                                <a:off x="1381125" y="0"/>
+                                <a:ext cx="996315" cy="756920"/>
+                              </a:xfrm>
+                              <a:prstGeom prst="rect">
+                                <a:avLst/>
+                              </a:prstGeom>
+                              <a:noFill/>
+                              <a:ln>
+                                <a:noFill/>
+                              </a:ln>
+                              <a:extLst>
+                                <a:ext uri="{909E8E84-426E-40dd-AFC4-6F175D3DCCD1}">
+                                  <a14:hiddenFill xmlns:a14="http://schemas.microsoft.com/office/drawing/2010/main">
+                                    <a:solidFill>
+                                      <a:srgbClr val="FFFFFF"/>
+                                    </a:solidFill>
+                                  </a14:hiddenFill>
+                                </a:ext>
+                                <a:ext uri="{91240B29-F687-4f45-9708-019B960494DF}">
+                                  <a14:hiddenLine xmlns:a14="http://schemas.microsoft.com/office/drawing/2010/main" w="9525">
+                                    <a:solidFill>
+                                      <a:srgbClr val="000000"/>
+                                    </a:solidFill>
+                                    <a:miter lim="800000"/>
+                                    <a:headEnd/>
+                                    <a:tailEnd/>
+                                  </a14:hiddenLine>
+                                </a:ext>
+                              </a:extLst>
+                            </wps:spPr>
+                            <wps:txbx>
+                              <w:txbxContent>
+                                <w:p>
+                                  <w:pPr>
+                                    <w:contextualSpacing/>
+                                    <w:rPr>
+                                      <w:rFonts w:asciiTheme="majorHAnsi" w:hAnsiTheme="majorHAnsi"/>
+                                      <w:color w:val="548DD4" w:themeColor="text2" w:themeTint="99"/>
+                                      <w:sz w:val="92"/>
+                                      <w:szCs w:val="92"/>
+                                    </w:rPr>
+                                  </w:pPr>
+                                  <w:r>
+                                    <w:rPr>
+                                      <w:rFonts w:asciiTheme="majorHAnsi" w:hAnsiTheme="majorHAnsi"/>
+                                      <w:color w:val="548DD4" w:themeColor="text2" w:themeTint="99"/>
+                                      <w:sz w:val="92"/>
+                                      <w:szCs w:val="92"/>
+                                    </w:rPr>
+                                    <w:t>16</w:t>
+                                  </w:r>
+                                </w:p>
+                              </w:txbxContent>
+                            </wps:txbx>
+                            <wps:bodyPr rot="0" vert="horz" wrap="square" lIns="0" tIns="0" rIns="0" bIns="0" anchor="t" anchorCtr="0" upright="1">
+                              <a:noAutofit/>
+                            </wps:bodyPr>
+                          </wps:wsp>
+                          <wps:wsp>
+                            <wps:cNvPr id="101" name="AutoShape 8"/>
+                            <wps:cNvCnPr>
+                              <a:cxnSpLocks noChangeShapeType="1"/>
+                            </wps:cNvCnPr>
+                            <wps:spPr bwMode="auto">
+                              <a:xfrm>
+                                <a:off x="1333500" y="190500"/>
+                                <a:ext cx="0" cy="586105"/>
+                              </a:xfrm>
+                              <a:prstGeom prst="straightConnector1">
+                                <a:avLst/>
+                              </a:prstGeom>
+                              <a:noFill/>
+                              <a:ln w="19050">
+                                <a:solidFill>
+                                  <a:srgbClr val="808080"/>
+                                </a:solidFill>
+                                <a:round/>
+                                <a:headEnd/>
+                                <a:tailEnd/>
+                              </a:ln>
+                              <a:extLst>
+                                <a:ext uri="{909E8E84-426E-40dd-AFC4-6F175D3DCCD1}">
+                                  <a14:hiddenFill xmlns:a14="http://schemas.microsoft.com/office/drawing/2010/main">
+                                    <a:noFill/>
+                                  </a14:hiddenFill>
+                                </a:ext>
+                              </a:extLst>
+                            </wps:spPr>
+                            <wps:bodyPr/>
+                          </wps:wsp>
+                        </wpg:wgp>
+                      </a:graphicData>
+                    </a:graphic>
+                    <wp14:sizeRelH relativeFrom="margin">
+                      <wp14:pctWidth>0</wp14:pctWidth>
+                    </wp14:sizeRelH>
+                    <wp14:sizeRelV relativeFrom="margin">
+                      <wp14:pctHeight>0</wp14:pctHeight>
+                    </wp14:sizeRelV>
+                  </wp:anchor>
+                </w:drawing>
+              </mc:Choice>
+              <mc:Fallback>
+                <w:pict>
+                  <v:group id="Group 91" o:spid="_x0000_s1026" style="position:absolute;margin-left:341.25pt;margin-top:73.45pt;width:187.2pt;height:61.2pt;z-index:251663360;mso-position-vertical-relative:page;mso-width-relative:margin;mso-height-relative:margin" coordsize="2377440,776605" o:gfxdata="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" o:allowincell="f">
+                    <v:shapetype id="_x0000_t202" coordsize="21600,21600" o:spt="202" path="m0,0l0,21600,21600,21600,21600,0xe">
+                      <v:stroke joinstyle="miter"/>
+                      <v:path gradientshapeok="t" o:connecttype="rect"/>
+                    </v:shapetype>
+                    <v:shape id="Text Box 6" o:spid="_x0000_s1027" type="#_x0000_t202" style="position:absolute;top:123825;width:1257935;height:517525;visibility:visible;mso-wrap-style:square;v-text-anchor:top" o:gfxdata="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" filled="f" stroked="f" strokecolor="gray">
+                      <v:textbox inset="0,0,0,0">
+                        <w:txbxContent>
+                          <w:p>
+                            <w:pPr>
+                              <w:contextualSpacing/>
+                              <w:jc w:val="right"/>
+                              <w:rPr>
+                                <w:rFonts w:ascii="Calibri" w:hAnsi="Calibri"/>
+                                <w:b/>
+                                <w:color w:val="808080" w:themeColor="background1" w:themeShade="80"/>
+                                <w:sz w:val="32"/>
+                                <w:szCs w:val="32"/>
+                              </w:rPr>
+                            </w:pPr>
+                            <w:proofErr w:type="spellStart"/>
+                            <w:r>
+                              <w:rPr>
+                                <w:rFonts w:ascii="Calibri" w:hAnsi="Calibri"/>
+                                <w:b/>
+                                <w:color w:val="808080" w:themeColor="background1" w:themeShade="80"/>
+                                <w:sz w:val="32"/>
+                                <w:szCs w:val="32"/>
+                              </w:rPr>
+                              <w:t>Draft</w:t>
+                            </w:r>
+                            <w:proofErr w:type="spellEnd"/>
+                          </w:p>
+                        </w:txbxContent>
+                      </v:textbox>
+                    </v:shape>
+                    <v:shape id="Text Box 7" o:spid="_x0000_s1028" type="#_x0000_t202" style="position:absolute;left:1381125;width:996315;height:756920;visibility:visible;mso-wrap-style:square;v-text-anchor:top" o:gfxdata="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" filled="f" stroked="f">
+                      <v:textbox inset="0,0,0,0">
+                        <w:txbxContent>
+                          <w:p>
+                            <w:pPr>
+                              <w:contextualSpacing/>
+                              <w:rPr>
+                                <w:rFonts w:asciiTheme="majorHAnsi" w:hAnsiTheme="majorHAnsi"/>
+                                <w:color w:val="548DD4" w:themeColor="text2" w:themeTint="99"/>
+                                <w:sz w:val="92"/>
+                                <w:szCs w:val="92"/>
+                              </w:rPr>
+                            </w:pPr>
+                            <w:r>
+                              <w:rPr>
+                                <w:rFonts w:asciiTheme="majorHAnsi" w:hAnsiTheme="majorHAnsi"/>
+                                <w:color w:val="548DD4" w:themeColor="text2" w:themeTint="99"/>
+                                <w:sz w:val="92"/>
+                                <w:szCs w:val="92"/>
+                              </w:rPr>
+                              <w:t>16</w:t>
+                            </w:r>
+                          </w:p>
+                        </w:txbxContent>
+                      </v:textbox>
+                    </v:shape>
+                    <v:shapetype id="_x0000_t32" coordsize="21600,21600" o:spt="32" o:oned="t" path="m0,0l21600,21600e" filled="f">
+                      <v:path arrowok="t" fillok="f" o:connecttype="none"/>
+                      <o:lock v:ext="edit" shapetype="t"/>
+                    </v:shapetype>
+                    <v:shape id="AutoShape 8" o:spid="_x0000_s1029" type="#_x0000_t32" style="position:absolute;left:1333500;top:190500;width:0;height:586105;visibility:visible;mso-wrap-style:square" o:connectortype="straight" o:gfxdata="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" strokecolor="gray" strokeweight="1.5pt"/>
+                    <w10:wrap anchory="page"/>
+                    <w10:anchorlock/>
+                  </v:group>
+                </w:pict>
+              </mc:Fallback>
+            </mc:AlternateContent>
+          </w:r>
+          <w:r>
+            <w:rPr>
+              <w:noProof/>
+              <w:lang w:val="en-US"/>
+            </w:rPr>
+            <mc:AlternateContent>
+              <mc:Choice Requires="wps">
+                <w:drawing>
+                  <wp:anchor distT="0" distB="0" distL="114300" distR="114300" simplePos="0" relativeHeight="251662336" behindDoc="0" locked="1" layoutInCell="0" allowOverlap="1" wp14:anchorId="157DDEBE" wp14:editId="18D6D4E6">
+                    <wp:simplePos x="0" y="0"/>
+                    <wp:positionH relativeFrom="page">
+                      <wp:posOffset>276225</wp:posOffset>
+                    </wp:positionH>
+                    <wp:positionV relativeFrom="page">
+                      <wp:posOffset>457200</wp:posOffset>
+                    </wp:positionV>
+                    <wp:extent cx="7013448" cy="219456"/>
+                    <wp:effectExtent l="0" t="0" r="0" b="9525"/>
+                    <wp:wrapNone/>
+                    <wp:docPr id="94" name="Rectangle 4"/>
+                    <wp:cNvGraphicFramePr>
+                      <a:graphicFrameLocks xmlns:a="http://schemas.openxmlformats.org/drawingml/2006/main"/>
+                    </wp:cNvGraphicFramePr>
+                    <a:graphic xmlns:a="http://schemas.openxmlformats.org/drawingml/2006/main">
+                      <a:graphicData uri="http://schemas.microsoft.com/office/word/2010/wordprocessingShape">
+                        <wps:wsp>
+                          <wps:cNvSpPr>
+                            <a:spLocks noChangeArrowheads="1"/>
+                          </wps:cNvSpPr>
+                          <wps:spPr bwMode="auto">
+                            <a:xfrm>
+                              <a:off x="0" y="0"/>
+                              <a:ext cx="7013448" cy="219456"/>
+                            </a:xfrm>
+                            <a:prstGeom prst="rect">
+                              <a:avLst/>
+                            </a:prstGeom>
+                            <a:solidFill>
+                              <a:schemeClr val="tx2">
+                                <a:lumMod val="40000"/>
+                                <a:lumOff val="60000"/>
+                              </a:schemeClr>
+                            </a:solidFill>
+                            <a:ln>
+                              <a:noFill/>
+                            </a:ln>
+                            <a:effectLst/>
+                            <a:extLst>
+                              <a:ext uri="{91240B29-F687-4f45-9708-019B960494DF}">
+                                <a14:hiddenLine xmlns:a14="http://schemas.microsoft.com/office/drawing/2010/main" w="19050">
+                                  <a:solidFill>
+                                    <a:srgbClr val="4A7EBB"/>
+                                  </a:solidFill>
+                                  <a:miter lim="800000"/>
+                                  <a:headEnd/>
+                                  <a:tailEnd/>
+                                </a14:hiddenLine>
+                              </a:ext>
+                              <a:ext uri="{AF507438-7753-43e0-B8FC-AC1667EBCBE1}">
+                                <a14:hiddenEffects xmlns:a14="http://schemas.microsoft.com/office/drawing/2010/main">
+                                  <a:effectLst>
+                                    <a:outerShdw blurRad="63500" dist="26940" dir="5400000" algn="ctr" rotWithShape="0">
+                                      <a:srgbClr val="000000">
+                                        <a:alpha val="35001"/>
+                                      </a:srgbClr>
+                                    </a:outerShdw>
+                                  </a:effectLst>
+                                </a14:hiddenEffects>
+                              </a:ext>
+                            </a:extLst>
+                          </wps:spPr>
+                          <wps:bodyPr rot="0" vert="horz" wrap="square" lIns="91440" tIns="91440" rIns="91440" bIns="91440" anchor="t" anchorCtr="0" upright="1">
+                            <a:noAutofit/>
+                          </wps:bodyPr>
+                        </wps:wsp>
+                      </a:graphicData>
+                    </a:graphic>
+                    <wp14:sizeRelH relativeFrom="page">
+                      <wp14:pctWidth>0</wp14:pctWidth>
+                    </wp14:sizeRelH>
+                    <wp14:sizeRelV relativeFrom="page">
+                      <wp14:pctHeight>0</wp14:pctHeight>
+                    </wp14:sizeRelV>
+                  </wp:anchor>
+                </w:drawing>
+              </mc:Choice>
+              <mc:Fallback>
+                <w:pict>
+                  <v:rect id="Rectangle 4" o:spid="_x0000_s1026" style="position:absolute;margin-left:21.75pt;margin-top:36pt;width:552.25pt;height:17.3pt;z-index:251662336;visibility:visible;mso-wrap-style:square;mso-width-percent:0;mso-height-percent:0;mso-wrap-distance-left:9pt;mso-wrap-distance-top:0;mso-wrap-distance-right:9pt;mso-wrap-distance-bottom:0;mso-position-horizontal:absolute;mso-position-horizontal-relative:page;mso-position-vertical:absolute;mso-position-vertical-relative:page;mso-width-percent:0;mso-height-percent:0;mso-width-relative:page;mso-height-relative:page;v-text-anchor:top" o:gfxdata="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" o:allowincell="f" fillcolor="#8db3e2 [1311]" stroked="f" strokecolor="#4a7ebb" strokeweight="1.5pt">
+                    <v:shadow opacity="22938f" offset="0"/>
+                    <v:textbox inset=",7.2pt,,7.2pt"/>
+                    <w10:wrap anchorx="page" anchory="page"/>
+                    <w10:anchorlock/>
+                  </v:rect>
+                </w:pict>
+              </mc:Fallback>
+            </mc:AlternateContent>
+          </w:r>
+          <w:r>
+            <w:rPr>
+              <w:noProof/>
+              <w:lang w:val="en-US"/>
+            </w:rPr>
+            <mc:AlternateContent>
+              <mc:Choice Requires="wps">
+                <w:drawing>
+                  <wp:anchor distT="0" distB="0" distL="114300" distR="114300" simplePos="0" relativeHeight="251661312" behindDoc="0" locked="1" layoutInCell="0" allowOverlap="1" wp14:anchorId="04B2460A" wp14:editId="46358FE0">
+                    <wp:simplePos x="0" y="0"/>
+                    <wp:positionH relativeFrom="page">
+                      <wp:posOffset>428625</wp:posOffset>
+                    </wp:positionH>
+                    <wp:positionV relativeFrom="page">
+                      <wp:posOffset>4981575</wp:posOffset>
+                    </wp:positionV>
+                    <wp:extent cx="5897880" cy="3419856"/>
+                    <wp:effectExtent l="0" t="0" r="0" b="9525"/>
+                    <wp:wrapNone/>
+                    <wp:docPr id="95" name="Rectangle 3"/>
+                    <wp:cNvGraphicFramePr>
+                      <a:graphicFrameLocks xmlns:a="http://schemas.openxmlformats.org/drawingml/2006/main"/>
+                    </wp:cNvGraphicFramePr>
+                    <a:graphic xmlns:a="http://schemas.openxmlformats.org/drawingml/2006/main">
+                      <a:graphicData uri="http://schemas.microsoft.com/office/word/2010/wordprocessingShape">
+                        <wps:wsp>
+                          <wps:cNvSpPr>
+                            <a:spLocks noChangeArrowheads="1"/>
+                          </wps:cNvSpPr>
+                          <wps:spPr bwMode="auto">
+                            <a:xfrm>
+                              <a:off x="0" y="0"/>
+                              <a:ext cx="5897880" cy="3419856"/>
+                            </a:xfrm>
+                            <a:prstGeom prst="rect">
+                              <a:avLst/>
+                            </a:prstGeom>
+                            <a:noFill/>
+                            <a:ln>
+                              <a:noFill/>
+                            </a:ln>
+                            <a:extLst>
+                              <a:ext uri="{909E8E84-426E-40dd-AFC4-6F175D3DCCD1}">
+                                <a14:hiddenFill xmlns:a14="http://schemas.microsoft.com/office/drawing/2010/main">
+                                  <a:solidFill>
+                                    <a:srgbClr val="FFFFFF"/>
+                                  </a:solidFill>
+                                </a14:hiddenFill>
+                              </a:ext>
+                              <a:ext uri="{91240B29-F687-4f45-9708-019B960494DF}">
+                                <a14:hiddenLine xmlns:a14="http://schemas.microsoft.com/office/drawing/2010/main" w="9525">
+                                  <a:solidFill>
+                                    <a:srgbClr val="000000"/>
+                                  </a:solidFill>
+                                  <a:miter lim="800000"/>
+                                  <a:headEnd/>
+                                  <a:tailEnd/>
+                                </a14:hiddenLine>
+                              </a:ext>
+                            </a:extLst>
+                          </wps:spPr>
+                          <wps:txbx>
+                            <w:txbxContent>
+                              <w:sdt>
+                                <w:sdtPr>
+                                  <w:rPr>
+                                    <w:rFonts w:asciiTheme="majorHAnsi" w:hAnsiTheme="majorHAnsi"/>
+                                    <w:color w:val="808080" w:themeColor="background1" w:themeShade="80"/>
+                                    <w:sz w:val="56"/>
+                                    <w:szCs w:val="56"/>
+                                  </w:rPr>
+                                  <w:alias w:val="Заголовок"/>
+                                  <w:tag w:val=""/>
+                                  <w:id w:val="1911345008"/>
+                                  <w:dataBinding w:prefixMappings="xmlns:ns0='http://purl.org/dc/elements/1.1/' xmlns:ns1='http://schemas.openxmlformats.org/package/2006/metadata/core-properties' " w:xpath="/ns1:coreProperties[1]/ns0:title[1]" w:storeItemID="{6C3C8BC8-F283-45AE-878A-BAB7291924A1}"/>
+                                  <w:text/>
+                                </w:sdtPr>
+                                <w:sdtContent>
+                                  <w:p>
+                                    <w:pPr>
+                                      <w:contextualSpacing/>
+                                      <w:rPr>
+                                        <w:rFonts w:asciiTheme="majorHAnsi" w:hAnsiTheme="majorHAnsi"/>
+                                        <w:color w:val="808080" w:themeColor="background1" w:themeShade="80"/>
+                                        <w:sz w:val="56"/>
+                                        <w:szCs w:val="56"/>
+                                      </w:rPr>
+                                    </w:pPr>
+                                    <w:r>
+                                      <w:rPr>
+                                        <w:rFonts w:asciiTheme="majorHAnsi" w:hAnsiTheme="majorHAnsi"/>
+                                        <w:color w:val="808080" w:themeColor="background1" w:themeShade="80"/>
+                                        <w:sz w:val="56"/>
+                                        <w:szCs w:val="56"/>
+                                      </w:rPr>
+                                      <w:t>SELEN</w:t>
+                                    </w:r>
+                                  </w:p>
+                                </w:sdtContent>
+                              </w:sdt>
+                              <w:sdt>
+                                <w:sdtPr>
+                                  <w:rPr>
+                                    <w:rFonts w:asciiTheme="majorHAnsi" w:hAnsiTheme="majorHAnsi"/>
+                                    <w:color w:val="808080" w:themeColor="background1" w:themeShade="80"/>
+                                    <w:sz w:val="40"/>
+                                    <w:szCs w:val="40"/>
+                                  </w:rPr>
+                                  <w:alias w:val="Автор"/>
+                                  <w:tag w:val=""/>
+                                  <w:id w:val="1653483346"/>
+                                  <w:dataBinding w:prefixMappings="xmlns:ns0='http://purl.org/dc/elements/1.1/' xmlns:ns1='http://schemas.openxmlformats.org/package/2006/metadata/core-properties' " w:xpath="/ns1:coreProperties[1]/ns0:creator[1]" w:storeItemID="{6C3C8BC8-F283-45AE-878A-BAB7291924A1}"/>
+                                  <w:text/>
+                                </w:sdtPr>
+                                <w:sdtContent>
+                                  <w:p>
+                                    <w:pPr>
+                                      <w:contextualSpacing/>
+                                      <w:rPr>
+                                        <w:rFonts w:asciiTheme="majorHAnsi" w:hAnsiTheme="majorHAnsi"/>
+                                        <w:color w:val="808080" w:themeColor="background1" w:themeShade="80"/>
+                                        <w:sz w:val="40"/>
+                                        <w:szCs w:val="40"/>
+                                      </w:rPr>
+                                    </w:pPr>
+                                    <w:r>
+                                      <w:rPr>
+                                        <w:rFonts w:asciiTheme="majorHAnsi" w:hAnsiTheme="majorHAnsi"/>
+                                        <w:color w:val="808080" w:themeColor="background1" w:themeShade="80"/>
+                                        <w:sz w:val="40"/>
+                                        <w:szCs w:val="40"/>
+                                        <w:lang w:val="en-US"/>
+                                      </w:rPr>
+                                      <w:t>Reference manual</w:t>
+                                    </w:r>
+                                  </w:p>
+                                </w:sdtContent>
+                              </w:sdt>
+                              <w:sdt>
+                                <w:sdtPr>
+                                  <w:rPr>
+                                    <w:rFonts w:asciiTheme="majorHAnsi" w:hAnsiTheme="majorHAnsi"/>
+                                    <w:color w:val="808080" w:themeColor="background1" w:themeShade="80"/>
+                                  </w:rPr>
+                                  <w:alias w:val="Аннотация"/>
+                                  <w:id w:val="8081542"/>
+                                  <w:dataBinding w:prefixMappings="xmlns:ns0='http://schemas.microsoft.com/office/2006/coverPageProps' " w:xpath="/ns0:CoverPageProperties[1]/ns0:Abstract[1]" w:storeItemID="{55AF091B-3C7A-41E3-B477-F2FDAA23CFDA}"/>
+                                  <w:text/>
+                                </w:sdtPr>
+                                <w:sdtContent>
+                                  <w:p>
+                                    <w:pPr>
+                                      <w:contextualSpacing/>
+                                      <w:rPr>
+                                        <w:rFonts w:asciiTheme="majorHAnsi" w:hAnsiTheme="majorHAnsi"/>
+                                        <w:color w:val="808080" w:themeColor="background1" w:themeShade="80"/>
+                                      </w:rPr>
+                                    </w:pPr>
+                                    <w:r>
+                                      <w:rPr>
+                                        <w:rFonts w:asciiTheme="majorHAnsi" w:hAnsiTheme="majorHAnsi"/>
+                                        <w:color w:val="808080" w:themeColor="background1" w:themeShade="80"/>
+                                      </w:rPr>
+                                      <w:t xml:space="preserve">Процессорная система на кристалле </w:t>
+                                    </w:r>
+                                    <w:proofErr w:type="spellStart"/>
+                                    <w:r>
+                                      <w:rPr>
+                                        <w:rFonts w:asciiTheme="majorHAnsi" w:hAnsiTheme="majorHAnsi"/>
+                                        <w:color w:val="808080" w:themeColor="background1" w:themeShade="80"/>
+                                        <w:lang w:val="en-US"/>
+                                      </w:rPr>
+                                      <w:t>Selen</w:t>
+                                    </w:r>
+                                    <w:proofErr w:type="spellEnd"/>
+                                    <w:r>
+                                      <w:rPr>
+                                        <w:rFonts w:asciiTheme="majorHAnsi" w:hAnsiTheme="majorHAnsi"/>
+                                        <w:color w:val="808080" w:themeColor="background1" w:themeShade="80"/>
+                                        <w:lang w:val="en-US"/>
+                                      </w:rPr>
+                                      <w:t xml:space="preserve">: </w:t>
+                                    </w:r>
+                                    <w:r>
+                                      <w:rPr>
+                                        <w:rFonts w:asciiTheme="majorHAnsi" w:hAnsiTheme="majorHAnsi"/>
+                                        <w:color w:val="808080" w:themeColor="background1" w:themeShade="80"/>
+                                      </w:rPr>
+                                      <w:t>руководство и описание</w:t>
+                                    </w:r>
+                                    <w:r>
+                                      <w:rPr>
+                                        <w:rFonts w:asciiTheme="majorHAnsi" w:hAnsiTheme="majorHAnsi"/>
+                                        <w:color w:val="808080" w:themeColor="background1" w:themeShade="80"/>
+                                        <w:lang w:val="en-US"/>
+                                      </w:rPr>
+                                      <w:t xml:space="preserve"> </w:t>
+                                    </w:r>
+                                  </w:p>
+                                </w:sdtContent>
+                              </w:sdt>
+                            </w:txbxContent>
+                          </wps:txbx>
+                          <wps:bodyPr rot="0" vert="horz" wrap="square" lIns="91440" tIns="45720" rIns="91440" bIns="45720" anchor="t" anchorCtr="0" upright="1">
+                            <a:noAutofit/>
+                          </wps:bodyPr>
+                        </wps:wsp>
+                      </a:graphicData>
+                    </a:graphic>
+                    <wp14:sizeRelH relativeFrom="page">
+                      <wp14:pctWidth>0</wp14:pctWidth>
+                    </wp14:sizeRelH>
+                    <wp14:sizeRelV relativeFrom="page">
+                      <wp14:pctHeight>0</wp14:pctHeight>
+                    </wp14:sizeRelV>
+                  </wp:anchor>
+                </w:drawing>
+              </mc:Choice>
+              <mc:Fallback>
+                <w:pict>
+                  <v:rect id="Rectangle 3" o:spid="_x0000_s1030" style="position:absolute;margin-left:33.75pt;margin-top:392.25pt;width:464.4pt;height:269.3pt;z-index:251661312;visibility:visible;mso-wrap-style:square;mso-width-percent:0;mso-height-percent:0;mso-wrap-distance-left:9pt;mso-wrap-distance-top:0;mso-wrap-distance-right:9pt;mso-wrap-distance-bottom:0;mso-position-horizontal:absolute;mso-position-horizontal-relative:page;mso-position-vertical:absolute;mso-position-vertical-relative:page;mso-width-percent:0;mso-height-percent:0;mso-width-relative:page;mso-height-relative:page;v-text-anchor:top" o:gfxdata="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" o:allowincell="f" filled="f" stroked="f">
+                    <v:textbox>
+                      <w:txbxContent>
+                        <w:sdt>
+                          <w:sdtPr>
+                            <w:rPr>
+                              <w:rFonts w:asciiTheme="majorHAnsi" w:hAnsiTheme="majorHAnsi"/>
+                              <w:color w:val="808080" w:themeColor="background1" w:themeShade="80"/>
+                              <w:sz w:val="56"/>
+                              <w:szCs w:val="56"/>
+                            </w:rPr>
+                            <w:alias w:val="Заголовок"/>
+                            <w:tag w:val=""/>
+                            <w:id w:val="1911345008"/>
+                            <w:dataBinding w:prefixMappings="xmlns:ns0='http://purl.org/dc/elements/1.1/' xmlns:ns1='http://schemas.openxmlformats.org/package/2006/metadata/core-properties' " w:xpath="/ns1:coreProperties[1]/ns0:title[1]" w:storeItemID="{6C3C8BC8-F283-45AE-878A-BAB7291924A1}"/>
+                            <w:text/>
+                          </w:sdtPr>
+                          <w:sdtContent>
+                            <w:p>
+                              <w:pPr>
+                                <w:contextualSpacing/>
+                                <w:rPr>
+                                  <w:rFonts w:asciiTheme="majorHAnsi" w:hAnsiTheme="majorHAnsi"/>
+                                  <w:color w:val="808080" w:themeColor="background1" w:themeShade="80"/>
+                                  <w:sz w:val="56"/>
+                                  <w:szCs w:val="56"/>
+                                </w:rPr>
+                              </w:pPr>
+                              <w:r>
+                                <w:rPr>
+                                  <w:rFonts w:asciiTheme="majorHAnsi" w:hAnsiTheme="majorHAnsi"/>
+                                  <w:color w:val="808080" w:themeColor="background1" w:themeShade="80"/>
+                                  <w:sz w:val="56"/>
+                                  <w:szCs w:val="56"/>
+                                </w:rPr>
+                                <w:t>SELEN</w:t>
+                              </w:r>
+                            </w:p>
+                          </w:sdtContent>
+                        </w:sdt>
+                        <w:sdt>
+                          <w:sdtPr>
+                            <w:rPr>
+                              <w:rFonts w:asciiTheme="majorHAnsi" w:hAnsiTheme="majorHAnsi"/>
+                              <w:color w:val="808080" w:themeColor="background1" w:themeShade="80"/>
+                              <w:sz w:val="40"/>
+                              <w:szCs w:val="40"/>
+                            </w:rPr>
+                            <w:alias w:val="Автор"/>
+                            <w:tag w:val=""/>
+                            <w:id w:val="1653483346"/>
+                            <w:dataBinding w:prefixMappings="xmlns:ns0='http://purl.org/dc/elements/1.1/' xmlns:ns1='http://schemas.openxmlformats.org/package/2006/metadata/core-properties' " w:xpath="/ns1:coreProperties[1]/ns0:creator[1]" w:storeItemID="{6C3C8BC8-F283-45AE-878A-BAB7291924A1}"/>
+                            <w:text/>
+                          </w:sdtPr>
+                          <w:sdtContent>
+                            <w:p>
+                              <w:pPr>
+                                <w:contextualSpacing/>
+                                <w:rPr>
+                                  <w:rFonts w:asciiTheme="majorHAnsi" w:hAnsiTheme="majorHAnsi"/>
+                                  <w:color w:val="808080" w:themeColor="background1" w:themeShade="80"/>
+                                  <w:sz w:val="40"/>
+                                  <w:szCs w:val="40"/>
+                                </w:rPr>
+                              </w:pPr>
+                              <w:r>
+                                <w:rPr>
+                                  <w:rFonts w:asciiTheme="majorHAnsi" w:hAnsiTheme="majorHAnsi"/>
+                                  <w:color w:val="808080" w:themeColor="background1" w:themeShade="80"/>
+                                  <w:sz w:val="40"/>
+                                  <w:szCs w:val="40"/>
+                                  <w:lang w:val="en-US"/>
+                                </w:rPr>
+                                <w:t>Reference manual</w:t>
+                              </w:r>
+                            </w:p>
+                          </w:sdtContent>
+                        </w:sdt>
+                        <w:sdt>
+                          <w:sdtPr>
+                            <w:rPr>
+                              <w:rFonts w:asciiTheme="majorHAnsi" w:hAnsiTheme="majorHAnsi"/>
+                              <w:color w:val="808080" w:themeColor="background1" w:themeShade="80"/>
+                            </w:rPr>
+                            <w:alias w:val="Аннотация"/>
+                            <w:id w:val="8081542"/>
+                            <w:dataBinding w:prefixMappings="xmlns:ns0='http://schemas.microsoft.com/office/2006/coverPageProps' " w:xpath="/ns0:CoverPageProperties[1]/ns0:Abstract[1]" w:storeItemID="{55AF091B-3C7A-41E3-B477-F2FDAA23CFDA}"/>
+                            <w:text/>
+                          </w:sdtPr>
+                          <w:sdtContent>
+                            <w:p>
+                              <w:pPr>
+                                <w:contextualSpacing/>
+                                <w:rPr>
+                                  <w:rFonts w:asciiTheme="majorHAnsi" w:hAnsiTheme="majorHAnsi"/>
+                                  <w:color w:val="808080" w:themeColor="background1" w:themeShade="80"/>
+                                </w:rPr>
+                              </w:pPr>
+                              <w:r>
+                                <w:rPr>
+                                  <w:rFonts w:asciiTheme="majorHAnsi" w:hAnsiTheme="majorHAnsi"/>
+                                  <w:color w:val="808080" w:themeColor="background1" w:themeShade="80"/>
+                                </w:rPr>
+                                <w:t xml:space="preserve">Процессорная система на кристалле </w:t>
+                              </w:r>
+                              <w:proofErr w:type="spellStart"/>
+                              <w:r>
+                                <w:rPr>
+                                  <w:rFonts w:asciiTheme="majorHAnsi" w:hAnsiTheme="majorHAnsi"/>
+                                  <w:color w:val="808080" w:themeColor="background1" w:themeShade="80"/>
+                                  <w:lang w:val="en-US"/>
+                                </w:rPr>
+                                <w:t>Selen</w:t>
+                              </w:r>
+                              <w:proofErr w:type="spellEnd"/>
+                              <w:r>
+                                <w:rPr>
+                                  <w:rFonts w:asciiTheme="majorHAnsi" w:hAnsiTheme="majorHAnsi"/>
+                                  <w:color w:val="808080" w:themeColor="background1" w:themeShade="80"/>
+                                  <w:lang w:val="en-US"/>
+                                </w:rPr>
+                                <w:t xml:space="preserve">: </w:t>
+                              </w:r>
+                              <w:r>
+                                <w:rPr>
+                                  <w:rFonts w:asciiTheme="majorHAnsi" w:hAnsiTheme="majorHAnsi"/>
+                                  <w:color w:val="808080" w:themeColor="background1" w:themeShade="80"/>
+                                </w:rPr>
+                                <w:t>руководство и описание</w:t>
+                              </w:r>
+                              <w:r>
+                                <w:rPr>
+                                  <w:rFonts w:asciiTheme="majorHAnsi" w:hAnsiTheme="majorHAnsi"/>
+                                  <w:color w:val="808080" w:themeColor="background1" w:themeShade="80"/>
+                                  <w:lang w:val="en-US"/>
+                                </w:rPr>
+                                <w:t xml:space="preserve"> </w:t>
+                              </w:r>
+                            </w:p>
+                          </w:sdtContent>
+                        </w:sdt>
+                      </w:txbxContent>
+                    </v:textbox>
+                    <w10:wrap anchorx="page" anchory="page"/>
+                    <w10:anchorlock/>
+                  </v:rect>
+                </w:pict>
+              </mc:Fallback>
+            </mc:AlternateContent>
+          </w:r>
+          <w:r>
+            <w:rPr>
+              <w:noProof/>
+              <w:lang w:val="en-US"/>
+            </w:rPr>
+            <mc:AlternateContent>
+              <mc:Choice Requires="wps">
+                <w:drawing>
+                  <wp:anchor distT="0" distB="0" distL="114300" distR="114300" simplePos="0" relativeHeight="251660288" behindDoc="0" locked="1" layoutInCell="0" allowOverlap="1" wp14:anchorId="0FDD5E98" wp14:editId="3A829502">
+                    <wp:simplePos x="0" y="0"/>
+                    <wp:positionH relativeFrom="page">
+                      <wp:posOffset>428625</wp:posOffset>
+                    </wp:positionH>
+                    <wp:positionV relativeFrom="page">
+                      <wp:posOffset>9734550</wp:posOffset>
+                    </wp:positionV>
+                    <wp:extent cx="6675120" cy="393192"/>
+                    <wp:effectExtent l="0" t="0" r="0" b="0"/>
+                    <wp:wrapNone/>
+                    <wp:docPr id="96" name="Rectangle 2"/>
+                    <wp:cNvGraphicFramePr>
+                      <a:graphicFrameLocks xmlns:a="http://schemas.openxmlformats.org/drawingml/2006/main"/>
+                    </wp:cNvGraphicFramePr>
+                    <a:graphic xmlns:a="http://schemas.openxmlformats.org/drawingml/2006/main">
+                      <a:graphicData uri="http://schemas.microsoft.com/office/word/2010/wordprocessingShape">
+                        <wps:wsp>
+                          <wps:cNvSpPr>
+                            <a:spLocks noChangeArrowheads="1"/>
+                          </wps:cNvSpPr>
+                          <wps:spPr bwMode="auto">
+                            <a:xfrm>
+                              <a:off x="0" y="0"/>
+                              <a:ext cx="6675120" cy="393192"/>
+                            </a:xfrm>
+                            <a:prstGeom prst="rect">
+                              <a:avLst/>
+                            </a:prstGeom>
+                            <a:noFill/>
+                            <a:ln>
+                              <a:noFill/>
+                            </a:ln>
+                            <a:extLst>
+                              <a:ext uri="{909E8E84-426E-40dd-AFC4-6F175D3DCCD1}">
+                                <a14:hiddenFill xmlns:a14="http://schemas.microsoft.com/office/drawing/2010/main">
+                                  <a:solidFill>
+                                    <a:srgbClr val="FFFFFF"/>
+                                  </a:solidFill>
+                                </a14:hiddenFill>
+                              </a:ext>
+                              <a:ext uri="{91240B29-F687-4f45-9708-019B960494DF}">
+                                <a14:hiddenLine xmlns:a14="http://schemas.microsoft.com/office/drawing/2010/main" w="9525">
+                                  <a:solidFill>
+                                    <a:srgbClr val="000000"/>
+                                  </a:solidFill>
+                                  <a:miter lim="800000"/>
+                                  <a:headEnd/>
+                                  <a:tailEnd/>
+                                </a14:hiddenLine>
+                              </a:ext>
+                            </a:extLst>
+                          </wps:spPr>
+                          <wps:txbx>
+                            <w:txbxContent>
+                              <w:p>
+                                <w:pPr>
+                                  <w:contextualSpacing/>
+                                  <w:rPr>
+                                    <w:rFonts w:asciiTheme="majorHAnsi" w:hAnsiTheme="majorHAnsi"/>
+                                    <w:b/>
+                                    <w:bCs/>
+                                    <w:color w:val="548DD4" w:themeColor="text2" w:themeTint="99"/>
+                                    <w:spacing w:val="60"/>
+                                    <w:sz w:val="20"/>
+                                    <w:szCs w:val="20"/>
+                                  </w:rPr>
+                                </w:pPr>
+                                <w:r>
+                                  <w:rPr>
+                                    <w:rFonts w:asciiTheme="majorHAnsi" w:hAnsiTheme="majorHAnsi"/>
+                                    <w:b/>
+                                    <w:bCs/>
+                                    <w:color w:val="548DD4" w:themeColor="text2" w:themeTint="99"/>
+                                    <w:spacing w:val="60"/>
+                                    <w:sz w:val="20"/>
+                                    <w:szCs w:val="20"/>
+                                  </w:rPr>
+                                  <w:t>https://github.com/Zhikharev/selen</w:t>
+                                </w:r>
+                              </w:p>
+                            </w:txbxContent>
+                          </wps:txbx>
+                          <wps:bodyPr rot="0" vert="horz" wrap="square" lIns="91440" tIns="45720" rIns="91440" bIns="45720" anchor="t" anchorCtr="0" upright="1">
+                            <a:noAutofit/>
+                          </wps:bodyPr>
+                        </wps:wsp>
+                      </a:graphicData>
+                    </a:graphic>
+                    <wp14:sizeRelH relativeFrom="page">
+                      <wp14:pctWidth>0</wp14:pctWidth>
+                    </wp14:sizeRelH>
+                    <wp14:sizeRelV relativeFrom="page">
+                      <wp14:pctHeight>0</wp14:pctHeight>
+                    </wp14:sizeRelV>
+                  </wp:anchor>
+                </w:drawing>
+              </mc:Choice>
+              <mc:Fallback>
+                <w:pict>
+                  <v:rect id="Rectangle 2" o:spid="_x0000_s1031" style="position:absolute;margin-left:33.75pt;margin-top:766.5pt;width:525.6pt;height:30.95pt;z-index:251660288;visibility:visible;mso-wrap-style:square;mso-width-percent:0;mso-height-percent:0;mso-wrap-distance-left:9pt;mso-wrap-distance-top:0;mso-wrap-distance-right:9pt;mso-wrap-distance-bottom:0;mso-position-horizontal:absolute;mso-position-horizontal-relative:page;mso-position-vertical:absolute;mso-position-vertical-relative:page;mso-width-percent:0;mso-height-percent:0;mso-width-relative:page;mso-height-relative:page;v-text-anchor:top" o:gfxdata="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" o:allowincell="f" filled="f" stroked="f">
+                    <v:textbox>
+                      <w:txbxContent>
+                        <w:p>
+                          <w:pPr>
+                            <w:contextualSpacing/>
+                            <w:rPr>
+                              <w:rFonts w:asciiTheme="majorHAnsi" w:hAnsiTheme="majorHAnsi"/>
+                              <w:b/>
+                              <w:bCs/>
+                              <w:color w:val="548DD4" w:themeColor="text2" w:themeTint="99"/>
+                              <w:spacing w:val="60"/>
+                              <w:sz w:val="20"/>
+                              <w:szCs w:val="20"/>
+                            </w:rPr>
+                          </w:pPr>
+                          <w:r>
+                            <w:rPr>
+                              <w:rFonts w:asciiTheme="majorHAnsi" w:hAnsiTheme="majorHAnsi"/>
+                              <w:b/>
+                              <w:bCs/>
+                              <w:color w:val="548DD4" w:themeColor="text2" w:themeTint="99"/>
+                              <w:spacing w:val="60"/>
+                              <w:sz w:val="20"/>
+                              <w:szCs w:val="20"/>
+                            </w:rPr>
+                            <w:t>https://github.com/Zhikharev/selen</w:t>
+                          </w:r>
+                        </w:p>
+                      </w:txbxContent>
+                    </v:textbox>
+                    <w10:wrap anchorx="page" anchory="page"/>
+                    <w10:anchorlock/>
+                  </v:rect>
+                </w:pict>
+              </mc:Fallback>
+            </mc:AlternateContent>
+          </w:r>
+          <w:r>
+            <w:rPr>
+              <w:noProof/>
+              <w:lang w:val="en-US"/>
+            </w:rPr>
+            <mc:AlternateContent>
+              <mc:Choice Requires="wpg">
+                <w:drawing>
+                  <wp:anchor distT="0" distB="0" distL="114300" distR="114300" simplePos="0" relativeHeight="251659264" behindDoc="1" locked="1" layoutInCell="0" allowOverlap="1" wp14:anchorId="3E9B3283" wp14:editId="62ED9BB0">
+                    <wp:simplePos x="0" y="0"/>
+                    <wp:positionH relativeFrom="page">
+                      <wp:posOffset>276225</wp:posOffset>
+                    </wp:positionH>
+                    <wp:positionV relativeFrom="page">
+                      <wp:posOffset>9544050</wp:posOffset>
+                    </wp:positionV>
+                    <wp:extent cx="7013448" cy="685800"/>
+                    <wp:effectExtent l="0" t="0" r="16510" b="19050"/>
+                    <wp:wrapNone/>
+                    <wp:docPr id="87" name="Group 9"/>
+                    <wp:cNvGraphicFramePr>
+                      <a:graphicFrameLocks xmlns:a="http://schemas.openxmlformats.org/drawingml/2006/main"/>
+                    </wp:cNvGraphicFramePr>
+                    <a:graphic xmlns:a="http://schemas.openxmlformats.org/drawingml/2006/main">
+                      <a:graphicData uri="http://schemas.microsoft.com/office/word/2010/wordprocessingGroup">
+                        <wpg:wgp>
+                          <wpg:cNvGrpSpPr>
+                            <a:grpSpLocks/>
+                          </wpg:cNvGrpSpPr>
+                          <wpg:grpSpPr bwMode="auto">
+                            <a:xfrm>
+                              <a:off x="0" y="0"/>
+                              <a:ext cx="7013448" cy="685800"/>
+                              <a:chOff x="432" y="13608"/>
+                              <a:chExt cx="11376" cy="1081"/>
+                            </a:xfrm>
+                          </wpg:grpSpPr>
+                          <wps:wsp>
+                            <wps:cNvPr id="88" name="AutoShape 10"/>
+                            <wps:cNvCnPr>
+                              <a:cxnSpLocks noChangeShapeType="1"/>
+                            </wps:cNvCnPr>
+                            <wps:spPr bwMode="auto">
+                              <a:xfrm>
+                                <a:off x="432" y="13608"/>
+                                <a:ext cx="11376" cy="0"/>
+                              </a:xfrm>
+                              <a:prstGeom prst="straightConnector1">
+                                <a:avLst/>
+                              </a:prstGeom>
+                              <a:noFill/>
+                              <a:ln w="9525">
+                                <a:solidFill>
+                                  <a:srgbClr val="808080"/>
+                                </a:solidFill>
+                                <a:round/>
+                                <a:headEnd/>
+                                <a:tailEnd/>
+                              </a:ln>
+                              <a:extLst>
+                                <a:ext uri="{909E8E84-426E-40dd-AFC4-6F175D3DCCD1}">
+                                  <a14:hiddenFill xmlns:a14="http://schemas.microsoft.com/office/drawing/2010/main">
+                                    <a:noFill/>
+                                  </a14:hiddenFill>
+                                </a:ext>
+                              </a:extLst>
+                            </wps:spPr>
+                            <wps:bodyPr/>
+                          </wps:wsp>
+                          <wps:wsp>
+                            <wps:cNvPr id="89" name="AutoShape 11"/>
+                            <wps:cNvCnPr>
+                              <a:cxnSpLocks noChangeShapeType="1"/>
+                            </wps:cNvCnPr>
+                            <wps:spPr bwMode="auto">
+                              <a:xfrm>
+                                <a:off x="432" y="14689"/>
+                                <a:ext cx="11376" cy="0"/>
+                              </a:xfrm>
+                              <a:prstGeom prst="straightConnector1">
+                                <a:avLst/>
+                              </a:prstGeom>
+                              <a:noFill/>
+                              <a:ln w="9525">
+                                <a:solidFill>
+                                  <a:srgbClr val="808080"/>
+                                </a:solidFill>
+                                <a:round/>
+                                <a:headEnd/>
+                                <a:tailEnd/>
+                              </a:ln>
+                              <a:extLst>
+                                <a:ext uri="{909E8E84-426E-40dd-AFC4-6F175D3DCCD1}">
+                                  <a14:hiddenFill xmlns:a14="http://schemas.microsoft.com/office/drawing/2010/main">
+                                    <a:noFill/>
+                                  </a14:hiddenFill>
+                                </a:ext>
+                              </a:extLst>
+                            </wps:spPr>
+                            <wps:bodyPr/>
+                          </wps:wsp>
+                        </wpg:wgp>
+                      </a:graphicData>
+                    </a:graphic>
+                    <wp14:sizeRelH relativeFrom="page">
+                      <wp14:pctWidth>0</wp14:pctWidth>
+                    </wp14:sizeRelH>
+                    <wp14:sizeRelV relativeFrom="page">
+                      <wp14:pctHeight>0</wp14:pctHeight>
+                    </wp14:sizeRelV>
+                  </wp:anchor>
+                </w:drawing>
+              </mc:Choice>
+              <mc:Fallback>
+                <w:pict>
+                  <v:group id="Group 9" o:spid="_x0000_s1026" style="position:absolute;margin-left:21.75pt;margin-top:751.5pt;width:552.25pt;height:54pt;z-index:-251657216;mso-position-horizontal-relative:page;mso-position-vertical-relative:page" coordorigin="432,13608" coordsize="11376,1081" o:gfxdata="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" o:allowincell="f">
+                    <v:shape id="AutoShape 10" o:spid="_x0000_s1027" type="#_x0000_t32" style="position:absolute;left:432;top:13608;width:11376;height:0;visibility:visible;mso-wrap-style:square" o:connectortype="straight" o:gfxdata="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" strokecolor="gray"/>
+                    <v:shape id="AutoShape 11" o:spid="_x0000_s1028" type="#_x0000_t32" style="position:absolute;left:432;top:14689;width:11376;height:0;visibility:visible;mso-wrap-style:square" o:connectortype="straight" o:gfxdata="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" strokecolor="gray"/>
+                    <w10:wrap anchorx="page" anchory="page"/>
+                    <w10:anchorlock/>
+                  </v:group>
+                </w:pict>
+              </mc:Fallback>
+            </mc:AlternateContent>
+          </w:r>
+        </w:p>
+        <w:p>
+          <w:pPr>
+            <w:rPr>
+              <w:noProof/>
+              <w:lang w:val="en-US"/>
+            </w:rPr>
+          </w:pPr>
+          <w:r>
+            <w:rPr>
+              <w:noProof/>
+              <w:lang w:val="en-US"/>
+            </w:rPr>
+            <w:br w:type="page"/>
+          </w:r>
+        </w:p>
+        <w:bookmarkStart w:id="0" w:name="_GoBack" w:displacedByCustomXml="next"/>
+        <w:bookmarkEnd w:id="0" w:displacedByCustomXml="next"/>
+      </w:sdtContent>
+    </w:sdt>
     <w:p>
       <w:pPr>
         <w:rPr>
@@ -12,6 +1075,7 @@
         <w:rPr>
           <w:i/>
         </w:rPr>
+        <w:lastRenderedPageBreak/>
         <w:t>Список изменений</w:t>
       </w:r>
     </w:p>
@@ -26,7 +1090,7 @@
       <w:tblPr>
         <w:tblStyle w:val="a4"/>
         <w:tblW w:w="0" w:type="auto"/>
-        <w:tblLook w:val="04A0"/>
+        <w:tblLook w:val="04A0" w:firstRow="1" w:lastRow="0" w:firstColumn="1" w:lastColumn="0" w:noHBand="0" w:noVBand="1"/>
       </w:tblPr>
       <w:tblGrid>
         <w:gridCol w:w="1526"/>
@@ -137,6 +1201,7 @@
               </w:rPr>
               <w:t>_</w:t>
             </w:r>
+            <w:proofErr w:type="spellStart"/>
             <w:r>
               <w:rPr>
                 <w:rStyle w:val="a3"/>
@@ -145,6 +1210,7 @@
               </w:rPr>
               <w:t>req</w:t>
             </w:r>
+            <w:proofErr w:type="spellEnd"/>
             <w:r>
               <w:rPr>
                 <w:rStyle w:val="a3"/>
@@ -381,6 +1447,7 @@
               </w:rPr>
               <w:t>_</w:t>
             </w:r>
+            <w:proofErr w:type="spellStart"/>
             <w:r>
               <w:rPr>
                 <w:rStyle w:val="a3"/>
@@ -389,6 +1456,7 @@
               </w:rPr>
               <w:t>req</w:t>
             </w:r>
+            <w:proofErr w:type="spellEnd"/>
             <w:r>
               <w:rPr>
                 <w:rStyle w:val="a3"/>
@@ -448,6 +1516,7 @@
               </w:rPr>
               <w:t>_</w:t>
             </w:r>
+            <w:proofErr w:type="spellStart"/>
             <w:r>
               <w:rPr>
                 <w:rStyle w:val="a3"/>
@@ -456,6 +1525,7 @@
               </w:rPr>
               <w:t>req</w:t>
             </w:r>
+            <w:proofErr w:type="spellEnd"/>
             <w:r>
               <w:rPr>
                 <w:rStyle w:val="a3"/>
@@ -500,6 +1570,7 @@
               </w:rPr>
               <w:t>_</w:t>
             </w:r>
+            <w:proofErr w:type="spellStart"/>
             <w:r>
               <w:rPr>
                 <w:rStyle w:val="a3"/>
@@ -508,6 +1579,7 @@
               </w:rPr>
               <w:t>req</w:t>
             </w:r>
+            <w:proofErr w:type="spellEnd"/>
             <w:r>
               <w:rPr>
                 <w:rStyle w:val="a3"/>
@@ -515,6 +1587,7 @@
               </w:rPr>
               <w:t>_</w:t>
             </w:r>
+            <w:proofErr w:type="spellStart"/>
             <w:r>
               <w:rPr>
                 <w:rStyle w:val="a3"/>
@@ -523,6 +1596,7 @@
               </w:rPr>
               <w:t>addr</w:t>
             </w:r>
+            <w:proofErr w:type="spellEnd"/>
           </w:p>
         </w:tc>
       </w:tr>
@@ -690,6 +1764,65 @@
                 <w:b w:val="0"/>
               </w:rPr>
               <w:t>Добавлена блок-схема конвейера ядра</w:t>
+            </w:r>
+          </w:p>
+        </w:tc>
+      </w:tr>
+      <w:tr>
+        <w:tc>
+          <w:tcPr>
+            <w:tcW w:w="1526" w:type="dxa"/>
+          </w:tcPr>
+          <w:p>
+            <w:pPr>
+              <w:pStyle w:val="a5"/>
+              <w:spacing w:before="0" w:after="0"/>
+              <w:rPr>
+                <w:rStyle w:val="a3"/>
+                <w:b w:val="0"/>
+                <w:lang w:val="en-US"/>
+              </w:rPr>
+            </w:pPr>
+            <w:r>
+              <w:rPr>
+                <w:rStyle w:val="a3"/>
+                <w:b w:val="0"/>
+              </w:rPr>
+              <w:t>29</w:t>
+            </w:r>
+            <w:r>
+              <w:rPr>
+                <w:rStyle w:val="a3"/>
+                <w:b w:val="0"/>
+                <w:lang w:val="en-US"/>
+              </w:rPr>
+              <w:t>.01.16</w:t>
+            </w:r>
+          </w:p>
+        </w:tc>
+        <w:tc>
+          <w:tcPr>
+            <w:tcW w:w="8039" w:type="dxa"/>
+          </w:tcPr>
+          <w:p>
+            <w:pPr>
+              <w:pStyle w:val="a5"/>
+              <w:tabs>
+                <w:tab w:val="left" w:pos="5747"/>
+              </w:tabs>
+              <w:spacing w:before="0" w:after="0"/>
+              <w:jc w:val="both"/>
+              <w:rPr>
+                <w:rStyle w:val="a3"/>
+                <w:b w:val="0"/>
+              </w:rPr>
+            </w:pPr>
+            <w:r>
+              <w:rPr>
+                <w:rStyle w:val="a3"/>
+                <w:b w:val="0"/>
+              </w:rPr>
+              <w:t>Добавлено начальное описание конвейера. Добавлены диаграммы взаимодействия с подсистемой памяти</w:t>
             </w:r>
           </w:p>
         </w:tc>
@@ -1747,9 +2880,9 @@
           <w:b/>
         </w:rPr>
       </w:pPr>
-      <w:bookmarkStart w:id="0" w:name="_Toc314119729"/>
-      <w:bookmarkStart w:id="1" w:name="_Toc314120322"/>
-      <w:bookmarkStart w:id="2" w:name="_Toc441397996"/>
+      <w:bookmarkStart w:id="1" w:name="_Toc314119729"/>
+      <w:bookmarkStart w:id="2" w:name="_Toc314120322"/>
+      <w:bookmarkStart w:id="3" w:name="_Toc441397996"/>
       <w:r>
         <w:rPr>
           <w:rStyle w:val="a3"/>
@@ -1758,9 +2891,9 @@
         </w:rPr>
         <w:t>Общее описание системы</w:t>
       </w:r>
-      <w:bookmarkEnd w:id="0"/>
       <w:bookmarkEnd w:id="1"/>
       <w:bookmarkEnd w:id="2"/>
+      <w:bookmarkEnd w:id="3"/>
     </w:p>
     <w:p>
       <w:pPr>
@@ -1771,6 +2904,7 @@
           <w:b w:val="0"/>
         </w:rPr>
       </w:pPr>
+      <w:proofErr w:type="spellStart"/>
       <w:r>
         <w:rPr>
           <w:rStyle w:val="a3"/>
@@ -1779,6 +2913,7 @@
         </w:rPr>
         <w:t>Selen</w:t>
       </w:r>
+      <w:proofErr w:type="spellEnd"/>
       <w:r>
         <w:rPr>
           <w:rStyle w:val="a3"/>
@@ -1791,7 +2926,23 @@
           <w:rStyle w:val="a3"/>
           <w:b w:val="0"/>
         </w:rPr>
-        <w:t>одноядерная микропроцессорная система на кристалле. В состав СнК входят:</w:t>
+        <w:t xml:space="preserve">одноядерная микропроцессорная система на кристалле. В состав </w:t>
+      </w:r>
+      <w:proofErr w:type="spellStart"/>
+      <w:r>
+        <w:rPr>
+          <w:rStyle w:val="a3"/>
+          <w:b w:val="0"/>
+        </w:rPr>
+        <w:t>СнК</w:t>
+      </w:r>
+      <w:proofErr w:type="spellEnd"/>
+      <w:r>
+        <w:rPr>
+          <w:rStyle w:val="a3"/>
+          <w:b w:val="0"/>
+        </w:rPr>
+        <w:t xml:space="preserve"> входят:</w:t>
       </w:r>
     </w:p>
     <w:p>
@@ -1869,185 +3020,35 @@
     <w:p>
       <w:pPr>
         <w:pStyle w:val="a5"/>
-        <w:numPr>
-          <w:ilvl w:val="0"/>
-          <w:numId w:val="1"/>
-        </w:numPr>
+        <w:ind w:left="410"/>
         <w:jc w:val="both"/>
         <w:rPr>
           <w:rStyle w:val="a3"/>
           <w:b w:val="0"/>
         </w:rPr>
       </w:pPr>
-      <w:r>
+    </w:p>
+    <w:p>
+      <w:pPr>
+        <w:pStyle w:val="a5"/>
+        <w:jc w:val="center"/>
         <w:rPr>
           <w:rStyle w:val="a3"/>
           <w:b w:val="0"/>
         </w:rPr>
-        <w:t>Контроллер периферийных интерфейсов;</w:t>
-      </w:r>
-    </w:p>
-    <w:p>
-      <w:pPr>
-        <w:pStyle w:val="a5"/>
-        <w:numPr>
-          <w:ilvl w:val="0"/>
-          <w:numId w:val="1"/>
-        </w:numPr>
-        <w:jc w:val="both"/>
-        <w:rPr>
-          <w:rStyle w:val="a3"/>
-          <w:b w:val="0"/>
-        </w:rPr>
-      </w:pPr>
-      <w:r>
-        <w:rPr>
-          <w:rStyle w:val="a3"/>
-          <w:b w:val="0"/>
-          <w:lang w:val="en-US"/>
-        </w:rPr>
-        <w:t>UART</w:t>
-      </w:r>
-      <w:r>
-        <w:rPr>
-          <w:rStyle w:val="a3"/>
-          <w:b w:val="0"/>
-        </w:rPr>
-        <w:t xml:space="preserve">, </w:t>
-      </w:r>
-      <w:r>
-        <w:rPr>
-          <w:rStyle w:val="a3"/>
-          <w:b w:val="0"/>
-        </w:rPr>
-        <w:t xml:space="preserve">с модулем </w:t>
-      </w:r>
-      <w:r>
-        <w:rPr>
-          <w:rStyle w:val="a3"/>
-          <w:b w:val="0"/>
-          <w:lang w:val="en-US"/>
-        </w:rPr>
-        <w:t>DMA</w:t>
-      </w:r>
-      <w:r>
-        <w:rPr>
-          <w:rStyle w:val="a3"/>
-          <w:b w:val="0"/>
-        </w:rPr>
-        <w:t xml:space="preserve"> </w:t>
-      </w:r>
-      <w:r>
-        <w:rPr>
-          <w:rStyle w:val="a3"/>
-          <w:b w:val="0"/>
-        </w:rPr>
-        <w:t>для загрузки программы с хост-машины во внутреннюю память системы;</w:t>
-      </w:r>
-    </w:p>
-    <w:p>
-      <w:pPr>
-        <w:pStyle w:val="a5"/>
-        <w:numPr>
-          <w:ilvl w:val="0"/>
-          <w:numId w:val="1"/>
-        </w:numPr>
-        <w:jc w:val="both"/>
-        <w:rPr>
-          <w:rStyle w:val="a3"/>
-          <w:b w:val="0"/>
-        </w:rPr>
-      </w:pPr>
-      <w:r>
-        <w:rPr>
-          <w:rStyle w:val="a3"/>
-          <w:b w:val="0"/>
-          <w:lang w:val="en-US"/>
-        </w:rPr>
-        <w:t>SPI</w:t>
-      </w:r>
-      <w:r>
-        <w:rPr>
-          <w:rStyle w:val="a3"/>
-          <w:b w:val="0"/>
-          <w:lang w:val="en-US"/>
-        </w:rPr>
-        <w:t>;</w:t>
-      </w:r>
-    </w:p>
-    <w:p>
-      <w:pPr>
-        <w:pStyle w:val="a5"/>
-        <w:numPr>
-          <w:ilvl w:val="0"/>
-          <w:numId w:val="1"/>
-        </w:numPr>
-        <w:jc w:val="both"/>
-        <w:rPr>
-          <w:rStyle w:val="a3"/>
-          <w:b w:val="0"/>
-        </w:rPr>
-      </w:pPr>
-      <w:r>
-        <w:rPr>
-          <w:rStyle w:val="a3"/>
-          <w:b w:val="0"/>
-        </w:rPr>
-        <w:t xml:space="preserve">Коммутатор с интерфейсом </w:t>
-      </w:r>
-      <w:r>
-        <w:rPr>
-          <w:rStyle w:val="a3"/>
-          <w:b w:val="0"/>
-          <w:lang w:val="en-US"/>
-        </w:rPr>
-        <w:t>Wishbone</w:t>
-      </w:r>
-      <w:r>
-        <w:rPr>
-          <w:rStyle w:val="a3"/>
-          <w:b w:val="0"/>
-        </w:rPr>
-        <w:t>.</w:t>
-      </w:r>
-    </w:p>
-    <w:p>
-      <w:pPr>
-        <w:pStyle w:val="a5"/>
-        <w:ind w:left="410"/>
-        <w:jc w:val="both"/>
-        <w:rPr>
-          <w:rStyle w:val="a3"/>
-          <w:b w:val="0"/>
-        </w:rPr>
-      </w:pPr>
-      <w:r>
-        <w:rPr>
-          <w:rStyle w:val="a3"/>
-          <w:b w:val="0"/>
-        </w:rPr>
-        <w:t xml:space="preserve"> </w:t>
-      </w:r>
-    </w:p>
-    <w:p>
-      <w:pPr>
-        <w:pStyle w:val="a5"/>
-        <w:rPr>
-          <w:rStyle w:val="a3"/>
-          <w:b w:val="0"/>
-        </w:rPr>
       </w:pPr>
       <w:r>
         <w:rPr>
           <w:bCs/>
           <w:noProof/>
+          <w:lang w:val="en-US"/>
         </w:rPr>
         <w:lastRenderedPageBreak/>
         <w:drawing>
-          <wp:inline distT="0" distB="0" distL="0" distR="0">
-            <wp:extent cx="2229161" cy="3839111"/>
-            <wp:effectExtent l="19050" t="0" r="0" b="0"/>
-            <wp:docPr id="1" name="Рисунок 0" descr="selen_dia.png"/>
+          <wp:inline distT="0" distB="0" distL="0" distR="0" wp14:anchorId="507A8F72" wp14:editId="08DDE075">
+            <wp:extent cx="4657725" cy="5772150"/>
+            <wp:effectExtent l="0" t="0" r="0" b="0"/>
+            <wp:docPr id="6" name="Изображение 6"/>
             <wp:cNvGraphicFramePr>
               <a:graphicFrameLocks xmlns:a="http://schemas.openxmlformats.org/drawingml/2006/main" noChangeAspect="1"/>
             </wp:cNvGraphicFramePr>
@@ -2055,11 +3056,17 @@
               <a:graphicData uri="http://schemas.openxmlformats.org/drawingml/2006/picture">
                 <pic:pic xmlns:pic="http://schemas.openxmlformats.org/drawingml/2006/picture">
                   <pic:nvPicPr>
-                    <pic:cNvPr id="0" name="selen_dia.png"/>
+                    <pic:cNvPr id="0" name="selen.png"/>
                     <pic:cNvPicPr/>
                   </pic:nvPicPr>
                   <pic:blipFill>
-                    <a:blip r:embed="rId6"/>
+                    <a:blip r:embed="rId8">
+                      <a:extLst>
+                        <a:ext uri="{28A0092B-C50C-407E-A947-70E740481C1C}">
+                          <a14:useLocalDpi xmlns:a14="http://schemas.microsoft.com/office/drawing/2010/main" val="0"/>
+                        </a:ext>
+                      </a:extLst>
+                    </a:blip>
                     <a:stretch>
                       <a:fillRect/>
                     </a:stretch>
@@ -2067,7 +3074,7 @@
                   <pic:spPr>
                     <a:xfrm>
                       <a:off x="0" y="0"/>
-                      <a:ext cx="2229161" cy="3839111"/>
+                      <a:ext cx="4657725" cy="5772150"/>
                     </a:xfrm>
                     <a:prstGeom prst="rect">
                       <a:avLst/>
@@ -2083,6 +3090,23 @@
     <w:p>
       <w:pPr>
         <w:pStyle w:val="a5"/>
+        <w:jc w:val="center"/>
+        <w:rPr>
+          <w:rStyle w:val="a3"/>
+          <w:b w:val="0"/>
+        </w:rPr>
+      </w:pPr>
+      <w:r>
+        <w:rPr>
+          <w:rStyle w:val="a3"/>
+          <w:b w:val="0"/>
+        </w:rPr>
+        <w:t>Рисунок 1</w:t>
+      </w:r>
+    </w:p>
+    <w:p>
+      <w:pPr>
+        <w:pStyle w:val="a5"/>
         <w:rPr>
           <w:rStyle w:val="a3"/>
           <w:b w:val="0"/>
@@ -2098,9 +3122,9 @@
           <w:b/>
         </w:rPr>
       </w:pPr>
-      <w:bookmarkStart w:id="3" w:name="_Toc314119730"/>
-      <w:bookmarkStart w:id="4" w:name="_Toc314120323"/>
-      <w:bookmarkStart w:id="5" w:name="_Toc441397997"/>
+      <w:bookmarkStart w:id="4" w:name="_Toc314119730"/>
+      <w:bookmarkStart w:id="5" w:name="_Toc314120323"/>
+      <w:bookmarkStart w:id="6" w:name="_Toc441397997"/>
       <w:r>
         <w:rPr>
           <w:rStyle w:val="a3"/>
@@ -2109,9 +3133,9 @@
         </w:rPr>
         <w:t>Процессорный кластер</w:t>
       </w:r>
-      <w:bookmarkEnd w:id="3"/>
       <w:bookmarkEnd w:id="4"/>
       <w:bookmarkEnd w:id="5"/>
+      <w:bookmarkEnd w:id="6"/>
     </w:p>
     <w:p>
       <w:pPr>
@@ -2228,9 +3252,9 @@
           <w:b/>
         </w:rPr>
       </w:pPr>
-      <w:bookmarkStart w:id="6" w:name="_Toc314119731"/>
-      <w:bookmarkStart w:id="7" w:name="_Toc314120324"/>
-      <w:bookmarkStart w:id="8" w:name="_Toc441397998"/>
+      <w:bookmarkStart w:id="7" w:name="_Toc314119731"/>
+      <w:bookmarkStart w:id="8" w:name="_Toc314120324"/>
+      <w:bookmarkStart w:id="9" w:name="_Toc441397998"/>
       <w:r>
         <w:rPr>
           <w:rStyle w:val="a3"/>
@@ -2239,44 +3263,56 @@
         </w:rPr>
         <w:t>Описание ядра</w:t>
       </w:r>
-      <w:bookmarkEnd w:id="6"/>
       <w:bookmarkEnd w:id="7"/>
       <w:bookmarkEnd w:id="8"/>
+      <w:bookmarkEnd w:id="9"/>
     </w:p>
     <w:p>
       <w:pPr>
         <w:pStyle w:val="2"/>
       </w:pPr>
-      <w:bookmarkStart w:id="9" w:name="_Toc314120325"/>
-      <w:bookmarkStart w:id="10" w:name="_Toc441397999"/>
+      <w:bookmarkStart w:id="10" w:name="_Toc314120325"/>
+      <w:bookmarkStart w:id="11" w:name="_Toc441397999"/>
       <w:r>
         <w:t>Назначение и место в системе</w:t>
       </w:r>
-      <w:bookmarkEnd w:id="9"/>
       <w:bookmarkEnd w:id="10"/>
+      <w:bookmarkEnd w:id="11"/>
+    </w:p>
+    <w:p>
+      <w:r>
+        <w:rPr>
+          <w:highlight w:val="yellow"/>
+        </w:rPr>
+        <w:t>Зачем нужно ядро?</w:t>
+      </w:r>
+      <w:r>
+        <w:t xml:space="preserve"> </w:t>
+      </w:r>
+    </w:p>
+    <w:p>
+      <w:pPr>
+        <w:pStyle w:val="2"/>
+      </w:pPr>
+      <w:bookmarkStart w:id="12" w:name="_Toc441398000"/>
+      <w:r>
+        <w:t>Описание конвейера</w:t>
+      </w:r>
+      <w:bookmarkEnd w:id="12"/>
     </w:p>
     <w:p/>
     <w:p>
       <w:pPr>
-        <w:pStyle w:val="2"/>
-      </w:pPr>
-      <w:bookmarkStart w:id="11" w:name="_Toc441398000"/>
-      <w:r>
-        <w:t>Описание конвейера</w:t>
-      </w:r>
-      <w:bookmarkEnd w:id="11"/>
-    </w:p>
-    <w:p/>
-    <w:p>
-      <w:pPr>
         <w:jc w:val="center"/>
       </w:pPr>
       <w:r>
         <w:rPr>
           <w:noProof/>
-        </w:rPr>
+          <w:lang w:val="en-US"/>
+        </w:rPr>
+        <w:lastRenderedPageBreak/>
         <w:drawing>
-          <wp:inline distT="0" distB="0" distL="0" distR="0">
+          <wp:inline distT="0" distB="0" distL="0" distR="0" wp14:anchorId="42F8AC64" wp14:editId="58FA4188">
             <wp:extent cx="3755091" cy="2146866"/>
             <wp:effectExtent l="19050" t="0" r="0" b="0"/>
             <wp:docPr id="7" name="Рисунок 6" descr="core_pipeline.png"/>
@@ -2291,7 +3327,7 @@
                     <pic:cNvPicPr/>
                   </pic:nvPicPr>
                   <pic:blipFill>
-                    <a:blip r:embed="rId7"/>
+                    <a:blip r:embed="rId9"/>
                     <a:stretch>
                       <a:fillRect/>
                     </a:stretch>
@@ -2322,8 +3358,8 @@
     </w:p>
     <w:p/>
     <w:p>
-      <w:bookmarkStart w:id="12" w:name="_Toc314120326"/>
-      <w:bookmarkStart w:id="13" w:name="_Toc441398001"/>
+      <w:bookmarkStart w:id="13" w:name="_Toc314120326"/>
+      <w:bookmarkStart w:id="14" w:name="_Toc441398001"/>
     </w:p>
     <w:p>
       <w:pPr>
@@ -2331,461 +3367,246 @@
         <w:ind w:firstLine="708"/>
       </w:pPr>
       <w:r>
-        <w:lastRenderedPageBreak/>
-        <w:t xml:space="preserve">Данный конвейер представляет собой подобие 5 стадийного классического </w:t>
-      </w:r>
-      <w:r>
-        <w:rPr>
-          <w:lang w:val="en-US"/>
-        </w:rPr>
-        <w:t>MIPS</w:t>
-      </w:r>
-      <w:r>
-        <w:t xml:space="preserve"> </w:t>
-      </w:r>
-      <w:r>
-        <w:t xml:space="preserve">конвейера. Включаемые стадии описаны ниже. Все операции по вычислению адреса выполняются на стадии </w:t>
-      </w:r>
-      <w:r>
-        <w:rPr>
-          <w:lang w:val="en-US"/>
-        </w:rPr>
-        <w:t xml:space="preserve">execution </w:t>
+        <w:t>Конвейер состоит из пяти стадий:</w:t>
       </w:r>
     </w:p>
     <w:p>
       <w:pPr>
-        <w:pStyle w:val="2"/>
-        <w:rPr>
-          <w:color w:val="auto"/>
-        </w:rPr>
-      </w:pPr>
-      <w:r>
-        <w:rPr>
-          <w:color w:val="auto"/>
-        </w:rPr>
-        <w:t>1)</w:t>
-      </w:r>
-      <w:r>
-        <w:rPr>
-          <w:color w:val="auto"/>
-        </w:rPr>
-        <w:t xml:space="preserve"> Стадия </w:t>
-      </w:r>
-      <w:r>
-        <w:rPr>
-          <w:color w:val="auto"/>
+        <w:pStyle w:val="a5"/>
+        <w:numPr>
+          <w:ilvl w:val="0"/>
+          <w:numId w:val="7"/>
+        </w:numPr>
+      </w:pPr>
+      <w:r>
+        <w:rPr>
           <w:lang w:val="en-US"/>
         </w:rPr>
-        <w:t>Instruction</w:t>
-      </w:r>
-      <w:r>
-        <w:rPr>
-          <w:color w:val="auto"/>
+        <w:t xml:space="preserve">IF (Instruction Fetch) – </w:t>
+      </w:r>
+      <w:r>
+        <w:t>стадия подкачки инструкций. На данной стадии происходит выставление запроса в кэш-инструкций и формирование нового значения программного счётчика (</w:t>
+      </w:r>
+      <w:r>
+        <w:rPr>
+          <w:lang w:val="en-US"/>
+        </w:rPr>
+        <w:t xml:space="preserve">NPC). </w:t>
+      </w:r>
+      <w:r>
+        <w:rPr>
+          <w:highlight w:val="yellow"/>
+        </w:rPr>
+        <w:t>На следующую стадию передаётся ??</w:t>
+      </w:r>
+      <w:r>
+        <w:rPr>
+          <w:highlight w:val="yellow"/>
+          <w:lang w:val="en-US"/>
         </w:rPr>
         <w:t xml:space="preserve"> </w:t>
       </w:r>
       <w:r>
-        <w:rPr>
-          <w:color w:val="auto"/>
-          <w:lang w:val="en-US"/>
-        </w:rPr>
-        <w:t>fetch</w:t>
-      </w:r>
-      <w:r>
-        <w:rPr>
-          <w:color w:val="auto"/>
-        </w:rPr>
-        <w:t xml:space="preserve"> (</w:t>
-      </w:r>
-      <w:r>
-        <w:rPr>
-          <w:color w:val="auto"/>
-          <w:lang w:val="en-US"/>
-        </w:rPr>
-        <w:t>IF</w:t>
-      </w:r>
-      <w:r>
-        <w:rPr>
-          <w:color w:val="auto"/>
-        </w:rPr>
-        <w:t>)</w:t>
+        <w:t>Возможные</w:t>
+      </w:r>
+      <w:r>
+        <w:t xml:space="preserve"> остановки: промах в кэше инструкций или полная остановка конвейера;</w:t>
       </w:r>
     </w:p>
     <w:p>
       <w:pPr>
         <w:pStyle w:val="a5"/>
-      </w:pPr>
-      <w:r>
-        <w:tab/>
-      </w:r>
-      <w:r>
-        <w:t xml:space="preserve">Выставления запроса в </w:t>
-      </w:r>
+        <w:numPr>
+          <w:ilvl w:val="0"/>
+          <w:numId w:val="7"/>
+        </w:numPr>
+      </w:pPr>
       <w:r>
         <w:rPr>
           <w:lang w:val="en-US"/>
         </w:rPr>
-        <w:t>il</w:t>
-      </w:r>
-      <w:r>
-        <w:t>1</w:t>
-      </w:r>
-      <w:r>
+        <w:t xml:space="preserve">DEC (Decode) – </w:t>
+      </w:r>
+      <w:r>
+        <w:t xml:space="preserve">стадия декодирования. На данной стадии происходит декодирование инструкции и формирование сигналов управления. Кроме того осуществляется доступ к регистрового файлу. На данной стадии может сформироваться сигнал остановки стадий </w:t>
+      </w:r>
+      <w:r>
+        <w:rPr>
+          <w:lang w:val="en-US"/>
+        </w:rPr>
+        <w:t xml:space="preserve">IF </w:t>
+      </w:r>
+      <w:r>
+        <w:t xml:space="preserve">и  </w:t>
+      </w:r>
+      <w:r>
+        <w:rPr>
+          <w:lang w:val="en-US"/>
+        </w:rPr>
+        <w:t xml:space="preserve">DEC </w:t>
+      </w:r>
+      <w:r>
+        <w:t>при промахе в кэш-память инструкций</w:t>
+      </w:r>
+      <w:r>
+        <w:t xml:space="preserve"> (с формирование </w:t>
+      </w:r>
+      <w:proofErr w:type="spellStart"/>
+      <w:r>
+        <w:rPr>
+          <w:lang w:val="en-US"/>
+        </w:rPr>
+        <w:t>nop</w:t>
+      </w:r>
+      <w:proofErr w:type="spellEnd"/>
+      <w:r>
+        <w:rPr>
+          <w:lang w:val="en-US"/>
+        </w:rPr>
         <w:t xml:space="preserve"> </w:t>
       </w:r>
       <w:r>
-        <w:rPr>
-          <w:lang w:val="en-US"/>
-        </w:rPr>
-        <w:t>cash</w:t>
-      </w:r>
-      <w:r>
-        <w:t xml:space="preserve"> для получения инструкции согласно протокол, описанному ниже. Возможные остановки – промах в кэше или полная остановка конвейера (</w:t>
-      </w:r>
-      <w:r>
-        <w:rPr>
-          <w:lang w:val="en-US"/>
-        </w:rPr>
-        <w:t>stall</w:t>
-      </w:r>
-      <w:r>
-        <w:t>).</w:t>
+        <w:t>для следующих стадий)</w:t>
+      </w:r>
+      <w:r>
+        <w:t>.</w:t>
+      </w:r>
+      <w:r>
+        <w:t xml:space="preserve"> </w:t>
+      </w:r>
+      <w:r>
+        <w:rPr>
+          <w:highlight w:val="yellow"/>
+        </w:rPr>
+        <w:t>На следующую стадию передаётся: ??</w:t>
       </w:r>
     </w:p>
     <w:p>
       <w:pPr>
-        <w:pStyle w:val="2"/>
-        <w:rPr>
-          <w:color w:val="auto"/>
-        </w:rPr>
-      </w:pPr>
-      <w:r>
-        <w:rPr>
-          <w:color w:val="auto"/>
-        </w:rPr>
-        <w:t xml:space="preserve">2) Стадия </w:t>
-      </w:r>
-      <w:r>
-        <w:rPr>
-          <w:color w:val="auto"/>
+        <w:pStyle w:val="a5"/>
+        <w:numPr>
+          <w:ilvl w:val="0"/>
+          <w:numId w:val="7"/>
+        </w:numPr>
+      </w:pPr>
+      <w:r>
+        <w:rPr>
           <w:lang w:val="en-US"/>
         </w:rPr>
-        <w:t>decode</w:t>
-      </w:r>
-      <w:r>
-        <w:rPr>
-          <w:color w:val="auto"/>
-        </w:rPr>
-        <w:t xml:space="preserve"> (</w:t>
-      </w:r>
-      <w:r>
-        <w:rPr>
-          <w:color w:val="auto"/>
-          <w:lang w:val="en-US"/>
-        </w:rPr>
-        <w:t>DEC</w:t>
-      </w:r>
-      <w:r>
-        <w:rPr>
-          <w:color w:val="auto"/>
-        </w:rPr>
-        <w:t>)</w:t>
+        <w:t xml:space="preserve">EX (Execution) – </w:t>
+      </w:r>
+      <w:r>
+        <w:t xml:space="preserve">стадия вычислений. На данной стадии происходит выполнение арифметико-логических операций и операции формирования адресов (адрес доступа в память, адрес перехода). Возможные остановки: полная остановка конвейера. </w:t>
+      </w:r>
+      <w:r>
+        <w:rPr>
+          <w:highlight w:val="yellow"/>
+        </w:rPr>
+        <w:t>На следующую стадию передаётся:</w:t>
       </w:r>
     </w:p>
     <w:p>
-      <w:r>
-        <w:tab/>
-      </w:r>
-      <w:r>
-        <w:t xml:space="preserve">Декодирование инструкции выставление соответствующих сигналов управления. Возможные останови – полная остановка конвейера по причинам ожидания </w:t>
-      </w:r>
+      <w:pPr>
+        <w:pStyle w:val="a5"/>
+        <w:numPr>
+          <w:ilvl w:val="0"/>
+          <w:numId w:val="7"/>
+        </w:numPr>
+      </w:pPr>
       <w:r>
         <w:rPr>
           <w:lang w:val="en-US"/>
         </w:rPr>
-        <w:t>Load</w:t>
-      </w:r>
-      <w:r>
-        <w:t xml:space="preserve"> </w:t>
-      </w:r>
-      <w:r>
-        <w:t xml:space="preserve">инструкций или по причине декодирования инструкций типа </w:t>
-      </w:r>
-      <w:r>
-        <w:rPr>
-          <w:lang w:val="en-US"/>
-        </w:rPr>
-        <w:t>jump</w:t>
-      </w:r>
-      <w:r>
-        <w:t xml:space="preserve">, </w:t>
-      </w:r>
-      <w:r>
-        <w:rPr>
-          <w:lang w:val="en-US"/>
-        </w:rPr>
-        <w:t>branch</w:t>
-      </w:r>
-      <w:r>
-        <w:t xml:space="preserve"> </w:t>
+        <w:t xml:space="preserve">MEM (Memory) – </w:t>
+      </w:r>
+      <w:r>
+        <w:t>стадия обращения в память. На данной стадии происходит обращение в кэш данных</w:t>
+      </w:r>
+      <w:r>
+        <w:t xml:space="preserve"> для инструкций доступа в память</w:t>
+      </w:r>
+      <w:r>
+        <w:t>.</w:t>
+      </w:r>
+      <w:r>
+        <w:t xml:space="preserve"> Возможные остановки: полная остановка конвейера. </w:t>
+      </w:r>
+      <w:r>
+        <w:rPr>
+          <w:highlight w:val="yellow"/>
+        </w:rPr>
+        <w:t>На следующую стадию передаётся:</w:t>
       </w:r>
     </w:p>
     <w:p>
       <w:pPr>
-        <w:pStyle w:val="2"/>
-        <w:rPr>
-          <w:color w:val="auto"/>
-        </w:rPr>
-      </w:pPr>
-      <w:r>
-        <w:rPr>
-          <w:color w:val="auto"/>
-        </w:rPr>
-        <w:t xml:space="preserve">3) Стадия </w:t>
-      </w:r>
-      <w:r>
-        <w:rPr>
-          <w:color w:val="auto"/>
+        <w:pStyle w:val="a5"/>
+        <w:numPr>
+          <w:ilvl w:val="0"/>
+          <w:numId w:val="7"/>
+        </w:numPr>
+      </w:pPr>
+      <w:r>
+        <w:rPr>
           <w:lang w:val="en-US"/>
         </w:rPr>
-        <w:t>executions</w:t>
-      </w:r>
-      <w:r>
-        <w:rPr>
-          <w:color w:val="auto"/>
-        </w:rPr>
-        <w:t xml:space="preserve"> </w:t>
-      </w:r>
-      <w:r>
-        <w:rPr>
-          <w:color w:val="auto"/>
-        </w:rPr>
-        <w:t>(</w:t>
-      </w:r>
-      <w:r>
-        <w:rPr>
-          <w:color w:val="auto"/>
+        <w:t xml:space="preserve">WB (Write Back) </w:t>
+      </w:r>
+      <w:proofErr w:type="gramStart"/>
+      <w:r>
+        <w:rPr>
           <w:lang w:val="en-US"/>
         </w:rPr>
-        <w:t>EXE</w:t>
-      </w:r>
-      <w:r>
-        <w:rPr>
-          <w:color w:val="auto"/>
-        </w:rPr>
-        <w:t>)</w:t>
-      </w:r>
-    </w:p>
-    <w:p/>
-    <w:p>
-      <w:pPr>
-        <w:pStyle w:val="a5"/>
-      </w:pPr>
-      <w:r>
-        <w:tab/>
-      </w:r>
-      <w:r>
-        <w:t>Выполнение арифметических и логических операций с операндами(значения из регистра или операнд непосредственно из команды) и операции с адресом(вычислении адреса перехода). Возможные причины остановки – неготовность операндов</w:t>
-      </w:r>
-      <w:r>
-        <w:t>(</w:t>
-      </w:r>
-      <w:r>
-        <w:t xml:space="preserve">ожидание </w:t>
-      </w:r>
-      <w:r>
-        <w:rPr>
-          <w:lang w:val="en-US"/>
-        </w:rPr>
-        <w:t>load</w:t>
-      </w:r>
-      <w:r>
-        <w:t>)</w:t>
-      </w:r>
-      <w:r>
-        <w:t>, полная остановка конвейера.</w:t>
+        <w:t xml:space="preserve">-  </w:t>
+      </w:r>
+      <w:r>
+        <w:t>стадия</w:t>
+      </w:r>
+      <w:proofErr w:type="gramEnd"/>
+      <w:r>
+        <w:t xml:space="preserve"> записи данных в регистровый файл. На данной стадии происходит формирование записи в регистровый файл. Кроме того может сформироваться сигнал полной остановки конвейере при отсутствии данных из кэш-памяти данных.</w:t>
       </w:r>
     </w:p>
     <w:p>
       <w:pPr>
         <w:pStyle w:val="2"/>
-        <w:rPr>
-          <w:color w:val="auto"/>
-        </w:rPr>
-      </w:pPr>
-      <w:r>
-        <w:rPr>
-          <w:color w:val="auto"/>
-        </w:rPr>
-        <w:t xml:space="preserve">4) Стадия </w:t>
-      </w:r>
-      <w:r>
-        <w:rPr>
-          <w:color w:val="auto"/>
-          <w:lang w:val="en-US"/>
-        </w:rPr>
-        <w:t>Memory</w:t>
-      </w:r>
-      <w:r>
-        <w:rPr>
-          <w:color w:val="auto"/>
-        </w:rPr>
-        <w:t xml:space="preserve"> (</w:t>
-      </w:r>
-      <w:r>
-        <w:rPr>
-          <w:color w:val="auto"/>
-          <w:lang w:val="en-US"/>
-        </w:rPr>
-        <w:t>MEM</w:t>
-      </w:r>
-      <w:r>
-        <w:rPr>
-          <w:color w:val="auto"/>
-        </w:rPr>
-        <w:t>)</w:t>
-      </w:r>
+      </w:pPr>
     </w:p>
     <w:p>
-      <w:r>
-        <w:tab/>
-      </w:r>
-      <w:r>
-        <w:t xml:space="preserve">Выполнение обращения в кэшь данных </w:t>
-      </w:r>
-      <w:r>
-        <w:t>согласно</w:t>
-      </w:r>
-      <w:r>
-        <w:t xml:space="preserve"> протоколу. Причины остановки – полная остановка конвейера и промах в кэшь данных</w:t>
-      </w:r>
-      <w:r>
-        <w:t xml:space="preserve"> в случаи </w:t>
-      </w:r>
-      <w:r>
-        <w:rPr>
-          <w:lang w:val="en-US"/>
-        </w:rPr>
-        <w:t>load</w:t>
-      </w:r>
-      <w:r>
-        <w:t xml:space="preserve"> </w:t>
-      </w:r>
-      <w:r>
-        <w:t>операции</w:t>
-      </w:r>
-      <w:r>
-        <w:t xml:space="preserve">. </w:t>
-      </w:r>
-    </w:p>
-    <w:p/>
-    <w:p>
       <w:pPr>
         <w:pStyle w:val="2"/>
-        <w:rPr>
-          <w:color w:val="auto"/>
-        </w:rPr>
-      </w:pPr>
-      <w:r>
-        <w:rPr>
-          <w:color w:val="auto"/>
-        </w:rPr>
-        <w:t xml:space="preserve">5) Стадия </w:t>
-      </w:r>
-      <w:r>
-        <w:rPr>
-          <w:color w:val="auto"/>
-          <w:lang w:val="en-US"/>
-        </w:rPr>
-        <w:t>write</w:t>
-      </w:r>
-      <w:r>
-        <w:rPr>
-          <w:color w:val="auto"/>
-        </w:rPr>
-        <w:t xml:space="preserve"> </w:t>
-      </w:r>
-      <w:r>
-        <w:rPr>
-          <w:color w:val="auto"/>
-          <w:lang w:val="en-US"/>
-        </w:rPr>
-        <w:t>back</w:t>
-      </w:r>
-      <w:r>
-        <w:rPr>
-          <w:color w:val="auto"/>
-        </w:rPr>
-        <w:t xml:space="preserve"> (</w:t>
-      </w:r>
-      <w:r>
-        <w:rPr>
-          <w:color w:val="auto"/>
-          <w:lang w:val="en-US"/>
-        </w:rPr>
-        <w:t>WB</w:t>
-      </w:r>
-      <w:r>
-        <w:rPr>
-          <w:color w:val="auto"/>
-        </w:rPr>
-        <w:t>)</w:t>
-      </w:r>
+      </w:pPr>
+      <w:r>
+        <w:t>Микроархитектура</w:t>
+      </w:r>
+      <w:bookmarkEnd w:id="13"/>
+      <w:bookmarkEnd w:id="14"/>
     </w:p>
     <w:p>
-      <w:pPr>
-        <w:pStyle w:val="a5"/>
-      </w:pPr>
-      <w:r>
-        <w:tab/>
-        <w:t xml:space="preserve">Выполнение записи данных в регистровый файл. Причины остановки </w:t>
-      </w:r>
-      <w:r>
-        <w:t>– полная остановка конвейера</w:t>
-      </w:r>
-      <w:r>
-        <w:t xml:space="preserve">. </w:t>
+      <w:r>
+        <w:t xml:space="preserve"> </w:t>
       </w:r>
     </w:p>
     <w:p>
-      <w:pPr>
-        <w:pStyle w:val="2"/>
-      </w:pPr>
+      <w:r>
+        <w:t>Взаимодействие с подсистемой памяти реализовано согласно протоколу, представленному на рисунке 1</w:t>
+      </w:r>
+      <w:r>
+        <w:t>.</w:t>
+      </w:r>
     </w:p>
     <w:p>
       <w:pPr>
-        <w:pStyle w:val="2"/>
-      </w:pPr>
-      <w:r>
-        <w:t>Микроархитектура</w:t>
-      </w:r>
-      <w:bookmarkEnd w:id="12"/>
-      <w:bookmarkEnd w:id="13"/>
-    </w:p>
-    <w:p>
-      <w:r>
-        <w:t xml:space="preserve"> </w:t>
-      </w:r>
-    </w:p>
-    <w:p>
-      <w:r>
-        <w:t>Взаимодействие с подсистемой памяти реализовано согласно протоколу, представленному на рисунке 1</w:t>
-      </w:r>
-      <w:r>
-        <w:t>.</w:t>
-      </w:r>
-    </w:p>
-    <w:p>
-      <w:pPr>
         <w:jc w:val="center"/>
       </w:pPr>
       <w:r>
         <w:rPr>
           <w:noProof/>
-        </w:rPr>
+          <w:lang w:val="en-US"/>
+        </w:rPr>
+        <w:lastRenderedPageBreak/>
         <w:drawing>
-          <wp:inline distT="0" distB="0" distL="0" distR="0">
+          <wp:inline distT="0" distB="0" distL="0" distR="0" wp14:anchorId="13B0EA02" wp14:editId="050DFBEA">
             <wp:extent cx="4901513" cy="1906289"/>
             <wp:effectExtent l="0" t="0" r="0" b="0"/>
             <wp:docPr id="2" name="Изображение 2"/>
@@ -2800,10 +3621,10 @@
                     <pic:cNvPicPr/>
                   </pic:nvPicPr>
                   <pic:blipFill>
-                    <a:blip r:embed="rId8">
+                    <a:blip r:embed="rId10">
                       <a:extLst>
                         <a:ext uri="{28A0092B-C50C-407E-A947-70E740481C1C}">
-                          <a14:useLocalDpi xmlns:a14="http://schemas.microsoft.com/office/drawing/2010/main" xmlns:wps="http://schemas.microsoft.com/office/word/2010/wordprocessingShape" xmlns:wpi="http://schemas.microsoft.com/office/word/2010/wordprocessingInk" xmlns:wpg="http://schemas.microsoft.com/office/word/2010/wordprocessingGroup" xmlns:w14="http://schemas.microsoft.com/office/word/2010/wordml" xmlns:w="http://schemas.openxmlformats.org/wordprocessingml/2006/main" xmlns:w10="urn:schemas-microsoft-com:office:word" xmlns:wp14="http://schemas.microsoft.com/office/word/2010/wordprocessingDrawing" xmlns:v="urn:schemas-microsoft-com:vml" xmlns:o="urn:schemas-microsoft-com:office:office" xmlns:mv="urn:schemas-microsoft-com:mac:vml" xmlns:mc="http://schemas.openxmlformats.org/markup-compatibility/2006" xmlns:mo="http://schemas.microsoft.com/office/mac/office/2008/main" xmlns:wpc="http://schemas.microsoft.com/office/word/2010/wordprocessingCanvas" xmlns="" val="0"/>
+                          <a14:useLocalDpi xmlns:a14="http://schemas.microsoft.com/office/drawing/2010/main" val="0"/>
                         </a:ext>
                       </a:extLst>
                     </a:blip>
@@ -2845,128 +3666,59 @@
         <w:jc w:val="both"/>
       </w:pPr>
       <w:r>
-        <w:lastRenderedPageBreak/>
-        <w:t xml:space="preserve">Более подробно на рисунке 2. По сбросу регистр счётчика команд сбрасывается на начальное значение (на рисунке это 0). Так же вспомогательный регистр </w:t>
-      </w:r>
-      <w:r>
-        <w:rPr>
-          <w:lang w:val="en-US"/>
-        </w:rPr>
-        <w:t>req</w:t>
-      </w:r>
-      <w:r>
-        <w:t>_</w:t>
-      </w:r>
-      <w:r>
-        <w:rPr>
-          <w:lang w:val="en-US"/>
-        </w:rPr>
-        <w:t>val</w:t>
-      </w:r>
-      <w:r>
-        <w:t>_</w:t>
-      </w:r>
-      <w:r>
-        <w:rPr>
-          <w:lang w:val="en-US"/>
-        </w:rPr>
-        <w:t>r</w:t>
-      </w:r>
-      <w:r>
-        <w:t xml:space="preserve">, сбрасывается в ноль. </w:t>
+        <w:rPr>
+          <w:highlight w:val="yellow"/>
+        </w:rPr>
+        <w:t>Описание протокола рисунок 1</w:t>
       </w:r>
     </w:p>
     <w:p>
       <w:pPr>
-        <w:jc w:val="both"/>
-      </w:pPr>
-      <w:r>
-        <w:t>После сброса на шину выставляется запрос с адресом равным значения регистра счётчика команд.</w:t>
-      </w:r>
+        <w:jc w:val="center"/>
+      </w:pPr>
     </w:p>
     <w:p>
       <w:pPr>
-        <w:jc w:val="both"/>
-      </w:pPr>
-      <w:r>
-        <w:t>Счётчик команд изменяет своё значение когда вспомогательный регистр в 0 или при получения сигнала подтверждения от подсистемы памяти (</w:t>
-      </w:r>
-      <w:r>
-        <w:rPr>
-          <w:lang w:val="en-US"/>
-        </w:rPr>
-        <w:t>core</w:t>
-      </w:r>
-      <w:r>
-        <w:t>_</w:t>
-      </w:r>
-      <w:r>
-        <w:rPr>
-          <w:lang w:val="en-US"/>
-        </w:rPr>
-        <w:t>req</w:t>
-      </w:r>
-      <w:r>
-        <w:t>_</w:t>
-      </w:r>
-      <w:r>
-        <w:rPr>
-          <w:lang w:val="en-US"/>
-        </w:rPr>
-        <w:t>ack</w:t>
-      </w:r>
-      <w:r>
-        <w:t>):</w:t>
-      </w:r>
+        <w:jc w:val="center"/>
+      </w:pPr>
     </w:p>
     <w:p>
       <w:pPr>
+        <w:pStyle w:val="2"/>
         <w:jc w:val="both"/>
-      </w:pPr>
+        <w:rPr>
+          <w:rStyle w:val="a3"/>
+          <w:b/>
+        </w:rPr>
+      </w:pPr>
+      <w:r>
+        <w:rPr>
+          <w:rStyle w:val="a3"/>
+          <w:b/>
+        </w:rPr>
+        <w:t xml:space="preserve">Взаимодействие с кэш-памятью </w:t>
+      </w:r>
     </w:p>
     <w:p>
       <w:pPr>
-        <w:jc w:val="both"/>
-        <w:rPr>
+        <w:pStyle w:val="2"/>
+        <w:jc w:val="center"/>
+        <w:rPr>
+          <w:rStyle w:val="a3"/>
+          <w:b/>
+        </w:rPr>
+      </w:pPr>
+      <w:r>
+        <w:rPr>
+          <w:bCs w:val="0"/>
+          <w:noProof/>
           <w:lang w:val="en-US"/>
         </w:rPr>
-      </w:pPr>
-      <m:oMathPara>
-        <m:oMathParaPr>
-          <m:jc m:val="center"/>
-        </m:oMathParaPr>
-        <m:oMath>
-          <m:r>
-            <w:rPr>
-              <w:rFonts w:ascii="Cambria Math" w:hAnsi="Cambria Math"/>
-              <w:lang w:val="en-US"/>
-            </w:rPr>
-            <m:t>pc_next=(!req_val_r | core_req_ack) ?pc_r+4 :pc_r</m:t>
-          </m:r>
-        </m:oMath>
-      </m:oMathPara>
-    </w:p>
-    <w:p>
-      <w:pPr>
-        <w:jc w:val="both"/>
-        <w:rPr>
-          <w:lang w:val="en-US"/>
-        </w:rPr>
-      </w:pPr>
-    </w:p>
-    <w:p>
-      <w:pPr>
-        <w:jc w:val="center"/>
-      </w:pPr>
-      <w:r>
-        <w:rPr>
-          <w:noProof/>
-        </w:rPr>
         <w:drawing>
-          <wp:inline distT="0" distB="0" distL="0" distR="0">
-            <wp:extent cx="4036541" cy="2632527"/>
+          <wp:inline distT="0" distB="0" distL="0" distR="0" wp14:anchorId="0485E16E" wp14:editId="1F25ECE3">
+            <wp:extent cx="3949609" cy="2369597"/>
             <wp:effectExtent l="0" t="0" r="0" b="0"/>
-            <wp:docPr id="5" name="Изображение 5"/>
+            <wp:docPr id="8" name="Изображение 8"/>
             <wp:cNvGraphicFramePr>
               <a:graphicFrameLocks xmlns:a="http://schemas.openxmlformats.org/drawingml/2006/main" noChangeAspect="1"/>
             </wp:cNvGraphicFramePr>
@@ -2974,14 +3726,14 @@
               <a:graphicData uri="http://schemas.openxmlformats.org/drawingml/2006/picture">
                 <pic:pic xmlns:pic="http://schemas.openxmlformats.org/drawingml/2006/picture">
                   <pic:nvPicPr>
-                    <pic:cNvPr id="0" name="pc_core_if_wave.png"/>
+                    <pic:cNvPr id="0" name="pipe_l1i.png"/>
                     <pic:cNvPicPr/>
                   </pic:nvPicPr>
                   <pic:blipFill>
-                    <a:blip r:embed="rId9">
+                    <a:blip r:embed="rId11">
                       <a:extLst>
                         <a:ext uri="{28A0092B-C50C-407E-A947-70E740481C1C}">
-                          <a14:useLocalDpi xmlns:a14="http://schemas.microsoft.com/office/drawing/2010/main" xmlns:wps="http://schemas.microsoft.com/office/word/2010/wordprocessingShape" xmlns:wpi="http://schemas.microsoft.com/office/word/2010/wordprocessingInk" xmlns:wpg="http://schemas.microsoft.com/office/word/2010/wordprocessingGroup" xmlns:w14="http://schemas.microsoft.com/office/word/2010/wordml" xmlns:w="http://schemas.openxmlformats.org/wordprocessingml/2006/main" xmlns:w10="urn:schemas-microsoft-com:office:word" xmlns:wp14="http://schemas.microsoft.com/office/word/2010/wordprocessingDrawing" xmlns:v="urn:schemas-microsoft-com:vml" xmlns:o="urn:schemas-microsoft-com:office:office" xmlns:mv="urn:schemas-microsoft-com:mac:vml" xmlns:mc="http://schemas.openxmlformats.org/markup-compatibility/2006" xmlns:mo="http://schemas.microsoft.com/office/mac/office/2008/main" xmlns:wpc="http://schemas.microsoft.com/office/word/2010/wordprocessingCanvas" xmlns="" val="0"/>
+                          <a14:useLocalDpi xmlns:a14="http://schemas.microsoft.com/office/drawing/2010/main" val="0"/>
                         </a:ext>
                       </a:extLst>
                     </a:blip>
@@ -2992,7 +3744,7 @@
                   <pic:spPr>
                     <a:xfrm>
                       <a:off x="0" y="0"/>
-                      <a:ext cx="4037812" cy="2633356"/>
+                      <a:ext cx="3949894" cy="2369768"/>
                     </a:xfrm>
                     <a:prstGeom prst="rect">
                       <a:avLst/>
@@ -3009,72 +3761,17 @@
       <w:pPr>
         <w:jc w:val="center"/>
       </w:pPr>
-      <w:r>
-        <w:t>Рисунок 2</w:t>
-      </w:r>
     </w:p>
     <w:p>
       <w:pPr>
         <w:jc w:val="center"/>
       </w:pPr>
-    </w:p>
-    <w:p>
-      <w:pPr>
-        <w:jc w:val="center"/>
-      </w:pPr>
-      <w:r>
-        <w:rPr>
-          <w:noProof/>
-        </w:rPr>
-        <w:drawing>
-          <wp:inline distT="0" distB="0" distL="0" distR="0">
-            <wp:extent cx="4497860" cy="3508225"/>
-            <wp:effectExtent l="0" t="0" r="0" b="0"/>
-            <wp:docPr id="3" name="Изображение 3"/>
-            <wp:cNvGraphicFramePr>
-              <a:graphicFrameLocks xmlns:a="http://schemas.openxmlformats.org/drawingml/2006/main" noChangeAspect="1"/>
-            </wp:cNvGraphicFramePr>
-            <a:graphic xmlns:a="http://schemas.openxmlformats.org/drawingml/2006/main">
-              <a:graphicData uri="http://schemas.openxmlformats.org/drawingml/2006/picture">
-                <pic:pic xmlns:pic="http://schemas.openxmlformats.org/drawingml/2006/picture">
-                  <pic:nvPicPr>
-                    <pic:cNvPr id="0" name="core_l1i_wave.png"/>
-                    <pic:cNvPicPr/>
-                  </pic:nvPicPr>
-                  <pic:blipFill>
-                    <a:blip r:embed="rId10">
-                      <a:extLst>
-                        <a:ext uri="{28A0092B-C50C-407E-A947-70E740481C1C}">
-                          <a14:useLocalDpi xmlns:a14="http://schemas.microsoft.com/office/drawing/2010/main" xmlns:wps="http://schemas.microsoft.com/office/word/2010/wordprocessingShape" xmlns:wpi="http://schemas.microsoft.com/office/word/2010/wordprocessingInk" xmlns:wpg="http://schemas.microsoft.com/office/word/2010/wordprocessingGroup" xmlns:w14="http://schemas.microsoft.com/office/word/2010/wordml" xmlns:w="http://schemas.openxmlformats.org/wordprocessingml/2006/main" xmlns:w10="urn:schemas-microsoft-com:office:word" xmlns:wp14="http://schemas.microsoft.com/office/word/2010/wordprocessingDrawing" xmlns:v="urn:schemas-microsoft-com:vml" xmlns:o="urn:schemas-microsoft-com:office:office" xmlns:mv="urn:schemas-microsoft-com:mac:vml" xmlns:mc="http://schemas.openxmlformats.org/markup-compatibility/2006" xmlns:mo="http://schemas.microsoft.com/office/mac/office/2008/main" xmlns:wpc="http://schemas.microsoft.com/office/word/2010/wordprocessingCanvas" xmlns="" val="0"/>
-                        </a:ext>
-                      </a:extLst>
-                    </a:blip>
-                    <a:stretch>
-                      <a:fillRect/>
-                    </a:stretch>
-                  </pic:blipFill>
-                  <pic:spPr>
-                    <a:xfrm>
-                      <a:off x="0" y="0"/>
-                      <a:ext cx="4500773" cy="3510497"/>
-                    </a:xfrm>
-                    <a:prstGeom prst="rect">
-                      <a:avLst/>
-                    </a:prstGeom>
-                  </pic:spPr>
-                </pic:pic>
-              </a:graphicData>
-            </a:graphic>
-          </wp:inline>
-        </w:drawing>
-      </w:r>
-    </w:p>
-    <w:p>
-      <w:pPr>
-        <w:jc w:val="center"/>
-      </w:pPr>
-      <w:bookmarkStart w:id="14" w:name="_GoBack"/>
-      <w:bookmarkEnd w:id="14"/>
+      <w:r>
+        <w:rPr>
+          <w:highlight w:val="yellow"/>
+        </w:rPr>
+        <w:t>описание того что происходит на диаграмме</w:t>
+      </w:r>
     </w:p>
     <w:p>
       <w:pPr>
@@ -3103,7 +3800,7 @@
       <w:tblPr>
         <w:tblStyle w:val="a4"/>
         <w:tblW w:w="0" w:type="auto"/>
-        <w:tblLook w:val="04A0"/>
+        <w:tblLook w:val="04A0" w:firstRow="1" w:lastRow="0" w:firstColumn="1" w:lastColumn="0" w:noHBand="0" w:noVBand="1"/>
       </w:tblPr>
       <w:tblGrid>
         <w:gridCol w:w="1951"/>
@@ -3217,6 +3914,8 @@
                 <w:lang w:val="en-US"/>
               </w:rPr>
             </w:pPr>
+            <w:proofErr w:type="spellStart"/>
+            <w:proofErr w:type="gramStart"/>
             <w:r>
               <w:rPr>
                 <w:rStyle w:val="a3"/>
@@ -3224,9 +3923,9 @@
                 <w:bCs w:val="0"/>
                 <w:lang w:val="en-US"/>
               </w:rPr>
-              <w:lastRenderedPageBreak/>
               <w:t>i</w:t>
             </w:r>
+            <w:proofErr w:type="gramEnd"/>
             <w:r>
               <w:rPr>
                 <w:rStyle w:val="a3"/>
@@ -3236,6 +3935,7 @@
               </w:rPr>
               <w:t>_req_val</w:t>
             </w:r>
+            <w:proofErr w:type="spellEnd"/>
           </w:p>
         </w:tc>
         <w:tc>
@@ -3328,6 +4028,8 @@
                 <w:bCs w:val="0"/>
               </w:rPr>
             </w:pPr>
+            <w:proofErr w:type="spellStart"/>
+            <w:proofErr w:type="gramStart"/>
             <w:r>
               <w:rPr>
                 <w:rStyle w:val="a3"/>
@@ -3337,14 +4039,26 @@
               </w:rPr>
               <w:t>i</w:t>
             </w:r>
-            <w:r>
-              <w:rPr>
-                <w:rStyle w:val="a3"/>
-                <w:b w:val="0"/>
-                <w:bCs w:val="0"/>
-              </w:rPr>
-              <w:t>_req_addr</w:t>
-            </w:r>
+            <w:proofErr w:type="spellEnd"/>
+            <w:proofErr w:type="gramEnd"/>
+            <w:r>
+              <w:rPr>
+                <w:rStyle w:val="a3"/>
+                <w:b w:val="0"/>
+                <w:bCs w:val="0"/>
+              </w:rPr>
+              <w:t>_</w:t>
+            </w:r>
+            <w:proofErr w:type="spellStart"/>
+            <w:r>
+              <w:rPr>
+                <w:rStyle w:val="a3"/>
+                <w:b w:val="0"/>
+                <w:bCs w:val="0"/>
+              </w:rPr>
+              <w:t>req_addr</w:t>
+            </w:r>
+            <w:proofErr w:type="spellEnd"/>
           </w:p>
         </w:tc>
         <w:tc>
@@ -3385,6 +4099,7 @@
                 <w:bCs w:val="0"/>
               </w:rPr>
             </w:pPr>
+            <w:proofErr w:type="spellStart"/>
             <w:r>
               <w:rPr>
                 <w:rStyle w:val="a3"/>
@@ -3393,6 +4108,7 @@
               </w:rPr>
               <w:t>Output</w:t>
             </w:r>
+            <w:proofErr w:type="spellEnd"/>
           </w:p>
         </w:tc>
         <w:tc>
@@ -3449,8 +4165,38 @@
                 <w:b w:val="0"/>
                 <w:bCs w:val="0"/>
               </w:rPr>
-              <w:t>_ack_val</w:t>
-            </w:r>
+              <w:t>_</w:t>
+            </w:r>
+            <w:proofErr w:type="spellStart"/>
+            <w:r>
+              <w:rPr>
+                <w:rStyle w:val="a3"/>
+                <w:b w:val="0"/>
+                <w:bCs w:val="0"/>
+                <w:lang w:val="en-US"/>
+              </w:rPr>
+              <w:t>req</w:t>
+            </w:r>
+            <w:proofErr w:type="spellEnd"/>
+            <w:r>
+              <w:rPr>
+                <w:rStyle w:val="a3"/>
+                <w:b w:val="0"/>
+                <w:bCs w:val="0"/>
+                <w:lang w:val="en-US"/>
+              </w:rPr>
+              <w:t>_</w:t>
+            </w:r>
+            <w:proofErr w:type="spellStart"/>
+            <w:r>
+              <w:rPr>
+                <w:rStyle w:val="a3"/>
+                <w:b w:val="0"/>
+                <w:bCs w:val="0"/>
+              </w:rPr>
+              <w:t>ack</w:t>
+            </w:r>
+            <w:proofErr w:type="spellEnd"/>
           </w:p>
         </w:tc>
         <w:tc>
@@ -3491,6 +4237,7 @@
                 <w:bCs w:val="0"/>
               </w:rPr>
             </w:pPr>
+            <w:proofErr w:type="spellStart"/>
             <w:r>
               <w:rPr>
                 <w:rStyle w:val="a3"/>
@@ -3499,6 +4246,7 @@
               </w:rPr>
               <w:t>Input</w:t>
             </w:r>
+            <w:proofErr w:type="spellEnd"/>
           </w:p>
         </w:tc>
         <w:tc>
@@ -3541,6 +4289,8 @@
                 <w:bCs w:val="0"/>
               </w:rPr>
             </w:pPr>
+            <w:proofErr w:type="spellStart"/>
+            <w:proofErr w:type="gramStart"/>
             <w:r>
               <w:rPr>
                 <w:rStyle w:val="a3"/>
@@ -3550,14 +4300,26 @@
               </w:rPr>
               <w:t>i</w:t>
             </w:r>
-            <w:r>
-              <w:rPr>
-                <w:rStyle w:val="a3"/>
-                <w:b w:val="0"/>
-                <w:bCs w:val="0"/>
-              </w:rPr>
-              <w:t>_ack_rdata</w:t>
-            </w:r>
+            <w:proofErr w:type="spellEnd"/>
+            <w:proofErr w:type="gramEnd"/>
+            <w:r>
+              <w:rPr>
+                <w:rStyle w:val="a3"/>
+                <w:b w:val="0"/>
+                <w:bCs w:val="0"/>
+              </w:rPr>
+              <w:t>_</w:t>
+            </w:r>
+            <w:proofErr w:type="spellStart"/>
+            <w:r>
+              <w:rPr>
+                <w:rStyle w:val="a3"/>
+                <w:b w:val="0"/>
+                <w:bCs w:val="0"/>
+              </w:rPr>
+              <w:t>ack_rdata</w:t>
+            </w:r>
+            <w:proofErr w:type="spellEnd"/>
           </w:p>
         </w:tc>
         <w:tc>
@@ -3598,6 +4360,7 @@
                 <w:bCs w:val="0"/>
               </w:rPr>
             </w:pPr>
+            <w:proofErr w:type="spellStart"/>
             <w:r>
               <w:rPr>
                 <w:rStyle w:val="a3"/>
@@ -3606,6 +4369,7 @@
               </w:rPr>
               <w:t>Input</w:t>
             </w:r>
+            <w:proofErr w:type="spellEnd"/>
           </w:p>
         </w:tc>
         <w:tc>
@@ -3727,7 +4491,11 @@
         <w:t xml:space="preserve"> </w:t>
       </w:r>
       <w:r>
-        <w:t xml:space="preserve">из памяти должен вернуться ответ, если он есть то используются полученные данные и конвейер работает в штатном режиме. Если нет, то формируется полная остановка конвейера. </w:t>
+        <w:t xml:space="preserve">из памяти должен вернуться ответ, если он есть то используются полученные </w:t>
+      </w:r>
+      <w:r>
+        <w:lastRenderedPageBreak/>
+        <w:t xml:space="preserve">данные и конвейер работает в штатном режиме. Если нет, то формируется полная остановка конвейера. </w:t>
       </w:r>
     </w:p>
     <w:p>
@@ -3812,9 +4580,10 @@
       <w:r>
         <w:rPr>
           <w:noProof/>
+          <w:lang w:val="en-US"/>
         </w:rPr>
         <w:drawing>
-          <wp:inline distT="0" distB="0" distL="0" distR="0">
+          <wp:inline distT="0" distB="0" distL="0" distR="0" wp14:anchorId="0CFD9596" wp14:editId="77605C27">
             <wp:extent cx="4160108" cy="1747245"/>
             <wp:effectExtent l="0" t="0" r="0" b="0"/>
             <wp:docPr id="4" name="Рисунок 3" descr="m_wb_core_if_wave.png"/>
@@ -3829,7 +4598,7 @@
                     <pic:cNvPicPr/>
                   </pic:nvPicPr>
                   <pic:blipFill>
-                    <a:blip r:embed="rId11"/>
+                    <a:blip r:embed="rId12"/>
                     <a:stretch>
                       <a:fillRect/>
                     </a:stretch>
@@ -3855,6 +4624,28 @@
         <w:jc w:val="center"/>
       </w:pPr>
     </w:p>
+    <w:p>
+      <w:r>
+        <w:rPr>
+          <w:highlight w:val="yellow"/>
+        </w:rPr>
+        <w:t xml:space="preserve">При обращение в память ядро сообщает подсистеме памяти какой тип запроса: кэшируемой обращение или некэшируемой.  В управляющих регистрах ядра хранится информация об окне </w:t>
+      </w:r>
+      <w:proofErr w:type="spellStart"/>
+      <w:r>
+        <w:rPr>
+          <w:highlight w:val="yellow"/>
+        </w:rPr>
+        <w:t>некэширемых</w:t>
+      </w:r>
+      <w:proofErr w:type="spellEnd"/>
+      <w:r>
+        <w:rPr>
+          <w:highlight w:val="yellow"/>
+        </w:rPr>
+        <w:t xml:space="preserve"> адресов</w:t>
+      </w:r>
+    </w:p>
     <w:p/>
     <w:p>
       <w:pPr>
@@ -3891,7 +4682,7 @@
       <w:tblPr>
         <w:tblStyle w:val="a4"/>
         <w:tblW w:w="0" w:type="auto"/>
-        <w:tblLook w:val="04A0"/>
+        <w:tblLook w:val="04A0" w:firstRow="1" w:lastRow="0" w:firstColumn="1" w:lastColumn="0" w:noHBand="0" w:noVBand="1"/>
       </w:tblPr>
       <w:tblGrid>
         <w:gridCol w:w="1951"/>
@@ -4005,6 +4796,8 @@
                 <w:lang w:val="en-US"/>
               </w:rPr>
             </w:pPr>
+            <w:proofErr w:type="spellStart"/>
+            <w:proofErr w:type="gramStart"/>
             <w:r>
               <w:rPr>
                 <w:rStyle w:val="a3"/>
@@ -4014,6 +4807,7 @@
               </w:rPr>
               <w:t>d</w:t>
             </w:r>
+            <w:proofErr w:type="gramEnd"/>
             <w:r>
               <w:rPr>
                 <w:rStyle w:val="a3"/>
@@ -4023,6 +4817,7 @@
               </w:rPr>
               <w:t>_req_val</w:t>
             </w:r>
+            <w:proofErr w:type="spellEnd"/>
           </w:p>
         </w:tc>
         <w:tc>
@@ -4115,6 +4910,7 @@
                 <w:bCs w:val="0"/>
               </w:rPr>
             </w:pPr>
+            <w:proofErr w:type="gramStart"/>
             <w:r>
               <w:rPr>
                 <w:rStyle w:val="a3"/>
@@ -4124,14 +4920,25 @@
               </w:rPr>
               <w:t>d</w:t>
             </w:r>
-            <w:r>
-              <w:rPr>
-                <w:rStyle w:val="a3"/>
-                <w:b w:val="0"/>
-                <w:bCs w:val="0"/>
-              </w:rPr>
-              <w:t>_req_addr</w:t>
-            </w:r>
+            <w:proofErr w:type="gramEnd"/>
+            <w:r>
+              <w:rPr>
+                <w:rStyle w:val="a3"/>
+                <w:b w:val="0"/>
+                <w:bCs w:val="0"/>
+              </w:rPr>
+              <w:t>_</w:t>
+            </w:r>
+            <w:proofErr w:type="spellStart"/>
+            <w:r>
+              <w:rPr>
+                <w:rStyle w:val="a3"/>
+                <w:b w:val="0"/>
+                <w:bCs w:val="0"/>
+              </w:rPr>
+              <w:t>req_addr</w:t>
+            </w:r>
+            <w:proofErr w:type="spellEnd"/>
           </w:p>
         </w:tc>
         <w:tc>
@@ -4172,6 +4979,7 @@
                 <w:bCs w:val="0"/>
               </w:rPr>
             </w:pPr>
+            <w:proofErr w:type="spellStart"/>
             <w:r>
               <w:rPr>
                 <w:rStyle w:val="a3"/>
@@ -4180,6 +4988,7 @@
               </w:rPr>
               <w:t>Output</w:t>
             </w:r>
+            <w:proofErr w:type="spellEnd"/>
           </w:p>
         </w:tc>
         <w:tc>
@@ -4223,6 +5032,7 @@
                 <w:lang w:val="en-US"/>
               </w:rPr>
             </w:pPr>
+            <w:proofErr w:type="gramStart"/>
             <w:r>
               <w:rPr>
                 <w:rStyle w:val="a3"/>
@@ -4232,13 +5042,32 @@
               </w:rPr>
               <w:t>d</w:t>
             </w:r>
-            <w:r>
-              <w:rPr>
-                <w:rStyle w:val="a3"/>
-                <w:b w:val="0"/>
-                <w:bCs w:val="0"/>
-              </w:rPr>
-              <w:t>_req_</w:t>
+            <w:proofErr w:type="gramEnd"/>
+            <w:r>
+              <w:rPr>
+                <w:rStyle w:val="a3"/>
+                <w:b w:val="0"/>
+                <w:bCs w:val="0"/>
+              </w:rPr>
+              <w:t>_</w:t>
+            </w:r>
+            <w:proofErr w:type="spellStart"/>
+            <w:r>
+              <w:rPr>
+                <w:rStyle w:val="a3"/>
+                <w:b w:val="0"/>
+                <w:bCs w:val="0"/>
+              </w:rPr>
+              <w:t>req</w:t>
+            </w:r>
+            <w:proofErr w:type="spellEnd"/>
+            <w:r>
+              <w:rPr>
+                <w:rStyle w:val="a3"/>
+                <w:b w:val="0"/>
+                <w:bCs w:val="0"/>
+              </w:rPr>
+              <w:t>_</w:t>
             </w:r>
             <w:r>
               <w:rPr>
@@ -4297,6 +5126,7 @@
                 <w:bCs w:val="0"/>
               </w:rPr>
             </w:pPr>
+            <w:proofErr w:type="spellStart"/>
             <w:r>
               <w:rPr>
                 <w:rStyle w:val="a3"/>
@@ -4305,6 +5135,7 @@
               </w:rPr>
               <w:t>Output</w:t>
             </w:r>
+            <w:proofErr w:type="spellEnd"/>
           </w:p>
         </w:tc>
         <w:tc>
@@ -4554,6 +5385,7 @@
                 <w:bCs w:val="0"/>
               </w:rPr>
             </w:pPr>
+            <w:proofErr w:type="gramStart"/>
             <w:r>
               <w:rPr>
                 <w:rStyle w:val="a3"/>
@@ -4563,14 +5395,25 @@
               </w:rPr>
               <w:t>d</w:t>
             </w:r>
-            <w:r>
-              <w:rPr>
-                <w:rStyle w:val="a3"/>
-                <w:b w:val="0"/>
-                <w:bCs w:val="0"/>
-              </w:rPr>
-              <w:t>_req_wdata</w:t>
-            </w:r>
+            <w:proofErr w:type="gramEnd"/>
+            <w:r>
+              <w:rPr>
+                <w:rStyle w:val="a3"/>
+                <w:b w:val="0"/>
+                <w:bCs w:val="0"/>
+              </w:rPr>
+              <w:t>_</w:t>
+            </w:r>
+            <w:proofErr w:type="spellStart"/>
+            <w:r>
+              <w:rPr>
+                <w:rStyle w:val="a3"/>
+                <w:b w:val="0"/>
+                <w:bCs w:val="0"/>
+              </w:rPr>
+              <w:t>req_wdata</w:t>
+            </w:r>
+            <w:proofErr w:type="spellEnd"/>
           </w:p>
         </w:tc>
         <w:tc>
@@ -4611,6 +5454,7 @@
                 <w:bCs w:val="0"/>
               </w:rPr>
             </w:pPr>
+            <w:proofErr w:type="spellStart"/>
             <w:r>
               <w:rPr>
                 <w:rStyle w:val="a3"/>
@@ -4619,6 +5463,7 @@
               </w:rPr>
               <w:t>Output</w:t>
             </w:r>
+            <w:proofErr w:type="spellEnd"/>
           </w:p>
         </w:tc>
         <w:tc>
@@ -4661,6 +5506,7 @@
                 <w:bCs w:val="0"/>
               </w:rPr>
             </w:pPr>
+            <w:proofErr w:type="gramStart"/>
             <w:r>
               <w:rPr>
                 <w:rStyle w:val="a3"/>
@@ -4670,14 +5516,25 @@
               </w:rPr>
               <w:t>d</w:t>
             </w:r>
-            <w:r>
-              <w:rPr>
-                <w:rStyle w:val="a3"/>
-                <w:b w:val="0"/>
-                <w:bCs w:val="0"/>
-              </w:rPr>
-              <w:t>_req_size</w:t>
-            </w:r>
+            <w:proofErr w:type="gramEnd"/>
+            <w:r>
+              <w:rPr>
+                <w:rStyle w:val="a3"/>
+                <w:b w:val="0"/>
+                <w:bCs w:val="0"/>
+              </w:rPr>
+              <w:t>_</w:t>
+            </w:r>
+            <w:proofErr w:type="spellStart"/>
+            <w:r>
+              <w:rPr>
+                <w:rStyle w:val="a3"/>
+                <w:b w:val="0"/>
+                <w:bCs w:val="0"/>
+              </w:rPr>
+              <w:t>req_size</w:t>
+            </w:r>
+            <w:proofErr w:type="spellEnd"/>
           </w:p>
         </w:tc>
         <w:tc>
@@ -4726,6 +5583,7 @@
                 <w:bCs w:val="0"/>
               </w:rPr>
             </w:pPr>
+            <w:proofErr w:type="spellStart"/>
             <w:r>
               <w:rPr>
                 <w:rStyle w:val="a3"/>
@@ -4734,6 +5592,7 @@
               </w:rPr>
               <w:t>Output</w:t>
             </w:r>
+            <w:proofErr w:type="spellEnd"/>
           </w:p>
         </w:tc>
         <w:tc>
@@ -4776,6 +5635,7 @@
                 <w:bCs w:val="0"/>
               </w:rPr>
             </w:pPr>
+            <w:proofErr w:type="gramStart"/>
             <w:r>
               <w:rPr>
                 <w:rStyle w:val="a3"/>
@@ -4785,14 +5645,25 @@
               </w:rPr>
               <w:t>d</w:t>
             </w:r>
-            <w:r>
-              <w:rPr>
-                <w:rStyle w:val="a3"/>
-                <w:b w:val="0"/>
-                <w:bCs w:val="0"/>
-              </w:rPr>
-              <w:t>_ack_val</w:t>
-            </w:r>
+            <w:proofErr w:type="gramEnd"/>
+            <w:r>
+              <w:rPr>
+                <w:rStyle w:val="a3"/>
+                <w:b w:val="0"/>
+                <w:bCs w:val="0"/>
+              </w:rPr>
+              <w:t>_</w:t>
+            </w:r>
+            <w:proofErr w:type="spellStart"/>
+            <w:r>
+              <w:rPr>
+                <w:rStyle w:val="a3"/>
+                <w:b w:val="0"/>
+                <w:bCs w:val="0"/>
+              </w:rPr>
+              <w:t>req_ack</w:t>
+            </w:r>
+            <w:proofErr w:type="spellEnd"/>
           </w:p>
         </w:tc>
         <w:tc>
@@ -4833,6 +5704,7 @@
                 <w:bCs w:val="0"/>
               </w:rPr>
             </w:pPr>
+            <w:proofErr w:type="spellStart"/>
             <w:r>
               <w:rPr>
                 <w:rStyle w:val="a3"/>
@@ -4841,6 +5713,7 @@
               </w:rPr>
               <w:t>Input</w:t>
             </w:r>
+            <w:proofErr w:type="spellEnd"/>
           </w:p>
         </w:tc>
         <w:tc>
@@ -4883,6 +5756,7 @@
                 <w:bCs w:val="0"/>
               </w:rPr>
             </w:pPr>
+            <w:proofErr w:type="gramStart"/>
             <w:r>
               <w:rPr>
                 <w:rStyle w:val="a3"/>
@@ -4890,17 +5764,27 @@
                 <w:bCs w:val="0"/>
                 <w:lang w:val="en-US"/>
               </w:rPr>
-              <w:lastRenderedPageBreak/>
               <w:t>d</w:t>
             </w:r>
-            <w:r>
-              <w:rPr>
-                <w:rStyle w:val="a3"/>
-                <w:b w:val="0"/>
-                <w:bCs w:val="0"/>
-              </w:rPr>
-              <w:t>_ack_rdata</w:t>
-            </w:r>
+            <w:proofErr w:type="gramEnd"/>
+            <w:r>
+              <w:rPr>
+                <w:rStyle w:val="a3"/>
+                <w:b w:val="0"/>
+                <w:bCs w:val="0"/>
+              </w:rPr>
+              <w:t>_</w:t>
+            </w:r>
+            <w:proofErr w:type="spellStart"/>
+            <w:r>
+              <w:rPr>
+                <w:rStyle w:val="a3"/>
+                <w:b w:val="0"/>
+                <w:bCs w:val="0"/>
+              </w:rPr>
+              <w:t>ack_rdata</w:t>
+            </w:r>
+            <w:proofErr w:type="spellEnd"/>
           </w:p>
         </w:tc>
         <w:tc>
@@ -4941,6 +5825,7 @@
                 <w:bCs w:val="0"/>
               </w:rPr>
             </w:pPr>
+            <w:proofErr w:type="spellStart"/>
             <w:r>
               <w:rPr>
                 <w:rStyle w:val="a3"/>
@@ -4949,6 +5834,7 @@
               </w:rPr>
               <w:t>Input</w:t>
             </w:r>
+            <w:proofErr w:type="spellEnd"/>
           </w:p>
         </w:tc>
         <w:tc>
@@ -5054,6 +5940,7 @@
         <w:jc w:val="both"/>
       </w:pPr>
       <w:r>
+        <w:lastRenderedPageBreak/>
         <w:t xml:space="preserve">Объём </w:t>
       </w:r>
       <w:r>
@@ -5146,12 +6033,14 @@
       <w:r>
         <w:t xml:space="preserve">Алгоритм вытеснения: </w:t>
       </w:r>
+      <w:proofErr w:type="spellStart"/>
       <w:r>
         <w:rPr>
           <w:lang w:val="en-US"/>
         </w:rPr>
         <w:t>LRUm</w:t>
       </w:r>
+      <w:proofErr w:type="spellEnd"/>
       <w:r>
         <w:t>;</w:t>
       </w:r>
@@ -5365,9 +6254,11 @@
         <w:spacing w:before="0" w:after="0" w:line="360" w:lineRule="auto"/>
         <w:jc w:val="both"/>
       </w:pPr>
+      <w:proofErr w:type="spellStart"/>
       <w:r>
         <w:t>tag</w:t>
       </w:r>
+      <w:proofErr w:type="spellEnd"/>
       <w:r>
         <w:t xml:space="preserve"> – тэг адреса, хранится вместе с кэш-строкой;</w:t>
       </w:r>
@@ -5382,8 +6273,13 @@
         <w:spacing w:before="0" w:after="0" w:line="360" w:lineRule="auto"/>
         <w:jc w:val="both"/>
       </w:pPr>
-      <w:r>
-        <w:t>idx – номер сета;</w:t>
+      <w:proofErr w:type="spellStart"/>
+      <w:r>
+        <w:t>idx</w:t>
+      </w:r>
+      <w:proofErr w:type="spellEnd"/>
+      <w:r>
+        <w:t xml:space="preserve"> – номер сета;</w:t>
       </w:r>
     </w:p>
     <w:p>
@@ -5396,9 +6292,11 @@
         <w:spacing w:before="0" w:after="0" w:line="360" w:lineRule="auto"/>
         <w:jc w:val="both"/>
       </w:pPr>
+      <w:proofErr w:type="spellStart"/>
       <w:r>
         <w:t>offset</w:t>
       </w:r>
+      <w:proofErr w:type="spellEnd"/>
       <w:r>
         <w:t xml:space="preserve"> – смещение внутри кэш-строки.</w:t>
       </w:r>
@@ -5433,9 +6331,11 @@
         <w:spacing w:before="0" w:after="0" w:line="360" w:lineRule="auto"/>
         <w:jc w:val="both"/>
       </w:pPr>
+      <w:proofErr w:type="spellStart"/>
       <w:r>
         <w:t>tag</w:t>
       </w:r>
+      <w:proofErr w:type="spellEnd"/>
       <w:r>
         <w:t xml:space="preserve"> = 19</w:t>
       </w:r>
@@ -5459,8 +6359,13 @@
         <w:spacing w:before="0" w:after="0" w:line="360" w:lineRule="auto"/>
         <w:jc w:val="both"/>
       </w:pPr>
-      <w:r>
-        <w:t>idx = 8</w:t>
+      <w:proofErr w:type="spellStart"/>
+      <w:r>
+        <w:t>idx</w:t>
+      </w:r>
+      <w:proofErr w:type="spellEnd"/>
+      <w:r>
+        <w:t xml:space="preserve"> = 8</w:t>
       </w:r>
       <w:r>
         <w:t xml:space="preserve"> бит;</w:t>
@@ -5476,8 +6381,13 @@
         <w:spacing w:before="0" w:after="0" w:line="360" w:lineRule="auto"/>
         <w:jc w:val="both"/>
       </w:pPr>
-      <w:r>
-        <w:t>offset = 5</w:t>
+      <w:proofErr w:type="spellStart"/>
+      <w:r>
+        <w:t>offset</w:t>
+      </w:r>
+      <w:proofErr w:type="spellEnd"/>
+      <w:r>
+        <w:t xml:space="preserve"> = 5</w:t>
       </w:r>
       <w:r>
         <w:t xml:space="preserve"> бит</w:t>
@@ -5506,7 +6416,7 @@
         <w:tblStyle w:val="a4"/>
         <w:tblW w:w="0" w:type="auto"/>
         <w:jc w:val="center"/>
-        <w:tblLook w:val="04A0"/>
+        <w:tblLook w:val="04A0" w:firstRow="1" w:lastRow="0" w:firstColumn="1" w:lastColumn="0" w:noHBand="0" w:noVBand="1"/>
       </w:tblPr>
       <w:tblGrid>
         <w:gridCol w:w="2336"/>
@@ -5628,7 +6538,7 @@
         <w:tblStyle w:val="a4"/>
         <w:tblW w:w="0" w:type="auto"/>
         <w:tblInd w:w="360" w:type="dxa"/>
-        <w:tblLook w:val="04A0"/>
+        <w:tblLook w:val="04A0" w:firstRow="1" w:lastRow="0" w:firstColumn="1" w:lastColumn="0" w:noHBand="0" w:noVBand="1"/>
       </w:tblPr>
       <w:tblGrid>
         <w:gridCol w:w="4650"/>
@@ -5671,9 +6581,11 @@
             <w:pPr>
               <w:jc w:val="center"/>
             </w:pPr>
+            <w:proofErr w:type="spellStart"/>
             <w:r>
               <w:t>offset_allign_p</w:t>
             </w:r>
+            <w:proofErr w:type="spellEnd"/>
           </w:p>
         </w:tc>
         <w:tc>
@@ -5699,18 +6611,28 @@
                 <w:lang w:val="en-US"/>
               </w:rPr>
             </w:pPr>
+            <w:proofErr w:type="spellStart"/>
+            <w:proofErr w:type="gramStart"/>
             <w:r>
               <w:rPr>
                 <w:lang w:val="en-US"/>
               </w:rPr>
-              <w:t>tag_cmp_with_val_vect</w:t>
-            </w:r>
+              <w:t>tag</w:t>
+            </w:r>
+            <w:proofErr w:type="gramEnd"/>
             <w:r>
               <w:rPr>
                 <w:lang w:val="en-US"/>
               </w:rPr>
+              <w:t>_cmp_with_val_vect</w:t>
+            </w:r>
+            <w:r>
+              <w:rPr>
+                <w:lang w:val="en-US"/>
+              </w:rPr>
               <w:t>_p</w:t>
             </w:r>
+            <w:proofErr w:type="spellEnd"/>
           </w:p>
         </w:tc>
         <w:tc>
@@ -5724,11 +6646,19 @@
                 <w:lang w:val="en-US"/>
               </w:rPr>
             </w:pPr>
+            <w:proofErr w:type="gramStart"/>
             <w:r>
               <w:rPr>
                 <w:lang w:val="en-US"/>
               </w:rPr>
-              <w:t>one hot</w:t>
+              <w:t>one</w:t>
+            </w:r>
+            <w:proofErr w:type="gramEnd"/>
+            <w:r>
+              <w:rPr>
+                <w:lang w:val="en-US"/>
+              </w:rPr>
+              <w:t xml:space="preserve"> hot</w:t>
             </w:r>
           </w:p>
         </w:tc>
@@ -5745,18 +6675,28 @@
                 <w:lang w:val="en-US"/>
               </w:rPr>
             </w:pPr>
+            <w:proofErr w:type="spellStart"/>
+            <w:proofErr w:type="gramStart"/>
             <w:r>
               <w:rPr>
                 <w:lang w:val="en-US"/>
               </w:rPr>
-              <w:t>lru_way_vect</w:t>
-            </w:r>
+              <w:t>lru</w:t>
+            </w:r>
+            <w:proofErr w:type="gramEnd"/>
             <w:r>
               <w:rPr>
                 <w:lang w:val="en-US"/>
               </w:rPr>
+              <w:t>_way_vect</w:t>
+            </w:r>
+            <w:r>
+              <w:rPr>
+                <w:lang w:val="en-US"/>
+              </w:rPr>
               <w:t>_p</w:t>
             </w:r>
+            <w:proofErr w:type="spellEnd"/>
           </w:p>
         </w:tc>
         <w:tc>
@@ -5770,11 +6710,19 @@
                 <w:lang w:val="en-US"/>
               </w:rPr>
             </w:pPr>
+            <w:proofErr w:type="gramStart"/>
             <w:r>
               <w:rPr>
                 <w:lang w:val="en-US"/>
               </w:rPr>
-              <w:t>one hot</w:t>
+              <w:t>one</w:t>
+            </w:r>
+            <w:proofErr w:type="gramEnd"/>
+            <w:r>
+              <w:rPr>
+                <w:lang w:val="en-US"/>
+              </w:rPr>
+              <w:t xml:space="preserve"> hot</w:t>
             </w:r>
           </w:p>
         </w:tc>
@@ -5816,6 +6764,7 @@
           <w:rFonts w:ascii="Times New Roman" w:hAnsi="Times New Roman" w:cs="Times New Roman"/>
           <w:b/>
         </w:rPr>
+        <w:lastRenderedPageBreak/>
         <w:t>Периферийный кластер</w:t>
       </w:r>
       <w:bookmarkEnd w:id="19"/>
@@ -5852,11 +6801,22 @@
           <w:b/>
           <w:lang w:val="en-US"/>
         </w:rPr>
-        <w:t>Boot Uart</w:t>
+        <w:t xml:space="preserve">Boot </w:t>
+      </w:r>
+      <w:proofErr w:type="spellStart"/>
+      <w:r>
+        <w:rPr>
+          <w:rStyle w:val="a3"/>
+          <w:rFonts w:ascii="Times New Roman" w:hAnsi="Times New Roman" w:cs="Times New Roman"/>
+          <w:b/>
+          <w:lang w:val="en-US"/>
+        </w:rPr>
+        <w:t>Uart</w:t>
       </w:r>
       <w:bookmarkEnd w:id="22"/>
       <w:bookmarkEnd w:id="23"/>
       <w:bookmarkEnd w:id="24"/>
+      <w:proofErr w:type="spellEnd"/>
     </w:p>
     <w:p>
       <w:pPr>
@@ -5967,6 +6927,7 @@
       <w:pgSz w:w="11900" w:h="16840"/>
       <w:pgMar w:top="1134" w:right="850" w:bottom="1134" w:left="1701" w:header="708" w:footer="708" w:gutter="0"/>
       <w:cols w:space="708"/>
+      <w:titlePg/>
       <w:docGrid w:linePitch="360"/>
     </w:sectPr>
   </w:body>
@@ -5974,7 +6935,7 @@
 </file>
 
 <file path=word/numbering.xml><?xml version="1.0" encoding="utf-8"?>
-<w:numbering xmlns:ve="http://schemas.openxmlformats.org/markup-compatibility/2006" xmlns:o="urn:schemas-microsoft-com:office:office" xmlns:r="http://schemas.openxmlformats.org/officeDocument/2006/relationships" xmlns:m="http://schemas.openxmlformats.org/officeDocument/2006/math" xmlns:v="urn:schemas-microsoft-com:vml" xmlns:wp="http://schemas.openxmlformats.org/drawingml/2006/wordprocessingDrawing" xmlns:w10="urn:schemas-microsoft-com:office:word" xmlns:w="http://schemas.openxmlformats.org/wordprocessingml/2006/main" xmlns:wne="http://schemas.microsoft.com/office/word/2006/wordml">
+<w:numbering xmlns:wpc="http://schemas.microsoft.com/office/word/2010/wordprocessingCanvas" xmlns:mo="http://schemas.microsoft.com/office/mac/office/2008/main" xmlns:mc="http://schemas.openxmlformats.org/markup-compatibility/2006" xmlns:mv="urn:schemas-microsoft-com:mac:vml" xmlns:o="urn:schemas-microsoft-com:office:office" xmlns:r="http://schemas.openxmlformats.org/officeDocument/2006/relationships" xmlns:m="http://schemas.openxmlformats.org/officeDocument/2006/math" xmlns:v="urn:schemas-microsoft-com:vml" xmlns:wp14="http://schemas.microsoft.com/office/word/2010/wordprocessingDrawing" xmlns:wp="http://schemas.openxmlformats.org/drawingml/2006/wordprocessingDrawing" xmlns:w10="urn:schemas-microsoft-com:office:word" xmlns:w="http://schemas.openxmlformats.org/wordprocessingml/2006/main" xmlns:w14="http://schemas.microsoft.com/office/word/2010/wordml" xmlns:wpg="http://schemas.microsoft.com/office/word/2010/wordprocessingGroup" xmlns:wpi="http://schemas.microsoft.com/office/word/2010/wordprocessingInk" xmlns:wne="http://schemas.microsoft.com/office/word/2006/wordml" xmlns:wps="http://schemas.microsoft.com/office/word/2010/wordprocessingShape" mc:Ignorable="w14 wp14">
   <w:abstractNum w:abstractNumId="0">
     <w:nsid w:val="15BD3A86"/>
     <w:multiLevelType w:val="hybridMultilevel"/>
@@ -6428,6 +7389,92 @@
     </w:lvl>
   </w:abstractNum>
   <w:abstractNum w:abstractNumId="4">
+    <w:nsid w:val="562A4FB4"/>
+    <w:multiLevelType w:val="hybridMultilevel"/>
+    <w:tmpl w:val="ED5C7810"/>
+    <w:lvl w:ilvl="0" w:tplc="0409000F">
+      <w:start w:val="1"/>
+      <w:numFmt w:val="decimal"/>
+      <w:lvlText w:val="%1."/>
+      <w:lvlJc w:val="left"/>
+      <w:pPr>
+        <w:ind w:left="1428" w:hanging="360"/>
+      </w:pPr>
+    </w:lvl>
+    <w:lvl w:ilvl="1" w:tplc="04090019" w:tentative="1">
+      <w:start w:val="1"/>
+      <w:numFmt w:val="lowerLetter"/>
+      <w:lvlText w:val="%2."/>
+      <w:lvlJc w:val="left"/>
+      <w:pPr>
+        <w:ind w:left="2148" w:hanging="360"/>
+      </w:pPr>
+    </w:lvl>
+    <w:lvl w:ilvl="2" w:tplc="0409001B" w:tentative="1">
+      <w:start w:val="1"/>
+      <w:numFmt w:val="lowerRoman"/>
+      <w:lvlText w:val="%3."/>
+      <w:lvlJc w:val="right"/>
+      <w:pPr>
+        <w:ind w:left="2868" w:hanging="180"/>
+      </w:pPr>
+    </w:lvl>
+    <w:lvl w:ilvl="3" w:tplc="0409000F" w:tentative="1">
+      <w:start w:val="1"/>
+      <w:numFmt w:val="decimal"/>
+      <w:lvlText w:val="%4."/>
+      <w:lvlJc w:val="left"/>
+      <w:pPr>
+        <w:ind w:left="3588" w:hanging="360"/>
+      </w:pPr>
+    </w:lvl>
+    <w:lvl w:ilvl="4" w:tplc="04090019" w:tentative="1">
+      <w:start w:val="1"/>
+      <w:numFmt w:val="lowerLetter"/>
+      <w:lvlText w:val="%5."/>
+      <w:lvlJc w:val="left"/>
+      <w:pPr>
+        <w:ind w:left="4308" w:hanging="360"/>
+      </w:pPr>
+    </w:lvl>
+    <w:lvl w:ilvl="5" w:tplc="0409001B" w:tentative="1">
+      <w:start w:val="1"/>
+      <w:numFmt w:val="lowerRoman"/>
+      <w:lvlText w:val="%6."/>
+      <w:lvlJc w:val="right"/>
+      <w:pPr>
+        <w:ind w:left="5028" w:hanging="180"/>
+      </w:pPr>
+    </w:lvl>
+    <w:lvl w:ilvl="6" w:tplc="0409000F" w:tentative="1">
+      <w:start w:val="1"/>
+      <w:numFmt w:val="decimal"/>
+      <w:lvlText w:val="%7."/>
+      <w:lvlJc w:val="left"/>
+      <w:pPr>
+        <w:ind w:left="5748" w:hanging="360"/>
+      </w:pPr>
+    </w:lvl>
+    <w:lvl w:ilvl="7" w:tplc="04090019" w:tentative="1">
+      <w:start w:val="1"/>
+      <w:numFmt w:val="lowerLetter"/>
+      <w:lvlText w:val="%8."/>
+      <w:lvlJc w:val="left"/>
+      <w:pPr>
+        <w:ind w:left="6468" w:hanging="360"/>
+      </w:pPr>
+    </w:lvl>
+    <w:lvl w:ilvl="8" w:tplc="0409001B" w:tentative="1">
+      <w:start w:val="1"/>
+      <w:numFmt w:val="lowerRoman"/>
+      <w:lvlText w:val="%9."/>
+      <w:lvlJc w:val="right"/>
+      <w:pPr>
+        <w:ind w:left="7188" w:hanging="180"/>
+      </w:pPr>
+    </w:lvl>
+  </w:abstractNum>
+  <w:abstractNum w:abstractNumId="5">
     <w:nsid w:val="5A42680E"/>
     <w:multiLevelType w:val="hybridMultilevel"/>
     <w:tmpl w:val="541055C4"/>
@@ -6540,7 +7587,7 @@
       </w:rPr>
     </w:lvl>
   </w:abstractNum>
-  <w:abstractNum w:abstractNumId="5">
+  <w:abstractNum w:abstractNumId="6">
     <w:nsid w:val="7AAC6EEF"/>
     <w:multiLevelType w:val="hybridMultilevel"/>
     <w:tmpl w:val="41468E42"/>
@@ -6657,10 +7704,10 @@
     <w:abstractNumId w:val="0"/>
   </w:num>
   <w:num w:numId="2">
-    <w:abstractNumId w:val="5"/>
+    <w:abstractNumId w:val="6"/>
   </w:num>
   <w:num w:numId="3">
-    <w:abstractNumId w:val="4"/>
+    <w:abstractNumId w:val="5"/>
   </w:num>
   <w:num w:numId="4">
     <w:abstractNumId w:val="2"/>
@@ -6671,11 +7718,14 @@
   <w:num w:numId="6">
     <w:abstractNumId w:val="3"/>
   </w:num>
+  <w:num w:numId="7">
+    <w:abstractNumId w:val="4"/>
+  </w:num>
 </w:numbering>
 </file>
 
 <file path=word/styles.xml><?xml version="1.0" encoding="utf-8"?>
-<w:styles xmlns:r="http://schemas.openxmlformats.org/officeDocument/2006/relationships" xmlns:w="http://schemas.openxmlformats.org/wordprocessingml/2006/main">
+<w:styles xmlns:mc="http://schemas.openxmlformats.org/markup-compatibility/2006" xmlns:r="http://schemas.openxmlformats.org/officeDocument/2006/relationships" xmlns:w="http://schemas.openxmlformats.org/wordprocessingml/2006/main" xmlns:w14="http://schemas.microsoft.com/office/word/2010/wordml" mc:Ignorable="w14">
   <w:docDefaults>
     <w:rPrDefault>
       <w:rPr>
@@ -6687,7 +7737,7 @@
     </w:rPrDefault>
     <w:pPrDefault/>
   </w:docDefaults>
-  <w:latentStyles w:defLockedState="0" w:defUIPriority="99" w:defSemiHidden="1" w:defUnhideWhenUsed="1" w:defQFormat="0" w:count="267">
+  <w:latentStyles w:defLockedState="0" w:defUIPriority="99" w:defSemiHidden="1" w:defUnhideWhenUsed="1" w:defQFormat="0" w:count="276">
     <w:lsdException w:name="Normal" w:semiHidden="0" w:uiPriority="0" w:unhideWhenUsed="0" w:qFormat="1"/>
     <w:lsdException w:name="heading 1" w:semiHidden="0" w:uiPriority="9" w:unhideWhenUsed="0" w:qFormat="1"/>
     <w:lsdException w:name="heading 2" w:uiPriority="9" w:qFormat="1"/>
@@ -6889,7 +7939,6 @@
     <w:uiPriority w:val="99"/>
     <w:semiHidden/>
     <w:unhideWhenUsed/>
-    <w:qFormat/>
     <w:tblPr>
       <w:tblInd w:w="0" w:type="dxa"/>
       <w:tblCellMar>
@@ -7600,6 +8649,555 @@
 </w:styles>
 </file>
 
+<file path=word/glossary/document.xml><?xml version="1.0" encoding="utf-8"?>
+<w:glossaryDocument xmlns:wpc="http://schemas.microsoft.com/office/word/2010/wordprocessingCanvas" xmlns:mo="http://schemas.microsoft.com/office/mac/office/2008/main" xmlns:mc="http://schemas.openxmlformats.org/markup-compatibility/2006" xmlns:mv="urn:schemas-microsoft-com:mac:vml" xmlns:o="urn:schemas-microsoft-com:office:office" xmlns:r="http://schemas.openxmlformats.org/officeDocument/2006/relationships" xmlns:m="http://schemas.openxmlformats.org/officeDocument/2006/math" xmlns:v="urn:schemas-microsoft-com:vml" xmlns:wp14="http://schemas.microsoft.com/office/word/2010/wordprocessingDrawing" xmlns:wp="http://schemas.openxmlformats.org/drawingml/2006/wordprocessingDrawing" xmlns:w10="urn:schemas-microsoft-com:office:word" xmlns:w="http://schemas.openxmlformats.org/wordprocessingml/2006/main" xmlns:w14="http://schemas.microsoft.com/office/word/2010/wordml" xmlns:wpg="http://schemas.microsoft.com/office/word/2010/wordprocessingGroup" xmlns:wpi="http://schemas.microsoft.com/office/word/2010/wordprocessingInk" xmlns:wne="http://schemas.microsoft.com/office/word/2006/wordml" xmlns:wps="http://schemas.microsoft.com/office/word/2010/wordprocessingShape" mc:Ignorable="w14 wp14"/>
+</file>
+
+<file path=word/glossary/fontTable.xml><?xml version="1.0" encoding="utf-8"?>
+<w:fonts xmlns:mc="http://schemas.openxmlformats.org/markup-compatibility/2006" xmlns:r="http://schemas.openxmlformats.org/officeDocument/2006/relationships" xmlns:w="http://schemas.openxmlformats.org/wordprocessingml/2006/main" xmlns:w14="http://schemas.microsoft.com/office/word/2010/wordml" mc:Ignorable="w14">
+  <w:font w:name="Symbol">
+    <w:panose1 w:val="00000000000000000000"/>
+    <w:charset w:val="02"/>
+    <w:family w:val="auto"/>
+    <w:pitch w:val="variable"/>
+    <w:sig w:usb0="00000000" w:usb1="10000000" w:usb2="00000000" w:usb3="00000000" w:csb0="80000000" w:csb1="00000000"/>
+  </w:font>
+  <w:font w:name="Times New Roman">
+    <w:panose1 w:val="02020603050405020304"/>
+    <w:charset w:val="00"/>
+    <w:family w:val="auto"/>
+    <w:pitch w:val="variable"/>
+    <w:sig w:usb0="E0002AFF" w:usb1="C0007841" w:usb2="00000009" w:usb3="00000000" w:csb0="000001FF" w:csb1="00000000"/>
+  </w:font>
+  <w:font w:name="Courier New">
+    <w:panose1 w:val="02070309020205020404"/>
+    <w:charset w:val="00"/>
+    <w:family w:val="auto"/>
+    <w:pitch w:val="variable"/>
+    <w:sig w:usb0="E0002AFF" w:usb1="C0007843" w:usb2="00000009" w:usb3="00000000" w:csb0="000001FF" w:csb1="00000000"/>
+  </w:font>
+  <w:font w:name="Wingdings">
+    <w:panose1 w:val="05000000000000000000"/>
+    <w:charset w:val="02"/>
+    <w:family w:val="auto"/>
+    <w:pitch w:val="variable"/>
+    <w:sig w:usb0="00000000" w:usb1="10000000" w:usb2="00000000" w:usb3="00000000" w:csb0="80000000" w:csb1="00000000"/>
+  </w:font>
+  <w:font w:name="Cambria">
+    <w:panose1 w:val="02040503050406030204"/>
+    <w:charset w:val="00"/>
+    <w:family w:val="auto"/>
+    <w:pitch w:val="variable"/>
+    <w:sig w:usb0="E00002FF" w:usb1="400004FF" w:usb2="00000000" w:usb3="00000000" w:csb0="0000019F" w:csb1="00000000"/>
+  </w:font>
+  <w:font w:name="ＭＳ 明朝">
+    <w:charset w:val="4E"/>
+    <w:family w:val="auto"/>
+    <w:pitch w:val="variable"/>
+    <w:sig w:usb0="00000001" w:usb1="08070000" w:usb2="00000010" w:usb3="00000000" w:csb0="00020000" w:csb1="00000000"/>
+  </w:font>
+  <w:font w:name="Calibri">
+    <w:panose1 w:val="020F0502020204030204"/>
+    <w:charset w:val="00"/>
+    <w:family w:val="auto"/>
+    <w:pitch w:val="variable"/>
+    <w:sig w:usb0="E10002FF" w:usb1="4000ACFF" w:usb2="00000009" w:usb3="00000000" w:csb0="0000019F" w:csb1="00000000"/>
+  </w:font>
+  <w:font w:name="ＭＳ ゴシック">
+    <w:charset w:val="4E"/>
+    <w:family w:val="auto"/>
+    <w:pitch w:val="variable"/>
+    <w:sig w:usb0="00000001" w:usb1="08070000" w:usb2="00000010" w:usb3="00000000" w:csb0="00020000" w:csb1="00000000"/>
+  </w:font>
+  <w:font w:name="Tahoma">
+    <w:panose1 w:val="020B0604030504040204"/>
+    <w:charset w:val="00"/>
+    <w:family w:val="auto"/>
+    <w:pitch w:val="variable"/>
+    <w:sig w:usb0="E1002AFF" w:usb1="C000605B" w:usb2="00000029" w:usb3="00000000" w:csb0="000101FF" w:csb1="00000000"/>
+  </w:font>
+  <w:font w:name="Cambria Math">
+    <w:panose1 w:val="02040503050406030204"/>
+    <w:charset w:val="00"/>
+    <w:family w:val="auto"/>
+    <w:pitch w:val="variable"/>
+    <w:sig w:usb0="E00002FF" w:usb1="420024FF" w:usb2="00000000" w:usb3="00000000" w:csb0="0000019F" w:csb1="00000000"/>
+  </w:font>
+  <w:font w:name="Arial">
+    <w:panose1 w:val="020B0604020202020204"/>
+    <w:charset w:val="00"/>
+    <w:family w:val="auto"/>
+    <w:pitch w:val="variable"/>
+    <w:sig w:usb0="E0002AFF" w:usb1="C0007843" w:usb2="00000009" w:usb3="00000000" w:csb0="000001FF" w:csb1="00000000"/>
+  </w:font>
+</w:fonts>
+</file>
+
+<file path=word/glossary/settings.xml><?xml version="1.0" encoding="utf-8"?>
+<w:settings xmlns:mc="http://schemas.openxmlformats.org/markup-compatibility/2006" xmlns:o="urn:schemas-microsoft-com:office:office" xmlns:r="http://schemas.openxmlformats.org/officeDocument/2006/relationships" xmlns:m="http://schemas.openxmlformats.org/officeDocument/2006/math" xmlns:v="urn:schemas-microsoft-com:vml" xmlns:w10="urn:schemas-microsoft-com:office:word" xmlns:w="http://schemas.openxmlformats.org/wordprocessingml/2006/main" xmlns:w14="http://schemas.microsoft.com/office/word/2010/wordml" xmlns:sl="http://schemas.openxmlformats.org/schemaLibrary/2006/main" mc:Ignorable="w14">
+  <w:view w:val="normal"/>
+  <w:defaultTabStop w:val="708"/>
+  <w:characterSpacingControl w:val="doNotCompress"/>
+  <w:compat>
+    <w:useFELayout/>
+    <w:compatSetting w:name="compatibilityMode" w:uri="http://schemas.microsoft.com/office/word" w:val="14"/>
+    <w:compatSetting w:name="overrideTableStyleFontSizeAndJustification" w:uri="http://schemas.microsoft.com/office/word" w:val="1"/>
+    <w:compatSetting w:name="enableOpenTypeFeatures" w:uri="http://schemas.microsoft.com/office/word" w:val="1"/>
+    <w:compatSetting w:name="doNotFlipMirrorIndents" w:uri="http://schemas.microsoft.com/office/word" w:val="1"/>
+  </w:compat>
+  <w:rsids>
+    <w:rsidRoot w:val="007567DF"/>
+    <w:rsid w:val="007567DF"/>
+  </w:rsids>
+  <m:mathPr>
+    <m:mathFont m:val="Cambria Math"/>
+    <m:brkBin m:val="before"/>
+    <m:brkBinSub m:val="--"/>
+    <m:smallFrac m:val="0"/>
+    <m:dispDef/>
+    <m:lMargin m:val="0"/>
+    <m:rMargin m:val="0"/>
+    <m:defJc m:val="centerGroup"/>
+    <m:wrapIndent m:val="1440"/>
+    <m:intLim m:val="subSup"/>
+    <m:naryLim m:val="undOvr"/>
+  </m:mathPr>
+  <w:themeFontLang w:val="ru-RU" w:eastAsia="ja-JP"/>
+  <w:clrSchemeMapping w:bg1="light1" w:t1="dark1" w:bg2="light2" w:t2="dark2" w:accent1="accent1" w:accent2="accent2" w:accent3="accent3" w:accent4="accent4" w:accent5="accent5" w:accent6="accent6" w:hyperlink="hyperlink" w:followedHyperlink="followedHyperlink"/>
+  <w:doNotAutoCompressPictures/>
+  <w:decimalSymbol w:val=","/>
+  <w:listSeparator w:val=";"/>
+  <w14:defaultImageDpi w14:val="300"/>
+</w:settings>
+</file>
+
+<file path=word/glossary/styles.xml><?xml version="1.0" encoding="utf-8"?>
+<w:styles xmlns:mc="http://schemas.openxmlformats.org/markup-compatibility/2006" xmlns:r="http://schemas.openxmlformats.org/officeDocument/2006/relationships" xmlns:w="http://schemas.openxmlformats.org/wordprocessingml/2006/main" xmlns:w14="http://schemas.microsoft.com/office/word/2010/wordml" mc:Ignorable="w14">
+  <w:docDefaults>
+    <w:rPrDefault>
+      <w:rPr>
+        <w:rFonts w:asciiTheme="minorHAnsi" w:eastAsiaTheme="minorEastAsia" w:hAnsiTheme="minorHAnsi" w:cstheme="minorBidi"/>
+        <w:sz w:val="24"/>
+        <w:szCs w:val="24"/>
+        <w:lang w:val="ru-RU" w:eastAsia="ja-JP" w:bidi="ar-SA"/>
+      </w:rPr>
+    </w:rPrDefault>
+    <w:pPrDefault/>
+  </w:docDefaults>
+  <w:latentStyles w:defLockedState="0" w:defUIPriority="99" w:defSemiHidden="1" w:defUnhideWhenUsed="1" w:defQFormat="0" w:count="276">
+    <w:lsdException w:name="Normal" w:semiHidden="0" w:uiPriority="0" w:unhideWhenUsed="0" w:qFormat="1"/>
+    <w:lsdException w:name="heading 1" w:semiHidden="0" w:uiPriority="9" w:unhideWhenUsed="0" w:qFormat="1"/>
+    <w:lsdException w:name="heading 2" w:uiPriority="9" w:qFormat="1"/>
+    <w:lsdException w:name="heading 3" w:uiPriority="9" w:qFormat="1"/>
+    <w:lsdException w:name="heading 4" w:uiPriority="9" w:qFormat="1"/>
+    <w:lsdException w:name="heading 5" w:uiPriority="9" w:qFormat="1"/>
+    <w:lsdException w:name="heading 6" w:uiPriority="9" w:qFormat="1"/>
+    <w:lsdException w:name="heading 7" w:uiPriority="9" w:qFormat="1"/>
+    <w:lsdException w:name="heading 8" w:uiPriority="9" w:qFormat="1"/>
+    <w:lsdException w:name="heading 9" w:uiPriority="9" w:qFormat="1"/>
+    <w:lsdException w:name="toc 1" w:uiPriority="39"/>
+    <w:lsdException w:name="toc 2" w:uiPriority="39"/>
+    <w:lsdException w:name="toc 3" w:uiPriority="39"/>
+    <w:lsdException w:name="toc 4" w:uiPriority="39"/>
+    <w:lsdException w:name="toc 5" w:uiPriority="39"/>
+    <w:lsdException w:name="toc 6" w:uiPriority="39"/>
+    <w:lsdException w:name="toc 7" w:uiPriority="39"/>
+    <w:lsdException w:name="toc 8" w:uiPriority="39"/>
+    <w:lsdException w:name="toc 9" w:uiPriority="39"/>
+    <w:lsdException w:name="caption" w:uiPriority="35" w:qFormat="1"/>
+    <w:lsdException w:name="Title" w:semiHidden="0" w:uiPriority="10" w:unhideWhenUsed="0" w:qFormat="1"/>
+    <w:lsdException w:name="Default Paragraph Font" w:uiPriority="1"/>
+    <w:lsdException w:name="Subtitle" w:semiHidden="0" w:uiPriority="11" w:unhideWhenUsed="0" w:qFormat="1"/>
+    <w:lsdException w:name="Strong" w:semiHidden="0" w:uiPriority="22" w:unhideWhenUsed="0" w:qFormat="1"/>
+    <w:lsdException w:name="Emphasis" w:semiHidden="0" w:uiPriority="20" w:unhideWhenUsed="0" w:qFormat="1"/>
+    <w:lsdException w:name="Table Grid" w:semiHidden="0" w:uiPriority="59" w:unhideWhenUsed="0"/>
+    <w:lsdException w:name="Placeholder Text" w:unhideWhenUsed="0"/>
+    <w:lsdException w:name="No Spacing" w:semiHidden="0" w:uiPriority="1" w:unhideWhenUsed="0" w:qFormat="1"/>
+    <w:lsdException w:name="Light Shading" w:semiHidden="0" w:uiPriority="60" w:unhideWhenUsed="0"/>
+    <w:lsdException w:name="Light List" w:semiHidden="0" w:uiPriority="61" w:unhideWhenUsed="0"/>
+    <w:lsdException w:name="Light Grid" w:semiHidden="0" w:uiPriority="62" w:unhideWhenUsed="0"/>
+    <w:lsdException w:name="Medium Shading 1" w:semiHidden="0" w:uiPriority="63" w:unhideWhenUsed="0"/>
+    <w:lsdException w:name="Medium Shading 2" w:semiHidden="0" w:uiPriority="64" w:unhideWhenUsed="0"/>
+    <w:lsdException w:name="Medium List 1" w:semiHidden="0" w:uiPriority="65" w:unhideWhenUsed="0"/>
+    <w:lsdException w:name="Medium List 2" w:semiHidden="0" w:uiPriority="66" w:unhideWhenUsed="0"/>
+    <w:lsdException w:name="Medium Grid 1" w:semiHidden="0" w:uiPriority="67" w:unhideWhenUsed="0"/>
+    <w:lsdException w:name="Medium Grid 2" w:semiHidden="0" w:uiPriority="68" w:unhideWhenUsed="0"/>
+    <w:lsdException w:name="Medium Grid 3" w:semiHidden="0" w:uiPriority="69" w:unhideWhenUsed="0"/>
+    <w:lsdException w:name="Dark List" w:semiHidden="0" w:uiPriority="70" w:unhideWhenUsed="0"/>
+    <w:lsdException w:name="Colorful Shading" w:semiHidden="0" w:uiPriority="71" w:unhideWhenUsed="0"/>
+    <w:lsdException w:name="Colorful List" w:semiHidden="0" w:uiPriority="72" w:unhideWhenUsed="0"/>
+    <w:lsdException w:name="Colorful Grid" w:semiHidden="0" w:uiPriority="73" w:unhideWhenUsed="0"/>
+    <w:lsdException w:name="Light Shading Accent 1" w:semiHidden="0" w:uiPriority="60" w:unhideWhenUsed="0"/>
+    <w:lsdException w:name="Light List Accent 1" w:semiHidden="0" w:uiPriority="61" w:unhideWhenUsed="0"/>
+    <w:lsdException w:name="Light Grid Accent 1" w:semiHidden="0" w:uiPriority="62" w:unhideWhenUsed="0"/>
+    <w:lsdException w:name="Medium Shading 1 Accent 1" w:semiHidden="0" w:uiPriority="63" w:unhideWhenUsed="0"/>
+    <w:lsdException w:name="Medium Shading 2 Accent 1" w:semiHidden="0" w:uiPriority="64" w:unhideWhenUsed="0"/>
+    <w:lsdException w:name="Medium List 1 Accent 1" w:semiHidden="0" w:uiPriority="65" w:unhideWhenUsed="0"/>
+    <w:lsdException w:name="Revision" w:unhideWhenUsed="0"/>
+    <w:lsdException w:name="List Paragraph" w:semiHidden="0" w:uiPriority="34" w:unhideWhenUsed="0" w:qFormat="1"/>
+    <w:lsdException w:name="Quote" w:semiHidden="0" w:uiPriority="29" w:unhideWhenUsed="0" w:qFormat="1"/>
+    <w:lsdException w:name="Intense Quote" w:semiHidden="0" w:uiPriority="30" w:unhideWhenUsed="0" w:qFormat="1"/>
+    <w:lsdException w:name="Medium List 2 Accent 1" w:semiHidden="0" w:uiPriority="66" w:unhideWhenUsed="0"/>
+    <w:lsdException w:name="Medium Grid 1 Accent 1" w:semiHidden="0" w:uiPriority="67" w:unhideWhenUsed="0"/>
+    <w:lsdException w:name="Medium Grid 2 Accent 1" w:semiHidden="0" w:uiPriority="68" w:unhideWhenUsed="0"/>
+    <w:lsdException w:name="Medium Grid 3 Accent 1" w:semiHidden="0" w:uiPriority="69" w:unhideWhenUsed="0"/>
+    <w:lsdException w:name="Dark List Accent 1" w:semiHidden="0" w:uiPriority="70" w:unhideWhenUsed="0"/>
+    <w:lsdException w:name="Colorful Shading Accent 1" w:semiHidden="0" w:uiPriority="71" w:unhideWhenUsed="0"/>
+    <w:lsdException w:name="Colorful List Accent 1" w:semiHidden="0" w:uiPriority="72" w:unhideWhenUsed="0"/>
+    <w:lsdException w:name="Colorful Grid Accent 1" w:semiHidden="0" w:uiPriority="73" w:unhideWhenUsed="0"/>
+    <w:lsdException w:name="Light Shading Accent 2" w:semiHidden="0" w:uiPriority="60" w:unhideWhenUsed="0"/>
+    <w:lsdException w:name="Light List Accent 2" w:semiHidden="0" w:uiPriority="61" w:unhideWhenUsed="0"/>
+    <w:lsdException w:name="Light Grid Accent 2" w:semiHidden="0" w:uiPriority="62" w:unhideWhenUsed="0"/>
+    <w:lsdException w:name="Medium Shading 1 Accent 2" w:semiHidden="0" w:uiPriority="63" w:unhideWhenUsed="0"/>
+    <w:lsdException w:name="Medium Shading 2 Accent 2" w:semiHidden="0" w:uiPriority="64" w:unhideWhenUsed="0"/>
+    <w:lsdException w:name="Medium List 1 Accent 2" w:semiHidden="0" w:uiPriority="65" w:unhideWhenUsed="0"/>
+    <w:lsdException w:name="Medium List 2 Accent 2" w:semiHidden="0" w:uiPriority="66" w:unhideWhenUsed="0"/>
+    <w:lsdException w:name="Medium Grid 1 Accent 2" w:semiHidden="0" w:uiPriority="67" w:unhideWhenUsed="0"/>
+    <w:lsdException w:name="Medium Grid 2 Accent 2" w:semiHidden="0" w:uiPriority="68" w:unhideWhenUsed="0"/>
+    <w:lsdException w:name="Medium Grid 3 Accent 2" w:semiHidden="0" w:uiPriority="69" w:unhideWhenUsed="0"/>
+    <w:lsdException w:name="Dark List Accent 2" w:semiHidden="0" w:uiPriority="70" w:unhideWhenUsed="0"/>
+    <w:lsdException w:name="Colorful Shading Accent 2" w:semiHidden="0" w:uiPriority="71" w:unhideWhenUsed="0"/>
+    <w:lsdException w:name="Colorful List Accent 2" w:semiHidden="0" w:uiPriority="72" w:unhideWhenUsed="0"/>
+    <w:lsdException w:name="Colorful Grid Accent 2" w:semiHidden="0" w:uiPriority="73" w:unhideWhenUsed="0"/>
+    <w:lsdException w:name="Light Shading Accent 3" w:semiHidden="0" w:uiPriority="60" w:unhideWhenUsed="0"/>
+    <w:lsdException w:name="Light List Accent 3" w:semiHidden="0" w:uiPriority="61" w:unhideWhenUsed="0"/>
+    <w:lsdException w:name="Light Grid Accent 3" w:semiHidden="0" w:uiPriority="62" w:unhideWhenUsed="0"/>
+    <w:lsdException w:name="Medium Shading 1 Accent 3" w:semiHidden="0" w:uiPriority="63" w:unhideWhenUsed="0"/>
+    <w:lsdException w:name="Medium Shading 2 Accent 3" w:semiHidden="0" w:uiPriority="64" w:unhideWhenUsed="0"/>
+    <w:lsdException w:name="Medium List 1 Accent 3" w:semiHidden="0" w:uiPriority="65" w:unhideWhenUsed="0"/>
+    <w:lsdException w:name="Medium List 2 Accent 3" w:semiHidden="0" w:uiPriority="66" w:unhideWhenUsed="0"/>
+    <w:lsdException w:name="Medium Grid 1 Accent 3" w:semiHidden="0" w:uiPriority="67" w:unhideWhenUsed="0"/>
+    <w:lsdException w:name="Medium Grid 2 Accent 3" w:semiHidden="0" w:uiPriority="68" w:unhideWhenUsed="0"/>
+    <w:lsdException w:name="Medium Grid 3 Accent 3" w:semiHidden="0" w:uiPriority="69" w:unhideWhenUsed="0"/>
+    <w:lsdException w:name="Dark List Accent 3" w:semiHidden="0" w:uiPriority="70" w:unhideWhenUsed="0"/>
+    <w:lsdException w:name="Colorful Shading Accent 3" w:semiHidden="0" w:uiPriority="71" w:unhideWhenUsed="0"/>
+    <w:lsdException w:name="Colorful List Accent 3" w:semiHidden="0" w:uiPriority="72" w:unhideWhenUsed="0"/>
+    <w:lsdException w:name="Colorful Grid Accent 3" w:semiHidden="0" w:uiPriority="73" w:unhideWhenUsed="0"/>
+    <w:lsdException w:name="Light Shading Accent 4" w:semiHidden="0" w:uiPriority="60" w:unhideWhenUsed="0"/>
+    <w:lsdException w:name="Light List Accent 4" w:semiHidden="0" w:uiPriority="61" w:unhideWhenUsed="0"/>
+    <w:lsdException w:name="Light Grid Accent 4" w:semiHidden="0" w:uiPriority="62" w:unhideWhenUsed="0"/>
+    <w:lsdException w:name="Medium Shading 1 Accent 4" w:semiHidden="0" w:uiPriority="63" w:unhideWhenUsed="0"/>
+    <w:lsdException w:name="Medium Shading 2 Accent 4" w:semiHidden="0" w:uiPriority="64" w:unhideWhenUsed="0"/>
+    <w:lsdException w:name="Medium List 1 Accent 4" w:semiHidden="0" w:uiPriority="65" w:unhideWhenUsed="0"/>
+    <w:lsdException w:name="Medium List 2 Accent 4" w:semiHidden="0" w:uiPriority="66" w:unhideWhenUsed="0"/>
+    <w:lsdException w:name="Medium Grid 1 Accent 4" w:semiHidden="0" w:uiPriority="67" w:unhideWhenUsed="0"/>
+    <w:lsdException w:name="Medium Grid 2 Accent 4" w:semiHidden="0" w:uiPriority="68" w:unhideWhenUsed="0"/>
+    <w:lsdException w:name="Medium Grid 3 Accent 4" w:semiHidden="0" w:uiPriority="69" w:unhideWhenUsed="0"/>
+    <w:lsdException w:name="Dark List Accent 4" w:semiHidden="0" w:uiPriority="70" w:unhideWhenUsed="0"/>
+    <w:lsdException w:name="Colorful Shading Accent 4" w:semiHidden="0" w:uiPriority="71" w:unhideWhenUsed="0"/>
+    <w:lsdException w:name="Colorful List Accent 4" w:semiHidden="0" w:uiPriority="72" w:unhideWhenUsed="0"/>
+    <w:lsdException w:name="Colorful Grid Accent 4" w:semiHidden="0" w:uiPriority="73" w:unhideWhenUsed="0"/>
+    <w:lsdException w:name="Light Shading Accent 5" w:semiHidden="0" w:uiPriority="60" w:unhideWhenUsed="0"/>
+    <w:lsdException w:name="Light List Accent 5" w:semiHidden="0" w:uiPriority="61" w:unhideWhenUsed="0"/>
+    <w:lsdException w:name="Light Grid Accent 5" w:semiHidden="0" w:uiPriority="62" w:unhideWhenUsed="0"/>
+    <w:lsdException w:name="Medium Shading 1 Accent 5" w:semiHidden="0" w:uiPriority="63" w:unhideWhenUsed="0"/>
+    <w:lsdException w:name="Medium Shading 2 Accent 5" w:semiHidden="0" w:uiPriority="64" w:unhideWhenUsed="0"/>
+    <w:lsdException w:name="Medium List 1 Accent 5" w:semiHidden="0" w:uiPriority="65" w:unhideWhenUsed="0"/>
+    <w:lsdException w:name="Medium List 2 Accent 5" w:semiHidden="0" w:uiPriority="66" w:unhideWhenUsed="0"/>
+    <w:lsdException w:name="Medium Grid 1 Accent 5" w:semiHidden="0" w:uiPriority="67" w:unhideWhenUsed="0"/>
+    <w:lsdException w:name="Medium Grid 2 Accent 5" w:semiHidden="0" w:uiPriority="68" w:unhideWhenUsed="0"/>
+    <w:lsdException w:name="Medium Grid 3 Accent 5" w:semiHidden="0" w:uiPriority="69" w:unhideWhenUsed="0"/>
+    <w:lsdException w:name="Dark List Accent 5" w:semiHidden="0" w:uiPriority="70" w:unhideWhenUsed="0"/>
+    <w:lsdException w:name="Colorful Shading Accent 5" w:semiHidden="0" w:uiPriority="71" w:unhideWhenUsed="0"/>
+    <w:lsdException w:name="Colorful List Accent 5" w:semiHidden="0" w:uiPriority="72" w:unhideWhenUsed="0"/>
+    <w:lsdException w:name="Colorful Grid Accent 5" w:semiHidden="0" w:uiPriority="73" w:unhideWhenUsed="0"/>
+    <w:lsdException w:name="Light Shading Accent 6" w:semiHidden="0" w:uiPriority="60" w:unhideWhenUsed="0"/>
+    <w:lsdException w:name="Light List Accent 6" w:semiHidden="0" w:uiPriority="61" w:unhideWhenUsed="0"/>
+    <w:lsdException w:name="Light Grid Accent 6" w:semiHidden="0" w:uiPriority="62" w:unhideWhenUsed="0"/>
+    <w:lsdException w:name="Medium Shading 1 Accent 6" w:semiHidden="0" w:uiPriority="63" w:unhideWhenUsed="0"/>
+    <w:lsdException w:name="Medium Shading 2 Accent 6" w:semiHidden="0" w:uiPriority="64" w:unhideWhenUsed="0"/>
+    <w:lsdException w:name="Medium List 1 Accent 6" w:semiHidden="0" w:uiPriority="65" w:unhideWhenUsed="0"/>
+    <w:lsdException w:name="Medium List 2 Accent 6" w:semiHidden="0" w:uiPriority="66" w:unhideWhenUsed="0"/>
+    <w:lsdException w:name="Medium Grid 1 Accent 6" w:semiHidden="0" w:uiPriority="67" w:unhideWhenUsed="0"/>
+    <w:lsdException w:name="Medium Grid 2 Accent 6" w:semiHidden="0" w:uiPriority="68" w:unhideWhenUsed="0"/>
+    <w:lsdException w:name="Medium Grid 3 Accent 6" w:semiHidden="0" w:uiPriority="69" w:unhideWhenUsed="0"/>
+    <w:lsdException w:name="Dark List Accent 6" w:semiHidden="0" w:uiPriority="70" w:unhideWhenUsed="0"/>
+    <w:lsdException w:name="Colorful Shading Accent 6" w:semiHidden="0" w:uiPriority="71" w:unhideWhenUsed="0"/>
+    <w:lsdException w:name="Colorful List Accent 6" w:semiHidden="0" w:uiPriority="72" w:unhideWhenUsed="0"/>
+    <w:lsdException w:name="Colorful Grid Accent 6" w:semiHidden="0" w:uiPriority="73" w:unhideWhenUsed="0"/>
+    <w:lsdException w:name="Subtle Emphasis" w:semiHidden="0" w:uiPriority="19" w:unhideWhenUsed="0" w:qFormat="1"/>
+    <w:lsdException w:name="Intense Emphasis" w:semiHidden="0" w:uiPriority="21" w:unhideWhenUsed="0" w:qFormat="1"/>
+    <w:lsdException w:name="Subtle Reference" w:semiHidden="0" w:uiPriority="31" w:unhideWhenUsed="0" w:qFormat="1"/>
+    <w:lsdException w:name="Intense Reference" w:semiHidden="0" w:uiPriority="32" w:unhideWhenUsed="0" w:qFormat="1"/>
+    <w:lsdException w:name="Book Title" w:semiHidden="0" w:uiPriority="33" w:unhideWhenUsed="0" w:qFormat="1"/>
+    <w:lsdException w:name="Bibliography" w:uiPriority="37"/>
+    <w:lsdException w:name="TOC Heading" w:uiPriority="39" w:qFormat="1"/>
+  </w:latentStyles>
+  <w:style w:type="paragraph" w:default="1" w:styleId="a">
+    <w:name w:val="Normal"/>
+    <w:qFormat/>
+  </w:style>
+  <w:style w:type="character" w:default="1" w:styleId="a0">
+    <w:name w:val="Default Paragraph Font"/>
+    <w:uiPriority w:val="1"/>
+    <w:semiHidden/>
+    <w:unhideWhenUsed/>
+  </w:style>
+  <w:style w:type="table" w:default="1" w:styleId="a1">
+    <w:name w:val="Normal Table"/>
+    <w:uiPriority w:val="99"/>
+    <w:semiHidden/>
+    <w:unhideWhenUsed/>
+    <w:tblPr>
+      <w:tblInd w:w="0" w:type="dxa"/>
+      <w:tblCellMar>
+        <w:top w:w="0" w:type="dxa"/>
+        <w:left w:w="108" w:type="dxa"/>
+        <w:bottom w:w="0" w:type="dxa"/>
+        <w:right w:w="108" w:type="dxa"/>
+      </w:tblCellMar>
+    </w:tblPr>
+  </w:style>
+  <w:style w:type="numbering" w:default="1" w:styleId="a2">
+    <w:name w:val="No List"/>
+    <w:uiPriority w:val="99"/>
+    <w:semiHidden/>
+    <w:unhideWhenUsed/>
+  </w:style>
+  <w:style w:type="paragraph" w:customStyle="1" w:styleId="CBB4FC283F81FB44A59BE4CF2F61BD54">
+    <w:name w:val="CBB4FC283F81FB44A59BE4CF2F61BD54"/>
+    <w:rsid w:val="007567DF"/>
+  </w:style>
+  <w:style w:type="paragraph" w:customStyle="1" w:styleId="E5B27C212BD80F45ABE6E704824EC8EF">
+    <w:name w:val="E5B27C212BD80F45ABE6E704824EC8EF"/>
+    <w:rsid w:val="007567DF"/>
+  </w:style>
+  <w:style w:type="paragraph" w:customStyle="1" w:styleId="95A99DF0615C4D4DA1FFB96CCC620311">
+    <w:name w:val="95A99DF0615C4D4DA1FFB96CCC620311"/>
+    <w:rsid w:val="007567DF"/>
+  </w:style>
+  <w:style w:type="paragraph" w:customStyle="1" w:styleId="F5625F2AF6FBD842B5EAD90BBBB0A7A2">
+    <w:name w:val="F5625F2AF6FBD842B5EAD90BBBB0A7A2"/>
+    <w:rsid w:val="007567DF"/>
+  </w:style>
+  <w:style w:type="paragraph" w:customStyle="1" w:styleId="46685062E812AA46B4139339455DCCA5">
+    <w:name w:val="46685062E812AA46B4139339455DCCA5"/>
+    <w:rsid w:val="007567DF"/>
+  </w:style>
+  <w:style w:type="paragraph" w:customStyle="1" w:styleId="2C949CB94BBCDE478B1C50B927A3503B">
+    <w:name w:val="2C949CB94BBCDE478B1C50B927A3503B"/>
+    <w:rsid w:val="007567DF"/>
+  </w:style>
+</w:styles>
+</file>
+
+<file path=word/glossary/stylesWithEffects.xml><?xml version="1.0" encoding="utf-8"?>
+<w:styles xmlns:wpc="http://schemas.microsoft.com/office/word/2010/wordprocessingCanvas" xmlns:mo="http://schemas.microsoft.com/office/mac/office/2008/main" xmlns:mc="http://schemas.openxmlformats.org/markup-compatibility/2006" xmlns:mv="urn:schemas-microsoft-com:mac:vml" xmlns:o="urn:schemas-microsoft-com:office:office" xmlns:r="http://schemas.openxmlformats.org/officeDocument/2006/relationships" xmlns:m="http://schemas.openxmlformats.org/officeDocument/2006/math" xmlns:v="urn:schemas-microsoft-com:vml" xmlns:wp14="http://schemas.microsoft.com/office/word/2010/wordprocessingDrawing" xmlns:wp="http://schemas.openxmlformats.org/drawingml/2006/wordprocessingDrawing" xmlns:w10="urn:schemas-microsoft-com:office:word" xmlns:w="http://schemas.openxmlformats.org/wordprocessingml/2006/main" xmlns:w14="http://schemas.microsoft.com/office/word/2010/wordml" xmlns:wpg="http://schemas.microsoft.com/office/word/2010/wordprocessingGroup" xmlns:wpi="http://schemas.microsoft.com/office/word/2010/wordprocessingInk" xmlns:wne="http://schemas.microsoft.com/office/word/2006/wordml" xmlns:wps="http://schemas.microsoft.com/office/word/2010/wordprocessingShape" mc:Ignorable="w14 wp14">
+  <w:docDefaults>
+    <w:rPrDefault>
+      <w:rPr>
+        <w:rFonts w:asciiTheme="minorHAnsi" w:eastAsiaTheme="minorEastAsia" w:hAnsiTheme="minorHAnsi" w:cstheme="minorBidi"/>
+        <w:sz w:val="24"/>
+        <w:szCs w:val="24"/>
+        <w:lang w:val="ru-RU" w:eastAsia="ja-JP" w:bidi="ar-SA"/>
+      </w:rPr>
+    </w:rPrDefault>
+    <w:pPrDefault/>
+  </w:docDefaults>
+  <w:latentStyles w:defLockedState="0" w:defUIPriority="99" w:defSemiHidden="1" w:defUnhideWhenUsed="1" w:defQFormat="0" w:count="276">
+    <w:lsdException w:name="Normal" w:semiHidden="0" w:uiPriority="0" w:unhideWhenUsed="0" w:qFormat="1"/>
+    <w:lsdException w:name="heading 1" w:semiHidden="0" w:uiPriority="9" w:unhideWhenUsed="0" w:qFormat="1"/>
+    <w:lsdException w:name="heading 2" w:uiPriority="9" w:qFormat="1"/>
+    <w:lsdException w:name="heading 3" w:uiPriority="9" w:qFormat="1"/>
+    <w:lsdException w:name="heading 4" w:uiPriority="9" w:qFormat="1"/>
+    <w:lsdException w:name="heading 5" w:uiPriority="9" w:qFormat="1"/>
+    <w:lsdException w:name="heading 6" w:uiPriority="9" w:qFormat="1"/>
+    <w:lsdException w:name="heading 7" w:uiPriority="9" w:qFormat="1"/>
+    <w:lsdException w:name="heading 8" w:uiPriority="9" w:qFormat="1"/>
+    <w:lsdException w:name="heading 9" w:uiPriority="9" w:qFormat="1"/>
+    <w:lsdException w:name="toc 1" w:uiPriority="39"/>
+    <w:lsdException w:name="toc 2" w:uiPriority="39"/>
+    <w:lsdException w:name="toc 3" w:uiPriority="39"/>
+    <w:lsdException w:name="toc 4" w:uiPriority="39"/>
+    <w:lsdException w:name="toc 5" w:uiPriority="39"/>
+    <w:lsdException w:name="toc 6" w:uiPriority="39"/>
+    <w:lsdException w:name="toc 7" w:uiPriority="39"/>
+    <w:lsdException w:name="toc 8" w:uiPriority="39"/>
+    <w:lsdException w:name="toc 9" w:uiPriority="39"/>
+    <w:lsdException w:name="caption" w:uiPriority="35" w:qFormat="1"/>
+    <w:lsdException w:name="Title" w:semiHidden="0" w:uiPriority="10" w:unhideWhenUsed="0" w:qFormat="1"/>
+    <w:lsdException w:name="Default Paragraph Font" w:uiPriority="1"/>
+    <w:lsdException w:name="Subtitle" w:semiHidden="0" w:uiPriority="11" w:unhideWhenUsed="0" w:qFormat="1"/>
+    <w:lsdException w:name="Strong" w:semiHidden="0" w:uiPriority="22" w:unhideWhenUsed="0" w:qFormat="1"/>
+    <w:lsdException w:name="Emphasis" w:semiHidden="0" w:uiPriority="20" w:unhideWhenUsed="0" w:qFormat="1"/>
+    <w:lsdException w:name="Table Grid" w:semiHidden="0" w:uiPriority="59" w:unhideWhenUsed="0"/>
+    <w:lsdException w:name="Placeholder Text" w:unhideWhenUsed="0"/>
+    <w:lsdException w:name="No Spacing" w:semiHidden="0" w:uiPriority="1" w:unhideWhenUsed="0" w:qFormat="1"/>
+    <w:lsdException w:name="Light Shading" w:semiHidden="0" w:uiPriority="60" w:unhideWhenUsed="0"/>
+    <w:lsdException w:name="Light List" w:semiHidden="0" w:uiPriority="61" w:unhideWhenUsed="0"/>
+    <w:lsdException w:name="Light Grid" w:semiHidden="0" w:uiPriority="62" w:unhideWhenUsed="0"/>
+    <w:lsdException w:name="Medium Shading 1" w:semiHidden="0" w:uiPriority="63" w:unhideWhenUsed="0"/>
+    <w:lsdException w:name="Medium Shading 2" w:semiHidden="0" w:uiPriority="64" w:unhideWhenUsed="0"/>
+    <w:lsdException w:name="Medium List 1" w:semiHidden="0" w:uiPriority="65" w:unhideWhenUsed="0"/>
+    <w:lsdException w:name="Medium List 2" w:semiHidden="0" w:uiPriority="66" w:unhideWhenUsed="0"/>
+    <w:lsdException w:name="Medium Grid 1" w:semiHidden="0" w:uiPriority="67" w:unhideWhenUsed="0"/>
+    <w:lsdException w:name="Medium Grid 2" w:semiHidden="0" w:uiPriority="68" w:unhideWhenUsed="0"/>
+    <w:lsdException w:name="Medium Grid 3" w:semiHidden="0" w:uiPriority="69" w:unhideWhenUsed="0"/>
+    <w:lsdException w:name="Dark List" w:semiHidden="0" w:uiPriority="70" w:unhideWhenUsed="0"/>
+    <w:lsdException w:name="Colorful Shading" w:semiHidden="0" w:uiPriority="71" w:unhideWhenUsed="0"/>
+    <w:lsdException w:name="Colorful List" w:semiHidden="0" w:uiPriority="72" w:unhideWhenUsed="0"/>
+    <w:lsdException w:name="Colorful Grid" w:semiHidden="0" w:uiPriority="73" w:unhideWhenUsed="0"/>
+    <w:lsdException w:name="Light Shading Accent 1" w:semiHidden="0" w:uiPriority="60" w:unhideWhenUsed="0"/>
+    <w:lsdException w:name="Light List Accent 1" w:semiHidden="0" w:uiPriority="61" w:unhideWhenUsed="0"/>
+    <w:lsdException w:name="Light Grid Accent 1" w:semiHidden="0" w:uiPriority="62" w:unhideWhenUsed="0"/>
+    <w:lsdException w:name="Medium Shading 1 Accent 1" w:semiHidden="0" w:uiPriority="63" w:unhideWhenUsed="0"/>
+    <w:lsdException w:name="Medium Shading 2 Accent 1" w:semiHidden="0" w:uiPriority="64" w:unhideWhenUsed="0"/>
+    <w:lsdException w:name="Medium List 1 Accent 1" w:semiHidden="0" w:uiPriority="65" w:unhideWhenUsed="0"/>
+    <w:lsdException w:name="Revision" w:unhideWhenUsed="0"/>
+    <w:lsdException w:name="List Paragraph" w:semiHidden="0" w:uiPriority="34" w:unhideWhenUsed="0" w:qFormat="1"/>
+    <w:lsdException w:name="Quote" w:semiHidden="0" w:uiPriority="29" w:unhideWhenUsed="0" w:qFormat="1"/>
+    <w:lsdException w:name="Intense Quote" w:semiHidden="0" w:uiPriority="30" w:unhideWhenUsed="0" w:qFormat="1"/>
+    <w:lsdException w:name="Medium List 2 Accent 1" w:semiHidden="0" w:uiPriority="66" w:unhideWhenUsed="0"/>
+    <w:lsdException w:name="Medium Grid 1 Accent 1" w:semiHidden="0" w:uiPriority="67" w:unhideWhenUsed="0"/>
+    <w:lsdException w:name="Medium Grid 2 Accent 1" w:semiHidden="0" w:uiPriority="68" w:unhideWhenUsed="0"/>
+    <w:lsdException w:name="Medium Grid 3 Accent 1" w:semiHidden="0" w:uiPriority="69" w:unhideWhenUsed="0"/>
+    <w:lsdException w:name="Dark List Accent 1" w:semiHidden="0" w:uiPriority="70" w:unhideWhenUsed="0"/>
+    <w:lsdException w:name="Colorful Shading Accent 1" w:semiHidden="0" w:uiPriority="71" w:unhideWhenUsed="0"/>
+    <w:lsdException w:name="Colorful List Accent 1" w:semiHidden="0" w:uiPriority="72" w:unhideWhenUsed="0"/>
+    <w:lsdException w:name="Colorful Grid Accent 1" w:semiHidden="0" w:uiPriority="73" w:unhideWhenUsed="0"/>
+    <w:lsdException w:name="Light Shading Accent 2" w:semiHidden="0" w:uiPriority="60" w:unhideWhenUsed="0"/>
+    <w:lsdException w:name="Light List Accent 2" w:semiHidden="0" w:uiPriority="61" w:unhideWhenUsed="0"/>
+    <w:lsdException w:name="Light Grid Accent 2" w:semiHidden="0" w:uiPriority="62" w:unhideWhenUsed="0"/>
+    <w:lsdException w:name="Medium Shading 1 Accent 2" w:semiHidden="0" w:uiPriority="63" w:unhideWhenUsed="0"/>
+    <w:lsdException w:name="Medium Shading 2 Accent 2" w:semiHidden="0" w:uiPriority="64" w:unhideWhenUsed="0"/>
+    <w:lsdException w:name="Medium List 1 Accent 2" w:semiHidden="0" w:uiPriority="65" w:unhideWhenUsed="0"/>
+    <w:lsdException w:name="Medium List 2 Accent 2" w:semiHidden="0" w:uiPriority="66" w:unhideWhenUsed="0"/>
+    <w:lsdException w:name="Medium Grid 1 Accent 2" w:semiHidden="0" w:uiPriority="67" w:unhideWhenUsed="0"/>
+    <w:lsdException w:name="Medium Grid 2 Accent 2" w:semiHidden="0" w:uiPriority="68" w:unhideWhenUsed="0"/>
+    <w:lsdException w:name="Medium Grid 3 Accent 2" w:semiHidden="0" w:uiPriority="69" w:unhideWhenUsed="0"/>
+    <w:lsdException w:name="Dark List Accent 2" w:semiHidden="0" w:uiPriority="70" w:unhideWhenUsed="0"/>
+    <w:lsdException w:name="Colorful Shading Accent 2" w:semiHidden="0" w:uiPriority="71" w:unhideWhenUsed="0"/>
+    <w:lsdException w:name="Colorful List Accent 2" w:semiHidden="0" w:uiPriority="72" w:unhideWhenUsed="0"/>
+    <w:lsdException w:name="Colorful Grid Accent 2" w:semiHidden="0" w:uiPriority="73" w:unhideWhenUsed="0"/>
+    <w:lsdException w:name="Light Shading Accent 3" w:semiHidden="0" w:uiPriority="60" w:unhideWhenUsed="0"/>
+    <w:lsdException w:name="Light List Accent 3" w:semiHidden="0" w:uiPriority="61" w:unhideWhenUsed="0"/>
+    <w:lsdException w:name="Light Grid Accent 3" w:semiHidden="0" w:uiPriority="62" w:unhideWhenUsed="0"/>
+    <w:lsdException w:name="Medium Shading 1 Accent 3" w:semiHidden="0" w:uiPriority="63" w:unhideWhenUsed="0"/>
+    <w:lsdException w:name="Medium Shading 2 Accent 3" w:semiHidden="0" w:uiPriority="64" w:unhideWhenUsed="0"/>
+    <w:lsdException w:name="Medium List 1 Accent 3" w:semiHidden="0" w:uiPriority="65" w:unhideWhenUsed="0"/>
+    <w:lsdException w:name="Medium List 2 Accent 3" w:semiHidden="0" w:uiPriority="66" w:unhideWhenUsed="0"/>
+    <w:lsdException w:name="Medium Grid 1 Accent 3" w:semiHidden="0" w:uiPriority="67" w:unhideWhenUsed="0"/>
+    <w:lsdException w:name="Medium Grid 2 Accent 3" w:semiHidden="0" w:uiPriority="68" w:unhideWhenUsed="0"/>
+    <w:lsdException w:name="Medium Grid 3 Accent 3" w:semiHidden="0" w:uiPriority="69" w:unhideWhenUsed="0"/>
+    <w:lsdException w:name="Dark List Accent 3" w:semiHidden="0" w:uiPriority="70" w:unhideWhenUsed="0"/>
+    <w:lsdException w:name="Colorful Shading Accent 3" w:semiHidden="0" w:uiPriority="71" w:unhideWhenUsed="0"/>
+    <w:lsdException w:name="Colorful List Accent 3" w:semiHidden="0" w:uiPriority="72" w:unhideWhenUsed="0"/>
+    <w:lsdException w:name="Colorful Grid Accent 3" w:semiHidden="0" w:uiPriority="73" w:unhideWhenUsed="0"/>
+    <w:lsdException w:name="Light Shading Accent 4" w:semiHidden="0" w:uiPriority="60" w:unhideWhenUsed="0"/>
+    <w:lsdException w:name="Light List Accent 4" w:semiHidden="0" w:uiPriority="61" w:unhideWhenUsed="0"/>
+    <w:lsdException w:name="Light Grid Accent 4" w:semiHidden="0" w:uiPriority="62" w:unhideWhenUsed="0"/>
+    <w:lsdException w:name="Medium Shading 1 Accent 4" w:semiHidden="0" w:uiPriority="63" w:unhideWhenUsed="0"/>
+    <w:lsdException w:name="Medium Shading 2 Accent 4" w:semiHidden="0" w:uiPriority="64" w:unhideWhenUsed="0"/>
+    <w:lsdException w:name="Medium List 1 Accent 4" w:semiHidden="0" w:uiPriority="65" w:unhideWhenUsed="0"/>
+    <w:lsdException w:name="Medium List 2 Accent 4" w:semiHidden="0" w:uiPriority="66" w:unhideWhenUsed="0"/>
+    <w:lsdException w:name="Medium Grid 1 Accent 4" w:semiHidden="0" w:uiPriority="67" w:unhideWhenUsed="0"/>
+    <w:lsdException w:name="Medium Grid 2 Accent 4" w:semiHidden="0" w:uiPriority="68" w:unhideWhenUsed="0"/>
+    <w:lsdException w:name="Medium Grid 3 Accent 4" w:semiHidden="0" w:uiPriority="69" w:unhideWhenUsed="0"/>
+    <w:lsdException w:name="Dark List Accent 4" w:semiHidden="0" w:uiPriority="70" w:unhideWhenUsed="0"/>
+    <w:lsdException w:name="Colorful Shading Accent 4" w:semiHidden="0" w:uiPriority="71" w:unhideWhenUsed="0"/>
+    <w:lsdException w:name="Colorful List Accent 4" w:semiHidden="0" w:uiPriority="72" w:unhideWhenUsed="0"/>
+    <w:lsdException w:name="Colorful Grid Accent 4" w:semiHidden="0" w:uiPriority="73" w:unhideWhenUsed="0"/>
+    <w:lsdException w:name="Light Shading Accent 5" w:semiHidden="0" w:uiPriority="60" w:unhideWhenUsed="0"/>
+    <w:lsdException w:name="Light List Accent 5" w:semiHidden="0" w:uiPriority="61" w:unhideWhenUsed="0"/>
+    <w:lsdException w:name="Light Grid Accent 5" w:semiHidden="0" w:uiPriority="62" w:unhideWhenUsed="0"/>
+    <w:lsdException w:name="Medium Shading 1 Accent 5" w:semiHidden="0" w:uiPriority="63" w:unhideWhenUsed="0"/>
+    <w:lsdException w:name="Medium Shading 2 Accent 5" w:semiHidden="0" w:uiPriority="64" w:unhideWhenUsed="0"/>
+    <w:lsdException w:name="Medium List 1 Accent 5" w:semiHidden="0" w:uiPriority="65" w:unhideWhenUsed="0"/>
+    <w:lsdException w:name="Medium List 2 Accent 5" w:semiHidden="0" w:uiPriority="66" w:unhideWhenUsed="0"/>
+    <w:lsdException w:name="Medium Grid 1 Accent 5" w:semiHidden="0" w:uiPriority="67" w:unhideWhenUsed="0"/>
+    <w:lsdException w:name="Medium Grid 2 Accent 5" w:semiHidden="0" w:uiPriority="68" w:unhideWhenUsed="0"/>
+    <w:lsdException w:name="Medium Grid 3 Accent 5" w:semiHidden="0" w:uiPriority="69" w:unhideWhenUsed="0"/>
+    <w:lsdException w:name="Dark List Accent 5" w:semiHidden="0" w:uiPriority="70" w:unhideWhenUsed="0"/>
+    <w:lsdException w:name="Colorful Shading Accent 5" w:semiHidden="0" w:uiPriority="71" w:unhideWhenUsed="0"/>
+    <w:lsdException w:name="Colorful List Accent 5" w:semiHidden="0" w:uiPriority="72" w:unhideWhenUsed="0"/>
+    <w:lsdException w:name="Colorful Grid Accent 5" w:semiHidden="0" w:uiPriority="73" w:unhideWhenUsed="0"/>
+    <w:lsdException w:name="Light Shading Accent 6" w:semiHidden="0" w:uiPriority="60" w:unhideWhenUsed="0"/>
+    <w:lsdException w:name="Light List Accent 6" w:semiHidden="0" w:uiPriority="61" w:unhideWhenUsed="0"/>
+    <w:lsdException w:name="Light Grid Accent 6" w:semiHidden="0" w:uiPriority="62" w:unhideWhenUsed="0"/>
+    <w:lsdException w:name="Medium Shading 1 Accent 6" w:semiHidden="0" w:uiPriority="63" w:unhideWhenUsed="0"/>
+    <w:lsdException w:name="Medium Shading 2 Accent 6" w:semiHidden="0" w:uiPriority="64" w:unhideWhenUsed="0"/>
+    <w:lsdException w:name="Medium List 1 Accent 6" w:semiHidden="0" w:uiPriority="65" w:unhideWhenUsed="0"/>
+    <w:lsdException w:name="Medium List 2 Accent 6" w:semiHidden="0" w:uiPriority="66" w:unhideWhenUsed="0"/>
+    <w:lsdException w:name="Medium Grid 1 Accent 6" w:semiHidden="0" w:uiPriority="67" w:unhideWhenUsed="0"/>
+    <w:lsdException w:name="Medium Grid 2 Accent 6" w:semiHidden="0" w:uiPriority="68" w:unhideWhenUsed="0"/>
+    <w:lsdException w:name="Medium Grid 3 Accent 6" w:semiHidden="0" w:uiPriority="69" w:unhideWhenUsed="0"/>
+    <w:lsdException w:name="Dark List Accent 6" w:semiHidden="0" w:uiPriority="70" w:unhideWhenUsed="0"/>
+    <w:lsdException w:name="Colorful Shading Accent 6" w:semiHidden="0" w:uiPriority="71" w:unhideWhenUsed="0"/>
+    <w:lsdException w:name="Colorful List Accent 6" w:semiHidden="0" w:uiPriority="72" w:unhideWhenUsed="0"/>
+    <w:lsdException w:name="Colorful Grid Accent 6" w:semiHidden="0" w:uiPriority="73" w:unhideWhenUsed="0"/>
+    <w:lsdException w:name="Subtle Emphasis" w:semiHidden="0" w:uiPriority="19" w:unhideWhenUsed="0" w:qFormat="1"/>
+    <w:lsdException w:name="Intense Emphasis" w:semiHidden="0" w:uiPriority="21" w:unhideWhenUsed="0" w:qFormat="1"/>
+    <w:lsdException w:name="Subtle Reference" w:semiHidden="0" w:uiPriority="31" w:unhideWhenUsed="0" w:qFormat="1"/>
+    <w:lsdException w:name="Intense Reference" w:semiHidden="0" w:uiPriority="32" w:unhideWhenUsed="0" w:qFormat="1"/>
+    <w:lsdException w:name="Book Title" w:semiHidden="0" w:uiPriority="33" w:unhideWhenUsed="0" w:qFormat="1"/>
+    <w:lsdException w:name="Bibliography" w:uiPriority="37"/>
+    <w:lsdException w:name="TOC Heading" w:uiPriority="39" w:qFormat="1"/>
+  </w:latentStyles>
+  <w:style w:type="paragraph" w:default="1" w:styleId="a">
+    <w:name w:val="Normal"/>
+    <w:qFormat/>
+  </w:style>
+  <w:style w:type="character" w:default="1" w:styleId="a0">
+    <w:name w:val="Default Paragraph Font"/>
+    <w:uiPriority w:val="1"/>
+    <w:semiHidden/>
+    <w:unhideWhenUsed/>
+  </w:style>
+  <w:style w:type="table" w:default="1" w:styleId="a1">
+    <w:name w:val="Normal Table"/>
+    <w:uiPriority w:val="99"/>
+    <w:semiHidden/>
+    <w:unhideWhenUsed/>
+    <w:tblPr>
+      <w:tblInd w:w="0" w:type="dxa"/>
+      <w:tblCellMar>
+        <w:top w:w="0" w:type="dxa"/>
+        <w:left w:w="108" w:type="dxa"/>
+        <w:bottom w:w="0" w:type="dxa"/>
+        <w:right w:w="108" w:type="dxa"/>
+      </w:tblCellMar>
+    </w:tblPr>
+  </w:style>
+  <w:style w:type="numbering" w:default="1" w:styleId="a2">
+    <w:name w:val="No List"/>
+    <w:uiPriority w:val="99"/>
+    <w:semiHidden/>
+    <w:unhideWhenUsed/>
+  </w:style>
+  <w:style w:type="paragraph" w:customStyle="1" w:styleId="CBB4FC283F81FB44A59BE4CF2F61BD54">
+    <w:name w:val="CBB4FC283F81FB44A59BE4CF2F61BD54"/>
+    <w:rsid w:val="007567DF"/>
+  </w:style>
+  <w:style w:type="paragraph" w:customStyle="1" w:styleId="E5B27C212BD80F45ABE6E704824EC8EF">
+    <w:name w:val="E5B27C212BD80F45ABE6E704824EC8EF"/>
+    <w:rsid w:val="007567DF"/>
+  </w:style>
+  <w:style w:type="paragraph" w:customStyle="1" w:styleId="95A99DF0615C4D4DA1FFB96CCC620311">
+    <w:name w:val="95A99DF0615C4D4DA1FFB96CCC620311"/>
+    <w:rsid w:val="007567DF"/>
+  </w:style>
+  <w:style w:type="paragraph" w:customStyle="1" w:styleId="F5625F2AF6FBD842B5EAD90BBBB0A7A2">
+    <w:name w:val="F5625F2AF6FBD842B5EAD90BBBB0A7A2"/>
+    <w:rsid w:val="007567DF"/>
+  </w:style>
+  <w:style w:type="paragraph" w:customStyle="1" w:styleId="46685062E812AA46B4139339455DCCA5">
+    <w:name w:val="46685062E812AA46B4139339455DCCA5"/>
+    <w:rsid w:val="007567DF"/>
+  </w:style>
+  <w:style w:type="paragraph" w:customStyle="1" w:styleId="2C949CB94BBCDE478B1C50B927A3503B">
+    <w:name w:val="2C949CB94BBCDE478B1C50B927A3503B"/>
+    <w:rsid w:val="007567DF"/>
+  </w:style>
+</w:styles>
+</file>
+
+<file path=word/glossary/webSettings.xml><?xml version="1.0" encoding="utf-8"?>
+<w:webSettings xmlns:mc="http://schemas.openxmlformats.org/markup-compatibility/2006" xmlns:r="http://schemas.openxmlformats.org/officeDocument/2006/relationships" xmlns:w="http://schemas.openxmlformats.org/wordprocessingml/2006/main" xmlns:w14="http://schemas.microsoft.com/office/word/2010/wordml" mc:Ignorable="w14">
+  <w:allowPNG/>
+  <w:doNotSaveAsSingleFile/>
+</w:webSettings>
+</file>
+
 <file path=word/theme/theme1.xml><?xml version="1.0" encoding="utf-8"?>
 <a:theme xmlns:a="http://schemas.openxmlformats.org/drawingml/2006/main" name="Тема Office">
   <a:themeElements>
@@ -7921,11 +9519,30 @@
 </file>
 
 <file path=customXml/item1.xml><?xml version="1.0" encoding="utf-8"?>
+<CoverPageProperties xmlns="http://schemas.microsoft.com/office/2006/coverPageProps">
+  <PublishDate/>
+  <Abstract>Процессорная система на кристалле Selen: руководство и описание </Abstract>
+  <CompanyAddress/>
+  <CompanyPhone/>
+  <CompanyFax/>
+  <CompanyEmail/>
+</CoverPageProperties>
+</file>
+
+<file path=customXml/item2.xml><?xml version="1.0" encoding="utf-8"?>
 <b:Sources xmlns:b="http://schemas.openxmlformats.org/officeDocument/2006/bibliography" xmlns="http://schemas.openxmlformats.org/officeDocument/2006/bibliography" SelectedStyle="\APA.XSL" StyleName="APA Fifth Edition"/>
 </file>
 
 <file path=customXml/itemProps1.xml><?xml version="1.0" encoding="utf-8"?>
-<ds:datastoreItem xmlns:ds="http://schemas.openxmlformats.org/officeDocument/2006/customXml" ds:itemID="{8A1B3BBD-DFEA-47F3-8EEA-FF84C814AAA3}">
+<ds:datastoreItem xmlns:ds="http://schemas.openxmlformats.org/officeDocument/2006/customXml" ds:itemID="{55AF091B-3C7A-41E3-B477-F2FDAA23CFDA}">
+  <ds:schemaRefs>
+    <ds:schemaRef ds:uri="http://schemas.microsoft.com/office/2006/coverPageProps"/>
+  </ds:schemaRefs>
+</ds:datastoreItem>
+</file>
+
+<file path=customXml/itemProps2.xml><?xml version="1.0" encoding="utf-8"?>
+<ds:datastoreItem xmlns:ds="http://schemas.openxmlformats.org/officeDocument/2006/customXml" ds:itemID="{28E4740E-3751-4347-9B74-E2E0F773077B}">
   <ds:schemaRefs>
     <ds:schemaRef ds:uri="http://schemas.openxmlformats.org/officeDocument/2006/bibliography"/>
   </ds:schemaRefs>

</xml_diff>

<commit_message>
[doc] ref man updated
</commit_message>
<xml_diff>
--- a/doc/selen/selen_reference_manual.docx
+++ b/doc/selen/selen_reference_manual.docx
@@ -5,10 +5,6 @@
     <w:sdt>
       <w:sdtPr>
         <w:id w:val="1837880594"/>
-        <w:docPartObj>
-          <w:docPartGallery w:val="Cover Pages"/>
-          <w:docPartUnique/>
-        </w:docPartObj>
       </w:sdtPr>
       <w:sdtEndPr>
         <w:rPr>
@@ -2354,9 +2350,9 @@
         <w:lastRenderedPageBreak/>
         <w:drawing>
           <wp:inline distT="0" distB="0" distL="0" distR="0">
-            <wp:extent cx="4657725" cy="5772150"/>
-            <wp:effectExtent l="0" t="0" r="0" b="0"/>
-            <wp:docPr id="6" name="Изображение 6"/>
+            <wp:extent cx="5125166" cy="4944165"/>
+            <wp:effectExtent l="19050" t="0" r="0" b="0"/>
+            <wp:docPr id="3" name="Рисунок 2" descr="selen.png"/>
             <wp:cNvGraphicFramePr>
               <a:graphicFrameLocks xmlns:a="http://schemas.openxmlformats.org/drawingml/2006/main" noChangeAspect="1"/>
             </wp:cNvGraphicFramePr>
@@ -2368,13 +2364,7 @@
                     <pic:cNvPicPr/>
                   </pic:nvPicPr>
                   <pic:blipFill>
-                    <a:blip r:embed="rId7">
-                      <a:extLst>
-                        <a:ext uri="{28A0092B-C50C-407E-A947-70E740481C1C}">
-                          <a14:useLocalDpi xmlns:a14="http://schemas.microsoft.com/office/drawing/2010/main" xmlns:wps="http://schemas.microsoft.com/office/word/2010/wordprocessingShape" xmlns:wpi="http://schemas.microsoft.com/office/word/2010/wordprocessingInk" xmlns:wpg="http://schemas.microsoft.com/office/word/2010/wordprocessingGroup" xmlns:w14="http://schemas.microsoft.com/office/word/2010/wordml" xmlns:w="http://schemas.openxmlformats.org/wordprocessingml/2006/main" xmlns:w10="urn:schemas-microsoft-com:office:word" xmlns:wp14="http://schemas.microsoft.com/office/word/2010/wordprocessingDrawing" xmlns:v="urn:schemas-microsoft-com:vml" xmlns:o="urn:schemas-microsoft-com:office:office" xmlns:mv="urn:schemas-microsoft-com:mac:vml" xmlns:mc="http://schemas.openxmlformats.org/markup-compatibility/2006" xmlns:mo="http://schemas.microsoft.com/office/mac/office/2008/main" xmlns:wpc="http://schemas.microsoft.com/office/word/2010/wordprocessingCanvas" xmlns="" val="0"/>
-                        </a:ext>
-                      </a:extLst>
-                    </a:blip>
+                    <a:blip r:embed="rId7"/>
                     <a:stretch>
                       <a:fillRect/>
                     </a:stretch>
@@ -2382,7 +2372,7 @@
                   <pic:spPr>
                     <a:xfrm>
                       <a:off x="0" y="0"/>
-                      <a:ext cx="4657725" cy="5772150"/>
+                      <a:ext cx="5125166" cy="4944165"/>
                     </a:xfrm>
                     <a:prstGeom prst="rect">
                       <a:avLst/>
@@ -2575,55 +2565,33 @@
       <w:bookmarkEnd w:id="8"/>
       <w:bookmarkEnd w:id="9"/>
     </w:p>
-    <w:p>
-      <w:pPr>
-        <w:pStyle w:val="2"/>
-      </w:pPr>
-      <w:bookmarkStart w:id="10" w:name="_Toc314120325"/>
-      <w:bookmarkStart w:id="11" w:name="_Toc441397999"/>
-      <w:r>
-        <w:t>Назначение и место в системе</w:t>
-      </w:r>
-      <w:bookmarkEnd w:id="10"/>
-      <w:bookmarkEnd w:id="11"/>
-    </w:p>
     <w:p/>
     <w:p>
       <w:r>
-        <w:tab/>
-        <w:t xml:space="preserve">Главное назначение ядра – выполнение программы, загруженной во </w:t>
-      </w:r>
-      <w:proofErr w:type="spellStart"/>
-      <w:proofErr w:type="gramStart"/>
-      <w:r>
-        <w:t>флэш</w:t>
-      </w:r>
-      <w:proofErr w:type="spellEnd"/>
-      <w:r>
-        <w:t xml:space="preserve"> </w:t>
-      </w:r>
-      <w:r>
-        <w:t>память</w:t>
-      </w:r>
-      <w:proofErr w:type="gramEnd"/>
-      <w:r>
-        <w:t xml:space="preserve"> системы.</w:t>
+        <w:t>Процессорное ядро – главное вычислительное устройство в системе. Оно состоит из 5-ти стадийного конвейера.</w:t>
       </w:r>
     </w:p>
     <w:p>
       <w:pPr>
         <w:pStyle w:val="2"/>
       </w:pPr>
-      <w:bookmarkStart w:id="12" w:name="_Toc441398000"/>
+      <w:bookmarkStart w:id="10" w:name="_Toc441398000"/>
       <w:r>
         <w:t>Описание конвейера</w:t>
       </w:r>
-      <w:bookmarkEnd w:id="12"/>
+      <w:bookmarkEnd w:id="10"/>
     </w:p>
-    <w:p/>
     <w:p>
+      <w:r>
+        <w:t>Принципиальная блок схема конвейера представлена на рисунке 1.</w:t>
+      </w:r>
+    </w:p>
+    <w:p>
       <w:pPr>
         <w:jc w:val="center"/>
+        <w:rPr>
+          <w:lang w:val="en-US"/>
+        </w:rPr>
       </w:pPr>
       <w:r>
         <w:rPr>
@@ -2677,8 +2645,8 @@
     </w:p>
     <w:p/>
     <w:p>
-      <w:bookmarkStart w:id="13" w:name="_Toc314120326"/>
-      <w:bookmarkStart w:id="14" w:name="_Toc441398001"/>
+      <w:bookmarkStart w:id="11" w:name="_Toc314120326"/>
+      <w:bookmarkStart w:id="12" w:name="_Toc441398001"/>
     </w:p>
     <w:p>
       <w:pPr>
@@ -2935,16 +2903,10 @@
         <w:t xml:space="preserve"> стадию передаются данные описанные в таблице</w:t>
       </w:r>
       <w:r>
-        <w:t xml:space="preserve"> выходных данных со стадии </w:t>
-      </w:r>
-      <w:r>
         <w:rPr>
           <w:lang w:val="en-US"/>
         </w:rPr>
-        <w:t>decode</w:t>
-      </w:r>
-      <w:r>
-        <w:t xml:space="preserve"> </w:t>
+        <w:t xml:space="preserve"> 1;</w:t>
       </w:r>
     </w:p>
     <w:p>
@@ -2980,16 +2942,14 @@
         <w:t xml:space="preserve"> На следующую стадию передаются данные описанные в таблице</w:t>
       </w:r>
       <w:r>
-        <w:t xml:space="preserve"> выходных данных со стадии выполнения</w:t>
-      </w:r>
-      <w:proofErr w:type="gramStart"/>
-      <w:r>
         <w:t xml:space="preserve"> </w:t>
       </w:r>
       <w:r>
-        <w:t>.</w:t>
-      </w:r>
-      <w:proofErr w:type="gramEnd"/>
+        <w:rPr>
+          <w:lang w:val="en-US"/>
+        </w:rPr>
+        <w:t>2;</w:t>
+      </w:r>
     </w:p>
     <w:p>
       <w:pPr>
@@ -3036,16 +2996,16 @@
         <w:t xml:space="preserve"> описаны</w:t>
       </w:r>
       <w:r>
-        <w:t xml:space="preserve"> в таблице выходные данные со стадии </w:t>
+        <w:t xml:space="preserve"> в та</w:t>
+      </w:r>
+      <w:r>
+        <w:t xml:space="preserve">блице </w:t>
       </w:r>
       <w:r>
         <w:rPr>
           <w:lang w:val="en-US"/>
         </w:rPr>
-        <w:t>memory</w:t>
-      </w:r>
-      <w:r>
-        <w:t>.</w:t>
+        <w:t>3;</w:t>
       </w:r>
     </w:p>
     <w:p>
@@ -3103,25 +3063,25 @@
     <w:p>
       <w:pPr>
         <w:jc w:val="center"/>
+        <w:rPr>
+          <w:lang w:val="en-US"/>
+        </w:rPr>
       </w:pPr>
       <w:r>
         <w:lastRenderedPageBreak/>
-        <w:t>Таблица выходных данных со стадии декодирования</w:t>
-      </w:r>
-      <w:r>
-        <w:t>(</w:t>
+        <w:t>Таблица</w:t>
+      </w:r>
+      <w:r>
+        <w:t xml:space="preserve"> 1. В</w:t>
+      </w:r>
+      <w:r>
+        <w:t xml:space="preserve">ыходных данных со стадии </w:t>
       </w:r>
       <w:r>
         <w:rPr>
           <w:lang w:val="en-US"/>
         </w:rPr>
-        <w:t>decode</w:t>
-      </w:r>
-      <w:r>
-        <w:t>)</w:t>
-      </w:r>
-      <w:r>
-        <w:t xml:space="preserve"> инструкций</w:t>
+        <w:t>DEC</w:t>
       </w:r>
     </w:p>
     <w:p/>
@@ -3133,8 +3093,8 @@
       </w:tblPr>
       <w:tblGrid>
         <w:gridCol w:w="3187"/>
-        <w:gridCol w:w="3188"/>
-        <w:gridCol w:w="3190"/>
+        <w:gridCol w:w="1599"/>
+        <w:gridCol w:w="4779"/>
       </w:tblGrid>
       <w:tr>
         <w:tc>
@@ -3144,34 +3104,52 @@
           <w:p>
             <w:pPr>
               <w:pStyle w:val="a5"/>
-            </w:pPr>
-            <w:r>
+              <w:rPr>
+                <w:b/>
+              </w:rPr>
+            </w:pPr>
+            <w:r>
+              <w:rPr>
+                <w:b/>
+              </w:rPr>
               <w:t>Имя</w:t>
             </w:r>
           </w:p>
         </w:tc>
         <w:tc>
           <w:tcPr>
-            <w:tcW w:w="3188" w:type="dxa"/>
-          </w:tcPr>
-          <w:p>
-            <w:pPr>
-              <w:pStyle w:val="a5"/>
-            </w:pPr>
-            <w:r>
+            <w:tcW w:w="1599" w:type="dxa"/>
+          </w:tcPr>
+          <w:p>
+            <w:pPr>
+              <w:pStyle w:val="a5"/>
+              <w:rPr>
+                <w:b/>
+              </w:rPr>
+            </w:pPr>
+            <w:r>
+              <w:rPr>
+                <w:b/>
+              </w:rPr>
               <w:t>Разрядность</w:t>
             </w:r>
           </w:p>
         </w:tc>
         <w:tc>
           <w:tcPr>
-            <w:tcW w:w="3190" w:type="dxa"/>
-          </w:tcPr>
-          <w:p>
-            <w:pPr>
-              <w:pStyle w:val="a5"/>
-            </w:pPr>
-            <w:r>
+            <w:tcW w:w="4779" w:type="dxa"/>
+          </w:tcPr>
+          <w:p>
+            <w:pPr>
+              <w:pStyle w:val="a5"/>
+              <w:rPr>
+                <w:b/>
+              </w:rPr>
+            </w:pPr>
+            <w:r>
+              <w:rPr>
+                <w:b/>
+              </w:rPr>
               <w:t>Описание</w:t>
             </w:r>
           </w:p>
@@ -3180,11 +3158,13 @@
       <w:tr>
         <w:tc>
           <w:tcPr>
-            <w:tcW w:w="3187" w:type="dxa"/>
-          </w:tcPr>
-          <w:p>
-            <w:pPr>
-              <w:pStyle w:val="a5"/>
+            <w:tcW w:w="9565" w:type="dxa"/>
+            <w:gridSpan w:val="3"/>
+          </w:tcPr>
+          <w:p>
+            <w:pPr>
+              <w:pStyle w:val="a5"/>
+              <w:jc w:val="center"/>
               <w:rPr>
                 <w:lang w:val="en-US"/>
               </w:rPr>
@@ -3196,45 +3176,7 @@
               <w:rPr>
                 <w:lang w:val="en-US"/>
               </w:rPr>
-              <w:t>L1d_bus</w:t>
-            </w:r>
-          </w:p>
-        </w:tc>
-        <w:tc>
-          <w:tcPr>
-            <w:tcW w:w="3188" w:type="dxa"/>
-          </w:tcPr>
-          <w:p>
-            <w:pPr>
-              <w:pStyle w:val="a5"/>
-              <w:rPr>
-                <w:lang w:val="en-US"/>
-              </w:rPr>
-            </w:pPr>
-            <w:r>
-              <w:rPr>
-                <w:lang w:val="en-US"/>
-              </w:rPr>
-              <w:t>[4</w:t>
-            </w:r>
-            <w:r>
-              <w:rPr>
-                <w:lang w:val="en-US"/>
-              </w:rPr>
-              <w:t>:0]</w:t>
-            </w:r>
-          </w:p>
-        </w:tc>
-        <w:tc>
-          <w:tcPr>
-            <w:tcW w:w="3190" w:type="dxa"/>
-          </w:tcPr>
-          <w:p>
-            <w:pPr>
-              <w:pStyle w:val="a5"/>
-            </w:pPr>
-            <w:r>
-              <w:t>Шина обращения в кэш</w:t>
+              <w:t>l1d_bus</w:t>
             </w:r>
           </w:p>
         </w:tc>
@@ -3255,7 +3197,7 @@
               <w:rPr>
                 <w:lang w:val="en-US"/>
               </w:rPr>
-              <w:t xml:space="preserve">     l1d_ld_or_st</w:t>
+              <w:t>l1d_ld_or_st</w:t>
             </w:r>
             <w:r>
               <w:rPr>
@@ -3267,7 +3209,7 @@
         </w:tc>
         <w:tc>
           <w:tcPr>
-            <w:tcW w:w="3188" w:type="dxa"/>
+            <w:tcW w:w="1599" w:type="dxa"/>
           </w:tcPr>
           <w:p>
             <w:pPr>
@@ -3292,7 +3234,7 @@
         </w:tc>
         <w:tc>
           <w:tcPr>
-            <w:tcW w:w="3190" w:type="dxa"/>
+            <w:tcW w:w="4779" w:type="dxa"/>
           </w:tcPr>
           <w:p>
             <w:pPr>
@@ -3344,9 +3286,6 @@
               </w:rPr>
             </w:pPr>
             <w:r>
-              <w:t xml:space="preserve">     </w:t>
-            </w:r>
-            <w:r>
               <w:rPr>
                 <w:lang w:val="en-US"/>
               </w:rPr>
@@ -3356,7 +3295,7 @@
         </w:tc>
         <w:tc>
           <w:tcPr>
-            <w:tcW w:w="3188" w:type="dxa"/>
+            <w:tcW w:w="1599" w:type="dxa"/>
           </w:tcPr>
           <w:p>
             <w:pPr>
@@ -3375,25 +3314,15 @@
         </w:tc>
         <w:tc>
           <w:tcPr>
-            <w:tcW w:w="3190" w:type="dxa"/>
-          </w:tcPr>
-          <w:p>
-            <w:pPr>
-              <w:pStyle w:val="a5"/>
-            </w:pPr>
-            <w:proofErr w:type="spellStart"/>
-            <w:r>
-              <w:t>Валидность</w:t>
-            </w:r>
-            <w:proofErr w:type="spellEnd"/>
-            <w:r>
-              <w:t xml:space="preserve"> данных для </w:t>
-            </w:r>
-            <w:proofErr w:type="spellStart"/>
-            <w:r>
-              <w:t>кэша</w:t>
-            </w:r>
-            <w:proofErr w:type="spellEnd"/>
+            <w:tcW w:w="4779" w:type="dxa"/>
+          </w:tcPr>
+          <w:p>
+            <w:pPr>
+              <w:pStyle w:val="a5"/>
+            </w:pPr>
+            <w:r>
+              <w:t>Значимость данных для кэш-памяти</w:t>
+            </w:r>
             <w:r>
               <w:t xml:space="preserve"> данных</w:t>
             </w:r>
@@ -3413,9 +3342,6 @@
               </w:rPr>
             </w:pPr>
             <w:r>
-              <w:t xml:space="preserve">     </w:t>
-            </w:r>
-            <w:r>
               <w:rPr>
                 <w:lang w:val="en-US"/>
               </w:rPr>
@@ -3425,7 +3351,7 @@
         </w:tc>
         <w:tc>
           <w:tcPr>
-            <w:tcW w:w="3188" w:type="dxa"/>
+            <w:tcW w:w="1599" w:type="dxa"/>
           </w:tcPr>
           <w:p>
             <w:pPr>
@@ -3444,1222 +3370,20 @@
         </w:tc>
         <w:tc>
           <w:tcPr>
-            <w:tcW w:w="3190" w:type="dxa"/>
-          </w:tcPr>
-          <w:p>
-            <w:pPr>
-              <w:pStyle w:val="a5"/>
-            </w:pPr>
-            <w:r>
-              <w:t xml:space="preserve">Размер запроса в </w:t>
-            </w:r>
-            <w:r>
-              <w:rPr>
-                <w:lang w:val="en-US"/>
-              </w:rPr>
-              <w:t>dl</w:t>
-            </w:r>
-            <w:r>
-              <w:t>1</w:t>
-            </w:r>
-            <w:r>
-              <w:t xml:space="preserve"> кэш</w:t>
-            </w:r>
-          </w:p>
-        </w:tc>
-      </w:tr>
-      <w:tr>
-        <w:tc>
-          <w:tcPr>
-            <w:tcW w:w="3187" w:type="dxa"/>
-          </w:tcPr>
-          <w:p>
-            <w:pPr>
-              <w:pStyle w:val="a5"/>
-              <w:rPr>
-                <w:lang w:val="en-US"/>
-              </w:rPr>
-            </w:pPr>
-            <w:proofErr w:type="spellStart"/>
-            <w:r>
-              <w:rPr>
-                <w:lang w:val="en-US"/>
-              </w:rPr>
-              <w:t>Mux_bus</w:t>
-            </w:r>
-            <w:proofErr w:type="spellEnd"/>
-          </w:p>
-        </w:tc>
-        <w:tc>
-          <w:tcPr>
-            <w:tcW w:w="3188" w:type="dxa"/>
-          </w:tcPr>
-          <w:p>
-            <w:pPr>
-              <w:pStyle w:val="a5"/>
-              <w:rPr>
-                <w:lang w:val="en-US"/>
-              </w:rPr>
-            </w:pPr>
-            <w:r>
-              <w:rPr>
-                <w:lang w:val="en-US"/>
-              </w:rPr>
-              <w:t>[4:0]</w:t>
-            </w:r>
-          </w:p>
-        </w:tc>
-        <w:tc>
-          <w:tcPr>
-            <w:tcW w:w="3190" w:type="dxa"/>
-          </w:tcPr>
-          <w:p>
-            <w:pPr>
-              <w:pStyle w:val="a5"/>
-            </w:pPr>
-            <w:r>
-              <w:t>Шина содержит все управляющие сигналы для мультиплексоров</w:t>
-            </w:r>
-          </w:p>
-        </w:tc>
-      </w:tr>
-      <w:tr>
-        <w:tc>
-          <w:tcPr>
-            <w:tcW w:w="3187" w:type="dxa"/>
-          </w:tcPr>
-          <w:p>
-            <w:pPr>
-              <w:pStyle w:val="a5"/>
-              <w:rPr>
-                <w:lang w:val="en-US"/>
-              </w:rPr>
-            </w:pPr>
-            <w:r>
-              <w:t xml:space="preserve">     </w:t>
-            </w:r>
-            <w:proofErr w:type="spellStart"/>
-            <w:r>
-              <w:rPr>
-                <w:lang w:val="en-US"/>
-              </w:rPr>
-              <w:t>is_imm_dec</w:t>
-            </w:r>
-            <w:proofErr w:type="spellEnd"/>
-          </w:p>
-        </w:tc>
-        <w:tc>
-          <w:tcPr>
-            <w:tcW w:w="3188" w:type="dxa"/>
-          </w:tcPr>
-          <w:p>
-            <w:pPr>
-              <w:pStyle w:val="a5"/>
-              <w:rPr>
-                <w:lang w:val="en-US"/>
-              </w:rPr>
-            </w:pPr>
-            <w:r>
-              <w:rPr>
-                <w:lang w:val="en-US"/>
-              </w:rPr>
-              <w:t>[0:0]</w:t>
-            </w:r>
-          </w:p>
-        </w:tc>
-        <w:tc>
-          <w:tcPr>
-            <w:tcW w:w="3190" w:type="dxa"/>
-          </w:tcPr>
-          <w:p>
-            <w:pPr>
-              <w:pStyle w:val="a5"/>
-            </w:pPr>
-            <w:r>
-              <w:t xml:space="preserve">Управляющий сигнал для мультиплексора, выбирающего между </w:t>
-            </w:r>
-            <w:proofErr w:type="spellStart"/>
-            <w:r>
-              <w:rPr>
-                <w:lang w:val="en-US"/>
-              </w:rPr>
-              <w:t>imm</w:t>
-            </w:r>
-            <w:proofErr w:type="spellEnd"/>
-            <w:r>
-              <w:t xml:space="preserve"> или </w:t>
-            </w:r>
-            <w:proofErr w:type="spellStart"/>
-            <w:r>
-              <w:rPr>
-                <w:lang w:val="en-US"/>
-              </w:rPr>
-              <w:t>src</w:t>
-            </w:r>
-            <w:proofErr w:type="spellEnd"/>
-            <w:r>
-              <w:t>1(</w:t>
-            </w:r>
-            <w:proofErr w:type="spellStart"/>
-            <w:r>
-              <w:rPr>
-                <w:lang w:val="en-US"/>
-              </w:rPr>
-              <w:t>src</w:t>
-            </w:r>
-            <w:proofErr w:type="spellEnd"/>
-            <w:r>
-              <w:t>_</w:t>
-            </w:r>
-            <w:r>
-              <w:rPr>
-                <w:lang w:val="en-US"/>
-              </w:rPr>
-              <w:t>a</w:t>
-            </w:r>
-            <w:r>
-              <w:t>)</w:t>
-            </w:r>
-          </w:p>
-        </w:tc>
-      </w:tr>
-      <w:tr>
-        <w:tc>
-          <w:tcPr>
-            <w:tcW w:w="3187" w:type="dxa"/>
-          </w:tcPr>
-          <w:p>
-            <w:pPr>
-              <w:pStyle w:val="a5"/>
-              <w:rPr>
-                <w:lang w:val="en-US"/>
-              </w:rPr>
-            </w:pPr>
-            <w:r>
-              <w:t xml:space="preserve">     </w:t>
-            </w:r>
-            <w:proofErr w:type="spellStart"/>
-            <w:r>
-              <w:rPr>
-                <w:lang w:val="en-US"/>
-              </w:rPr>
-              <w:t>is_pc_dec</w:t>
-            </w:r>
-            <w:proofErr w:type="spellEnd"/>
-          </w:p>
-        </w:tc>
-        <w:tc>
-          <w:tcPr>
-            <w:tcW w:w="3188" w:type="dxa"/>
-          </w:tcPr>
-          <w:p>
-            <w:pPr>
-              <w:pStyle w:val="a5"/>
-              <w:rPr>
-                <w:lang w:val="en-US"/>
-              </w:rPr>
-            </w:pPr>
-            <w:r>
-              <w:rPr>
-                <w:lang w:val="en-US"/>
-              </w:rPr>
-              <w:t>[0:0]</w:t>
-            </w:r>
-          </w:p>
-        </w:tc>
-        <w:tc>
-          <w:tcPr>
-            <w:tcW w:w="3190" w:type="dxa"/>
-          </w:tcPr>
-          <w:p>
-            <w:pPr>
-              <w:pStyle w:val="a5"/>
-            </w:pPr>
-            <w:r>
-              <w:t xml:space="preserve">Управляющий сигнал для мультиплексора, выбирающего между </w:t>
-            </w:r>
-            <w:r>
-              <w:rPr>
-                <w:lang w:val="en-US"/>
-              </w:rPr>
-              <w:t>pc</w:t>
-            </w:r>
-            <w:r>
-              <w:t xml:space="preserve"> или </w:t>
-            </w:r>
-            <w:proofErr w:type="spellStart"/>
-            <w:r>
-              <w:rPr>
-                <w:lang w:val="en-US"/>
-              </w:rPr>
-              <w:t>scr</w:t>
-            </w:r>
-            <w:proofErr w:type="spellEnd"/>
-            <w:r>
-              <w:t>2(</w:t>
-            </w:r>
-            <w:proofErr w:type="spellStart"/>
-            <w:r>
-              <w:rPr>
-                <w:lang w:val="en-US"/>
-              </w:rPr>
-              <w:t>srcb</w:t>
-            </w:r>
-            <w:proofErr w:type="spellEnd"/>
-            <w:r>
-              <w:t>)</w:t>
+            <w:tcW w:w="4779" w:type="dxa"/>
+          </w:tcPr>
+          <w:p>
+            <w:pPr>
+              <w:pStyle w:val="a5"/>
+            </w:pPr>
+            <w:r>
+              <w:t>Размер запроса в</w:t>
             </w:r>
             <w:r>
               <w:t xml:space="preserve"> </w:t>
             </w:r>
-          </w:p>
-        </w:tc>
-      </w:tr>
-      <w:tr>
-        <w:tc>
-          <w:tcPr>
-            <w:tcW w:w="3187" w:type="dxa"/>
-          </w:tcPr>
-          <w:p>
-            <w:pPr>
-              <w:pStyle w:val="a5"/>
-              <w:rPr>
-                <w:lang w:val="en-US"/>
-              </w:rPr>
-            </w:pPr>
-            <w:r>
-              <w:t xml:space="preserve">     </w:t>
-            </w:r>
-            <w:r>
-              <w:rPr>
-                <w:lang w:val="en-US"/>
-              </w:rPr>
-              <w:t>is_src1_dec</w:t>
-            </w:r>
-          </w:p>
-        </w:tc>
-        <w:tc>
-          <w:tcPr>
-            <w:tcW w:w="3188" w:type="dxa"/>
-          </w:tcPr>
-          <w:p>
-            <w:pPr>
-              <w:pStyle w:val="a5"/>
-              <w:rPr>
-                <w:lang w:val="en-US"/>
-              </w:rPr>
-            </w:pPr>
-            <w:r>
-              <w:rPr>
-                <w:lang w:val="en-US"/>
-              </w:rPr>
-              <w:t>[0:0]</w:t>
-            </w:r>
-          </w:p>
-        </w:tc>
-        <w:tc>
-          <w:tcPr>
-            <w:tcW w:w="3190" w:type="dxa"/>
-          </w:tcPr>
-          <w:p>
-            <w:pPr>
-              <w:pStyle w:val="a5"/>
-            </w:pPr>
-            <w:r>
-              <w:t xml:space="preserve">Управляющий сигнал для мультиплексора, выбирающего между </w:t>
-            </w:r>
-            <w:r>
-              <w:rPr>
-                <w:lang w:val="en-US"/>
-              </w:rPr>
-              <w:t>pc</w:t>
-            </w:r>
-            <w:r>
-              <w:t xml:space="preserve"> + 4 </w:t>
-            </w:r>
-            <w:r>
-              <w:t xml:space="preserve">или </w:t>
-            </w:r>
-            <w:proofErr w:type="spellStart"/>
-            <w:r>
-              <w:rPr>
-                <w:lang w:val="en-US"/>
-              </w:rPr>
-              <w:t>src</w:t>
-            </w:r>
-            <w:proofErr w:type="spellEnd"/>
-            <w:r>
-              <w:t>1(</w:t>
-            </w:r>
-            <w:proofErr w:type="spellStart"/>
-            <w:r>
-              <w:rPr>
-                <w:lang w:val="en-US"/>
-              </w:rPr>
-              <w:t>srca</w:t>
-            </w:r>
-            <w:proofErr w:type="spellEnd"/>
-            <w:r>
-              <w:t>)</w:t>
-            </w:r>
-          </w:p>
-        </w:tc>
-      </w:tr>
-      <w:tr>
-        <w:tc>
-          <w:tcPr>
-            <w:tcW w:w="3187" w:type="dxa"/>
-          </w:tcPr>
-          <w:p>
-            <w:pPr>
-              <w:pStyle w:val="a5"/>
-              <w:rPr>
-                <w:lang w:val="en-US"/>
-              </w:rPr>
-            </w:pPr>
-            <w:r>
-              <w:t xml:space="preserve">     </w:t>
-            </w:r>
-            <w:proofErr w:type="spellStart"/>
-            <w:r>
-              <w:rPr>
-                <w:lang w:val="en-US"/>
-              </w:rPr>
-              <w:t>is_otw_pc_dec</w:t>
-            </w:r>
-            <w:proofErr w:type="spellEnd"/>
-          </w:p>
-        </w:tc>
-        <w:tc>
-          <w:tcPr>
-            <w:tcW w:w="3188" w:type="dxa"/>
-          </w:tcPr>
-          <w:p>
-            <w:pPr>
-              <w:pStyle w:val="a5"/>
-              <w:rPr>
-                <w:lang w:val="en-US"/>
-              </w:rPr>
-            </w:pPr>
-            <w:r>
-              <w:rPr>
-                <w:lang w:val="en-US"/>
-              </w:rPr>
-              <w:t>[0:0]</w:t>
-            </w:r>
-          </w:p>
-        </w:tc>
-        <w:tc>
-          <w:tcPr>
-            <w:tcW w:w="3190" w:type="dxa"/>
-          </w:tcPr>
-          <w:p>
-            <w:pPr>
-              <w:pStyle w:val="a5"/>
-            </w:pPr>
-            <w:r>
-              <w:t>Управляющий сигнал для мультиплексора, выбирающего между</w:t>
-            </w:r>
-            <w:r>
-              <w:t xml:space="preserve"> </w:t>
-            </w:r>
-            <w:r>
-              <w:rPr>
-                <w:lang w:val="en-US"/>
-              </w:rPr>
-              <w:t>pc</w:t>
-            </w:r>
-            <w:r>
-              <w:t xml:space="preserve"> </w:t>
-            </w:r>
-            <w:r>
-              <w:t xml:space="preserve">и выбором мультиплексора </w:t>
-            </w:r>
-            <w:r>
-              <w:rPr>
-                <w:lang w:val="en-US"/>
-              </w:rPr>
-              <w:t>is</w:t>
-            </w:r>
-            <w:r>
-              <w:t>_</w:t>
-            </w:r>
-            <w:proofErr w:type="spellStart"/>
-            <w:r>
-              <w:rPr>
-                <w:lang w:val="en-US"/>
-              </w:rPr>
-              <w:t>src</w:t>
-            </w:r>
-            <w:proofErr w:type="spellEnd"/>
-            <w:r>
-              <w:t>1(</w:t>
-            </w:r>
-            <w:proofErr w:type="spellStart"/>
-            <w:r>
-              <w:rPr>
-                <w:lang w:val="en-US"/>
-              </w:rPr>
-              <w:t>Mux</w:t>
-            </w:r>
-            <w:proofErr w:type="spellEnd"/>
-            <w:r>
-              <w:t xml:space="preserve"> 4 </w:t>
-            </w:r>
-            <w:r>
-              <w:t>на схеме</w:t>
-            </w:r>
-            <w:r>
-              <w:t>)</w:t>
-            </w:r>
-          </w:p>
-        </w:tc>
-      </w:tr>
-      <w:tr>
-        <w:tc>
-          <w:tcPr>
-            <w:tcW w:w="3187" w:type="dxa"/>
-          </w:tcPr>
-          <w:p>
-            <w:pPr>
-              <w:pStyle w:val="a5"/>
-              <w:rPr>
-                <w:lang w:val="en-US"/>
-              </w:rPr>
-            </w:pPr>
-            <w:r>
-              <w:t xml:space="preserve">     </w:t>
-            </w:r>
-            <w:r>
-              <w:rPr>
-                <w:lang w:val="en-US"/>
-              </w:rPr>
-              <w:t>is</w:t>
-            </w:r>
-            <w:r>
-              <w:t>_</w:t>
-            </w:r>
-            <w:proofErr w:type="spellStart"/>
-            <w:r>
-              <w:rPr>
-                <w:lang w:val="en-US"/>
-              </w:rPr>
-              <w:t>mem_dec</w:t>
-            </w:r>
-            <w:proofErr w:type="spellEnd"/>
-          </w:p>
-        </w:tc>
-        <w:tc>
-          <w:tcPr>
-            <w:tcW w:w="3188" w:type="dxa"/>
-          </w:tcPr>
-          <w:p>
-            <w:pPr>
-              <w:pStyle w:val="a5"/>
-              <w:rPr>
-                <w:lang w:val="en-US"/>
-              </w:rPr>
-            </w:pPr>
-            <w:r>
-              <w:rPr>
-                <w:lang w:val="en-US"/>
-              </w:rPr>
-              <w:t>[0:0]</w:t>
-            </w:r>
-          </w:p>
-        </w:tc>
-        <w:tc>
-          <w:tcPr>
-            <w:tcW w:w="3190" w:type="dxa"/>
-          </w:tcPr>
-          <w:p>
-            <w:pPr>
-              <w:pStyle w:val="a5"/>
-            </w:pPr>
-            <w:r>
-              <w:t>Управляющий сигнал для мультиплексора, выбирающего между</w:t>
-            </w:r>
-            <w:r>
-              <w:t xml:space="preserve"> </w:t>
-            </w:r>
-            <w:r>
-              <w:t xml:space="preserve">результатом с памяти и с </w:t>
-            </w:r>
-            <w:r>
-              <w:rPr>
-                <w:lang w:val="en-US"/>
-              </w:rPr>
-              <w:t>ALU</w:t>
-            </w:r>
-          </w:p>
-        </w:tc>
-      </w:tr>
-      <w:tr>
-        <w:tc>
-          <w:tcPr>
-            <w:tcW w:w="3187" w:type="dxa"/>
-          </w:tcPr>
-          <w:p>
-            <w:pPr>
-              <w:pStyle w:val="a5"/>
-              <w:rPr>
-                <w:lang w:val="en-US"/>
-              </w:rPr>
-            </w:pPr>
-            <w:proofErr w:type="spellStart"/>
-            <w:r>
-              <w:rPr>
-                <w:lang w:val="en-US"/>
-              </w:rPr>
-              <w:t>sx_imm_dec</w:t>
-            </w:r>
-            <w:proofErr w:type="spellEnd"/>
-          </w:p>
-        </w:tc>
-        <w:tc>
-          <w:tcPr>
-            <w:tcW w:w="3188" w:type="dxa"/>
-          </w:tcPr>
-          <w:p>
-            <w:pPr>
-              <w:pStyle w:val="a5"/>
-              <w:rPr>
-                <w:lang w:val="en-US"/>
-              </w:rPr>
-            </w:pPr>
-            <w:r>
-              <w:rPr>
-                <w:lang w:val="en-US"/>
-              </w:rPr>
-              <w:t>[31:0]</w:t>
-            </w:r>
-          </w:p>
-        </w:tc>
-        <w:tc>
-          <w:tcPr>
-            <w:tcW w:w="3190" w:type="dxa"/>
-          </w:tcPr>
-          <w:p>
-            <w:pPr>
-              <w:pStyle w:val="a5"/>
-            </w:pPr>
-            <w:proofErr w:type="gramStart"/>
-            <w:r>
-              <w:t>Операнд</w:t>
-            </w:r>
-            <w:proofErr w:type="gramEnd"/>
-            <w:r>
-              <w:t xml:space="preserve"> принятый из кода команды со знаковым расширением</w:t>
-            </w:r>
-          </w:p>
-        </w:tc>
-      </w:tr>
-      <w:tr>
-        <w:tc>
-          <w:tcPr>
-            <w:tcW w:w="3187" w:type="dxa"/>
-          </w:tcPr>
-          <w:p>
-            <w:pPr>
-              <w:pStyle w:val="a5"/>
-              <w:rPr>
-                <w:lang w:val="en-US"/>
-              </w:rPr>
-            </w:pPr>
-            <w:proofErr w:type="spellStart"/>
-            <w:r>
-              <w:rPr>
-                <w:lang w:val="en-US"/>
-              </w:rPr>
-              <w:t>Srca_dec</w:t>
-            </w:r>
-            <w:proofErr w:type="spellEnd"/>
-          </w:p>
-        </w:tc>
-        <w:tc>
-          <w:tcPr>
-            <w:tcW w:w="3188" w:type="dxa"/>
-          </w:tcPr>
-          <w:p>
-            <w:pPr>
-              <w:pStyle w:val="a5"/>
-              <w:rPr>
-                <w:lang w:val="en-US"/>
-              </w:rPr>
-            </w:pPr>
-            <w:r>
-              <w:rPr>
-                <w:lang w:val="en-US"/>
-              </w:rPr>
-              <w:t>[31:0]</w:t>
-            </w:r>
-          </w:p>
-        </w:tc>
-        <w:tc>
-          <w:tcPr>
-            <w:tcW w:w="3190" w:type="dxa"/>
-          </w:tcPr>
-          <w:p>
-            <w:pPr>
-              <w:pStyle w:val="a5"/>
-            </w:pPr>
-            <w:r>
-              <w:t>Операнд из регистрового файла</w:t>
-            </w:r>
-          </w:p>
-        </w:tc>
-      </w:tr>
-      <w:tr>
-        <w:tc>
-          <w:tcPr>
-            <w:tcW w:w="3187" w:type="dxa"/>
-          </w:tcPr>
-          <w:p>
-            <w:pPr>
-              <w:pStyle w:val="a5"/>
-              <w:rPr>
-                <w:lang w:val="en-US"/>
-              </w:rPr>
-            </w:pPr>
-            <w:proofErr w:type="spellStart"/>
-            <w:r>
-              <w:rPr>
-                <w:lang w:val="en-US"/>
-              </w:rPr>
-              <w:lastRenderedPageBreak/>
-              <w:t>Srcb_dec</w:t>
-            </w:r>
-            <w:proofErr w:type="spellEnd"/>
-          </w:p>
-        </w:tc>
-        <w:tc>
-          <w:tcPr>
-            <w:tcW w:w="3188" w:type="dxa"/>
-          </w:tcPr>
-          <w:p>
-            <w:pPr>
-              <w:pStyle w:val="a5"/>
-              <w:rPr>
-                <w:lang w:val="en-US"/>
-              </w:rPr>
-            </w:pPr>
-            <w:r>
-              <w:rPr>
-                <w:lang w:val="en-US"/>
-              </w:rPr>
-              <w:t>[31:0]</w:t>
-            </w:r>
-          </w:p>
-        </w:tc>
-        <w:tc>
-          <w:tcPr>
-            <w:tcW w:w="3190" w:type="dxa"/>
-          </w:tcPr>
-          <w:p>
-            <w:pPr>
-              <w:pStyle w:val="a5"/>
-            </w:pPr>
-            <w:r>
-              <w:t>Операнд из регистрового файла</w:t>
-            </w:r>
-          </w:p>
-        </w:tc>
-      </w:tr>
-      <w:tr>
-        <w:tc>
-          <w:tcPr>
-            <w:tcW w:w="3187" w:type="dxa"/>
-          </w:tcPr>
-          <w:p>
-            <w:pPr>
-              <w:pStyle w:val="a5"/>
-              <w:rPr>
-                <w:lang w:val="en-US"/>
-              </w:rPr>
-            </w:pPr>
-            <w:proofErr w:type="spellStart"/>
-            <w:r>
-              <w:rPr>
-                <w:lang w:val="en-US"/>
-              </w:rPr>
-              <w:t>Pc_dec</w:t>
-            </w:r>
-            <w:proofErr w:type="spellEnd"/>
-          </w:p>
-        </w:tc>
-        <w:tc>
-          <w:tcPr>
-            <w:tcW w:w="3188" w:type="dxa"/>
-          </w:tcPr>
-          <w:p>
-            <w:pPr>
-              <w:pStyle w:val="a5"/>
-              <w:rPr>
-                <w:lang w:val="en-US"/>
-              </w:rPr>
-            </w:pPr>
-            <w:r>
-              <w:rPr>
-                <w:lang w:val="en-US"/>
-              </w:rPr>
-              <w:t>[31:0]</w:t>
-            </w:r>
-          </w:p>
-        </w:tc>
-        <w:tc>
-          <w:tcPr>
-            <w:tcW w:w="3190" w:type="dxa"/>
-          </w:tcPr>
-          <w:p>
-            <w:pPr>
-              <w:pStyle w:val="a5"/>
-            </w:pPr>
-            <w:r>
-              <w:t>Текущее значение программного счетчика</w:t>
-            </w:r>
-          </w:p>
-        </w:tc>
-      </w:tr>
-      <w:tr>
-        <w:tc>
-          <w:tcPr>
-            <w:tcW w:w="3187" w:type="dxa"/>
-          </w:tcPr>
-          <w:p>
-            <w:pPr>
-              <w:pStyle w:val="a5"/>
-            </w:pPr>
-            <w:r>
-              <w:rPr>
-                <w:lang w:val="en-US"/>
-              </w:rPr>
-              <w:t>pc _4_dec</w:t>
-            </w:r>
-          </w:p>
-        </w:tc>
-        <w:tc>
-          <w:tcPr>
-            <w:tcW w:w="3188" w:type="dxa"/>
-          </w:tcPr>
-          <w:p>
-            <w:pPr>
-              <w:pStyle w:val="a5"/>
-              <w:rPr>
-                <w:lang w:val="en-US"/>
-              </w:rPr>
-            </w:pPr>
-            <w:r>
-              <w:rPr>
-                <w:lang w:val="en-US"/>
-              </w:rPr>
-              <w:t>[31:0]</w:t>
-            </w:r>
-          </w:p>
-        </w:tc>
-        <w:tc>
-          <w:tcPr>
-            <w:tcW w:w="3190" w:type="dxa"/>
-          </w:tcPr>
-          <w:p>
-            <w:pPr>
-              <w:pStyle w:val="a5"/>
-            </w:pPr>
-            <w:r>
-              <w:t>Текущее значение программного счетчика + 4</w:t>
-            </w:r>
-          </w:p>
-        </w:tc>
-      </w:tr>
-      <w:tr>
-        <w:tc>
-          <w:tcPr>
-            <w:tcW w:w="3187" w:type="dxa"/>
-          </w:tcPr>
-          <w:p>
-            <w:pPr>
-              <w:pStyle w:val="a5"/>
-              <w:rPr>
-                <w:lang w:val="en-US"/>
-              </w:rPr>
-            </w:pPr>
-            <w:proofErr w:type="spellStart"/>
-            <w:r>
-              <w:rPr>
-                <w:lang w:val="en-US"/>
-              </w:rPr>
-              <w:t>brnch_cnd_dec</w:t>
-            </w:r>
-            <w:proofErr w:type="spellEnd"/>
-          </w:p>
-        </w:tc>
-        <w:tc>
-          <w:tcPr>
-            <w:tcW w:w="3188" w:type="dxa"/>
-          </w:tcPr>
-          <w:p>
-            <w:pPr>
-              <w:pStyle w:val="a5"/>
-              <w:rPr>
-                <w:lang w:val="en-US"/>
-              </w:rPr>
-            </w:pPr>
-            <w:r>
-              <w:rPr>
-                <w:lang w:val="en-US"/>
-              </w:rPr>
-              <w:t>[1:0]</w:t>
-            </w:r>
-          </w:p>
-        </w:tc>
-        <w:tc>
-          <w:tcPr>
-            <w:tcW w:w="3190" w:type="dxa"/>
-          </w:tcPr>
-          <w:p>
-            <w:pPr>
-              <w:pStyle w:val="a5"/>
-            </w:pPr>
-            <w:r>
-              <w:t>Условия ветвления</w:t>
-            </w:r>
-          </w:p>
-        </w:tc>
-      </w:tr>
-      <w:tr>
-        <w:tc>
-          <w:tcPr>
-            <w:tcW w:w="3187" w:type="dxa"/>
-          </w:tcPr>
-          <w:p>
-            <w:pPr>
-              <w:pStyle w:val="a5"/>
-              <w:rPr>
-                <w:lang w:val="en-US"/>
-              </w:rPr>
-            </w:pPr>
-            <w:proofErr w:type="spellStart"/>
-            <w:r>
-              <w:rPr>
-                <w:lang w:val="en-US"/>
-              </w:rPr>
-              <w:t>we_reg_file_dec</w:t>
-            </w:r>
-            <w:proofErr w:type="spellEnd"/>
-          </w:p>
-        </w:tc>
-        <w:tc>
-          <w:tcPr>
-            <w:tcW w:w="3188" w:type="dxa"/>
-          </w:tcPr>
-          <w:p>
-            <w:pPr>
-              <w:pStyle w:val="a5"/>
-              <w:rPr>
-                <w:lang w:val="en-US"/>
-              </w:rPr>
-            </w:pPr>
-            <w:r>
-              <w:rPr>
-                <w:lang w:val="en-US"/>
-              </w:rPr>
-              <w:t>[0:0]</w:t>
-            </w:r>
-          </w:p>
-        </w:tc>
-        <w:tc>
-          <w:tcPr>
-            <w:tcW w:w="3190" w:type="dxa"/>
-          </w:tcPr>
-          <w:p>
-            <w:pPr>
-              <w:pStyle w:val="a5"/>
-            </w:pPr>
-            <w:r>
-              <w:t>Разрешение записи в регистровый файл</w:t>
-            </w:r>
-          </w:p>
-        </w:tc>
-      </w:tr>
-      <w:tr>
-        <w:tc>
-          <w:tcPr>
-            <w:tcW w:w="3187" w:type="dxa"/>
-          </w:tcPr>
-          <w:p>
-            <w:pPr>
-              <w:pStyle w:val="a5"/>
-              <w:rPr>
-                <w:lang w:val="en-US"/>
-              </w:rPr>
-            </w:pPr>
-            <w:proofErr w:type="spellStart"/>
-            <w:r>
-              <w:rPr>
-                <w:lang w:val="en-US"/>
-              </w:rPr>
-              <w:t>alu_op_dec</w:t>
-            </w:r>
-            <w:proofErr w:type="spellEnd"/>
-          </w:p>
-        </w:tc>
-        <w:tc>
-          <w:tcPr>
-            <w:tcW w:w="3188" w:type="dxa"/>
-          </w:tcPr>
-          <w:p>
-            <w:pPr>
-              <w:pStyle w:val="a5"/>
-              <w:rPr>
-                <w:lang w:val="en-US"/>
-              </w:rPr>
-            </w:pPr>
-            <w:r>
-              <w:rPr>
-                <w:lang w:val="en-US"/>
-              </w:rPr>
-              <w:t>[3:0]</w:t>
-            </w:r>
-          </w:p>
-        </w:tc>
-        <w:tc>
-          <w:tcPr>
-            <w:tcW w:w="3190" w:type="dxa"/>
-          </w:tcPr>
-          <w:p>
-            <w:pPr>
-              <w:pStyle w:val="a5"/>
-              <w:rPr>
-                <w:lang w:val="en-US"/>
-              </w:rPr>
-            </w:pPr>
-            <w:r>
-              <w:t xml:space="preserve">Код операции для </w:t>
-            </w:r>
-            <w:r>
-              <w:rPr>
-                <w:lang w:val="en-US"/>
-              </w:rPr>
-              <w:t>ALU</w:t>
-            </w:r>
-          </w:p>
-        </w:tc>
-      </w:tr>
-      <w:tr>
-        <w:tc>
-          <w:tcPr>
-            <w:tcW w:w="3187" w:type="dxa"/>
-          </w:tcPr>
-          <w:p>
-            <w:pPr>
-              <w:rPr>
-                <w:lang w:val="en-US"/>
-              </w:rPr>
-            </w:pPr>
-            <w:proofErr w:type="spellStart"/>
-            <w:r>
-              <w:rPr>
-                <w:lang w:val="en-US"/>
-              </w:rPr>
-              <w:t>Hazard_bus_dec</w:t>
-            </w:r>
-            <w:proofErr w:type="spellEnd"/>
-          </w:p>
-        </w:tc>
-        <w:tc>
-          <w:tcPr>
-            <w:tcW w:w="3188" w:type="dxa"/>
-          </w:tcPr>
-          <w:p>
-            <w:pPr>
-              <w:rPr>
-                <w:lang w:val="en-US"/>
-              </w:rPr>
-            </w:pPr>
-            <w:r>
-              <w:rPr>
-                <w:lang w:val="en-US"/>
-              </w:rPr>
-              <w:t>[16:0]</w:t>
-            </w:r>
-          </w:p>
-        </w:tc>
-        <w:tc>
-          <w:tcPr>
-            <w:tcW w:w="3190" w:type="dxa"/>
-          </w:tcPr>
-          <w:p>
-            <w:r>
-              <w:t xml:space="preserve">Шина передачи данных </w:t>
-            </w:r>
-            <w:r>
-              <w:rPr>
-                <w:lang w:val="en-US"/>
-              </w:rPr>
-              <w:t>hazard</w:t>
-            </w:r>
-            <w:r>
-              <w:t>_</w:t>
-            </w:r>
-            <w:r>
-              <w:rPr>
-                <w:lang w:val="en-US"/>
-              </w:rPr>
-              <w:t>ctrl</w:t>
-            </w:r>
-          </w:p>
-        </w:tc>
-      </w:tr>
-      <w:tr>
-        <w:tc>
-          <w:tcPr>
-            <w:tcW w:w="3187" w:type="dxa"/>
-          </w:tcPr>
-          <w:p>
-            <w:pPr>
-              <w:rPr>
-                <w:lang w:val="en-US"/>
-              </w:rPr>
-            </w:pPr>
-            <w:r>
-              <w:t xml:space="preserve">     </w:t>
-            </w:r>
-            <w:r>
-              <w:rPr>
-                <w:lang w:val="en-US"/>
-              </w:rPr>
-              <w:t>rs1_dec</w:t>
-            </w:r>
-          </w:p>
-        </w:tc>
-        <w:tc>
-          <w:tcPr>
-            <w:tcW w:w="3188" w:type="dxa"/>
-          </w:tcPr>
-          <w:p>
-            <w:pPr>
-              <w:rPr>
-                <w:lang w:val="en-US"/>
-              </w:rPr>
-            </w:pPr>
-            <w:r>
-              <w:rPr>
-                <w:lang w:val="en-US"/>
-              </w:rPr>
-              <w:t>[4:0]</w:t>
-            </w:r>
-          </w:p>
-        </w:tc>
-        <w:tc>
-          <w:tcPr>
-            <w:tcW w:w="3190" w:type="dxa"/>
-          </w:tcPr>
-          <w:p>
-            <w:r>
-              <w:t>Адрес регистра источника 1</w:t>
-            </w:r>
-          </w:p>
-        </w:tc>
-      </w:tr>
-      <w:tr>
-        <w:tc>
-          <w:tcPr>
-            <w:tcW w:w="3187" w:type="dxa"/>
-          </w:tcPr>
-          <w:p>
-            <w:pPr>
-              <w:rPr>
-                <w:lang w:val="en-US"/>
-              </w:rPr>
-            </w:pPr>
-            <w:r>
-              <w:rPr>
-                <w:lang w:val="en-US"/>
-              </w:rPr>
-              <w:t xml:space="preserve">     rs2_dec</w:t>
-            </w:r>
-          </w:p>
-        </w:tc>
-        <w:tc>
-          <w:tcPr>
-            <w:tcW w:w="3188" w:type="dxa"/>
-          </w:tcPr>
-          <w:p>
-            <w:pPr>
-              <w:rPr>
-                <w:lang w:val="en-US"/>
-              </w:rPr>
-            </w:pPr>
-            <w:r>
-              <w:rPr>
-                <w:lang w:val="en-US"/>
-              </w:rPr>
-              <w:t>[4:0]</w:t>
-            </w:r>
-          </w:p>
-        </w:tc>
-        <w:tc>
-          <w:tcPr>
-            <w:tcW w:w="3190" w:type="dxa"/>
-          </w:tcPr>
-          <w:p>
-            <w:r>
-              <w:t>Адрес регистра источника 2</w:t>
-            </w:r>
-          </w:p>
-        </w:tc>
-      </w:tr>
-      <w:tr>
-        <w:tc>
-          <w:tcPr>
-            <w:tcW w:w="3187" w:type="dxa"/>
-          </w:tcPr>
-          <w:p>
-            <w:pPr>
-              <w:rPr>
-                <w:lang w:val="en-US"/>
-              </w:rPr>
-            </w:pPr>
-            <w:r>
-              <w:rPr>
-                <w:lang w:val="en-US"/>
-              </w:rPr>
-              <w:t xml:space="preserve">     </w:t>
-            </w:r>
-            <w:proofErr w:type="spellStart"/>
-            <w:r>
-              <w:rPr>
-                <w:lang w:val="en-US"/>
-              </w:rPr>
-              <w:t>Rd_dec</w:t>
-            </w:r>
-            <w:proofErr w:type="spellEnd"/>
-          </w:p>
-        </w:tc>
-        <w:tc>
-          <w:tcPr>
-            <w:tcW w:w="3188" w:type="dxa"/>
-          </w:tcPr>
-          <w:p>
-            <w:pPr>
-              <w:rPr>
-                <w:lang w:val="en-US"/>
-              </w:rPr>
-            </w:pPr>
-            <w:r>
-              <w:rPr>
-                <w:lang w:val="en-US"/>
-              </w:rPr>
-              <w:t>[4:0]</w:t>
-            </w:r>
-          </w:p>
-        </w:tc>
-        <w:tc>
-          <w:tcPr>
-            <w:tcW w:w="3190" w:type="dxa"/>
-          </w:tcPr>
-          <w:p>
-            <w:r>
-              <w:t xml:space="preserve">Адрес регистра назначения </w:t>
+            <w:r>
+              <w:t>кэш-память данных</w:t>
             </w:r>
           </w:p>
         </w:tc>
@@ -4674,6 +3398,585 @@
         </w:rPr>
       </w:pPr>
     </w:p>
+    <w:tbl>
+      <w:tblPr>
+        <w:tblStyle w:val="a4"/>
+        <w:tblW w:w="0" w:type="auto"/>
+        <w:tblLook w:val="04A0"/>
+      </w:tblPr>
+      <w:tblGrid>
+        <w:gridCol w:w="3187"/>
+        <w:gridCol w:w="1599"/>
+        <w:gridCol w:w="4779"/>
+      </w:tblGrid>
+      <w:tr>
+        <w:tc>
+          <w:tcPr>
+            <w:tcW w:w="3187" w:type="dxa"/>
+          </w:tcPr>
+          <w:p>
+            <w:pPr>
+              <w:pStyle w:val="a5"/>
+              <w:rPr>
+                <w:b/>
+              </w:rPr>
+            </w:pPr>
+            <w:r>
+              <w:rPr>
+                <w:b/>
+              </w:rPr>
+              <w:t>Имя</w:t>
+            </w:r>
+          </w:p>
+        </w:tc>
+        <w:tc>
+          <w:tcPr>
+            <w:tcW w:w="1599" w:type="dxa"/>
+          </w:tcPr>
+          <w:p>
+            <w:pPr>
+              <w:pStyle w:val="a5"/>
+              <w:rPr>
+                <w:b/>
+              </w:rPr>
+            </w:pPr>
+            <w:r>
+              <w:rPr>
+                <w:b/>
+              </w:rPr>
+              <w:t>Разрядность</w:t>
+            </w:r>
+          </w:p>
+        </w:tc>
+        <w:tc>
+          <w:tcPr>
+            <w:tcW w:w="4779" w:type="dxa"/>
+          </w:tcPr>
+          <w:p>
+            <w:pPr>
+              <w:pStyle w:val="a5"/>
+              <w:rPr>
+                <w:b/>
+              </w:rPr>
+            </w:pPr>
+            <w:r>
+              <w:rPr>
+                <w:b/>
+              </w:rPr>
+              <w:t>Описание</w:t>
+            </w:r>
+          </w:p>
+        </w:tc>
+      </w:tr>
+      <w:tr>
+        <w:tc>
+          <w:tcPr>
+            <w:tcW w:w="9565" w:type="dxa"/>
+            <w:gridSpan w:val="3"/>
+          </w:tcPr>
+          <w:p>
+            <w:pPr>
+              <w:pStyle w:val="a5"/>
+              <w:jc w:val="center"/>
+              <w:rPr>
+                <w:lang w:val="en-US"/>
+              </w:rPr>
+            </w:pPr>
+            <w:r>
+              <w:t xml:space="preserve">Шина </w:t>
+            </w:r>
+            <w:proofErr w:type="spellStart"/>
+            <w:r>
+              <w:rPr>
+                <w:lang w:val="en-US"/>
+              </w:rPr>
+              <w:t>mux</w:t>
+            </w:r>
+            <w:proofErr w:type="spellEnd"/>
+            <w:r>
+              <w:t>_</w:t>
+            </w:r>
+            <w:r>
+              <w:rPr>
+                <w:lang w:val="en-US"/>
+              </w:rPr>
+              <w:t>bus</w:t>
+            </w:r>
+          </w:p>
+        </w:tc>
+      </w:tr>
+      <w:tr>
+        <w:tc>
+          <w:tcPr>
+            <w:tcW w:w="3187" w:type="dxa"/>
+          </w:tcPr>
+          <w:p>
+            <w:pPr>
+              <w:pStyle w:val="a5"/>
+              <w:rPr>
+                <w:lang w:val="en-US"/>
+              </w:rPr>
+            </w:pPr>
+            <w:r>
+              <w:t xml:space="preserve"> </w:t>
+            </w:r>
+            <w:proofErr w:type="spellStart"/>
+            <w:r>
+              <w:rPr>
+                <w:lang w:val="en-US"/>
+              </w:rPr>
+              <w:t>is_imm_dec</w:t>
+            </w:r>
+            <w:proofErr w:type="spellEnd"/>
+          </w:p>
+        </w:tc>
+        <w:tc>
+          <w:tcPr>
+            <w:tcW w:w="1599" w:type="dxa"/>
+          </w:tcPr>
+          <w:p>
+            <w:pPr>
+              <w:pStyle w:val="a5"/>
+              <w:rPr>
+                <w:lang w:val="en-US"/>
+              </w:rPr>
+            </w:pPr>
+            <w:r>
+              <w:rPr>
+                <w:lang w:val="en-US"/>
+              </w:rPr>
+              <w:t>[0:0]</w:t>
+            </w:r>
+          </w:p>
+        </w:tc>
+        <w:tc>
+          <w:tcPr>
+            <w:tcW w:w="4779" w:type="dxa"/>
+          </w:tcPr>
+          <w:p>
+            <w:pPr>
+              <w:pStyle w:val="a5"/>
+            </w:pPr>
+            <w:r>
+              <w:t xml:space="preserve">Управляющий сигнал для мультиплексора, выбирающего между </w:t>
+            </w:r>
+            <w:proofErr w:type="spellStart"/>
+            <w:r>
+              <w:rPr>
+                <w:lang w:val="en-US"/>
+              </w:rPr>
+              <w:t>imm</w:t>
+            </w:r>
+            <w:proofErr w:type="spellEnd"/>
+            <w:r>
+              <w:t xml:space="preserve"> или </w:t>
+            </w:r>
+            <w:proofErr w:type="spellStart"/>
+            <w:r>
+              <w:rPr>
+                <w:lang w:val="en-US"/>
+              </w:rPr>
+              <w:t>src</w:t>
+            </w:r>
+            <w:proofErr w:type="spellEnd"/>
+            <w:r>
+              <w:t>1(</w:t>
+            </w:r>
+            <w:proofErr w:type="spellStart"/>
+            <w:r>
+              <w:rPr>
+                <w:lang w:val="en-US"/>
+              </w:rPr>
+              <w:t>src</w:t>
+            </w:r>
+            <w:proofErr w:type="spellEnd"/>
+            <w:r>
+              <w:t>_</w:t>
+            </w:r>
+            <w:r>
+              <w:rPr>
+                <w:lang w:val="en-US"/>
+              </w:rPr>
+              <w:t>a</w:t>
+            </w:r>
+            <w:r>
+              <w:t>)</w:t>
+            </w:r>
+          </w:p>
+        </w:tc>
+      </w:tr>
+      <w:tr>
+        <w:tc>
+          <w:tcPr>
+            <w:tcW w:w="3187" w:type="dxa"/>
+          </w:tcPr>
+          <w:p>
+            <w:pPr>
+              <w:pStyle w:val="a5"/>
+              <w:rPr>
+                <w:lang w:val="en-US"/>
+              </w:rPr>
+            </w:pPr>
+            <w:r>
+              <w:t xml:space="preserve"> </w:t>
+            </w:r>
+            <w:proofErr w:type="spellStart"/>
+            <w:r>
+              <w:rPr>
+                <w:lang w:val="en-US"/>
+              </w:rPr>
+              <w:t>is_pc_dec</w:t>
+            </w:r>
+            <w:proofErr w:type="spellEnd"/>
+          </w:p>
+        </w:tc>
+        <w:tc>
+          <w:tcPr>
+            <w:tcW w:w="1599" w:type="dxa"/>
+          </w:tcPr>
+          <w:p>
+            <w:pPr>
+              <w:pStyle w:val="a5"/>
+              <w:rPr>
+                <w:lang w:val="en-US"/>
+              </w:rPr>
+            </w:pPr>
+            <w:r>
+              <w:rPr>
+                <w:lang w:val="en-US"/>
+              </w:rPr>
+              <w:t>[0:0]</w:t>
+            </w:r>
+          </w:p>
+        </w:tc>
+        <w:tc>
+          <w:tcPr>
+            <w:tcW w:w="4779" w:type="dxa"/>
+          </w:tcPr>
+          <w:p>
+            <w:pPr>
+              <w:pStyle w:val="a5"/>
+            </w:pPr>
+            <w:r>
+              <w:t xml:space="preserve">Управляющий сигнал для мультиплексора, выбирающего между </w:t>
+            </w:r>
+            <w:r>
+              <w:rPr>
+                <w:lang w:val="en-US"/>
+              </w:rPr>
+              <w:t>pc</w:t>
+            </w:r>
+            <w:r>
+              <w:t xml:space="preserve"> или </w:t>
+            </w:r>
+            <w:proofErr w:type="spellStart"/>
+            <w:r>
+              <w:rPr>
+                <w:lang w:val="en-US"/>
+              </w:rPr>
+              <w:t>scr</w:t>
+            </w:r>
+            <w:proofErr w:type="spellEnd"/>
+            <w:r>
+              <w:t>2(</w:t>
+            </w:r>
+            <w:proofErr w:type="spellStart"/>
+            <w:r>
+              <w:rPr>
+                <w:lang w:val="en-US"/>
+              </w:rPr>
+              <w:t>srcb</w:t>
+            </w:r>
+            <w:proofErr w:type="spellEnd"/>
+            <w:r>
+              <w:t>)</w:t>
+            </w:r>
+            <w:r>
+              <w:t xml:space="preserve"> </w:t>
+            </w:r>
+          </w:p>
+        </w:tc>
+      </w:tr>
+      <w:tr>
+        <w:tc>
+          <w:tcPr>
+            <w:tcW w:w="3187" w:type="dxa"/>
+          </w:tcPr>
+          <w:p>
+            <w:pPr>
+              <w:pStyle w:val="a5"/>
+              <w:rPr>
+                <w:lang w:val="en-US"/>
+              </w:rPr>
+            </w:pPr>
+            <w:r>
+              <w:t xml:space="preserve"> </w:t>
+            </w:r>
+            <w:r>
+              <w:rPr>
+                <w:lang w:val="en-US"/>
+              </w:rPr>
+              <w:t>is_src1_dec</w:t>
+            </w:r>
+          </w:p>
+        </w:tc>
+        <w:tc>
+          <w:tcPr>
+            <w:tcW w:w="1599" w:type="dxa"/>
+          </w:tcPr>
+          <w:p>
+            <w:pPr>
+              <w:pStyle w:val="a5"/>
+              <w:rPr>
+                <w:lang w:val="en-US"/>
+              </w:rPr>
+            </w:pPr>
+            <w:r>
+              <w:rPr>
+                <w:lang w:val="en-US"/>
+              </w:rPr>
+              <w:t>[0:0]</w:t>
+            </w:r>
+          </w:p>
+        </w:tc>
+        <w:tc>
+          <w:tcPr>
+            <w:tcW w:w="4779" w:type="dxa"/>
+          </w:tcPr>
+          <w:p>
+            <w:pPr>
+              <w:pStyle w:val="a5"/>
+            </w:pPr>
+            <w:r>
+              <w:t xml:space="preserve">Управляющий сигнал для мультиплексора, выбирающего между </w:t>
+            </w:r>
+            <w:r>
+              <w:rPr>
+                <w:lang w:val="en-US"/>
+              </w:rPr>
+              <w:t>pc</w:t>
+            </w:r>
+            <w:r>
+              <w:t xml:space="preserve"> + 4 </w:t>
+            </w:r>
+            <w:r>
+              <w:t xml:space="preserve">или </w:t>
+            </w:r>
+            <w:proofErr w:type="spellStart"/>
+            <w:r>
+              <w:rPr>
+                <w:lang w:val="en-US"/>
+              </w:rPr>
+              <w:t>src</w:t>
+            </w:r>
+            <w:proofErr w:type="spellEnd"/>
+            <w:r>
+              <w:t>1(</w:t>
+            </w:r>
+            <w:proofErr w:type="spellStart"/>
+            <w:r>
+              <w:rPr>
+                <w:lang w:val="en-US"/>
+              </w:rPr>
+              <w:t>srca</w:t>
+            </w:r>
+            <w:proofErr w:type="spellEnd"/>
+            <w:r>
+              <w:t>)</w:t>
+            </w:r>
+          </w:p>
+        </w:tc>
+      </w:tr>
+      <w:tr>
+        <w:tc>
+          <w:tcPr>
+            <w:tcW w:w="3187" w:type="dxa"/>
+          </w:tcPr>
+          <w:p>
+            <w:pPr>
+              <w:pStyle w:val="a5"/>
+              <w:rPr>
+                <w:lang w:val="en-US"/>
+              </w:rPr>
+            </w:pPr>
+            <w:r>
+              <w:t xml:space="preserve"> </w:t>
+            </w:r>
+            <w:proofErr w:type="spellStart"/>
+            <w:r>
+              <w:rPr>
+                <w:lang w:val="en-US"/>
+              </w:rPr>
+              <w:t>is_otw_pc_dec</w:t>
+            </w:r>
+            <w:proofErr w:type="spellEnd"/>
+          </w:p>
+        </w:tc>
+        <w:tc>
+          <w:tcPr>
+            <w:tcW w:w="1599" w:type="dxa"/>
+          </w:tcPr>
+          <w:p>
+            <w:pPr>
+              <w:pStyle w:val="a5"/>
+              <w:rPr>
+                <w:lang w:val="en-US"/>
+              </w:rPr>
+            </w:pPr>
+            <w:r>
+              <w:rPr>
+                <w:lang w:val="en-US"/>
+              </w:rPr>
+              <w:t>[0:0]</w:t>
+            </w:r>
+          </w:p>
+        </w:tc>
+        <w:tc>
+          <w:tcPr>
+            <w:tcW w:w="4779" w:type="dxa"/>
+          </w:tcPr>
+          <w:p>
+            <w:pPr>
+              <w:pStyle w:val="a5"/>
+            </w:pPr>
+            <w:r>
+              <w:t>Управляющий сигнал для мультиплексора, выбирающего между</w:t>
+            </w:r>
+            <w:r>
+              <w:t xml:space="preserve"> </w:t>
+            </w:r>
+            <w:r>
+              <w:rPr>
+                <w:lang w:val="en-US"/>
+              </w:rPr>
+              <w:t>pc</w:t>
+            </w:r>
+            <w:r>
+              <w:t xml:space="preserve"> </w:t>
+            </w:r>
+            <w:r>
+              <w:t xml:space="preserve">и выбором мультиплексора </w:t>
+            </w:r>
+            <w:r>
+              <w:rPr>
+                <w:lang w:val="en-US"/>
+              </w:rPr>
+              <w:t>is</w:t>
+            </w:r>
+            <w:r>
+              <w:t>_</w:t>
+            </w:r>
+            <w:proofErr w:type="spellStart"/>
+            <w:r>
+              <w:rPr>
+                <w:lang w:val="en-US"/>
+              </w:rPr>
+              <w:t>src</w:t>
+            </w:r>
+            <w:proofErr w:type="spellEnd"/>
+            <w:r>
+              <w:t>1(</w:t>
+            </w:r>
+            <w:proofErr w:type="spellStart"/>
+            <w:r>
+              <w:rPr>
+                <w:lang w:val="en-US"/>
+              </w:rPr>
+              <w:t>Mux</w:t>
+            </w:r>
+            <w:proofErr w:type="spellEnd"/>
+            <w:r>
+              <w:t xml:space="preserve"> 4 </w:t>
+            </w:r>
+            <w:r>
+              <w:t>на схеме</w:t>
+            </w:r>
+            <w:r>
+              <w:t>)</w:t>
+            </w:r>
+          </w:p>
+        </w:tc>
+      </w:tr>
+      <w:tr>
+        <w:tc>
+          <w:tcPr>
+            <w:tcW w:w="3187" w:type="dxa"/>
+          </w:tcPr>
+          <w:p>
+            <w:pPr>
+              <w:pStyle w:val="a5"/>
+              <w:rPr>
+                <w:lang w:val="en-US"/>
+              </w:rPr>
+            </w:pPr>
+            <w:r>
+              <w:t xml:space="preserve"> </w:t>
+            </w:r>
+            <w:r>
+              <w:rPr>
+                <w:lang w:val="en-US"/>
+              </w:rPr>
+              <w:t>is</w:t>
+            </w:r>
+            <w:r>
+              <w:t>_</w:t>
+            </w:r>
+            <w:proofErr w:type="spellStart"/>
+            <w:r>
+              <w:rPr>
+                <w:lang w:val="en-US"/>
+              </w:rPr>
+              <w:t>mem_dec</w:t>
+            </w:r>
+            <w:proofErr w:type="spellEnd"/>
+          </w:p>
+        </w:tc>
+        <w:tc>
+          <w:tcPr>
+            <w:tcW w:w="1599" w:type="dxa"/>
+          </w:tcPr>
+          <w:p>
+            <w:pPr>
+              <w:pStyle w:val="a5"/>
+              <w:rPr>
+                <w:lang w:val="en-US"/>
+              </w:rPr>
+            </w:pPr>
+            <w:r>
+              <w:rPr>
+                <w:lang w:val="en-US"/>
+              </w:rPr>
+              <w:t>[0:0]</w:t>
+            </w:r>
+          </w:p>
+        </w:tc>
+        <w:tc>
+          <w:tcPr>
+            <w:tcW w:w="4779" w:type="dxa"/>
+          </w:tcPr>
+          <w:p>
+            <w:pPr>
+              <w:pStyle w:val="a5"/>
+            </w:pPr>
+            <w:r>
+              <w:t>Управляющий сигнал для мультиплексора, выбирающего между</w:t>
+            </w:r>
+            <w:r>
+              <w:t xml:space="preserve"> </w:t>
+            </w:r>
+            <w:r>
+              <w:t xml:space="preserve">результатом с памяти и с </w:t>
+            </w:r>
+            <w:r>
+              <w:rPr>
+                <w:lang w:val="en-US"/>
+              </w:rPr>
+              <w:t>ALU</w:t>
+            </w:r>
+          </w:p>
+        </w:tc>
+      </w:tr>
+    </w:tbl>
     <w:p>
       <w:pPr>
         <w:pStyle w:val="a5"/>
@@ -4683,6 +3986,295 @@
         </w:rPr>
       </w:pPr>
     </w:p>
+    <w:tbl>
+      <w:tblPr>
+        <w:tblStyle w:val="a4"/>
+        <w:tblW w:w="0" w:type="auto"/>
+        <w:tblLook w:val="04A0"/>
+      </w:tblPr>
+      <w:tblGrid>
+        <w:gridCol w:w="3187"/>
+        <w:gridCol w:w="1599"/>
+        <w:gridCol w:w="4779"/>
+      </w:tblGrid>
+      <w:tr>
+        <w:tc>
+          <w:tcPr>
+            <w:tcW w:w="3187" w:type="dxa"/>
+          </w:tcPr>
+          <w:p>
+            <w:pPr>
+              <w:pStyle w:val="a5"/>
+              <w:rPr>
+                <w:b/>
+              </w:rPr>
+            </w:pPr>
+            <w:r>
+              <w:rPr>
+                <w:b/>
+              </w:rPr>
+              <w:t>Имя</w:t>
+            </w:r>
+          </w:p>
+        </w:tc>
+        <w:tc>
+          <w:tcPr>
+            <w:tcW w:w="1599" w:type="dxa"/>
+          </w:tcPr>
+          <w:p>
+            <w:pPr>
+              <w:pStyle w:val="a5"/>
+              <w:rPr>
+                <w:b/>
+              </w:rPr>
+            </w:pPr>
+            <w:r>
+              <w:rPr>
+                <w:b/>
+              </w:rPr>
+              <w:t>Разрядность</w:t>
+            </w:r>
+          </w:p>
+        </w:tc>
+        <w:tc>
+          <w:tcPr>
+            <w:tcW w:w="4779" w:type="dxa"/>
+          </w:tcPr>
+          <w:p>
+            <w:pPr>
+              <w:pStyle w:val="a5"/>
+              <w:rPr>
+                <w:b/>
+              </w:rPr>
+            </w:pPr>
+            <w:r>
+              <w:rPr>
+                <w:b/>
+              </w:rPr>
+              <w:t>Описание</w:t>
+            </w:r>
+          </w:p>
+        </w:tc>
+      </w:tr>
+      <w:tr>
+        <w:tc>
+          <w:tcPr>
+            <w:tcW w:w="9565" w:type="dxa"/>
+            <w:gridSpan w:val="3"/>
+          </w:tcPr>
+          <w:p>
+            <w:pPr>
+              <w:jc w:val="center"/>
+            </w:pPr>
+            <w:r>
+              <w:t xml:space="preserve">Шина передачи данных </w:t>
+            </w:r>
+            <w:r>
+              <w:rPr>
+                <w:lang w:val="en-US"/>
+              </w:rPr>
+              <w:t>hazard</w:t>
+            </w:r>
+            <w:r>
+              <w:t>_</w:t>
+            </w:r>
+            <w:r>
+              <w:rPr>
+                <w:lang w:val="en-US"/>
+              </w:rPr>
+              <w:t>ctrl</w:t>
+            </w:r>
+            <w:r>
+              <w:t xml:space="preserve"> (</w:t>
+            </w:r>
+            <w:r>
+              <w:rPr>
+                <w:lang w:val="en-US"/>
+              </w:rPr>
+              <w:t>hazard</w:t>
+            </w:r>
+            <w:r>
+              <w:t>_</w:t>
+            </w:r>
+            <w:r>
+              <w:rPr>
+                <w:lang w:val="en-US"/>
+              </w:rPr>
+              <w:t>bus</w:t>
+            </w:r>
+            <w:r>
+              <w:t>_</w:t>
+            </w:r>
+            <w:proofErr w:type="spellStart"/>
+            <w:r>
+              <w:rPr>
+                <w:lang w:val="en-US"/>
+              </w:rPr>
+              <w:t>dec</w:t>
+            </w:r>
+            <w:proofErr w:type="spellEnd"/>
+            <w:r>
+              <w:t>)</w:t>
+            </w:r>
+          </w:p>
+        </w:tc>
+      </w:tr>
+      <w:tr>
+        <w:tc>
+          <w:tcPr>
+            <w:tcW w:w="3187" w:type="dxa"/>
+          </w:tcPr>
+          <w:p>
+            <w:pPr>
+              <w:rPr>
+                <w:lang w:val="en-US"/>
+              </w:rPr>
+            </w:pPr>
+            <w:r>
+              <w:t xml:space="preserve">     </w:t>
+            </w:r>
+            <w:r>
+              <w:rPr>
+                <w:lang w:val="en-US"/>
+              </w:rPr>
+              <w:t>rs1_dec</w:t>
+            </w:r>
+          </w:p>
+        </w:tc>
+        <w:tc>
+          <w:tcPr>
+            <w:tcW w:w="1599" w:type="dxa"/>
+          </w:tcPr>
+          <w:p>
+            <w:pPr>
+              <w:rPr>
+                <w:lang w:val="en-US"/>
+              </w:rPr>
+            </w:pPr>
+            <w:r>
+              <w:rPr>
+                <w:lang w:val="en-US"/>
+              </w:rPr>
+              <w:t>[4:0]</w:t>
+            </w:r>
+          </w:p>
+        </w:tc>
+        <w:tc>
+          <w:tcPr>
+            <w:tcW w:w="4779" w:type="dxa"/>
+          </w:tcPr>
+          <w:p>
+            <w:r>
+              <w:t>Адрес регистра источника 1</w:t>
+            </w:r>
+          </w:p>
+        </w:tc>
+      </w:tr>
+      <w:tr>
+        <w:tc>
+          <w:tcPr>
+            <w:tcW w:w="3187" w:type="dxa"/>
+          </w:tcPr>
+          <w:p>
+            <w:pPr>
+              <w:rPr>
+                <w:lang w:val="en-US"/>
+              </w:rPr>
+            </w:pPr>
+            <w:r>
+              <w:rPr>
+                <w:lang w:val="en-US"/>
+              </w:rPr>
+              <w:t xml:space="preserve">     rs2_dec</w:t>
+            </w:r>
+          </w:p>
+        </w:tc>
+        <w:tc>
+          <w:tcPr>
+            <w:tcW w:w="1599" w:type="dxa"/>
+          </w:tcPr>
+          <w:p>
+            <w:pPr>
+              <w:rPr>
+                <w:lang w:val="en-US"/>
+              </w:rPr>
+            </w:pPr>
+            <w:r>
+              <w:rPr>
+                <w:lang w:val="en-US"/>
+              </w:rPr>
+              <w:t>[4:0]</w:t>
+            </w:r>
+          </w:p>
+        </w:tc>
+        <w:tc>
+          <w:tcPr>
+            <w:tcW w:w="4779" w:type="dxa"/>
+          </w:tcPr>
+          <w:p>
+            <w:r>
+              <w:t>Адрес регистра источника 2</w:t>
+            </w:r>
+          </w:p>
+        </w:tc>
+      </w:tr>
+      <w:tr>
+        <w:tc>
+          <w:tcPr>
+            <w:tcW w:w="3187" w:type="dxa"/>
+          </w:tcPr>
+          <w:p>
+            <w:pPr>
+              <w:rPr>
+                <w:lang w:val="en-US"/>
+              </w:rPr>
+            </w:pPr>
+            <w:r>
+              <w:rPr>
+                <w:lang w:val="en-US"/>
+              </w:rPr>
+              <w:t xml:space="preserve">     </w:t>
+            </w:r>
+            <w:proofErr w:type="spellStart"/>
+            <w:r>
+              <w:rPr>
+                <w:lang w:val="en-US"/>
+              </w:rPr>
+              <w:t>rd_dec</w:t>
+            </w:r>
+            <w:proofErr w:type="spellEnd"/>
+          </w:p>
+        </w:tc>
+        <w:tc>
+          <w:tcPr>
+            <w:tcW w:w="1599" w:type="dxa"/>
+          </w:tcPr>
+          <w:p>
+            <w:pPr>
+              <w:rPr>
+                <w:lang w:val="en-US"/>
+              </w:rPr>
+            </w:pPr>
+            <w:r>
+              <w:rPr>
+                <w:lang w:val="en-US"/>
+              </w:rPr>
+              <w:t>[4:0]</w:t>
+            </w:r>
+          </w:p>
+        </w:tc>
+        <w:tc>
+          <w:tcPr>
+            <w:tcW w:w="4779" w:type="dxa"/>
+          </w:tcPr>
+          <w:p>
+            <w:r>
+              <w:t xml:space="preserve">Адрес регистра назначения </w:t>
+            </w:r>
+          </w:p>
+        </w:tc>
+      </w:tr>
+    </w:tbl>
     <w:p>
       <w:pPr>
         <w:pStyle w:val="a5"/>
@@ -4692,53 +4284,591 @@
         </w:rPr>
       </w:pPr>
     </w:p>
+    <w:tbl>
+      <w:tblPr>
+        <w:tblStyle w:val="a4"/>
+        <w:tblW w:w="0" w:type="auto"/>
+        <w:tblLook w:val="04A0"/>
+      </w:tblPr>
+      <w:tblGrid>
+        <w:gridCol w:w="3187"/>
+        <w:gridCol w:w="1599"/>
+        <w:gridCol w:w="4779"/>
+      </w:tblGrid>
+      <w:tr>
+        <w:tc>
+          <w:tcPr>
+            <w:tcW w:w="3187" w:type="dxa"/>
+          </w:tcPr>
+          <w:p>
+            <w:pPr>
+              <w:pStyle w:val="a5"/>
+              <w:rPr>
+                <w:b/>
+              </w:rPr>
+            </w:pPr>
+            <w:r>
+              <w:rPr>
+                <w:b/>
+              </w:rPr>
+              <w:t>Имя</w:t>
+            </w:r>
+          </w:p>
+        </w:tc>
+        <w:tc>
+          <w:tcPr>
+            <w:tcW w:w="1599" w:type="dxa"/>
+          </w:tcPr>
+          <w:p>
+            <w:pPr>
+              <w:pStyle w:val="a5"/>
+              <w:rPr>
+                <w:b/>
+              </w:rPr>
+            </w:pPr>
+            <w:r>
+              <w:rPr>
+                <w:b/>
+              </w:rPr>
+              <w:t>Разрядность</w:t>
+            </w:r>
+          </w:p>
+        </w:tc>
+        <w:tc>
+          <w:tcPr>
+            <w:tcW w:w="4779" w:type="dxa"/>
+          </w:tcPr>
+          <w:p>
+            <w:pPr>
+              <w:pStyle w:val="a5"/>
+              <w:rPr>
+                <w:b/>
+              </w:rPr>
+            </w:pPr>
+            <w:r>
+              <w:rPr>
+                <w:b/>
+              </w:rPr>
+              <w:t>Описание</w:t>
+            </w:r>
+          </w:p>
+        </w:tc>
+      </w:tr>
+      <w:tr>
+        <w:tc>
+          <w:tcPr>
+            <w:tcW w:w="3187" w:type="dxa"/>
+          </w:tcPr>
+          <w:p>
+            <w:pPr>
+              <w:pStyle w:val="a5"/>
+              <w:rPr>
+                <w:lang w:val="en-US"/>
+              </w:rPr>
+            </w:pPr>
+            <w:proofErr w:type="spellStart"/>
+            <w:r>
+              <w:rPr>
+                <w:lang w:val="en-US"/>
+              </w:rPr>
+              <w:t>sx_imm_dec</w:t>
+            </w:r>
+            <w:proofErr w:type="spellEnd"/>
+          </w:p>
+        </w:tc>
+        <w:tc>
+          <w:tcPr>
+            <w:tcW w:w="1599" w:type="dxa"/>
+          </w:tcPr>
+          <w:p>
+            <w:pPr>
+              <w:pStyle w:val="a5"/>
+              <w:rPr>
+                <w:lang w:val="en-US"/>
+              </w:rPr>
+            </w:pPr>
+            <w:r>
+              <w:rPr>
+                <w:lang w:val="en-US"/>
+              </w:rPr>
+              <w:t>[31:0]</w:t>
+            </w:r>
+          </w:p>
+        </w:tc>
+        <w:tc>
+          <w:tcPr>
+            <w:tcW w:w="4779" w:type="dxa"/>
+          </w:tcPr>
+          <w:p>
+            <w:pPr>
+              <w:pStyle w:val="a5"/>
+            </w:pPr>
+            <w:proofErr w:type="gramStart"/>
+            <w:r>
+              <w:t>Операнд</w:t>
+            </w:r>
+            <w:proofErr w:type="gramEnd"/>
+            <w:r>
+              <w:t xml:space="preserve"> принятый из кода команды со знаковым расширением</w:t>
+            </w:r>
+          </w:p>
+        </w:tc>
+      </w:tr>
+      <w:tr>
+        <w:tc>
+          <w:tcPr>
+            <w:tcW w:w="3187" w:type="dxa"/>
+          </w:tcPr>
+          <w:p>
+            <w:pPr>
+              <w:pStyle w:val="a5"/>
+              <w:rPr>
+                <w:lang w:val="en-US"/>
+              </w:rPr>
+            </w:pPr>
+            <w:proofErr w:type="spellStart"/>
+            <w:r>
+              <w:rPr>
+                <w:lang w:val="en-US"/>
+              </w:rPr>
+              <w:t>srca_dec</w:t>
+            </w:r>
+            <w:proofErr w:type="spellEnd"/>
+          </w:p>
+        </w:tc>
+        <w:tc>
+          <w:tcPr>
+            <w:tcW w:w="1599" w:type="dxa"/>
+          </w:tcPr>
+          <w:p>
+            <w:pPr>
+              <w:pStyle w:val="a5"/>
+              <w:rPr>
+                <w:lang w:val="en-US"/>
+              </w:rPr>
+            </w:pPr>
+            <w:r>
+              <w:rPr>
+                <w:lang w:val="en-US"/>
+              </w:rPr>
+              <w:t>[31:0]</w:t>
+            </w:r>
+          </w:p>
+        </w:tc>
+        <w:tc>
+          <w:tcPr>
+            <w:tcW w:w="4779" w:type="dxa"/>
+          </w:tcPr>
+          <w:p>
+            <w:pPr>
+              <w:pStyle w:val="a5"/>
+            </w:pPr>
+            <w:r>
+              <w:t>Операнд из регистрового файла</w:t>
+            </w:r>
+          </w:p>
+        </w:tc>
+      </w:tr>
+      <w:tr>
+        <w:tc>
+          <w:tcPr>
+            <w:tcW w:w="3187" w:type="dxa"/>
+          </w:tcPr>
+          <w:p>
+            <w:pPr>
+              <w:pStyle w:val="a5"/>
+              <w:rPr>
+                <w:lang w:val="en-US"/>
+              </w:rPr>
+            </w:pPr>
+            <w:proofErr w:type="spellStart"/>
+            <w:r>
+              <w:rPr>
+                <w:lang w:val="en-US"/>
+              </w:rPr>
+              <w:lastRenderedPageBreak/>
+              <w:t>srcb_dec</w:t>
+            </w:r>
+            <w:proofErr w:type="spellEnd"/>
+          </w:p>
+        </w:tc>
+        <w:tc>
+          <w:tcPr>
+            <w:tcW w:w="1599" w:type="dxa"/>
+          </w:tcPr>
+          <w:p>
+            <w:pPr>
+              <w:pStyle w:val="a5"/>
+              <w:rPr>
+                <w:lang w:val="en-US"/>
+              </w:rPr>
+            </w:pPr>
+            <w:r>
+              <w:rPr>
+                <w:lang w:val="en-US"/>
+              </w:rPr>
+              <w:t>[31:0]</w:t>
+            </w:r>
+          </w:p>
+        </w:tc>
+        <w:tc>
+          <w:tcPr>
+            <w:tcW w:w="4779" w:type="dxa"/>
+          </w:tcPr>
+          <w:p>
+            <w:pPr>
+              <w:pStyle w:val="a5"/>
+            </w:pPr>
+            <w:r>
+              <w:t>Операнд из регистрового файла</w:t>
+            </w:r>
+          </w:p>
+        </w:tc>
+      </w:tr>
+      <w:tr>
+        <w:tc>
+          <w:tcPr>
+            <w:tcW w:w="3187" w:type="dxa"/>
+          </w:tcPr>
+          <w:p>
+            <w:pPr>
+              <w:pStyle w:val="a5"/>
+              <w:rPr>
+                <w:lang w:val="en-US"/>
+              </w:rPr>
+            </w:pPr>
+            <w:proofErr w:type="spellStart"/>
+            <w:r>
+              <w:rPr>
+                <w:lang w:val="en-US"/>
+              </w:rPr>
+              <w:t>pc_dec</w:t>
+            </w:r>
+            <w:proofErr w:type="spellEnd"/>
+          </w:p>
+        </w:tc>
+        <w:tc>
+          <w:tcPr>
+            <w:tcW w:w="1599" w:type="dxa"/>
+          </w:tcPr>
+          <w:p>
+            <w:pPr>
+              <w:pStyle w:val="a5"/>
+              <w:rPr>
+                <w:lang w:val="en-US"/>
+              </w:rPr>
+            </w:pPr>
+            <w:r>
+              <w:rPr>
+                <w:lang w:val="en-US"/>
+              </w:rPr>
+              <w:t>[31:0]</w:t>
+            </w:r>
+          </w:p>
+        </w:tc>
+        <w:tc>
+          <w:tcPr>
+            <w:tcW w:w="4779" w:type="dxa"/>
+          </w:tcPr>
+          <w:p>
+            <w:pPr>
+              <w:pStyle w:val="a5"/>
+            </w:pPr>
+            <w:r>
+              <w:t>Текущее значение программного счетчика</w:t>
+            </w:r>
+          </w:p>
+        </w:tc>
+      </w:tr>
+      <w:tr>
+        <w:tc>
+          <w:tcPr>
+            <w:tcW w:w="3187" w:type="dxa"/>
+          </w:tcPr>
+          <w:p>
+            <w:pPr>
+              <w:pStyle w:val="a5"/>
+            </w:pPr>
+            <w:r>
+              <w:rPr>
+                <w:lang w:val="en-US"/>
+              </w:rPr>
+              <w:t>pc _4_dec</w:t>
+            </w:r>
+          </w:p>
+        </w:tc>
+        <w:tc>
+          <w:tcPr>
+            <w:tcW w:w="1599" w:type="dxa"/>
+          </w:tcPr>
+          <w:p>
+            <w:pPr>
+              <w:pStyle w:val="a5"/>
+              <w:rPr>
+                <w:lang w:val="en-US"/>
+              </w:rPr>
+            </w:pPr>
+            <w:r>
+              <w:rPr>
+                <w:lang w:val="en-US"/>
+              </w:rPr>
+              <w:t>[31:0]</w:t>
+            </w:r>
+          </w:p>
+        </w:tc>
+        <w:tc>
+          <w:tcPr>
+            <w:tcW w:w="4779" w:type="dxa"/>
+          </w:tcPr>
+          <w:p>
+            <w:pPr>
+              <w:pStyle w:val="a5"/>
+            </w:pPr>
+            <w:r>
+              <w:t>Текущее значение программного счетчика + 4</w:t>
+            </w:r>
+          </w:p>
+        </w:tc>
+      </w:tr>
+      <w:tr>
+        <w:tc>
+          <w:tcPr>
+            <w:tcW w:w="3187" w:type="dxa"/>
+          </w:tcPr>
+          <w:p>
+            <w:pPr>
+              <w:pStyle w:val="a5"/>
+              <w:rPr>
+                <w:lang w:val="en-US"/>
+              </w:rPr>
+            </w:pPr>
+            <w:proofErr w:type="spellStart"/>
+            <w:r>
+              <w:rPr>
+                <w:lang w:val="en-US"/>
+              </w:rPr>
+              <w:t>brnch_cnd_dec</w:t>
+            </w:r>
+            <w:proofErr w:type="spellEnd"/>
+          </w:p>
+        </w:tc>
+        <w:tc>
+          <w:tcPr>
+            <w:tcW w:w="1599" w:type="dxa"/>
+          </w:tcPr>
+          <w:p>
+            <w:pPr>
+              <w:pStyle w:val="a5"/>
+              <w:rPr>
+                <w:lang w:val="en-US"/>
+              </w:rPr>
+            </w:pPr>
+            <w:r>
+              <w:rPr>
+                <w:lang w:val="en-US"/>
+              </w:rPr>
+              <w:t>[1:0]</w:t>
+            </w:r>
+          </w:p>
+        </w:tc>
+        <w:tc>
+          <w:tcPr>
+            <w:tcW w:w="4779" w:type="dxa"/>
+          </w:tcPr>
+          <w:p>
+            <w:pPr>
+              <w:pStyle w:val="a5"/>
+            </w:pPr>
+            <w:r>
+              <w:t>Условия ветвления</w:t>
+            </w:r>
+          </w:p>
+        </w:tc>
+      </w:tr>
+      <w:tr>
+        <w:tc>
+          <w:tcPr>
+            <w:tcW w:w="3187" w:type="dxa"/>
+          </w:tcPr>
+          <w:p>
+            <w:pPr>
+              <w:pStyle w:val="a5"/>
+              <w:rPr>
+                <w:lang w:val="en-US"/>
+              </w:rPr>
+            </w:pPr>
+            <w:proofErr w:type="spellStart"/>
+            <w:r>
+              <w:rPr>
+                <w:lang w:val="en-US"/>
+              </w:rPr>
+              <w:t>we_reg_file_dec</w:t>
+            </w:r>
+            <w:proofErr w:type="spellEnd"/>
+          </w:p>
+        </w:tc>
+        <w:tc>
+          <w:tcPr>
+            <w:tcW w:w="1599" w:type="dxa"/>
+          </w:tcPr>
+          <w:p>
+            <w:pPr>
+              <w:pStyle w:val="a5"/>
+              <w:rPr>
+                <w:lang w:val="en-US"/>
+              </w:rPr>
+            </w:pPr>
+            <w:r>
+              <w:rPr>
+                <w:lang w:val="en-US"/>
+              </w:rPr>
+              <w:t>[0:0]</w:t>
+            </w:r>
+          </w:p>
+        </w:tc>
+        <w:tc>
+          <w:tcPr>
+            <w:tcW w:w="4779" w:type="dxa"/>
+          </w:tcPr>
+          <w:p>
+            <w:pPr>
+              <w:pStyle w:val="a5"/>
+            </w:pPr>
+            <w:r>
+              <w:t>Разрешение записи в регистровый файл</w:t>
+            </w:r>
+          </w:p>
+        </w:tc>
+      </w:tr>
+      <w:tr>
+        <w:tc>
+          <w:tcPr>
+            <w:tcW w:w="3187" w:type="dxa"/>
+          </w:tcPr>
+          <w:p>
+            <w:pPr>
+              <w:pStyle w:val="a5"/>
+              <w:rPr>
+                <w:lang w:val="en-US"/>
+              </w:rPr>
+            </w:pPr>
+            <w:proofErr w:type="spellStart"/>
+            <w:r>
+              <w:rPr>
+                <w:lang w:val="en-US"/>
+              </w:rPr>
+              <w:t>alu_op_dec</w:t>
+            </w:r>
+            <w:proofErr w:type="spellEnd"/>
+          </w:p>
+        </w:tc>
+        <w:tc>
+          <w:tcPr>
+            <w:tcW w:w="1599" w:type="dxa"/>
+          </w:tcPr>
+          <w:p>
+            <w:pPr>
+              <w:pStyle w:val="a5"/>
+              <w:rPr>
+                <w:lang w:val="en-US"/>
+              </w:rPr>
+            </w:pPr>
+            <w:r>
+              <w:rPr>
+                <w:lang w:val="en-US"/>
+              </w:rPr>
+              <w:t>[3:0]</w:t>
+            </w:r>
+          </w:p>
+        </w:tc>
+        <w:tc>
+          <w:tcPr>
+            <w:tcW w:w="4779" w:type="dxa"/>
+          </w:tcPr>
+          <w:p>
+            <w:pPr>
+              <w:pStyle w:val="a5"/>
+              <w:rPr>
+                <w:lang w:val="en-US"/>
+              </w:rPr>
+            </w:pPr>
+            <w:r>
+              <w:t xml:space="preserve">Код операции для </w:t>
+            </w:r>
+            <w:r>
+              <w:rPr>
+                <w:lang w:val="en-US"/>
+              </w:rPr>
+              <w:t>ALU</w:t>
+            </w:r>
+          </w:p>
+        </w:tc>
+      </w:tr>
+    </w:tbl>
+    <w:p>
+      <w:pPr>
+        <w:pStyle w:val="a5"/>
+        <w:rPr>
+          <w:rFonts w:eastAsiaTheme="majorEastAsia"/>
+          <w:lang w:val="en-US"/>
+        </w:rPr>
+      </w:pPr>
+    </w:p>
+    <w:p>
+      <w:pPr>
+        <w:pStyle w:val="a5"/>
+        <w:rPr>
+          <w:rFonts w:eastAsiaTheme="majorEastAsia"/>
+          <w:lang w:val="en-US"/>
+        </w:rPr>
+      </w:pPr>
+    </w:p>
     <w:p>
       <w:pPr>
         <w:pStyle w:val="a5"/>
         <w:jc w:val="center"/>
         <w:rPr>
           <w:rFonts w:eastAsiaTheme="majorEastAsia"/>
+          <w:lang w:val="en-US"/>
         </w:rPr>
       </w:pPr>
       <w:r>
         <w:rPr>
           <w:rFonts w:eastAsiaTheme="majorEastAsia"/>
         </w:rPr>
-        <w:t>Таблица выходных данных со стадии</w:t>
+        <w:t>Таблица</w:t>
       </w:r>
       <w:r>
         <w:rPr>
           <w:rFonts w:eastAsiaTheme="majorEastAsia"/>
         </w:rPr>
+        <w:t xml:space="preserve"> 2.</w:t>
+      </w:r>
+      <w:r>
+        <w:rPr>
+          <w:rFonts w:eastAsiaTheme="majorEastAsia"/>
+        </w:rPr>
+        <w:t xml:space="preserve"> Выходные</w:t>
+      </w:r>
+      <w:r>
+        <w:rPr>
+          <w:rFonts w:eastAsiaTheme="majorEastAsia"/>
+        </w:rPr>
+        <w:t xml:space="preserve"> данных со стадии</w:t>
+      </w:r>
+      <w:r>
+        <w:rPr>
+          <w:rFonts w:eastAsiaTheme="majorEastAsia"/>
+        </w:rPr>
         <w:t xml:space="preserve"> </w:t>
-      </w:r>
-      <w:r>
-        <w:rPr>
-          <w:rFonts w:eastAsiaTheme="majorEastAsia"/>
-        </w:rPr>
-        <w:t>выполнение (</w:t>
       </w:r>
       <w:r>
         <w:rPr>
           <w:rFonts w:eastAsiaTheme="majorEastAsia"/>
           <w:lang w:val="en-US"/>
         </w:rPr>
-        <w:t>execution</w:t>
-      </w:r>
-      <w:r>
-        <w:rPr>
-          <w:rFonts w:eastAsiaTheme="majorEastAsia"/>
-        </w:rPr>
-        <w:t>)</w:t>
-      </w:r>
-    </w:p>
-    <w:p>
-      <w:pPr>
-        <w:pStyle w:val="a5"/>
-        <w:rPr>
-          <w:rFonts w:eastAsiaTheme="majorEastAsia"/>
-        </w:rPr>
-      </w:pPr>
+        <w:t>EX</w:t>
+      </w:r>
     </w:p>
     <w:tbl>
       <w:tblPr>
@@ -4748,8 +4878,8 @@
       </w:tblPr>
       <w:tblGrid>
         <w:gridCol w:w="2978"/>
-        <w:gridCol w:w="2560"/>
-        <w:gridCol w:w="3609"/>
+        <w:gridCol w:w="1808"/>
+        <w:gridCol w:w="4361"/>
       </w:tblGrid>
       <w:tr>
         <w:tc>
@@ -4757,27 +4887,51 @@
             <w:tcW w:w="2978" w:type="dxa"/>
           </w:tcPr>
           <w:p>
-            <w:r>
+            <w:pPr>
+              <w:rPr>
+                <w:b/>
+              </w:rPr>
+            </w:pPr>
+            <w:r>
+              <w:rPr>
+                <w:b/>
+              </w:rPr>
               <w:t xml:space="preserve">Имя </w:t>
             </w:r>
           </w:p>
         </w:tc>
         <w:tc>
           <w:tcPr>
-            <w:tcW w:w="2560" w:type="dxa"/>
-          </w:tcPr>
-          <w:p>
-            <w:r>
+            <w:tcW w:w="1808" w:type="dxa"/>
+          </w:tcPr>
+          <w:p>
+            <w:pPr>
+              <w:rPr>
+                <w:b/>
+              </w:rPr>
+            </w:pPr>
+            <w:r>
+              <w:rPr>
+                <w:b/>
+              </w:rPr>
               <w:t xml:space="preserve">Разрядность </w:t>
             </w:r>
           </w:p>
         </w:tc>
         <w:tc>
           <w:tcPr>
-            <w:tcW w:w="3609" w:type="dxa"/>
-          </w:tcPr>
-          <w:p>
-            <w:r>
+            <w:tcW w:w="4361" w:type="dxa"/>
+          </w:tcPr>
+          <w:p>
+            <w:pPr>
+              <w:rPr>
+                <w:b/>
+              </w:rPr>
+            </w:pPr>
+            <w:r>
+              <w:rPr>
+                <w:b/>
+              </w:rPr>
               <w:t xml:space="preserve">Описание </w:t>
             </w:r>
           </w:p>
@@ -4789,67 +4943,61 @@
             <w:tcW w:w="2978" w:type="dxa"/>
           </w:tcPr>
           <w:p>
-            <w:pPr>
-              <w:rPr>
-                <w:lang w:val="en-US"/>
-              </w:rPr>
-            </w:pPr>
             <w:proofErr w:type="spellStart"/>
             <w:r>
               <w:rPr>
                 <w:lang w:val="en-US"/>
               </w:rPr>
-              <w:t>brnch_taken_ex</w:t>
+              <w:t>brnch</w:t>
             </w:r>
             <w:proofErr w:type="spellEnd"/>
             <w:r>
-              <w:rPr>
-                <w:lang w:val="en-US"/>
-              </w:rPr>
+              <w:t>_</w:t>
+            </w:r>
+            <w:r>
+              <w:rPr>
+                <w:lang w:val="en-US"/>
+              </w:rPr>
+              <w:t>taken</w:t>
+            </w:r>
+            <w:r>
+              <w:t>_</w:t>
+            </w:r>
+            <w:r>
+              <w:rPr>
+                <w:lang w:val="en-US"/>
+              </w:rPr>
+              <w:t>ex</w:t>
+            </w:r>
+            <w:r>
               <w:t xml:space="preserve"> </w:t>
             </w:r>
           </w:p>
         </w:tc>
         <w:tc>
           <w:tcPr>
-            <w:tcW w:w="2560" w:type="dxa"/>
-          </w:tcPr>
-          <w:p>
-            <w:pPr>
-              <w:rPr>
-                <w:lang w:val="en-US"/>
-              </w:rPr>
-            </w:pPr>
-            <w:r>
-              <w:rPr>
-                <w:lang w:val="en-US"/>
-              </w:rPr>
+            <w:tcW w:w="1808" w:type="dxa"/>
+          </w:tcPr>
+          <w:p>
+            <w:r>
               <w:t>[</w:t>
             </w:r>
             <w:r>
               <w:t>0</w:t>
             </w:r>
             <w:r>
-              <w:rPr>
-                <w:lang w:val="en-US"/>
-              </w:rPr>
               <w:t>:0]</w:t>
             </w:r>
           </w:p>
         </w:tc>
         <w:tc>
           <w:tcPr>
-            <w:tcW w:w="3609" w:type="dxa"/>
-          </w:tcPr>
-          <w:p>
-            <w:r>
-              <w:t xml:space="preserve">Результат </w:t>
-            </w:r>
-            <w:proofErr w:type="gramStart"/>
-            <w:r>
-              <w:t>вычислении</w:t>
-            </w:r>
-            <w:proofErr w:type="gramEnd"/>
+            <w:tcW w:w="4361" w:type="dxa"/>
+          </w:tcPr>
+          <w:p>
+            <w:r>
+              <w:t>Результат вычислений</w:t>
+            </w:r>
             <w:r>
               <w:t xml:space="preserve"> условия ветвления </w:t>
             </w:r>
@@ -4862,48 +5010,50 @@
             <w:tcW w:w="2978" w:type="dxa"/>
           </w:tcPr>
           <w:p>
-            <w:pPr>
-              <w:rPr>
-                <w:lang w:val="en-US"/>
-              </w:rPr>
-            </w:pPr>
             <w:proofErr w:type="spellStart"/>
             <w:r>
               <w:rPr>
                 <w:lang w:val="en-US"/>
               </w:rPr>
-              <w:t>alu_result_ex</w:t>
+              <w:t>alu</w:t>
             </w:r>
             <w:proofErr w:type="spellEnd"/>
             <w:r>
-              <w:rPr>
-                <w:lang w:val="en-US"/>
-              </w:rPr>
+              <w:t>_</w:t>
+            </w:r>
+            <w:r>
+              <w:rPr>
+                <w:lang w:val="en-US"/>
+              </w:rPr>
+              <w:t>result</w:t>
+            </w:r>
+            <w:r>
+              <w:t>_</w:t>
+            </w:r>
+            <w:r>
+              <w:rPr>
+                <w:lang w:val="en-US"/>
+              </w:rPr>
+              <w:t>ex</w:t>
+            </w:r>
+            <w:r>
               <w:t xml:space="preserve"> </w:t>
             </w:r>
           </w:p>
         </w:tc>
         <w:tc>
           <w:tcPr>
-            <w:tcW w:w="2560" w:type="dxa"/>
-          </w:tcPr>
-          <w:p>
-            <w:pPr>
-              <w:rPr>
-                <w:lang w:val="en-US"/>
-              </w:rPr>
-            </w:pPr>
-            <w:r>
-              <w:rPr>
-                <w:lang w:val="en-US"/>
-              </w:rPr>
+            <w:tcW w:w="1808" w:type="dxa"/>
+          </w:tcPr>
+          <w:p>
+            <w:r>
               <w:t>[31:0]</w:t>
             </w:r>
           </w:p>
         </w:tc>
         <w:tc>
           <w:tcPr>
-            <w:tcW w:w="3609" w:type="dxa"/>
+            <w:tcW w:w="4361" w:type="dxa"/>
           </w:tcPr>
           <w:p>
             <w:r>
@@ -4941,7 +5091,7 @@
         </w:tc>
         <w:tc>
           <w:tcPr>
-            <w:tcW w:w="2560" w:type="dxa"/>
+            <w:tcW w:w="1808" w:type="dxa"/>
           </w:tcPr>
           <w:p>
             <w:pPr>
@@ -4959,7 +5109,7 @@
         </w:tc>
         <w:tc>
           <w:tcPr>
-            <w:tcW w:w="3609" w:type="dxa"/>
+            <w:tcW w:w="4361" w:type="dxa"/>
           </w:tcPr>
           <w:p>
             <w:r>
@@ -4997,7 +5147,7 @@
         </w:tc>
         <w:tc>
           <w:tcPr>
-            <w:tcW w:w="2560" w:type="dxa"/>
+            <w:tcW w:w="1808" w:type="dxa"/>
           </w:tcPr>
           <w:p>
             <w:pPr>
@@ -5015,7 +5165,7 @@
         </w:tc>
         <w:tc>
           <w:tcPr>
-            <w:tcW w:w="3609" w:type="dxa"/>
+            <w:tcW w:w="4361" w:type="dxa"/>
           </w:tcPr>
           <w:p>
             <w:r>
@@ -5053,7 +5203,7 @@
         </w:tc>
         <w:tc>
           <w:tcPr>
-            <w:tcW w:w="2560" w:type="dxa"/>
+            <w:tcW w:w="1808" w:type="dxa"/>
           </w:tcPr>
           <w:p>
             <w:pPr>
@@ -5071,7 +5221,7 @@
         </w:tc>
         <w:tc>
           <w:tcPr>
-            <w:tcW w:w="3609" w:type="dxa"/>
+            <w:tcW w:w="4361" w:type="dxa"/>
           </w:tcPr>
           <w:p>
             <w:r>
@@ -5099,7 +5249,7 @@
         </w:tc>
         <w:tc>
           <w:tcPr>
-            <w:tcW w:w="2560" w:type="dxa"/>
+            <w:tcW w:w="1808" w:type="dxa"/>
           </w:tcPr>
           <w:p>
             <w:pPr>
@@ -5118,7 +5268,7 @@
         </w:tc>
         <w:tc>
           <w:tcPr>
-            <w:tcW w:w="3609" w:type="dxa"/>
+            <w:tcW w:w="4361" w:type="dxa"/>
           </w:tcPr>
           <w:p>
             <w:pPr>
@@ -5154,7 +5304,7 @@
         </w:tc>
         <w:tc>
           <w:tcPr>
-            <w:tcW w:w="2560" w:type="dxa"/>
+            <w:tcW w:w="1808" w:type="dxa"/>
           </w:tcPr>
           <w:p>
             <w:pPr>
@@ -5173,7 +5323,7 @@
         </w:tc>
         <w:tc>
           <w:tcPr>
-            <w:tcW w:w="3609" w:type="dxa"/>
+            <w:tcW w:w="4361" w:type="dxa"/>
           </w:tcPr>
           <w:p>
             <w:pPr>
@@ -5208,7 +5358,7 @@
         </w:tc>
         <w:tc>
           <w:tcPr>
-            <w:tcW w:w="2560" w:type="dxa"/>
+            <w:tcW w:w="1808" w:type="dxa"/>
           </w:tcPr>
           <w:p>
             <w:pPr>
@@ -5226,7 +5376,7 @@
         </w:tc>
         <w:tc>
           <w:tcPr>
-            <w:tcW w:w="3609" w:type="dxa"/>
+            <w:tcW w:w="4361" w:type="dxa"/>
           </w:tcPr>
           <w:p>
             <w:r>
@@ -5283,7 +5433,7 @@
         </w:tc>
         <w:tc>
           <w:tcPr>
-            <w:tcW w:w="2560" w:type="dxa"/>
+            <w:tcW w:w="1808" w:type="dxa"/>
           </w:tcPr>
           <w:p>
             <w:pPr>
@@ -5301,7 +5451,7 @@
         </w:tc>
         <w:tc>
           <w:tcPr>
-            <w:tcW w:w="3609" w:type="dxa"/>
+            <w:tcW w:w="4361" w:type="dxa"/>
           </w:tcPr>
           <w:p>
             <w:r>
@@ -5331,7 +5481,7 @@
         </w:tc>
         <w:tc>
           <w:tcPr>
-            <w:tcW w:w="2560" w:type="dxa"/>
+            <w:tcW w:w="1808" w:type="dxa"/>
           </w:tcPr>
           <w:p>
             <w:pPr>
@@ -5349,7 +5499,7 @@
         </w:tc>
         <w:tc>
           <w:tcPr>
-            <w:tcW w:w="3609" w:type="dxa"/>
+            <w:tcW w:w="4361" w:type="dxa"/>
           </w:tcPr>
           <w:p>
             <w:r>
@@ -5373,7 +5523,6 @@
               <w:rPr>
                 <w:lang w:val="en-US"/>
               </w:rPr>
-              <w:lastRenderedPageBreak/>
               <w:t xml:space="preserve">     </w:t>
             </w:r>
             <w:proofErr w:type="spellStart"/>
@@ -5381,14 +5530,20 @@
               <w:rPr>
                 <w:lang w:val="en-US"/>
               </w:rPr>
-              <w:t>Rd_ex</w:t>
+              <w:t>r</w:t>
+            </w:r>
+            <w:r>
+              <w:rPr>
+                <w:lang w:val="en-US"/>
+              </w:rPr>
+              <w:t>d_ex</w:t>
             </w:r>
             <w:proofErr w:type="spellEnd"/>
           </w:p>
         </w:tc>
         <w:tc>
           <w:tcPr>
-            <w:tcW w:w="2560" w:type="dxa"/>
+            <w:tcW w:w="1808" w:type="dxa"/>
           </w:tcPr>
           <w:p>
             <w:pPr>
@@ -5406,7 +5561,7 @@
         </w:tc>
         <w:tc>
           <w:tcPr>
-            <w:tcW w:w="3609" w:type="dxa"/>
+            <w:tcW w:w="4361" w:type="dxa"/>
           </w:tcPr>
           <w:p>
             <w:r>
@@ -5444,7 +5599,7 @@
         </w:tc>
         <w:tc>
           <w:tcPr>
-            <w:tcW w:w="2560" w:type="dxa"/>
+            <w:tcW w:w="1808" w:type="dxa"/>
           </w:tcPr>
           <w:p>
             <w:pPr>
@@ -5462,7 +5617,7 @@
         </w:tc>
         <w:tc>
           <w:tcPr>
-            <w:tcW w:w="3609" w:type="dxa"/>
+            <w:tcW w:w="4361" w:type="dxa"/>
           </w:tcPr>
           <w:p>
             <w:r>
@@ -5528,29 +5683,40 @@
         <w:jc w:val="center"/>
         <w:rPr>
           <w:rFonts w:eastAsiaTheme="majorEastAsia"/>
+          <w:lang w:val="en-US"/>
         </w:rPr>
       </w:pPr>
       <w:r>
         <w:rPr>
           <w:rFonts w:eastAsiaTheme="majorEastAsia"/>
         </w:rPr>
-        <w:t xml:space="preserve">Таблица выходных данных со стадии </w:t>
+        <w:t>Таблица</w:t>
+      </w:r>
+      <w:r>
+        <w:rPr>
+          <w:rFonts w:eastAsiaTheme="majorEastAsia"/>
+        </w:rPr>
+        <w:t xml:space="preserve"> 3.</w:t>
+      </w:r>
+      <w:r>
+        <w:rPr>
+          <w:rFonts w:eastAsiaTheme="majorEastAsia"/>
+        </w:rPr>
+        <w:t xml:space="preserve"> Выходные данные</w:t>
+      </w:r>
+      <w:r>
+        <w:rPr>
+          <w:rFonts w:eastAsiaTheme="majorEastAsia"/>
+        </w:rPr>
+        <w:t xml:space="preserve"> со стадии </w:t>
       </w:r>
       <w:r>
         <w:rPr>
           <w:rFonts w:eastAsiaTheme="majorEastAsia"/>
           <w:lang w:val="en-US"/>
         </w:rPr>
-        <w:t>memory</w:t>
-      </w:r>
-    </w:p>
-    <w:p>
-      <w:pPr>
-        <w:pStyle w:val="a5"/>
-        <w:rPr>
-          <w:rFonts w:eastAsiaTheme="majorEastAsia"/>
-        </w:rPr>
-      </w:pPr>
+        <w:t>MEM</w:t>
+      </w:r>
     </w:p>
     <w:tbl>
       <w:tblPr>
@@ -5560,8 +5726,8 @@
       </w:tblPr>
       <w:tblGrid>
         <w:gridCol w:w="3188"/>
-        <w:gridCol w:w="3187"/>
-        <w:gridCol w:w="3190"/>
+        <w:gridCol w:w="1740"/>
+        <w:gridCol w:w="4637"/>
       </w:tblGrid>
       <w:tr>
         <w:tc>
@@ -5569,27 +5735,51 @@
             <w:tcW w:w="3188" w:type="dxa"/>
           </w:tcPr>
           <w:p>
-            <w:r>
+            <w:pPr>
+              <w:rPr>
+                <w:b/>
+              </w:rPr>
+            </w:pPr>
+            <w:r>
+              <w:rPr>
+                <w:b/>
+              </w:rPr>
               <w:t xml:space="preserve">Имя </w:t>
             </w:r>
           </w:p>
         </w:tc>
         <w:tc>
           <w:tcPr>
-            <w:tcW w:w="3187" w:type="dxa"/>
-          </w:tcPr>
-          <w:p>
-            <w:r>
+            <w:tcW w:w="1740" w:type="dxa"/>
+          </w:tcPr>
+          <w:p>
+            <w:pPr>
+              <w:rPr>
+                <w:b/>
+              </w:rPr>
+            </w:pPr>
+            <w:r>
+              <w:rPr>
+                <w:b/>
+              </w:rPr>
               <w:t xml:space="preserve">Разрядность </w:t>
             </w:r>
           </w:p>
         </w:tc>
         <w:tc>
           <w:tcPr>
-            <w:tcW w:w="3190" w:type="dxa"/>
-          </w:tcPr>
-          <w:p>
-            <w:r>
+            <w:tcW w:w="4637" w:type="dxa"/>
+          </w:tcPr>
+          <w:p>
+            <w:pPr>
+              <w:rPr>
+                <w:b/>
+              </w:rPr>
+            </w:pPr>
+            <w:r>
+              <w:rPr>
+                <w:b/>
+              </w:rPr>
               <w:t xml:space="preserve">Описание </w:t>
             </w:r>
           </w:p>
@@ -5642,7 +5832,7 @@
         </w:tc>
         <w:tc>
           <w:tcPr>
-            <w:tcW w:w="3187" w:type="dxa"/>
+            <w:tcW w:w="1740" w:type="dxa"/>
           </w:tcPr>
           <w:p>
             <w:pPr>
@@ -5660,7 +5850,7 @@
         </w:tc>
         <w:tc>
           <w:tcPr>
-            <w:tcW w:w="3190" w:type="dxa"/>
+            <w:tcW w:w="4637" w:type="dxa"/>
           </w:tcPr>
           <w:p>
             <w:r>
@@ -5698,7 +5888,7 @@
         </w:tc>
         <w:tc>
           <w:tcPr>
-            <w:tcW w:w="3187" w:type="dxa"/>
+            <w:tcW w:w="1740" w:type="dxa"/>
           </w:tcPr>
           <w:p>
             <w:pPr>
@@ -5716,7 +5906,7 @@
         </w:tc>
         <w:tc>
           <w:tcPr>
-            <w:tcW w:w="3190" w:type="dxa"/>
+            <w:tcW w:w="4637" w:type="dxa"/>
           </w:tcPr>
           <w:p>
             <w:r>
@@ -5748,7 +5938,7 @@
         </w:tc>
         <w:tc>
           <w:tcPr>
-            <w:tcW w:w="3187" w:type="dxa"/>
+            <w:tcW w:w="1740" w:type="dxa"/>
           </w:tcPr>
           <w:p>
             <w:pPr>
@@ -5766,7 +5956,7 @@
         </w:tc>
         <w:tc>
           <w:tcPr>
-            <w:tcW w:w="3190" w:type="dxa"/>
+            <w:tcW w:w="4637" w:type="dxa"/>
           </w:tcPr>
           <w:p>
             <w:r>
@@ -5812,7 +6002,7 @@
         </w:tc>
         <w:tc>
           <w:tcPr>
-            <w:tcW w:w="3187" w:type="dxa"/>
+            <w:tcW w:w="1740" w:type="dxa"/>
           </w:tcPr>
           <w:p>
             <w:pPr>
@@ -5831,7 +6021,7 @@
         </w:tc>
         <w:tc>
           <w:tcPr>
-            <w:tcW w:w="3190" w:type="dxa"/>
+            <w:tcW w:w="4637" w:type="dxa"/>
           </w:tcPr>
           <w:p>
             <w:pPr>
@@ -5860,6 +6050,7 @@
               <w:rPr>
                 <w:lang w:val="en-US"/>
               </w:rPr>
+              <w:lastRenderedPageBreak/>
               <w:t>we_reg_file_dec</w:t>
             </w:r>
             <w:proofErr w:type="spellEnd"/>
@@ -5867,7 +6058,7 @@
         </w:tc>
         <w:tc>
           <w:tcPr>
-            <w:tcW w:w="3187" w:type="dxa"/>
+            <w:tcW w:w="1740" w:type="dxa"/>
           </w:tcPr>
           <w:p>
             <w:pPr>
@@ -5886,7 +6077,7 @@
         </w:tc>
         <w:tc>
           <w:tcPr>
-            <w:tcW w:w="3190" w:type="dxa"/>
+            <w:tcW w:w="4637" w:type="dxa"/>
           </w:tcPr>
           <w:p>
             <w:pPr>
@@ -5997,8 +6188,8 @@
       <w:r>
         <w:t>Микроархитектура</w:t>
       </w:r>
-      <w:bookmarkEnd w:id="13"/>
-      <w:bookmarkEnd w:id="14"/>
+      <w:bookmarkEnd w:id="11"/>
+      <w:bookmarkEnd w:id="12"/>
       <w:proofErr w:type="spellEnd"/>
     </w:p>
     <w:p>
@@ -6008,7 +6199,6 @@
     </w:p>
     <w:p>
       <w:r>
-        <w:lastRenderedPageBreak/>
         <w:t>Взаимодействие с подсистемой памяти реализовано согласно протоколу, представленному на рисунке 1</w:t>
       </w:r>
       <w:r>
@@ -6042,7 +6232,7 @@
                     <a:blip r:embed="rId10">
                       <a:extLst>
                         <a:ext uri="{28A0092B-C50C-407E-A947-70E740481C1C}">
-                          <a14:useLocalDpi xmlns:a14="http://schemas.microsoft.com/office/drawing/2010/main" xmlns:wps="http://schemas.microsoft.com/office/word/2010/wordprocessingShape" xmlns:wpi="http://schemas.microsoft.com/office/word/2010/wordprocessingInk" xmlns:wpg="http://schemas.microsoft.com/office/word/2010/wordprocessingGroup" xmlns:w14="http://schemas.microsoft.com/office/word/2010/wordml" xmlns:w="http://schemas.openxmlformats.org/wordprocessingml/2006/main" xmlns:w10="urn:schemas-microsoft-com:office:word" xmlns:wp14="http://schemas.microsoft.com/office/word/2010/wordprocessingDrawing" xmlns:v="urn:schemas-microsoft-com:vml" xmlns:o="urn:schemas-microsoft-com:office:office" xmlns:mv="urn:schemas-microsoft-com:mac:vml" xmlns:mc="http://schemas.openxmlformats.org/markup-compatibility/2006" xmlns:mo="http://schemas.microsoft.com/office/mac/office/2008/main" xmlns:wpc="http://schemas.microsoft.com/office/word/2010/wordprocessingCanvas" xmlns="" val="0"/>
+                          <a14:useLocalDpi xmlns="" xmlns:wpc="http://schemas.microsoft.com/office/word/2010/wordprocessingCanvas" xmlns:mo="http://schemas.microsoft.com/office/mac/office/2008/main" xmlns:mc="http://schemas.openxmlformats.org/markup-compatibility/2006" xmlns:mv="urn:schemas-microsoft-com:mac:vml" xmlns:o="urn:schemas-microsoft-com:office:office" xmlns:v="urn:schemas-microsoft-com:vml" xmlns:wp14="http://schemas.microsoft.com/office/word/2010/wordprocessingDrawing" xmlns:w10="urn:schemas-microsoft-com:office:word" xmlns:w="http://schemas.openxmlformats.org/wordprocessingml/2006/main" xmlns:w14="http://schemas.microsoft.com/office/word/2010/wordml" xmlns:wpg="http://schemas.microsoft.com/office/word/2010/wordprocessingGroup" xmlns:wpi="http://schemas.microsoft.com/office/word/2010/wordprocessingInk" xmlns:wps="http://schemas.microsoft.com/office/word/2010/wordprocessingShape" xmlns:a14="http://schemas.microsoft.com/office/drawing/2010/main" val="0"/>
                         </a:ext>
                       </a:extLst>
                     </a:blip>
@@ -6319,6 +6509,7 @@
           <w:rStyle w:val="a3"/>
           <w:b/>
         </w:rPr>
+        <w:lastRenderedPageBreak/>
         <w:t xml:space="preserve">Взаимодействие с кэш-памятью </w:t>
       </w:r>
     </w:p>
@@ -6355,7 +6546,7 @@
                     <a:blip r:embed="rId11">
                       <a:extLst>
                         <a:ext uri="{28A0092B-C50C-407E-A947-70E740481C1C}">
-                          <a14:useLocalDpi xmlns:a14="http://schemas.microsoft.com/office/drawing/2010/main" xmlns:wps="http://schemas.microsoft.com/office/word/2010/wordprocessingShape" xmlns:wpi="http://schemas.microsoft.com/office/word/2010/wordprocessingInk" xmlns:wpg="http://schemas.microsoft.com/office/word/2010/wordprocessingGroup" xmlns:w14="http://schemas.microsoft.com/office/word/2010/wordml" xmlns:w="http://schemas.openxmlformats.org/wordprocessingml/2006/main" xmlns:w10="urn:schemas-microsoft-com:office:word" xmlns:wp14="http://schemas.microsoft.com/office/word/2010/wordprocessingDrawing" xmlns:v="urn:schemas-microsoft-com:vml" xmlns:o="urn:schemas-microsoft-com:office:office" xmlns:mv="urn:schemas-microsoft-com:mac:vml" xmlns:mc="http://schemas.openxmlformats.org/markup-compatibility/2006" xmlns:mo="http://schemas.microsoft.com/office/mac/office/2008/main" xmlns:wpc="http://schemas.microsoft.com/office/word/2010/wordprocessingCanvas" xmlns="" val="0"/>
+                          <a14:useLocalDpi xmlns="" xmlns:wpc="http://schemas.microsoft.com/office/word/2010/wordprocessingCanvas" xmlns:mo="http://schemas.microsoft.com/office/mac/office/2008/main" xmlns:mc="http://schemas.openxmlformats.org/markup-compatibility/2006" xmlns:mv="urn:schemas-microsoft-com:mac:vml" xmlns:o="urn:schemas-microsoft-com:office:office" xmlns:v="urn:schemas-microsoft-com:vml" xmlns:wp14="http://schemas.microsoft.com/office/word/2010/wordprocessingDrawing" xmlns:w10="urn:schemas-microsoft-com:office:word" xmlns:w="http://schemas.openxmlformats.org/wordprocessingml/2006/main" xmlns:w14="http://schemas.microsoft.com/office/word/2010/wordml" xmlns:wpg="http://schemas.microsoft.com/office/word/2010/wordprocessingGroup" xmlns:wpi="http://schemas.microsoft.com/office/word/2010/wordprocessingInk" xmlns:wps="http://schemas.microsoft.com/office/word/2010/wordprocessingShape" xmlns:a14="http://schemas.microsoft.com/office/drawing/2010/main" val="0"/>
                         </a:ext>
                       </a:extLst>
                     </a:blip>
@@ -7012,7 +7203,7 @@
           <w:b/>
         </w:rPr>
       </w:pPr>
-      <w:bookmarkStart w:id="15" w:name="_Toc441398002"/>
+      <w:bookmarkStart w:id="13" w:name="_Toc441398002"/>
       <w:r>
         <w:rPr>
           <w:rStyle w:val="a3"/>
@@ -7020,12 +7211,11 @@
         </w:rPr>
         <w:t>Взаимодействие с кэш-памятью данных</w:t>
       </w:r>
-      <w:bookmarkEnd w:id="15"/>
+      <w:bookmarkEnd w:id="13"/>
     </w:p>
     <w:p/>
     <w:p>
       <w:r>
-        <w:lastRenderedPageBreak/>
         <w:t>На стадии М формируется запрос в память. Адрес</w:t>
       </w:r>
       <w:r>
@@ -8434,19 +8624,18 @@
           <w:rFonts w:ascii="Times New Roman" w:hAnsi="Times New Roman" w:cs="Times New Roman"/>
         </w:rPr>
       </w:pPr>
-      <w:bookmarkStart w:id="16" w:name="_Toc314119732"/>
-      <w:bookmarkStart w:id="17" w:name="_Toc314120327"/>
-      <w:bookmarkStart w:id="18" w:name="_Toc441398003"/>
+      <w:bookmarkStart w:id="14" w:name="_Toc314119732"/>
+      <w:bookmarkStart w:id="15" w:name="_Toc314120327"/>
+      <w:bookmarkStart w:id="16" w:name="_Toc441398003"/>
       <w:r>
         <w:rPr>
           <w:rFonts w:ascii="Times New Roman" w:hAnsi="Times New Roman" w:cs="Times New Roman"/>
         </w:rPr>
-        <w:lastRenderedPageBreak/>
         <w:t>Кэш-память первого уровня</w:t>
       </w:r>
+      <w:bookmarkEnd w:id="14"/>
+      <w:bookmarkEnd w:id="15"/>
       <w:bookmarkEnd w:id="16"/>
-      <w:bookmarkEnd w:id="17"/>
-      <w:bookmarkEnd w:id="18"/>
     </w:p>
     <w:p>
       <w:pPr>
@@ -8774,6 +8963,7 @@
         <w:jc w:val="both"/>
       </w:pPr>
       <w:r>
+        <w:lastRenderedPageBreak/>
         <w:t>При такой структуре памят</w:t>
       </w:r>
       <w:r>
@@ -9262,21 +9452,20 @@
           <w:b/>
         </w:rPr>
       </w:pPr>
-      <w:bookmarkStart w:id="19" w:name="_Toc314119733"/>
-      <w:bookmarkStart w:id="20" w:name="_Toc314120328"/>
-      <w:bookmarkStart w:id="21" w:name="_Toc441398004"/>
+      <w:bookmarkStart w:id="17" w:name="_Toc314119733"/>
+      <w:bookmarkStart w:id="18" w:name="_Toc314120328"/>
+      <w:bookmarkStart w:id="19" w:name="_Toc441398004"/>
       <w:r>
         <w:rPr>
           <w:rStyle w:val="a3"/>
           <w:rFonts w:ascii="Times New Roman" w:hAnsi="Times New Roman" w:cs="Times New Roman"/>
           <w:b/>
         </w:rPr>
-        <w:lastRenderedPageBreak/>
         <w:t>Периферийный кластер</w:t>
       </w:r>
+      <w:bookmarkEnd w:id="17"/>
+      <w:bookmarkEnd w:id="18"/>
       <w:bookmarkEnd w:id="19"/>
-      <w:bookmarkEnd w:id="20"/>
-      <w:bookmarkEnd w:id="21"/>
     </w:p>
     <w:p>
       <w:pPr>
@@ -9298,9 +9487,9 @@
           <w:lang w:val="en-US"/>
         </w:rPr>
       </w:pPr>
-      <w:bookmarkStart w:id="22" w:name="_Toc314119734"/>
-      <w:bookmarkStart w:id="23" w:name="_Toc314120329"/>
-      <w:bookmarkStart w:id="24" w:name="_Toc441398005"/>
+      <w:bookmarkStart w:id="20" w:name="_Toc314119734"/>
+      <w:bookmarkStart w:id="21" w:name="_Toc314120329"/>
+      <w:bookmarkStart w:id="22" w:name="_Toc441398005"/>
       <w:r>
         <w:rPr>
           <w:rStyle w:val="a3"/>
@@ -9320,9 +9509,9 @@
         </w:rPr>
         <w:t>Uart</w:t>
       </w:r>
+      <w:bookmarkEnd w:id="20"/>
+      <w:bookmarkEnd w:id="21"/>
       <w:bookmarkEnd w:id="22"/>
-      <w:bookmarkEnd w:id="23"/>
-      <w:bookmarkEnd w:id="24"/>
       <w:proofErr w:type="spellEnd"/>
     </w:p>
     <w:p>
@@ -9345,8 +9534,8 @@
           <w:b/>
         </w:rPr>
       </w:pPr>
-      <w:bookmarkStart w:id="25" w:name="_Toc314120330"/>
-      <w:bookmarkStart w:id="26" w:name="_Toc441398006"/>
+      <w:bookmarkStart w:id="23" w:name="_Toc314120330"/>
+      <w:bookmarkStart w:id="24" w:name="_Toc441398006"/>
       <w:r>
         <w:rPr>
           <w:rStyle w:val="a3"/>
@@ -9354,81 +9543,81 @@
           <w:b/>
         </w:rPr>
         <w:t>Программная модель</w:t>
+      </w:r>
+      <w:bookmarkEnd w:id="23"/>
+      <w:bookmarkEnd w:id="24"/>
+    </w:p>
+    <w:p>
+      <w:pPr>
+        <w:pStyle w:val="a7"/>
+        <w:spacing w:before="0"/>
+        <w:rPr>
+          <w:rStyle w:val="a3"/>
+          <w:b w:val="0"/>
+          <w:lang w:val="en-US"/>
+        </w:rPr>
+      </w:pPr>
+    </w:p>
+    <w:p>
+      <w:pPr>
+        <w:pStyle w:val="2"/>
+        <w:rPr>
+          <w:rStyle w:val="a3"/>
+          <w:rFonts w:ascii="Times New Roman" w:hAnsi="Times New Roman" w:cs="Times New Roman"/>
+          <w:b/>
+          <w:lang w:val="en-US"/>
+        </w:rPr>
+      </w:pPr>
+      <w:bookmarkStart w:id="25" w:name="_Toc314120331"/>
+      <w:bookmarkStart w:id="26" w:name="_Toc441398007"/>
+      <w:r>
+        <w:rPr>
+          <w:rStyle w:val="a3"/>
+          <w:rFonts w:ascii="Times New Roman" w:hAnsi="Times New Roman" w:cs="Times New Roman"/>
+          <w:b/>
+          <w:lang w:val="en-US"/>
+        </w:rPr>
+        <w:t>SPI</w:t>
       </w:r>
       <w:bookmarkEnd w:id="25"/>
       <w:bookmarkEnd w:id="26"/>
     </w:p>
     <w:p>
       <w:pPr>
-        <w:pStyle w:val="a7"/>
-        <w:spacing w:before="0"/>
-        <w:rPr>
-          <w:rStyle w:val="a3"/>
-          <w:b w:val="0"/>
-          <w:lang w:val="en-US"/>
-        </w:rPr>
+        <w:pStyle w:val="a5"/>
+        <w:jc w:val="both"/>
       </w:pPr>
     </w:p>
     <w:p>
       <w:pPr>
         <w:pStyle w:val="2"/>
         <w:rPr>
-          <w:rStyle w:val="a3"/>
           <w:rFonts w:ascii="Times New Roman" w:hAnsi="Times New Roman" w:cs="Times New Roman"/>
-          <w:b/>
-          <w:lang w:val="en-US"/>
-        </w:rPr>
-      </w:pPr>
-      <w:bookmarkStart w:id="27" w:name="_Toc314120331"/>
-      <w:bookmarkStart w:id="28" w:name="_Toc441398007"/>
-      <w:r>
-        <w:rPr>
-          <w:rStyle w:val="a3"/>
+        </w:rPr>
+      </w:pPr>
+      <w:bookmarkStart w:id="27" w:name="_Toc314120332"/>
+      <w:bookmarkStart w:id="28" w:name="_Toc441398008"/>
+      <w:r>
+        <w:rPr>
           <w:rFonts w:ascii="Times New Roman" w:hAnsi="Times New Roman" w:cs="Times New Roman"/>
-          <w:b/>
-          <w:lang w:val="en-US"/>
-        </w:rPr>
-        <w:t>SPI</w:t>
+        </w:rPr>
+        <w:t>Программная модель</w:t>
       </w:r>
       <w:bookmarkEnd w:id="27"/>
       <w:bookmarkEnd w:id="28"/>
     </w:p>
+    <w:p/>
     <w:p>
       <w:pPr>
-        <w:pStyle w:val="a5"/>
-        <w:jc w:val="both"/>
-      </w:pPr>
-    </w:p>
-    <w:p>
-      <w:pPr>
-        <w:pStyle w:val="2"/>
-        <w:rPr>
-          <w:rFonts w:ascii="Times New Roman" w:hAnsi="Times New Roman" w:cs="Times New Roman"/>
-        </w:rPr>
-      </w:pPr>
-      <w:bookmarkStart w:id="29" w:name="_Toc314120332"/>
-      <w:bookmarkStart w:id="30" w:name="_Toc441398008"/>
-      <w:r>
-        <w:rPr>
-          <w:rFonts w:ascii="Times New Roman" w:hAnsi="Times New Roman" w:cs="Times New Roman"/>
-        </w:rPr>
-        <w:t>Программная модель</w:t>
+        <w:pStyle w:val="1"/>
+      </w:pPr>
+      <w:bookmarkStart w:id="29" w:name="_Toc314120333"/>
+      <w:bookmarkStart w:id="30" w:name="_Toc441398009"/>
+      <w:r>
+        <w:t>Прототип</w:t>
       </w:r>
       <w:bookmarkEnd w:id="29"/>
       <w:bookmarkEnd w:id="30"/>
-    </w:p>
-    <w:p/>
-    <w:p>
-      <w:pPr>
-        <w:pStyle w:val="1"/>
-      </w:pPr>
-      <w:bookmarkStart w:id="31" w:name="_Toc314120333"/>
-      <w:bookmarkStart w:id="32" w:name="_Toc441398009"/>
-      <w:r>
-        <w:t>Прототип</w:t>
-      </w:r>
-      <w:bookmarkEnd w:id="31"/>
-      <w:bookmarkEnd w:id="32"/>
     </w:p>
     <w:sectPr>
       <w:pgSz w:w="11900" w:h="16840"/>
@@ -11501,7 +11690,7 @@
 </file>
 
 <file path=customXml/itemProps2.xml><?xml version="1.0" encoding="utf-8"?>
-<ds:datastoreItem xmlns:ds="http://schemas.openxmlformats.org/officeDocument/2006/customXml" ds:itemID="{76B17DD6-DE34-4812-8CFB-189A827E9164}">
+<ds:datastoreItem xmlns:ds="http://schemas.openxmlformats.org/officeDocument/2006/customXml" ds:itemID="{B3B61B63-B183-461F-B74F-D8A4F98DC3C5}">
   <ds:schemaRefs>
     <ds:schemaRef ds:uri="http://schemas.openxmlformats.org/officeDocument/2006/bibliography"/>
   </ds:schemaRefs>

</xml_diff>